<commit_message>
Report - starting point
</commit_message>
<xml_diff>
--- a/Report v2.docx
+++ b/Report v2.docx
@@ -390,7 +390,7 @@
           <w:noProof/>
           <w:lang w:val="nl-NL"/>
         </w:rPr>
-        <w:t>04-11-2018</w:t>
+        <w:t>15-11-2018</w:t>
       </w:r>
       <w:r>
         <w:fldChar w:fldCharType="end"/>
@@ -5103,9 +5103,6 @@
       </w:r>
       <w:bookmarkStart w:id="11" w:name="_Toc529108273"/>
       <w:r>
-        <w:t xml:space="preserve">Research </w:t>
-      </w:r>
-      <w:r>
         <w:t>A</w:t>
       </w:r>
       <w:r>
@@ -5132,11 +5129,64 @@
       <w:pPr>
         <w:pStyle w:val="Kop2"/>
       </w:pPr>
-      <w:bookmarkStart w:id="12" w:name="_Toc529108274"/>
-      <w:r>
+      <w:r>
+        <w:t>Starting point</w:t>
+      </w:r>
+    </w:p>
+    <w:p>
+      <w:bookmarkStart w:id="12" w:name="_GoBack"/>
+      <w:r>
+        <w:t>Prior to being able to establish the research questions, the starting point needs to be established. This is also to limit the scope of the research since the general topic is very broad.</w:t>
+      </w:r>
+    </w:p>
+    <w:p>
+      <w:r>
+        <w:t xml:space="preserve">The area of activity recognition is a rapidly evolving one. However, the current state is that any forms of activity recognition based on raw sensor data are still very limited </w:t>
+      </w:r>
+      <w:r>
+        <w:t xml:space="preserve">or inaccurate in general solutions. Accuracy can be improved by having location specific setups, or a severely limited number of recognized activities. Over the coming years, quality and accuracy of activity recognition is expected to increase </w:t>
+      </w:r>
+      <w:r>
+        <w:t xml:space="preserve">thanks to, among others, the exponential rise in IoT devices in houses and public building </w:t>
+      </w:r>
+      <w:r>
+        <w:fldChar w:fldCharType="begin"/>
+      </w:r>
+      <w:r>
+        <w:instrText xml:space="preserve"> ADDIN ZOTERO_ITEM CSL_CITATION {"citationID":"xAvDUamh","properties":{"formattedCitation":"[37]","plainCitation":"[37]","noteIndex":0},"citationItems":[{"id":360,"uris":["http://zotero.org/users/5057732/items/IIXBNQVS"],"uri":["http://zotero.org/users/5057732/items/IIXBNQVS"],"itemData":{"id":360,"type":"post-weblog","title":"State of the IoT 2018: Number of IoT devices now at 7B – Market accelerating","abstract":"IoT Market seeing unexpected acceleration - lifting the total number of IoT devices that are in use to 7B. Read the detailed article with more findings here","URL":"https://iot-analytics.com/state-of-the-iot-update-q1-q2-2018-number-of-iot-devices-now-7b/","shortTitle":"State of the IoT 2018","language":"en-US","accessed":{"date-parts":[["2018",10,29]]}}}],"schema":"https://github.com/citation-style-language/schema/raw/master/csl-citation.json"} </w:instrText>
+      </w:r>
+      <w:r>
+        <w:fldChar w:fldCharType="separate"/>
+      </w:r>
+      <w:r>
+        <w:rPr>
+          <w:noProof/>
+        </w:rPr>
+        <w:t>[37]</w:t>
+      </w:r>
+      <w:r>
+        <w:fldChar w:fldCharType="end"/>
+      </w:r>
+      <w:r>
+        <w:t xml:space="preserve"> providing more and different data, as well as the improved sensors in and capabilities of smartphones.</w:t>
+      </w:r>
+    </w:p>
+    <w:p>
+      <w:r>
+        <w:t>Even partly focusing on actual activity recognition would therefore be an enormous enlargement of the scope of this thesis. As such, a choice is made to use existing datasets which already contains information about a user’s ADL.</w:t>
+      </w:r>
+    </w:p>
+    <w:p>
+      <w:pPr>
+        <w:pStyle w:val="Kop2"/>
+      </w:pPr>
+      <w:bookmarkStart w:id="13" w:name="_Toc529108274"/>
+      <w:bookmarkEnd w:id="12"/>
+      <w:r>
+        <w:lastRenderedPageBreak/>
         <w:t>Research questions</w:t>
       </w:r>
-      <w:bookmarkEnd w:id="12"/>
+      <w:bookmarkEnd w:id="13"/>
     </w:p>
     <w:p>
       <w:r>
@@ -5211,84 +5261,84 @@
         <w:rPr>
           <w:lang w:bidi="ar-SA"/>
         </w:rPr>
+        <w:t>These two questions should provide a good overview on the abilities of the existing systems and the amount of work required to extend them to incorporate user values. Of course, for this we need to be able to actually find out about the user values.</w:t>
+      </w:r>
+    </w:p>
+    <w:p>
+      <w:pPr>
+        <w:pStyle w:val="Citaat"/>
+        <w:rPr>
+          <w:lang w:bidi="ar-SA"/>
+        </w:rPr>
+      </w:pPr>
+      <w:r>
+        <w:rPr>
+          <w:lang w:bidi="ar-SA"/>
+        </w:rPr>
+        <w:t>R3: What are possible ways of analyzing and quantifying the values of the user?</w:t>
+      </w:r>
+    </w:p>
+    <w:p>
+      <w:pPr>
+        <w:pStyle w:val="Citaat"/>
+        <w:rPr>
+          <w:lang w:bidi="ar-SA"/>
+        </w:rPr>
+      </w:pPr>
+      <w:r>
+        <w:rPr>
+          <w:lang w:bidi="ar-SA"/>
+        </w:rPr>
+        <w:t>R4: How can the model be extended to incorporate user values?</w:t>
+      </w:r>
+    </w:p>
+    <w:p>
+      <w:r>
+        <w:rPr>
+          <w:lang w:bidi="ar-SA"/>
+        </w:rPr>
+        <w:t xml:space="preserve">Ultimately, all knowledge can be combined into a model which can be used to approximate the most “appropriate time” for support feedback. This model can subsequently be implemented in a piece of software in order for the model to be dynamically generated depending on new input regarding the ADL, goals, norms and values. </w:t>
+      </w:r>
+      <w:r>
+        <w:t>Once such an implementation has been made, the model can be tweaked according to findings and should be tested. This brings us to the final sub-question:</w:t>
+      </w:r>
+    </w:p>
+    <w:p>
+      <w:pPr>
+        <w:pStyle w:val="Citaat"/>
+        <w:rPr>
+          <w:shd w:val="clear" w:color="auto" w:fill="FFFFFF"/>
+        </w:rPr>
+      </w:pPr>
+      <w:r>
+        <w:rPr>
+          <w:shd w:val="clear" w:color="auto" w:fill="FFFFFF"/>
+        </w:rPr>
+        <w:t>R5: Does the use of the extended model improve support for user values?</w:t>
+      </w:r>
+    </w:p>
+    <w:p>
+      <w:r>
+        <w:t>This will require prior planning of possible testing methods and clearly defined testing scenarios.</w:t>
+      </w:r>
+    </w:p>
+    <w:p>
+      <w:pPr>
+        <w:pStyle w:val="Kop2"/>
+      </w:pPr>
+      <w:bookmarkStart w:id="14" w:name="_Toc529108275"/>
+      <w:r>
         <w:lastRenderedPageBreak/>
-        <w:t>These two questions should provide a good overview on the abilities of the existing systems and the amount of work required to extend them to incorporate user values. Of course, for this we need to be able to actually find out about the user values.</w:t>
-      </w:r>
-    </w:p>
-    <w:p>
-      <w:pPr>
-        <w:pStyle w:val="Citaat"/>
-        <w:rPr>
-          <w:lang w:bidi="ar-SA"/>
-        </w:rPr>
-      </w:pPr>
-      <w:r>
-        <w:rPr>
-          <w:lang w:bidi="ar-SA"/>
-        </w:rPr>
-        <w:t>R3: What are possible ways of analyzing and quantifying the values of the user?</w:t>
-      </w:r>
-    </w:p>
-    <w:p>
-      <w:pPr>
-        <w:pStyle w:val="Citaat"/>
-        <w:rPr>
-          <w:lang w:bidi="ar-SA"/>
-        </w:rPr>
-      </w:pPr>
-      <w:r>
-        <w:rPr>
-          <w:lang w:bidi="ar-SA"/>
-        </w:rPr>
-        <w:t>R4: How can the model be extended to incorporate user values?</w:t>
-      </w:r>
-    </w:p>
-    <w:p>
-      <w:r>
-        <w:rPr>
-          <w:lang w:bidi="ar-SA"/>
-        </w:rPr>
-        <w:t xml:space="preserve">Ultimately, all knowledge can be combined into a model which can be used to approximate the most “appropriate time” for support feedback. This model can subsequently be implemented in a piece of software in order for the model to be dynamically generated depending on new input regarding the ADL, goals, norms and values. </w:t>
-      </w:r>
-      <w:r>
-        <w:t>Once such an implementation has been made, the model can be tweaked according to findings and should be tested. This brings us to the final sub-question:</w:t>
-      </w:r>
-    </w:p>
-    <w:p>
-      <w:pPr>
-        <w:pStyle w:val="Citaat"/>
-        <w:rPr>
-          <w:shd w:val="clear" w:color="auto" w:fill="FFFFFF"/>
-        </w:rPr>
-      </w:pPr>
-      <w:r>
-        <w:rPr>
-          <w:shd w:val="clear" w:color="auto" w:fill="FFFFFF"/>
-        </w:rPr>
-        <w:t>R5: Does the use of the extended model improve support for user values?</w:t>
-      </w:r>
-    </w:p>
-    <w:p>
-      <w:r>
-        <w:t>This will require prior planning of possible testing methods and clearly defined testing scenarios.</w:t>
-      </w:r>
-    </w:p>
-    <w:p>
-      <w:pPr>
-        <w:pStyle w:val="Kop2"/>
-      </w:pPr>
-      <w:bookmarkStart w:id="13" w:name="_Toc529108275"/>
-      <w:r>
         <w:t>Roadmap</w:t>
       </w:r>
-      <w:bookmarkEnd w:id="13"/>
+      <w:bookmarkEnd w:id="14"/>
     </w:p>
     <w:p>
       <w:pPr>
         <w:pStyle w:val="Kop4"/>
       </w:pPr>
       <w:r>
-        <w:t>Literature study</w:t>
+        <w:t>Requirement analysis</w:t>
       </w:r>
     </w:p>
     <w:p>
@@ -5296,13 +5346,40 @@
         <w:t xml:space="preserve">An extension of the preliminary research, </w:t>
       </w:r>
       <w:r>
-        <w:t>focusing on papers related to answering the research questions</w:t>
+        <w:t>the research questions are translated into requirements. This focuses</w:t>
+      </w:r>
+      <w:r>
+        <w:t xml:space="preserve"> on </w:t>
+      </w:r>
+      <w:r>
+        <w:t xml:space="preserve">analyzing </w:t>
+      </w:r>
+      <w:r>
+        <w:t xml:space="preserve">papers </w:t>
+      </w:r>
+      <w:r>
+        <w:t xml:space="preserve">and implementations </w:t>
+      </w:r>
+      <w:r>
+        <w:t>related to answering the research questions</w:t>
       </w:r>
       <w:r>
         <w:t xml:space="preserve">. </w:t>
       </w:r>
       <w:r>
-        <w:t>Specifically, this revolves around analyzing and comparing past papers and reports to see possible ways of doing activity prediction, analyzing user goals and values, and ultimately combining them. All concepts should be compared on a number of key points, to quickly establish the most valuable papers.</w:t>
+        <w:t xml:space="preserve">Specifically, this revolves around analyzing and comparing past papers and reports to see possible ways of doing activity prediction, analyzing user goals and values, and ultimately combining them. All concepts should be compared </w:t>
+      </w:r>
+      <w:r>
+        <w:t xml:space="preserve">on these previously established requirements in order </w:t>
+      </w:r>
+      <w:r>
+        <w:t xml:space="preserve">to quickly </w:t>
+      </w:r>
+      <w:r>
+        <w:t>identify</w:t>
+      </w:r>
+      <w:r>
+        <w:t xml:space="preserve"> the most valuable papers.</w:t>
       </w:r>
     </w:p>
     <w:p>
@@ -5370,7 +5447,6 @@
         <w:pStyle w:val="Kop4"/>
       </w:pPr>
       <w:r>
-        <w:lastRenderedPageBreak/>
         <w:t>Experimentation</w:t>
       </w:r>
       <w:r>
@@ -5403,27 +5479,31 @@
         <w:lastRenderedPageBreak/>
         <w:br/>
       </w:r>
-      <w:bookmarkStart w:id="14" w:name="_Toc529108276"/>
-      <w:r>
-        <w:t xml:space="preserve">Literature </w:t>
-      </w:r>
-      <w:r>
-        <w:t>S</w:t>
-      </w:r>
-      <w:r>
-        <w:t>tudy</w:t>
-      </w:r>
-      <w:bookmarkEnd w:id="14"/>
-    </w:p>
-    <w:p>
-      <w:r>
-        <w:t xml:space="preserve">Within the literature study we aim to answer the first </w:t>
+      <w:r>
+        <w:t>Requirement analysis</w:t>
+      </w:r>
+    </w:p>
+    <w:p>
+      <w:r>
+        <w:t xml:space="preserve">Within </w:t>
+      </w:r>
+      <w:r>
+        <w:t xml:space="preserve">this chapter, </w:t>
+      </w:r>
+      <w:r>
+        <w:t xml:space="preserve">we aim to answer the first </w:t>
       </w:r>
       <w:r>
         <w:t>four</w:t>
       </w:r>
       <w:r>
-        <w:t xml:space="preserve"> research sub-questions. </w:t>
+        <w:t xml:space="preserve"> research sub-questions</w:t>
+      </w:r>
+      <w:r>
+        <w:t xml:space="preserve"> and arrive at a basic idea of how to design an initial concept</w:t>
+      </w:r>
+      <w:r>
+        <w:t xml:space="preserve">. </w:t>
       </w:r>
       <w:r>
         <w:rPr>
@@ -5596,6 +5676,7 @@
         <w:rPr>
           <w:b/>
         </w:rPr>
+        <w:lastRenderedPageBreak/>
         <w:t>Does this need an example?</w:t>
       </w:r>
     </w:p>
@@ -5605,7 +5686,6 @@
       </w:pPr>
       <w:bookmarkStart w:id="17" w:name="_Toc529108278"/>
       <w:r>
-        <w:lastRenderedPageBreak/>
         <w:t>Existing implementations</w:t>
       </w:r>
       <w:bookmarkEnd w:id="17"/>
@@ -5717,7 +5797,7 @@
         <w:fldChar w:fldCharType="begin"/>
       </w:r>
       <w:r>
-        <w:instrText xml:space="preserve"> ADDIN ZOTERO_ITEM CSL_CITATION {"citationID":"iMA3w4cZ","properties":{"formattedCitation":"[37]","plainCitation":"[37]","noteIndex":0},"citationItems":[{"id":171,"uris":["http://zotero.org/users/5057732/items/KUSXZI2I"],"uri":["http://zotero.org/users/5057732/items/KUSXZI2I"],"itemData":{"id":171,"type":"paper-conference","title":"CASanDRA: A Framework to Provide Context Acquisition Services ANd Reasoning Algorithms for Ambient Intelligence Applications","container-title":"2009 International Conference on Parallel and Distributed Computing, Applications and Technologies","page":"372-377","source":"IEEE Xplore","event":"2009 International Conference on Parallel and Distributed Computing, Applications and Technologies","abstract":"The development of ambient intelligence (AmI) applications usually implies dealing with complex sensor access and context reasoning tasks, which may significantly slow down the application development cycle when vertically assumed. To face this issue, we present CASanDRA, a middleware which provides easily consumable context information about a given user and his environment, retrieving and fusing data from personal mobile devices and external sensors. The framework is built following a layered service oriented approach. The output data from every CASanDRA's layer are fully accessible through semantic interfaces; this allows AmI applications to retrieve raw context features, aggregated context data and complex `images of context', depending on their information needs. Moreover, different query modes -subscription, event-based, continuous and on-demand- are available. The current `mobile-assisted' version of CASanDRA is composed by a CASanDRA Server, developed on an applications container and hosting the system intelligence, and CASanDRA Lite, a mobile client bundling a set of sensor level acquisition services. How an AmI application may be effortlessly built on CASanDRA is described in the paper through the design of an `Ambient Home Care Monitor'.","DOI":"10.1109/PDCAT.2009.51","shortTitle":"CASanDRA","author":[{"family":"Bernardos","given":"A. M."},{"family":"Tarrío","given":"P."},{"family":"Casar","given":"J. R."}],"issued":{"date-parts":[["2009",12]]}}}],"schema":"https://github.com/citation-style-language/schema/raw/master/csl-citation.json"} </w:instrText>
+        <w:instrText xml:space="preserve"> ADDIN ZOTERO_ITEM CSL_CITATION {"citationID":"iMA3w4cZ","properties":{"formattedCitation":"[38]","plainCitation":"[38]","noteIndex":0},"citationItems":[{"id":171,"uris":["http://zotero.org/users/5057732/items/KUSXZI2I"],"uri":["http://zotero.org/users/5057732/items/KUSXZI2I"],"itemData":{"id":171,"type":"paper-conference","title":"CASanDRA: A Framework to Provide Context Acquisition Services ANd Reasoning Algorithms for Ambient Intelligence Applications","container-title":"2009 International Conference on Parallel and Distributed Computing, Applications and Technologies","page":"372-377","source":"IEEE Xplore","event":"2009 International Conference on Parallel and Distributed Computing, Applications and Technologies","abstract":"The development of ambient intelligence (AmI) applications usually implies dealing with complex sensor access and context reasoning tasks, which may significantly slow down the application development cycle when vertically assumed. To face this issue, we present CASanDRA, a middleware which provides easily consumable context information about a given user and his environment, retrieving and fusing data from personal mobile devices and external sensors. The framework is built following a layered service oriented approach. The output data from every CASanDRA's layer are fully accessible through semantic interfaces; this allows AmI applications to retrieve raw context features, aggregated context data and complex `images of context', depending on their information needs. Moreover, different query modes -subscription, event-based, continuous and on-demand- are available. The current `mobile-assisted' version of CASanDRA is composed by a CASanDRA Server, developed on an applications container and hosting the system intelligence, and CASanDRA Lite, a mobile client bundling a set of sensor level acquisition services. How an AmI application may be effortlessly built on CASanDRA is described in the paper through the design of an `Ambient Home Care Monitor'.","DOI":"10.1109/PDCAT.2009.51","shortTitle":"CASanDRA","author":[{"family":"Bernardos","given":"A. M."},{"family":"Tarrío","given":"P."},{"family":"Casar","given":"J. R."}],"issued":{"date-parts":[["2009",12]]}}}],"schema":"https://github.com/citation-style-language/schema/raw/master/csl-citation.json"} </w:instrText>
       </w:r>
       <w:r>
         <w:fldChar w:fldCharType="separate"/>
@@ -5726,7 +5806,7 @@
         <w:rPr>
           <w:noProof/>
         </w:rPr>
-        <w:t>[37]</w:t>
+        <w:t>[38]</w:t>
       </w:r>
       <w:r>
         <w:fldChar w:fldCharType="end"/>
@@ -5924,6 +6004,7 @@
         <w:jc w:val="left"/>
       </w:pPr>
       <w:r>
+        <w:lastRenderedPageBreak/>
         <w:t>Object detection</w:t>
       </w:r>
     </w:p>
@@ -5932,7 +6013,6 @@
         <w:pStyle w:val="Kop4"/>
       </w:pPr>
       <w:r>
-        <w:lastRenderedPageBreak/>
         <w:t xml:space="preserve">Goal models </w:t>
       </w:r>
       <w:r>
@@ -6069,7 +6149,7 @@
         <w:fldChar w:fldCharType="begin"/>
       </w:r>
       <w:r>
-        <w:instrText xml:space="preserve"> ADDIN ZOTERO_ITEM CSL_CITATION {"citationID":"fowTUt1E","properties":{"formattedCitation":"[38]","plainCitation":"[38]","noteIndex":0},"citationItems":[{"id":188,"uris":["http://zotero.org/users/5057732/items/LXAPZ4Q3"],"uri":["http://zotero.org/users/5057732/items/LXAPZ4Q3"],"itemData":{"id":188,"type":"webpage","title":"MagHive - World's First Modular Smart Reminder (Canceled)","container-title":"Kickstarter","abstract":"Reminds you of everything you need for your daily carry effortlessly and more...","URL":"https://www.kickstarter.com/projects/2034560442/maghive-worlds-first-modular-smart-reminder","language":"en","accessed":{"date-parts":[["2018",7,24]]}}}],"schema":"https://github.com/citation-style-language/schema/raw/master/csl-citation.json"} </w:instrText>
+        <w:instrText xml:space="preserve"> ADDIN ZOTERO_ITEM CSL_CITATION {"citationID":"fowTUt1E","properties":{"formattedCitation":"[39]","plainCitation":"[39]","noteIndex":0},"citationItems":[{"id":188,"uris":["http://zotero.org/users/5057732/items/LXAPZ4Q3"],"uri":["http://zotero.org/users/5057732/items/LXAPZ4Q3"],"itemData":{"id":188,"type":"webpage","title":"MagHive - World's First Modular Smart Reminder (Canceled)","container-title":"Kickstarter","abstract":"Reminds you of everything you need for your daily carry effortlessly and more...","URL":"https://www.kickstarter.com/projects/2034560442/maghive-worlds-first-modular-smart-reminder","language":"en","accessed":{"date-parts":[["2018",7,24]]}}}],"schema":"https://github.com/citation-style-language/schema/raw/master/csl-citation.json"} </w:instrText>
       </w:r>
       <w:r>
         <w:fldChar w:fldCharType="separate"/>
@@ -6078,7 +6158,7 @@
         <w:rPr>
           <w:noProof/>
         </w:rPr>
-        <w:t>[38]</w:t>
+        <w:t>[39]</w:t>
       </w:r>
       <w:r>
         <w:fldChar w:fldCharType="end"/>
@@ -6140,13 +6220,13 @@
         <w:fldChar w:fldCharType="begin"/>
       </w:r>
       <w:r>
-        <w:instrText xml:space="preserve"> ADDIN ZOTERO_ITEM CSL_CITATION {"citationID":"W6TeERti","properties":{"formattedCitation":"[39]","plainCitation":"[39]","noteIndex":0},"citationItems":[{"id":180,"uris":["http://zotero.org/users/5057732/items/GMFJR8PB"],"uri":["http://zotero.org/users/5057732/items/GMFJR8PB"],"itemData":{"id":180,"type":"thesis","title":"Machine Learning for Context-aware Reminders and Suggestions","publisher":"University of California at San Diego","publisher-place":"La Jolla, CA, USA","genre":"PhD Thesis","source":"ACM Digital Library","event-place":"La Jolla, CA, USA","abstract":"People rapidly learn the capabilities of a new location, without observing every service and product. Instead they map a few observations to familiar clusters of capabilities, and assume the availability of other capabilities in the cluster. This dissertation proposes a similar approach to computer-based discovery of routine location capabilities, applying singular value decomposition to predict unobserved capabilities based on a combination of a small body of local observations and a larger body of data that is not specific to the location. I propose using the time and place of deleting items from a to-do list application to provide the local data. I also examined the effect of feedback on false positive errors, combined with a weighted singular value decomposition.For reminder purposes, an area within easy walking distance is a single location, but may contain many different shops and services, collectively offering its own combination of capabilities. A simple clustering algorithm would treat each combination as an independent cluster. Truncated singular value decomposition maps the observations to combinations of features, rather than to a single cluster.Simulations, using distributions derived from real world data, demonstrate the feasibility of this approach.The robustness of the technique was further tested by adding two difficulties, convenience stores and false training data. The convenience-store workload included some locations that provided only the thousand most frequently used capabilities, regardless of other cluster data. False positive feedback and feature weighting both allowed use of a larger truncation rank, improving convenience store results, and reduced errors due to false training data. The technique extends to estimate whether a capability is available at a given time. Data for short time intervals was “folded-in” to the singular value decomposition to obtain projections for those time intervals. The projections, interpreted as Poisson distribution arrival rates, were used to compare posterior probabilities for various time intervals given the observed data. The time extension was tested with workloads that included 24 hour supermarkets and early opening for a subset of capabilities at one location.","author":[{"family":"Shanahan","given":"Patricia"}],"issued":{"date-parts":[["2009"]]}}}],"schema":"https://github.com/citation-style-language/schema/raw/master/csl-citation.json"} </w:instrText>
+        <w:instrText xml:space="preserve"> ADDIN ZOTERO_ITEM CSL_CITATION {"citationID":"W6TeERti","properties":{"formattedCitation":"[40]","plainCitation":"[40]","noteIndex":0},"citationItems":[{"id":180,"uris":["http://zotero.org/users/5057732/items/GMFJR8PB"],"uri":["http://zotero.org/users/5057732/items/GMFJR8PB"],"itemData":{"id":180,"type":"thesis","title":"Machine Learning for Context-aware Reminders and Suggestions","publisher":"University of California at San Diego","publisher-place":"La Jolla, CA, USA","genre":"PhD Thesis","source":"ACM Digital Library","event-place":"La Jolla, CA, USA","abstract":"People rapidly learn the capabilities of a new location, without observing every service and product. Instead they map a few observations to familiar clusters of capabilities, and assume the availability of other capabilities in the cluster. This dissertation proposes a similar approach to computer-based discovery of routine location capabilities, applying singular value decomposition to predict unobserved capabilities based on a combination of a small body of local observations and a larger body of data that is not specific to the location. I propose using the time and place of deleting items from a to-do list application to provide the local data. I also examined the effect of feedback on false positive errors, combined with a weighted singular value decomposition.For reminder purposes, an area within easy walking distance is a single location, but may contain many different shops and services, collectively offering its own combination of capabilities. A simple clustering algorithm would treat each combination as an independent cluster. Truncated singular value decomposition maps the observations to combinations of features, rather than to a single cluster.Simulations, using distributions derived from real world data, demonstrate the feasibility of this approach.The robustness of the technique was further tested by adding two difficulties, convenience stores and false training data. The convenience-store workload included some locations that provided only the thousand most frequently used capabilities, regardless of other cluster data. False positive feedback and feature weighting both allowed use of a larger truncation rank, improving convenience store results, and reduced errors due to false training data. The technique extends to estimate whether a capability is available at a given time. Data for short time intervals was “folded-in” to the singular value decomposition to obtain projections for those time intervals. The projections, interpreted as Poisson distribution arrival rates, were used to compare posterior probabilities for various time intervals given the observed data. The time extension was tested with workloads that included 24 hour supermarkets and early opening for a subset of capabilities at one location.","author":[{"family":"Shanahan","given":"Patricia"}],"issued":{"date-parts":[["2009"]]}}}],"schema":"https://github.com/citation-style-language/schema/raw/master/csl-citation.json"} </w:instrText>
       </w:r>
       <w:r>
         <w:fldChar w:fldCharType="separate"/>
       </w:r>
       <w:r>
-        <w:t>[39]</w:t>
+        <w:t>[40]</w:t>
       </w:r>
       <w:r>
         <w:fldChar w:fldCharType="end"/>
@@ -6197,6 +6277,7 @@
         <w:jc w:val="left"/>
       </w:pPr>
       <w:r>
+        <w:lastRenderedPageBreak/>
         <w:t>Prediction of next activity without machine learning</w:t>
       </w:r>
     </w:p>
@@ -6206,7 +6287,6 @@
       </w:pPr>
       <w:proofErr w:type="spellStart"/>
       <w:r>
-        <w:lastRenderedPageBreak/>
         <w:t>Olisto</w:t>
       </w:r>
       <w:proofErr w:type="spellEnd"/>
@@ -6243,7 +6323,7 @@
         <w:rPr>
           <w:rFonts w:cstheme="majorHAnsi"/>
         </w:rPr>
-        <w:instrText xml:space="preserve"> ADDIN ZOTERO_ITEM CSL_CITATION {"citationID":"lkmjgdME","properties":{"formattedCitation":"[9], [10], [31], [40]","plainCitation":"[9], [10], [31], [40]","noteIndex":0},"citationItems":[{"id":28,"uris":["http://zotero.org/users/5057732/items/IC7JYTGL"],"uri":["http://zotero.org/users/5057732/items/IC7JYTGL"],"itemData":{"id":28,"type":"webpage","title":"Olisto makes smart thing smarter, according to your rules.","container-title":"Olisto","abstract":"Olisto is a mobile app for iOS and Android that makes your life smarter by connecting your relevant devices, apps and services. According to your rules.","URL":"https://olisto.com/","language":"en-US","accessed":{"date-parts":[["2018",4,19]]}}},{"id":84,"uris":["http://zotero.org/users/5057732/items/4BWG7VTR"],"uri":["http://zotero.org/users/5057732/items/4BWG7VTR"],"itemData":{"id":84,"type":"webpage","title":"IFTTT helps your apps and devices work together","abstract":"IFTTT (if this, then that) is the easy, free way to get your apps and devices working together. The internet doesn't always play nice, but we're here to help.","URL":"https://ifttt.com","author":[{"family":"IFTTT","given":""}],"accessed":{"date-parts":[["2018",4,19]]}}},{"id":108,"uris":["http://zotero.org/users/5057732/items/D5VAWKCK"],"uri":["http://zotero.org/users/5057732/items/D5VAWKCK"],"itemData":{"id":108,"type":"paper-conference","title":"CybreMinder: A Context-Aware System for Supporting Reminders","container-title":"Handheld and Ubiquitous Computing","collection-title":"Lecture Notes in Computer Science","publisher":"Springer, Berlin, Heidelberg","page":"172-186","source":"link.springer.com","event":"International Symposium on Handheld and Ubiquitous Computing","abstract":"Current tools do not provide adequate support to users for handling reminders. The main reason for this is the lack of use of rich context that speci- fies when a reminder should be presented to its recipient. We describe Cybre- Minder, a prototype context-aware tool that supports users in sending and re- ceiving reminders that can be associated to richly described situations involving time, place and more sophisticated pieces of context. These situations better define when reminders should be delivered, enhancing our ability to deal with them more effectively. We describe how the tool is used and how it was devel- oped using our previously developed Context Toolkit infrastructure for context- aware computing.","URL":"https://link.springer.com/chapter/10.1007/3-540-39959-3_13","DOI":"10.1007/3-540-39959-3_13","ISBN":"978-3-540-41093-5","shortTitle":"CybreMinder","language":"en","author":[{"family":"Dey","given":"Anind K."},{"family":"Abowd","given":"Gregory D."}],"issued":{"date-parts":[["2000",9,25]]},"accessed":{"date-parts":[["2018",4,19]]}}},{"id":117,"uris":["http://zotero.org/users/5057732/items/DFNEVVD9"],"uri":["http://zotero.org/users/5057732/items/DFNEVVD9"],"itemData":{"id":117,"type":"paper-conference","title":"A Statistical Reasoning System for Medication Prompting","container-title":"UbiComp 2007: Ubiquitous Computing","collection-title":"Lecture Notes in Computer Science","publisher":"Springer, Berlin, Heidelberg","page":"1-18","source":"link.springer.com","event":"International Conference on Ubiquitous Computing","abstract":"We describe our experience building and using a reasoning system for providing context-based prompts to elders to take their medication. We describe the process of specification, design, implementation and use of our system. We chose a simple Dynamic Bayesian Network as our representation. We analyze the design space for the model in some detail. A key challenge in using the model was the overhead of labeling the data. We analyze the impact of a variety of options to ease labeling, and highlight in particular the utility of simple clustering before labeling. A key choice in the design of such reasoning systems is that between statistical and deterministic rule-based approaches. We evaluate a simple rule-based system on our data and discuss some of its pros and cons when compared to the statistical (Bayesian) approach in a practical setting. We discuss challenges to reasoning arising from failures of data collection procedures and calibration drift. The system was deployed among 6 subjects over a period of 12 weeks, and resulted in adherence improving from 56% on average with no prompting to 63% with state of the art context-unaware prompts to 74% with our context-aware prompts.","URL":"https://link.springer.com/chapter/10.1007/978-3-540-74853-3_1","DOI":"10.1007/978-3-540-74853-3_1","ISBN":"978-3-540-74852-6","language":"en","author":[{"family":"Vurgun","given":"Sengul"},{"family":"Philipose","given":"Matthai"},{"family":"Pavel","given":"Misha"}],"issued":{"date-parts":[["2007",9,16]]},"accessed":{"date-parts":[["2018",4,19]]}}}],"schema":"https://github.com/citation-style-language/schema/raw/master/csl-citation.json"} </w:instrText>
+        <w:instrText xml:space="preserve"> ADDIN ZOTERO_ITEM CSL_CITATION {"citationID":"lkmjgdME","properties":{"formattedCitation":"[9], [10], [31], [41]","plainCitation":"[9], [10], [31], [41]","noteIndex":0},"citationItems":[{"id":28,"uris":["http://zotero.org/users/5057732/items/IC7JYTGL"],"uri":["http://zotero.org/users/5057732/items/IC7JYTGL"],"itemData":{"id":28,"type":"webpage","title":"Olisto makes smart thing smarter, according to your rules.","container-title":"Olisto","abstract":"Olisto is a mobile app for iOS and Android that makes your life smarter by connecting your relevant devices, apps and services. According to your rules.","URL":"https://olisto.com/","language":"en-US","accessed":{"date-parts":[["2018",4,19]]}}},{"id":84,"uris":["http://zotero.org/users/5057732/items/4BWG7VTR"],"uri":["http://zotero.org/users/5057732/items/4BWG7VTR"],"itemData":{"id":84,"type":"webpage","title":"IFTTT helps your apps and devices work together","abstract":"IFTTT (if this, then that) is the easy, free way to get your apps and devices working together. The internet doesn't always play nice, but we're here to help.","URL":"https://ifttt.com","author":[{"family":"IFTTT","given":""}],"accessed":{"date-parts":[["2018",4,19]]}}},{"id":108,"uris":["http://zotero.org/users/5057732/items/D5VAWKCK"],"uri":["http://zotero.org/users/5057732/items/D5VAWKCK"],"itemData":{"id":108,"type":"paper-conference","title":"CybreMinder: A Context-Aware System for Supporting Reminders","container-title":"Handheld and Ubiquitous Computing","collection-title":"Lecture Notes in Computer Science","publisher":"Springer, Berlin, Heidelberg","page":"172-186","source":"link.springer.com","event":"International Symposium on Handheld and Ubiquitous Computing","abstract":"Current tools do not provide adequate support to users for handling reminders. The main reason for this is the lack of use of rich context that speci- fies when a reminder should be presented to its recipient. We describe Cybre- Minder, a prototype context-aware tool that supports users in sending and re- ceiving reminders that can be associated to richly described situations involving time, place and more sophisticated pieces of context. These situations better define when reminders should be delivered, enhancing our ability to deal with them more effectively. We describe how the tool is used and how it was devel- oped using our previously developed Context Toolkit infrastructure for context- aware computing.","URL":"https://link.springer.com/chapter/10.1007/3-540-39959-3_13","DOI":"10.1007/3-540-39959-3_13","ISBN":"978-3-540-41093-5","shortTitle":"CybreMinder","language":"en","author":[{"family":"Dey","given":"Anind K."},{"family":"Abowd","given":"Gregory D."}],"issued":{"date-parts":[["2000",9,25]]},"accessed":{"date-parts":[["2018",4,19]]}}},{"id":117,"uris":["http://zotero.org/users/5057732/items/DFNEVVD9"],"uri":["http://zotero.org/users/5057732/items/DFNEVVD9"],"itemData":{"id":117,"type":"paper-conference","title":"A Statistical Reasoning System for Medication Prompting","container-title":"UbiComp 2007: Ubiquitous Computing","collection-title":"Lecture Notes in Computer Science","publisher":"Springer, Berlin, Heidelberg","page":"1-18","source":"link.springer.com","event":"International Conference on Ubiquitous Computing","abstract":"We describe our experience building and using a reasoning system for providing context-based prompts to elders to take their medication. We describe the process of specification, design, implementation and use of our system. We chose a simple Dynamic Bayesian Network as our representation. We analyze the design space for the model in some detail. A key challenge in using the model was the overhead of labeling the data. We analyze the impact of a variety of options to ease labeling, and highlight in particular the utility of simple clustering before labeling. A key choice in the design of such reasoning systems is that between statistical and deterministic rule-based approaches. We evaluate a simple rule-based system on our data and discuss some of its pros and cons when compared to the statistical (Bayesian) approach in a practical setting. We discuss challenges to reasoning arising from failures of data collection procedures and calibration drift. The system was deployed among 6 subjects over a period of 12 weeks, and resulted in adherence improving from 56% on average with no prompting to 63% with state of the art context-unaware prompts to 74% with our context-aware prompts.","URL":"https://link.springer.com/chapter/10.1007/978-3-540-74853-3_1","DOI":"10.1007/978-3-540-74853-3_1","ISBN":"978-3-540-74852-6","language":"en","author":[{"family":"Vurgun","given":"Sengul"},{"family":"Philipose","given":"Matthai"},{"family":"Pavel","given":"Misha"}],"issued":{"date-parts":[["2007",9,16]]},"accessed":{"date-parts":[["2018",4,19]]}}}],"schema":"https://github.com/citation-style-language/schema/raw/master/csl-citation.json"} </w:instrText>
       </w:r>
       <w:r>
         <w:rPr>
@@ -6255,7 +6335,7 @@
         <w:rPr>
           <w:rFonts w:cstheme="majorHAnsi"/>
         </w:rPr>
-        <w:t>[9], [10], [31], [40]</w:t>
+        <w:t>[9], [10], [31], [41]</w:t>
       </w:r>
       <w:r>
         <w:rPr>
@@ -6436,7 +6516,7 @@
         <w:fldChar w:fldCharType="begin"/>
       </w:r>
       <w:r>
-        <w:instrText xml:space="preserve"> ADDIN ZOTERO_ITEM CSL_CITATION {"citationID":"Bknkja1E","properties":{"formattedCitation":"[41]","plainCitation":"[41]","noteIndex":0},"citationItems":[{"id":73,"uris":["http://zotero.org/users/5057732/items/T7DFCQE6"],"uri":["http://zotero.org/users/5057732/items/T7DFCQE6"],"itemData":{"id":73,"type":"paper-conference","title":"A context and user aware smart notification system","container-title":"2015 IEEE 2nd World Forum on Internet of Things (WF-IoT)","page":"645-651","source":"IEEE Xplore","event":"2015 IEEE 2nd World Forum on Internet of Things (WF-IoT)","abstract":"Nowadays, notifications are increasingly gaining momentum in our society. New smart devices and appliances are developed everyday with the ability to generate, send and show messages about their status, acquired data and/or information received from other devices and users. Consequently, the number of notifications received by a user is growing and the tolerance to them could decrease in a short time. This paper presents a smart notification system that uses machine learning algorithms to adequately manage incoming notifications. According to context awareness and user habits, the system decides: (a) who should receive an incoming notification; (b) what is the best moment to show the notification to the chosen user(s); (c) on which device(s) the chosen user(s) should receive the notification; (d) which is the best way to notify the incoming notification. After the design of a general architecture, as a first step in building such a system, three different machine learning algorithms were compared in the task of establishing the best device on which the incoming notification should be delivered. The algorithms were applied to a dataset derived from real data provided by the MIT Media Laboratory Reality Mining project, enriched with additional synthetic information.","DOI":"10.1109/WF-IoT.2015.7389130","author":[{"family":"Corno","given":"F."},{"family":"Russis","given":"L. De"},{"family":"Montanaro","given":"T."}],"issued":{"date-parts":[["2015",12]]}}}],"schema":"https://github.com/citation-style-language/schema/raw/master/csl-citation.json"} </w:instrText>
+        <w:instrText xml:space="preserve"> ADDIN ZOTERO_ITEM CSL_CITATION {"citationID":"Bknkja1E","properties":{"formattedCitation":"[42]","plainCitation":"[42]","noteIndex":0},"citationItems":[{"id":73,"uris":["http://zotero.org/users/5057732/items/T7DFCQE6"],"uri":["http://zotero.org/users/5057732/items/T7DFCQE6"],"itemData":{"id":73,"type":"paper-conference","title":"A context and user aware smart notification system","container-title":"2015 IEEE 2nd World Forum on Internet of Things (WF-IoT)","page":"645-651","source":"IEEE Xplore","event":"2015 IEEE 2nd World Forum on Internet of Things (WF-IoT)","abstract":"Nowadays, notifications are increasingly gaining momentum in our society. New smart devices and appliances are developed everyday with the ability to generate, send and show messages about their status, acquired data and/or information received from other devices and users. Consequently, the number of notifications received by a user is growing and the tolerance to them could decrease in a short time. This paper presents a smart notification system that uses machine learning algorithms to adequately manage incoming notifications. According to context awareness and user habits, the system decides: (a) who should receive an incoming notification; (b) what is the best moment to show the notification to the chosen user(s); (c) on which device(s) the chosen user(s) should receive the notification; (d) which is the best way to notify the incoming notification. After the design of a general architecture, as a first step in building such a system, three different machine learning algorithms were compared in the task of establishing the best device on which the incoming notification should be delivered. The algorithms were applied to a dataset derived from real data provided by the MIT Media Laboratory Reality Mining project, enriched with additional synthetic information.","DOI":"10.1109/WF-IoT.2015.7389130","author":[{"family":"Corno","given":"F."},{"family":"Russis","given":"L. De"},{"family":"Montanaro","given":"T."}],"issued":{"date-parts":[["2015",12]]}}}],"schema":"https://github.com/citation-style-language/schema/raw/master/csl-citation.json"} </w:instrText>
       </w:r>
       <w:r>
         <w:fldChar w:fldCharType="separate"/>
@@ -6445,7 +6525,7 @@
         <w:rPr>
           <w:noProof/>
         </w:rPr>
-        <w:t>[41]</w:t>
+        <w:t>[42]</w:t>
       </w:r>
       <w:r>
         <w:fldChar w:fldCharType="end"/>
@@ -6465,6 +6545,7 @@
         <w:ind w:firstLine="700"/>
       </w:pPr>
       <w:r>
+        <w:lastRenderedPageBreak/>
         <w:t>Special properties</w:t>
       </w:r>
       <w:r>
@@ -6496,7 +6577,6 @@
         <w:jc w:val="left"/>
       </w:pPr>
       <w:r>
-        <w:lastRenderedPageBreak/>
         <w:t>Habit analysis</w:t>
       </w:r>
     </w:p>
@@ -6653,7 +6733,7 @@
         <w:fldChar w:fldCharType="begin"/>
       </w:r>
       <w:r>
-        <w:instrText xml:space="preserve"> ADDIN ZOTERO_ITEM CSL_CITATION {"citationID":"lv6LSF0C","properties":{"formattedCitation":"[42]","plainCitation":"[42]","noteIndex":0},"citationItems":[{"id":191,"uris":["http://zotero.org/users/5057732/items/8AEZ6XAH"],"uri":["http://zotero.org/users/5057732/items/8AEZ6XAH"],"itemData":{"id":191,"type":"book","title":"Smart homes and user values: long-term evaluation of IT-services in residential and single family dwellings","publisher":"Royal Institute of Technology","publisher-place":"Stockholm","source":"Open WorldCat","event-place":"Stockholm","abstract":"Important conclusions include the fact that smart home functionalities must be developed as close as possible out of the users' genuine needs as experienced in their daily lives. Failure to attain accessibility to a certain function will cause disappointment and will be forsaken. To gain and over time preserve the user's trust in smart home functions or in a system as a whole is conclusive for the their use. Another conclusion is that a viable business model for smart homes must include the occupancy phase. Surveillance and maintenance of smart home systems must be secured over time. It is argued that the failure of establishing a viable long-term service to homes to the benefit to the user depends highly on the market’s ability to supply the homes with appropriate services over time. Possible ways to mediate revealed shortcomings are outlined and what role and responsibility the housing construction industry has to consider with the further development of smart homes.","URL":"http://urn.kb.se/resolve?urn=urn:nbn:se:kth:diva-11782","ISBN":"978-91-7415-479-5","note":"OCLC: 847344919","shortTitle":"Smart homes and user values","language":"en","author":[{"family":"Sandström","given":"Greger"},{"literal":"Kungliga tekniska högskolan (Stockholm)"}],"issued":{"date-parts":[["2009"]]},"accessed":{"date-parts":[["2018",7,24]]}}}],"schema":"https://github.com/citation-style-language/schema/raw/master/csl-citation.json"} </w:instrText>
+        <w:instrText xml:space="preserve"> ADDIN ZOTERO_ITEM CSL_CITATION {"citationID":"lv6LSF0C","properties":{"formattedCitation":"[43]","plainCitation":"[43]","noteIndex":0},"citationItems":[{"id":191,"uris":["http://zotero.org/users/5057732/items/8AEZ6XAH"],"uri":["http://zotero.org/users/5057732/items/8AEZ6XAH"],"itemData":{"id":191,"type":"book","title":"Smart homes and user values: long-term evaluation of IT-services in residential and single family dwellings","publisher":"Royal Institute of Technology","publisher-place":"Stockholm","source":"Open WorldCat","event-place":"Stockholm","abstract":"Important conclusions include the fact that smart home functionalities must be developed as close as possible out of the users' genuine needs as experienced in their daily lives. Failure to attain accessibility to a certain function will cause disappointment and will be forsaken. To gain and over time preserve the user's trust in smart home functions or in a system as a whole is conclusive for the their use. Another conclusion is that a viable business model for smart homes must include the occupancy phase. Surveillance and maintenance of smart home systems must be secured over time. It is argued that the failure of establishing a viable long-term service to homes to the benefit to the user depends highly on the market’s ability to supply the homes with appropriate services over time. Possible ways to mediate revealed shortcomings are outlined and what role and responsibility the housing construction industry has to consider with the further development of smart homes.","URL":"http://urn.kb.se/resolve?urn=urn:nbn:se:kth:diva-11782","ISBN":"978-91-7415-479-5","note":"OCLC: 847344919","shortTitle":"Smart homes and user values","language":"en","author":[{"family":"Sandström","given":"Greger"},{"literal":"Kungliga tekniska högskolan (Stockholm)"}],"issued":{"date-parts":[["2009"]]},"accessed":{"date-parts":[["2018",7,24]]}}}],"schema":"https://github.com/citation-style-language/schema/raw/master/csl-citation.json"} </w:instrText>
       </w:r>
       <w:r>
         <w:fldChar w:fldCharType="separate"/>
@@ -6662,7 +6742,7 @@
         <w:rPr>
           <w:noProof/>
         </w:rPr>
-        <w:t>[42]</w:t>
+        <w:t>[43]</w:t>
       </w:r>
       <w:r>
         <w:fldChar w:fldCharType="end"/>
@@ -6765,7 +6845,7 @@
         <w:fldChar w:fldCharType="begin"/>
       </w:r>
       <w:r>
-        <w:instrText xml:space="preserve"> ADDIN ZOTERO_ITEM CSL_CITATION {"citationID":"Wwhip04V","properties":{"formattedCitation":"[27], [43]","plainCitation":"[27], [43]","noteIndex":0},"citationItems":[{"id":187,"uris":["http://zotero.org/users/5057732/items/P92PX2WB"],"uri":["http://zotero.org/users/5057732/items/P92PX2WB"],"itemData":{"id":187,"type":"article-journal","title":"What should I do? Deriving norms from actions,values and context","page":"5","source":"Zotero","abstract":"Behavior support technology is increasingly used to assist people in daily life activities. To do this properly, it is important that the technology understands what really motivates people. What values underlie their actions, but also the inﬂuence of context, and how this can be translated to norms which govern behavior. In this paper, we expand a framework describing action hierarchies and values to include the role of context. Moreover, we present a method to derive speciﬁc norms for behavior from this information on actions, values and context. Behavior support technology can use this framework to reason about peoples ideal behavior, and so better offer personalized assistance.","language":"en","author":[{"family":"Tielman","given":"Myrthe L"},{"family":"Jonker","given":"Catholijn M"}]}},{"id":23,"uris":["http://zotero.org/users/5057732/items/TKG86P9I"],"uri":["http://zotero.org/users/5057732/items/TKG86P9I"],"itemData":{"id":23,"type":"article-journal","title":"Towards a formalisation of Action Identiﬁcation Hierarchies</w:instrText>
+        <w:instrText xml:space="preserve"> ADDIN ZOTERO_ITEM CSL_CITATION {"citationID":"Wwhip04V","properties":{"formattedCitation":"[27], [44]","plainCitation":"[27], [44]","noteIndex":0},"citationItems":[{"id":187,"uris":["http://zotero.org/users/5057732/items/P92PX2WB"],"uri":["http://zotero.org/users/5057732/items/P92PX2WB"],"itemData":{"id":187,"type":"article-journal","title":"What should I do? Deriving norms from actions,values and context","page":"5","source":"Zotero","abstract":"Behavior support technology is increasingly used to assist people in daily life activities. To do this properly, it is important that the technology understands what really motivates people. What values underlie their actions, but also the inﬂuence of context, and how this can be translated to norms which govern behavior. In this paper, we expand a framework describing action hierarchies and values to include the role of context. Moreover, we present a method to derive speciﬁc norms for behavior from this information on actions, values and context. Behavior support technology can use this framework to reason about peoples ideal behavior, and so better offer personalized assistance.","language":"en","author":[{"family":"Tielman","given":"Myrthe L"},{"family":"Jonker","given":"Catholijn M"}]}},{"id":23,"uris":["http://zotero.org/users/5057732/items/TKG86P9I"],"uri":["http://zotero.org/users/5057732/items/TKG86P9I"],"itemData":{"id":23,"type":"article-journal","title":"Towards a formalisation of Action Identiﬁcation Hierarchies</w:instrText>
       </w:r>
       <w:r>
         <w:rPr>
@@ -6783,7 +6863,7 @@
         <w:rPr>
           <w:noProof/>
         </w:rPr>
-        <w:t>[27], [43]</w:t>
+        <w:t>[27], [44]</w:t>
       </w:r>
       <w:r>
         <w:fldChar w:fldCharType="end"/>
@@ -8020,7 +8100,7 @@
               <w:rPr>
                 <w:sz w:val="21"/>
               </w:rPr>
-              <w:instrText xml:space="preserve"> ADDIN ZOTERO_ITEM CSL_CITATION {"citationID":"5hbbE6wM","properties":{"formattedCitation":"[40]","plainCitation":"[40]","noteIndex":0},"citationItems":[{"id":108,"uris":["http://zotero.org/users/5057732/items/D5VAWKCK"],"uri":["http://zotero.org/users/5057732/items/D5VAWKCK"],"itemData":{"id":108,"type":"paper-conference","title":"CybreMinder: A Context-Aware System for Supporting Reminders","container-title":"Handheld and Ubiquitous Computing","collection-title":"Lecture Notes in Computer Science","publisher":"Springer, Berlin, Heidelberg","page":"172-186","source":"link.springer.com","event":"International Symposium on Handheld and Ubiquitous Computing","abstract":"Current tools do not provide adequate support to users for handling reminders. The main reason for this is the lack of use of rich context that speci- fies when a reminder should be presented to its recipient. We describe Cybre- Minder, a prototype context-aware tool that supports users in sending and re- ceiving reminders that can be associated to richly described situations involving time, place and more sophisticated pieces of context. These situations better define when reminders should be delivered, enhancing our ability to deal with them more effectively. We describe how the tool is used and how it was devel- oped using our previously developed Context Toolkit infrastructure for context- aware computing.","URL":"https://link.springer.com/chapter/10.1007/3-540-39959-3_13","DOI":"10.1007/3-540-39959-3_13","ISBN":"978-3-540-41093-5","shortTitle":"CybreMinder","language":"en","author":[{"family":"Dey","given":"Anind K."},{"family":"Abowd","given":"Gregory D."}],"issued":{"date-parts":[["2000",9,25]]},"accessed":{"date-parts":[["2018",4,19]]}}}],"schema":"https://github.com/citation-style-language/schema/raw/master/csl-citation.json"} </w:instrText>
+              <w:instrText xml:space="preserve"> ADDIN ZOTERO_ITEM CSL_CITATION {"citationID":"5hbbE6wM","properties":{"formattedCitation":"[41]","plainCitation":"[41]","noteIndex":0},"citationItems":[{"id":108,"uris":["http://zotero.org/users/5057732/items/D5VAWKCK"],"uri":["http://zotero.org/users/5057732/items/D5VAWKCK"],"itemData":{"id":108,"type":"paper-conference","title":"CybreMinder: A Context-Aware System for Supporting Reminders","container-title":"Handheld and Ubiquitous Computing","collection-title":"Lecture Notes in Computer Science","publisher":"Springer, Berlin, Heidelberg","page":"172-186","source":"link.springer.com","event":"International Symposium on Handheld and Ubiquitous Computing","abstract":"Current tools do not provide adequate support to users for handling reminders. The main reason for this is the lack of use of rich context that speci- fies when a reminder should be presented to its recipient. We describe Cybre- Minder, a prototype context-aware tool that supports users in sending and re- ceiving reminders that can be associated to richly described situations involving time, place and more sophisticated pieces of context. These situations better define when reminders should be delivered, enhancing our ability to deal with them more effectively. We describe how the tool is used and how it was devel- oped using our previously developed Context Toolkit infrastructure for context- aware computing.","URL":"https://link.springer.com/chapter/10.1007/3-540-39959-3_13","DOI":"10.1007/3-540-39959-3_13","ISBN":"978-3-540-41093-5","shortTitle":"CybreMinder","language":"en","author":[{"family":"Dey","given":"Anind K."},{"family":"Abowd","given":"Gregory D."}],"issued":{"date-parts":[["2000",9,25]]},"accessed":{"date-parts":[["2018",4,19]]}}}],"schema":"https://github.com/citation-style-language/schema/raw/master/csl-citation.json"} </w:instrText>
             </w:r>
             <w:r>
               <w:rPr>
@@ -8033,7 +8113,7 @@
                 <w:noProof/>
                 <w:sz w:val="21"/>
               </w:rPr>
-              <w:t>[40]</w:t>
+              <w:t>[41]</w:t>
             </w:r>
             <w:r>
               <w:rPr>
@@ -8726,7 +8806,7 @@
               <w:rPr>
                 <w:sz w:val="21"/>
               </w:rPr>
-              <w:instrText xml:space="preserve"> ADDIN ZOTERO_ITEM CSL_CITATION {"citationID":"z32Qvelf","properties":{"formattedCitation":"[38]","plainCitation":"[38]","noteIndex":0},"citationItems":[{"id":188,"uris":["http://zotero.org/users/5057732/items/LXAPZ4Q3"],"uri":["http://zotero.org/users/5057732/items/LXAPZ4Q3"],"itemData":{"id":188,"type":"webpage","title":"MagHive - World's First Modular Smart Reminder (Canceled)","container-title":"Kickstarter","abstract":"Reminds you of everything you need for your daily carry effortlessly and more...","URL":"https://www.kickstarter.com/projects/2034560442/maghive-worlds-first-modular-smart-reminder","language":"en","accessed":{"date-parts":[["2018",7,24]]}}}],"schema":"https://github.com/citation-style-language/schema/raw/master/csl-citation.json"} </w:instrText>
+              <w:instrText xml:space="preserve"> ADDIN ZOTERO_ITEM CSL_CITATION {"citationID":"z32Qvelf","properties":{"formattedCitation":"[39]","plainCitation":"[39]","noteIndex":0},"citationItems":[{"id":188,"uris":["http://zotero.org/users/5057732/items/LXAPZ4Q3"],"uri":["http://zotero.org/users/5057732/items/LXAPZ4Q3"],"itemData":{"id":188,"type":"webpage","title":"MagHive - World's First Modular Smart Reminder (Canceled)","container-title":"Kickstarter","abstract":"Reminds you of everything you need for your daily carry effortlessly and more...","URL":"https://www.kickstarter.com/projects/2034560442/maghive-worlds-first-modular-smart-reminder","language":"en","accessed":{"date-parts":[["2018",7,24]]}}}],"schema":"https://github.com/citation-style-language/schema/raw/master/csl-citation.json"} </w:instrText>
             </w:r>
             <w:r>
               <w:rPr>
@@ -8739,7 +8819,7 @@
                 <w:noProof/>
                 <w:sz w:val="21"/>
               </w:rPr>
-              <w:t>[38]</w:t>
+              <w:t>[39]</w:t>
             </w:r>
             <w:r>
               <w:rPr>
@@ -8954,7 +9034,7 @@
               <w:rPr>
                 <w:sz w:val="21"/>
               </w:rPr>
-              <w:instrText xml:space="preserve"> ADDIN ZOTERO_ITEM CSL_CITATION {"citationID":"bUqyERyR","properties":{"formattedCitation":"[39]","plainCitation":"[39]","noteIndex":0},"citationItems":[{"id":180,"uris":["http://zotero.org/users/5057732/items/GMFJR8PB"],"uri":["http://zotero.org/users/5057732/items/GMFJR8PB"],"itemData":{"id":180,"type":"thesis","title":"Machine Learning for Context-aware Reminders and Suggestions","publisher":"University of California at San Diego","publisher-place":"La Jolla, CA, USA","genre":"PhD Thesis","source":"ACM Digital Library","event-place":"La Jolla, CA, USA","abstract":"People rapidly learn the capabilities of a new location, without observing every service and product. Instead they map a few observations to familiar clusters of capabilities, and assume the availability of other capabilities in the cluster. This dissertation proposes a similar approach to computer-based discovery of routine location capabilities, applying singular value decomposition to predict unobserved capabilities based on a combination of a small body of local observations and a larger body of data that is not specific to the location. I propose using the time and place of deleting items from a to-do list application to provide the local data. I also examined the effect of feedback on false positive errors, combined with a weighted singular value decomposition.For reminder purposes, an area within easy walking distance is a single location, but may contain many different shops and services, collectively offering its own combination of capabilities. A simple clustering algorithm would treat each combination as an independent cluster. Truncated singular value decomposition maps the observations to combinations of features, rather than to a single cluster.Simulations, using distributions derived from real world data, demonstrate the feasibility of this approach.The robustness of the technique was further tested by adding two difficulties, convenience stores and false training data. The convenience-store workload included some locations that provided only the thousand most frequently used capabilities, regardless of other cluster data. False positive feedback and feature weighting both allowed use of a larger truncation rank, improving convenience store results, and reduced errors due to false training data. The technique extends to estimate whether a capability is available at a given time. Data for short time intervals was “folded-in” to the singular value decomposition to obtain projections for those time intervals. The projections, interpreted as Poisson distribution arrival rates, were used to compare posterior probabilities for various time intervals given the observed data. The time extension was tested with workloads that included 24 hour supermarkets and early opening for a subset of capabilities at one location.","author":[{"family":"Shanahan","given":"Patricia"}],"issued":{"date-parts":[["2009"]]}}}],"schema":"https://github.com/citation-style-language/schema/raw/master/csl-citation.json"} </w:instrText>
+              <w:instrText xml:space="preserve"> ADDIN ZOTERO_ITEM CSL_CITATION {"citationID":"bUqyERyR","properties":{"formattedCitation":"[40]","plainCitation":"[40]","noteIndex":0},"citationItems":[{"id":180,"uris":["http://zotero.org/users/5057732/items/GMFJR8PB"],"uri":["http://zotero.org/users/5057732/items/GMFJR8PB"],"itemData":{"id":180,"type":"thesis","title":"Machine Learning for Context-aware Reminders and Suggestions","publisher":"University of California at San Diego","publisher-place":"La Jolla, CA, USA","genre":"PhD Thesis","source":"ACM Digital Library","event-place":"La Jolla, CA, USA","abstract":"People rapidly learn the capabilities of a new location, without observing every service and product. Instead they map a few observations to familiar clusters of capabilities, and assume the availability of other capabilities in the cluster. This dissertation proposes a similar approach to computer-based discovery of routine location capabilities, applying singular value decomposition to predict unobserved capabilities based on a combination of a small body of local observations and a larger body of data that is not specific to the location. I propose using the time and place of deleting items from a to-do list application to provide the local data. I also examined the effect of feedback on false positive errors, combined with a weighted singular value decomposition.For reminder purposes, an area within easy walking distance is a single location, but may contain many different shops and services, collectively offering its own combination of capabilities. A simple clustering algorithm would treat each combination as an independent cluster. Truncated singular value decomposition maps the observations to combinations of features, rather than to a single cluster.Simulations, using distributions derived from real world data, demonstrate the feasibility of this approach.The robustness of the technique was further tested by adding two difficulties, convenience stores and false training data. The convenience-store workload included some locations that provided only the thousand most frequently used capabilities, regardless of other cluster data. False positive feedback and feature weighting both allowed use of a larger truncation rank, improving convenience store results, and reduced errors due to false training data. The technique extends to estimate whether a capability is available at a given time. Data for short time intervals was “folded-in” to the singular value decomposition to obtain projections for those time intervals. The projections, interpreted as Poisson distribution arrival rates, were used to compare posterior probabilities for various time intervals given the observed data. The time extension was tested with workloads that included 24 hour supermarkets and early opening for a subset of capabilities at one location.","author":[{"family":"Shanahan","given":"Patricia"}],"issued":{"date-parts":[["2009"]]}}}],"schema":"https://github.com/citation-style-language/schema/raw/master/csl-citation.json"} </w:instrText>
             </w:r>
             <w:r>
               <w:rPr>
@@ -8967,7 +9047,7 @@
                 <w:noProof/>
                 <w:sz w:val="21"/>
               </w:rPr>
-              <w:t>[39]</w:t>
+              <w:t>[40]</w:t>
             </w:r>
             <w:r>
               <w:rPr>
@@ -10149,7 +10229,7 @@
               <w:rPr>
                 <w:sz w:val="21"/>
               </w:rPr>
-              <w:instrText xml:space="preserve"> ADDIN ZOTERO_ITEM CSL_CITATION {"citationID":"pXVLSlbE","properties":{"formattedCitation":"[41]","plainCitation":"[41]","noteIndex":0},"citationItems":[{"id":73,"uris":["http://zotero.org/users/5057732/items/T7DFCQE6"],"uri":["http://zotero.org/users/5057732/items/T7DFCQE6"],"itemData":{"id":73,"type":"paper-conference","title":"A context and user aware smart notification system","container-title":"2015 IEEE 2nd World Forum on Internet of Things (WF-IoT)","page":"645-651","source":"IEEE Xplore","event":"2015 IEEE 2nd World Forum on Internet of Things (WF-IoT)","abstract":"Nowadays, notifications are increasingly gaining momentum in our society. New smart devices and appliances are developed everyday with the ability to generate, send and show messages about their status, acquired data and/or information received from other devices and users. Consequently, the number of notifications received by a user is growing and the tolerance to them could decrease in a short time. This paper presents a smart notification system that uses machine learning algorithms to adequately manage incoming notifications. According to context awareness and user habits, the system decides: (a) who should receive an incoming notification; (b) what is the best moment to show the notification to the chosen user(s); (c) on which device(s) the chosen user(s) should receive the notification; (d) which is the best way to notify the incoming notification. After the design of a general architecture, as a first step in building such a system, three different machine learning algorithms were compared in the task of establishing the best device on which the incoming notification should be delivered. The algorithms were applied to a dataset derived from real data provided by the MIT Media Laboratory Reality Mining project, enriched with additional synthetic information.","DOI":"10.1109/WF-IoT.2015.7389130","author":[{"family":"Corno","given":"F."},{"family":"Russis","given":"L. De"},{"family":"Montanaro","given":"T."}],"issued":{"date-parts":[["2015",12]]}}}],"schema":"https://github.com/citation-style-language/schema/raw/master/csl-citation.json"} </w:instrText>
+              <w:instrText xml:space="preserve"> ADDIN ZOTERO_ITEM CSL_CITATION {"citationID":"pXVLSlbE","properties":{"formattedCitation":"[42]","plainCitation":"[42]","noteIndex":0},"citationItems":[{"id":73,"uris":["http://zotero.org/users/5057732/items/T7DFCQE6"],"uri":["http://zotero.org/users/5057732/items/T7DFCQE6"],"itemData":{"id":73,"type":"paper-conference","title":"A context and user aware smart notification system","container-title":"2015 IEEE 2nd World Forum on Internet of Things (WF-IoT)","page":"645-651","source":"IEEE Xplore","event":"2015 IEEE 2nd World Forum on Internet of Things (WF-IoT)","abstract":"Nowadays, notifications are increasingly gaining momentum in our society. New smart devices and appliances are developed everyday with the ability to generate, send and show messages about their status, acquired data and/or information received from other devices and users. Consequently, the number of notifications received by a user is growing and the tolerance to them could decrease in a short time. This paper presents a smart notification system that uses machine learning algorithms to adequately manage incoming notifications. According to context awareness and user habits, the system decides: (a) who should receive an incoming notification; (b) what is the best moment to show the notification to the chosen user(s); (c) on which device(s) the chosen user(s) should receive the notification; (d) which is the best way to notify the incoming notification. After the design of a general architecture, as a first step in building such a system, three different machine learning algorithms were compared in the task of establishing the best device on which the incoming notification should be delivered. The algorithms were applied to a dataset derived from real data provided by the MIT Media Laboratory Reality Mining project, enriched with additional synthetic information.","DOI":"10.1109/WF-IoT.2015.7389130","author":[{"family":"Corno","given":"F."},{"family":"Russis","given":"L. De"},{"family":"Montanaro","given":"T."}],"issued":{"date-parts":[["2015",12]]}}}],"schema":"https://github.com/citation-style-language/schema/raw/master/csl-citation.json"} </w:instrText>
             </w:r>
             <w:r>
               <w:rPr>
@@ -10162,7 +10242,7 @@
                 <w:noProof/>
                 <w:sz w:val="21"/>
               </w:rPr>
-              <w:t>[41]</w:t>
+              <w:t>[42]</w:t>
             </w:r>
             <w:r>
               <w:rPr>
@@ -11496,7 +11576,7 @@
               <w:rPr>
                 <w:sz w:val="21"/>
               </w:rPr>
-              <w:instrText xml:space="preserve"> ADDIN ZOTERO_ITEM CSL_CITATION {"citationID":"41z1MMCQ","properties":{"formattedCitation":"[42]","plainCitation":"[42]","noteIndex":0},"citationItems":[{"id":191,"uris":["http://zotero.org/users/5057732/items/8AEZ6XAH"],"uri":["http://zotero.org/users/5057732/items/8AEZ6XAH"],"itemData":{"id":191,"type":"book","title":"Smart homes and user values: long-term evaluation of IT-services in residential and single family dwellings","publisher":"Royal Institute of Technology","publisher-place":"Stockholm","source":"Open WorldCat","event-place":"Stockholm","abstract":"Important conclusions include the fact that smart home functionalities must be developed as close as possible out of the users' genuine needs as experienced in their daily lives. Failure to attain accessibility to a certain function will cause disappointment and will be forsaken. To gain and over time preserve the user's trust in smart home functions or in a system as a whole is conclusive for the their use. Another conclusion is that a viable business model for smart homes must include the occupancy phase. Surveillance and maintenance of smart home systems must be secured over time. It is argued that the failure of establishing a viable long-term service to homes to the benefit to the user depends highly on the market’s ability to supply the homes with appropriate services over time. Possible ways to mediate revealed shortcomings are outlined and what role and responsibility the housing construction industry has to consider with the further development of smart homes.","URL":"http://urn.kb.se/resolve?urn=urn:nbn:se:kth:diva-11782","ISBN":"978-91-7415-479-5","note":"OCLC: 847344919","shortTitle":"Smart homes and user values","language":"en","author":[{"family":"Sandström","given":"Greger"},{"literal":"Kungliga tekniska högskolan (Stockholm)"}],"issued":{"date-parts":[["2009"]]},"accessed":{"date-parts":[["2018",7,24]]}}}],"schema":"https://github.com/citation-style-language/schema/raw/master/csl-citation.json"} </w:instrText>
+              <w:instrText xml:space="preserve"> ADDIN ZOTERO_ITEM CSL_CITATION {"citationID":"41z1MMCQ","properties":{"formattedCitation":"[43]","plainCitation":"[43]","noteIndex":0},"citationItems":[{"id":191,"uris":["http://zotero.org/users/5057732/items/8AEZ6XAH"],"uri":["http://zotero.org/users/5057732/items/8AEZ6XAH"],"itemData":{"id":191,"type":"book","title":"Smart homes and user values: long-term evaluation of IT-services in residential and single family dwellings","publisher":"Royal Institute of Technology","publisher-place":"Stockholm","source":"Open WorldCat","event-place":"Stockholm","abstract":"Important conclusions include the fact that smart home functionalities must be developed as close as possible out of the users' genuine needs as experienced in their daily lives. Failure to attain accessibility to a certain function will cause disappointment and will be forsaken. To gain and over time preserve the user's trust in smart home functions or in a system as a whole is conclusive for the their use. Another conclusion is that a viable business model for smart homes must include the occupancy phase. Surveillance and maintenance of smart home systems must be secured over time. It is argued that the failure of establishing a viable long-term service to homes to the benefit to the user depends highly on the market’s ability to supply the homes with appropriate services over time. Possible ways to mediate revealed shortcomings are outlined and what role and responsibility the housing construction industry has to consider with the further development of smart homes.","URL":"http://urn.kb.se/resolve?urn=urn:nbn:se:kth:diva-11782","ISBN":"978-91-7415-479-5","note":"OCLC: 847344919","shortTitle":"Smart homes and user values","language":"en","author":[{"family":"Sandström","given":"Greger"},{"literal":"Kungliga tekniska högskolan (Stockholm)"}],"issued":{"date-parts":[["2009"]]},"accessed":{"date-parts":[["2018",7,24]]}}}],"schema":"https://github.com/citation-style-language/schema/raw/master/csl-citation.json"} </w:instrText>
             </w:r>
             <w:r>
               <w:rPr>
@@ -11509,7 +11589,7 @@
                 <w:noProof/>
                 <w:sz w:val="21"/>
               </w:rPr>
-              <w:t>[42]</w:t>
+              <w:t>[43]</w:t>
             </w:r>
             <w:r>
               <w:rPr>
@@ -11971,7 +12051,7 @@
               <w:rPr>
                 <w:sz w:val="21"/>
               </w:rPr>
-              <w:instrText xml:space="preserve"> ADDIN ZOTERO_ITEM CSL_CITATION {"citationID":"6Z1wATSE","properties":{"formattedCitation":"[27], [43]","plainCitation":"[27], [43]","noteIndex":0},"citationItems":[{"id":187,"uris":["http://zotero.org/users/5057732/items/P92PX2WB"],"uri":["http://zotero.org/users/5057732/items/P92PX2WB"],"itemData":{"id":187,"type":"article-journal","title":"What should I do? Deriving norms from actions,values and context","page":"5","source":"Zotero","abstract":"Behavior support technology is increasingly used to assist people in daily life activities. To do this properly, it is important that the technology understands what really motivates people. What values underlie their actions, but also the inﬂuence of context, and how this can be translated to norms which govern behavior. In this paper, we expand a framework describing action hierarchies and values to include the role of context. Moreover, we present a method to derive speciﬁc norms for behavior from this information on actions, values and context. Behavior support technology can use this framework to reason about peoples ideal behavior, and so better offer personalized assistance.","language":"en","author":[{"family":"Tielman","given":"Myrthe L"},{"family":"Jonker","given":"Catholijn M"}]}},{"id":23,"uris":["http://zotero.org/users/5057732/items/TKG86P9I"],"uri":["http://zotero.org/users/5057732/items/TKG86P9I"],"itemData":{"id":23,"type":"article-journal","title":"Towards a formalisation of Action Identiﬁcation Hierarchies</w:instrText>
+              <w:instrText xml:space="preserve"> ADDIN ZOTERO_ITEM CSL_CITATION {"citationID":"6Z1wATSE","properties":{"formattedCitation":"[27], [44]","plainCitation":"[27], [44]","noteIndex":0},"citationItems":[{"id":187,"uris":["http://zotero.org/users/5057732/items/P92PX2WB"],"uri":["http://zotero.org/users/5057732/items/P92PX2WB"],"itemData":{"id":187,"type":"article-journal","title":"What should I do? Deriving norms from actions,values and context","page":"5","source":"Zotero","abstract":"Behavior support technology is increasingly used to assist people in daily life activities. To do this properly, it is important that the technology understands what really motivates people. What values underlie their actions, but also the inﬂuence of context, and how this can be translated to norms which govern behavior. In this paper, we expand a framework describing action hierarchies and values to include the role of context. Moreover, we present a method to derive speciﬁc norms for behavior from this information on actions, values and context. Behavior support technology can use this framework to reason about peoples ideal behavior, and so better offer personalized assistance.","language":"en","author":[{"family":"Tielman","given":"Myrthe L"},{"family":"Jonker","given":"Catholijn M"}]}},{"id":23,"uris":["http://zotero.org/users/5057732/items/TKG86P9I"],"uri":["http://zotero.org/users/5057732/items/TKG86P9I"],"itemData":{"id":23,"type":"article-journal","title":"Towards a formalisation of Action Identiﬁcation Hierarchies</w:instrText>
             </w:r>
             <w:r>
               <w:rPr>
@@ -11997,7 +12077,7 @@
                 <w:noProof/>
                 <w:sz w:val="21"/>
               </w:rPr>
-              <w:t>[27], [43]</w:t>
+              <w:t>[27], [44]</w:t>
             </w:r>
             <w:r>
               <w:rPr>
@@ -12386,7 +12466,7 @@
         <w:fldChar w:fldCharType="begin"/>
       </w:r>
       <w:r>
-        <w:instrText xml:space="preserve"> ADDIN ZOTERO_ITEM CSL_CITATION {"citationID":"IAgr1c0R","properties":{"formattedCitation":"[4], [9], [24], [28], [30], [32], [43]","plainCitation":"[4], [9], [24], [28], [30], [32], [43]","noteIndex":0},"citationItems":[{"id":28,"uris":["http://zotero.org/users/5057732/items/IC7JYTGL"],"uri":["http://zotero.org/users/5057732/items/IC7JYTGL"],"itemData":{"id":28,"type":"webpage","title":"Olisto makes smart thing smarter, according to your rules.","container-title":"Olisto","abstract":"Olisto is a mobile app for iOS and Android that makes your life smarter by connecting your relevant devices, apps and services. According to your rules.","URL":"https://olisto.com/","language":"en-US","accessed":{"date-parts":[["2018",4,19]]}}},{"id":111,"uris":["http://zotero.org/users/5057732/items/RT37KPH9"],"uri":["http://zotero.org/users/5057732/items/RT37KPH9"],"itemData":{"id":111,"type":"article-journal","title":"A context-aware reminder system for elders based on fuzzy linguistic approach","container-title":"Expert Systems with Applications","page":"9411-9419","volume":"39","issue":"10","source":"ScienceDirect","abstract":"To date, several reminder systems for elders have been developed, but when and how to prompt the reminding message has not been fully explored yet. This paper presents a context-aware system that provides reminding messages for elders based on fuzzy linguistic model in order to properly deliver a reminder in an appropriate time and way. By separating the user activity contexts and contexts utilized to trigger a reminder, it is much easier for the elderly or their care givers to schedule and maintain reminders. We first adopt a fuzzy linguistic model to determine the prompting level based on the interrupt degree of user current activity and the urgent level of to-be-prompt reminder. An adaptive mapping strategy is then presented to transfer the prompting level into machine-readable parameters. Finally, the proposed approach is verified through our system prototype and experiments.","DOI":"10.1016/j.eswa.2012.02.124","ISSN":"0957-4174","journalAbbreviation":"Expert Systems with Applications","author":[{"family":"Zhou","given":"Shandan"},{"family":"Chu","given":"Chao-Hisen"},{"family":"Yu","given":"Zhiwen"},{"family":"Kim","given":"Jungyoon"}],"issued":{"date-parts":[["2012",8,1]]}}},{"id":129,"uris":["http://zotero.org/users/5057732/items/IDJQCG3G"],"uri":["http://zotero.org/users/5057732/items/IDJQCG3G"],"itemData":{"id":129,"type":"paper-conference","title":"Reasoning with Goal Models","container-title":"Conceptual Modeling — ER 2002","collection-title":"Lecture Notes in Computer Science","publisher":"Springer, Berlin, Heidelberg","page":"167-181","source":"link.springer.com","event":"International Conference on Conceptual Modeling","abstract":"Over the past decade, goal models have been used in Computer Science in order to represent software requirements, business objectives and design qualities. Such models extend traditional AI planning techniques for representing goals by allowing for partially defined and possibly inconsistent goals. This paper presents a formal framework for reasoning with such goal models. In particular, the paper proposes a qualitative and a numerical axiomatization for goal modeling primitives and introduces label propagation algorithms that are shown to be sound and complete with respect to their respective axiomatizations. In addition, the paper reports on preliminary experimental results on the propagation algorithms applied to a goal model for a US car manufacturer.","URL":"https://link.springer.com/chapter/10.1007/3-540-45816-6_22","DOI":"10.1007/3-540-45816-6_22","ISBN":"978-3-540-44277-6","language":"en","author":[{"family":"Giorgini","given":"Paolo"},{"family":"Mylopoulos","given":"John"},{"family":"Nicchiarelli","given":"Eleonora"},{"family":"Sebastiani","given":"Roberto"}],"issued":{"date-parts":[["2002",10,7]]},"accessed":{"date-parts":[["2018",4,19]]}}},{"id":126,"uris":["http://zotero.org/users/5057732/items/6PJFE2PP"],"uri":["http://zotero.org/users/5057732/items/6PJFE2PP"],"itemData":{"id":126,"type":"paper-conference","title":"Context-aware services for ambient assisted living: A case-study","container-title":"2008 First International Symposium on Applied Sciences on Biomedical and Communication Technologies","page":"1-5","source":"IEEE Xplore","event":"2008 First International Symposium on Applied Sciences on Biomedical and Communication Technologies","abstract":"Ambient assisted living is a paradigm that promotes independency in the old age with the support of advanced technologies. Ambient home care systems (AHCS) are specially design for this purpose; they aim at minimizing the potential risks that living alone may suppose for an elder, thanks to their capability of gathering data of the user, inferring information about his activity and state, and taking decisions on it. In this paper, we present a number of context-aware services (heart rate monitoring, medication prompting, generation of agenda reminders, weather alerts, emergency notifications, etc.) for the elder and his caregivers. They run on the top of an AHCS, which collects data from a network of environmental, health and physical sensors. The AHCS follows a layered fusion architecture, formed by an in-home developed context acquisition framework and a context manager (customized on the Context Toolkit) that holds the inference and reasoning functionalities. On the deployed prototype, we analyze the suitability of the selected technical approach for ambient assisted living applications.","DOI":"10.1109/ISABEL.2008.4712593","shortTitle":"Context-aware services for ambient assisted living","author":[{"family":"Hristova","given":"A."},{"family":"Bernardos","given":"A. M."},{"family":"Casar","given":"J. R."}],"issued":{"date-parts":[["2008",10]]}}},{"id":86,"uris":["http://zotero.org/users/5057732/items/Z2X6WIHW"],"uri":["http://zotero.org/users/5057732/items/Z2X6WIHW"],"itemData":{"id":86,"type":"paper-conference","title":"Integration of Smart Home Technologies in a Health Monitoring System for the Elderly","container-title":"21st International Conference on Advanced Information Networking and Applications Workshops, 2007, AINAW '07","page":"820-825","volume":"2","source":"IEEE Xplore","event":"21st International Conference on Advanced Information Networking and Applications Workshops, 2007, AINAW '07","abstract":"Among older adults, the challenges of maintaining mobility and cognitive function make it increasingly difficult to remain living alone independently. As a result, many older adults are forced to seek residence in costly clinical institutions where they can receive constant medical supervision. A home-based automated system that monitors their health and well- being while remaining unobtrusive would provide them with a more comfortable and independent lifestyle, as well as more affordable care. This paper presents a smart home system for the elderly, developed by the Technology Assisted Friendly Environment for the Third Age (TAFETA) group. It introduces the sensor technologies integrated in the system and develops a framework for the processing and communication of the extracted information. It also considers the acceptability and implications of this technology from the perspective of the potential occupants.","DOI":"10.1109/AINAW.2007.209","author":[{"family":"Arcelus","given":"A."},{"family":"Jones","given":"M. H."},{"family":"Goubran","given":"R."},{"family":"Knoefel","given":"F."}],"issued":{"date-parts":[["2007",5]]}}},{"id":187,"uris":["http://zotero.org/users/5057732/items/P92PX2WB"],"uri":["http://zotero.org/users/5057732/items/P92PX2WB"],"itemData":{"id":187,"type":"article-journal","title":"What should I do? Deriving norms from actions,values and context","page":"5","source":"Zotero","abstract":"Behavior support technology is increasingly used to assist people in daily life activities. To do this properly, it is important that the technology understands what really motivates people. What values underlie their actions, but also the inﬂuence of context, and how this can be translated to norms which govern behavior. In this paper, we expand a framework describing action hierarchies and values to include the role of context. Moreover, we present a method to derive speciﬁc norms for behavior from this information on actions, values and context. Behavior support technology can use this framework to reason about peoples ideal behavior, and so better offer personalized assistance.","language":"en","author":[{"family":"Tielman","given":"Myrthe L"},{"family":"Jonker","given":"Catholijn M"}]}},{"id":105,"uris":["http://zotero.org/users/5057732/items/HBCLEGBY"],"uri":["http://zotero.org/users/5057732/items/HBCLEGBY"],"itemData":{"id":105,"type":"paper-conference","title":"Using Association Rule Mining to Discover Temporal Relations of Daily Activities","container-title":"Toward Useful Services for Elderly and People with Disabilities","collection-title":"Lecture Notes in Computer Science","publisher":"Springer, Berlin, Heidelberg","page":"49-56","source":"link.springer.com","event":"International Conference on Smart Homes and Health Telematics","abstract":"The increasing aging population has inspired many machine learning researchers to find innovative solutions for assisted living. A problem often encountered in assisted living settings is activity recognition. Although activity recognition has been vastly studied by many researchers, the temporal features that constitute an activity usually have been ignored by researchers. Temporal features can provide useful insights for building predictive activity models and for recognizing activities. In this paper, we explore the use of temporal features for activity recognition in assisted living settings. We discover temporal relations such as order of activities, as well as their corresponding start time and duration features. To validate our method, we used four months of real data collected from a smart home.","URL":"https://link.springer.com/chapter/10.1007/978-3-642-21535-3_7","DOI":"10.1007/978-3-642-21535-3_7","ISBN":"978-3-642-21534-6","language":"en","author":[{"family":"Nazerfard","given":"Ehsan"},{"family":"Rashidi","given":"Parisa"},{"family":"Cook","given":"Diane J."}],"issued":{"date-parts":[["2011",6,20]]},"accessed":{"date-parts":[["2018",4,19]]}}}],"schema":"https://github.com/citation-style-language/schema/raw/master/csl-citation.json"} </w:instrText>
+        <w:instrText xml:space="preserve"> ADDIN ZOTERO_ITEM CSL_CITATION {"citationID":"IAgr1c0R","properties":{"formattedCitation":"[4], [9], [24], [28], [30], [32], [44]","plainCitation":"[4], [9], [24], [28], [30], [32], [44]","noteIndex":0},"citationItems":[{"id":28,"uris":["http://zotero.org/users/5057732/items/IC7JYTGL"],"uri":["http://zotero.org/users/5057732/items/IC7JYTGL"],"itemData":{"id":28,"type":"webpage","title":"Olisto makes smart thing smarter, according to your rules.","container-title":"Olisto","abstract":"Olisto is a mobile app for iOS and Android that makes your life smarter by connecting your relevant devices, apps and services. According to your rules.","URL":"https://olisto.com/","language":"en-US","accessed":{"date-parts":[["2018",4,19]]}}},{"id":111,"uris":["http://zotero.org/users/5057732/items/RT37KPH9"],"uri":["http://zotero.org/users/5057732/items/RT37KPH9"],"itemData":{"id":111,"type":"article-journal","title":"A context-aware reminder system for elders based on fuzzy linguistic approach","container-title":"Expert Systems with Applications","page":"9411-9419","volume":"39","issue":"10","source":"ScienceDirect","abstract":"To date, several reminder systems for elders have been developed, but when and how to prompt the reminding message has not been fully explored yet. This paper presents a context-aware system that provides reminding messages for elders based on fuzzy linguistic model in order to properly deliver a reminder in an appropriate time and way. By separating the user activity contexts and contexts utilized to trigger a reminder, it is much easier for the elderly or their care givers to schedule and maintain reminders. We first adopt a fuzzy linguistic model to determine the prompting level based on the interrupt degree of user current activity and the urgent level of to-be-prompt reminder. An adaptive mapping strategy is then presented to transfer the prompting level into machine-readable parameters. Finally, the proposed approach is verified through our system prototype and experiments.","DOI":"10.1016/j.eswa.2012.02.124","ISSN":"0957-4174","journalAbbreviation":"Expert Systems with Applications","author":[{"family":"Zhou","given":"Shandan"},{"family":"Chu","given":"Chao-Hisen"},{"family":"Yu","given":"Zhiwen"},{"family":"Kim","given":"Jungyoon"}],"issued":{"date-parts":[["2012",8,1]]}}},{"id":129,"uris":["http://zotero.org/users/5057732/items/IDJQCG3G"],"uri":["http://zotero.org/users/5057732/items/IDJQCG3G"],"itemData":{"id":129,"type":"paper-conference","title":"Reasoning with Goal Models","container-title":"Conceptual Modeling — ER 2002","collection-title":"Lecture Notes in Computer Science","publisher":"Springer, Berlin, Heidelberg","page":"167-181","source":"link.springer.com","event":"International Conference on Conceptual Modeling","abstract":"Over the past decade, goal models have been used in Computer Science in order to represent software requirements, business objectives and design qualities. Such models extend traditional AI planning techniques for representing goals by allowing for partially defined and possibly inconsistent goals. This paper presents a formal framework for reasoning with such goal models. In particular, the paper proposes a qualitative and a numerical axiomatization for goal modeling primitives and introduces label propagation algorithms that are shown to be sound and complete with respect to their respective axiomatizations. In addition, the paper reports on preliminary experimental results on the propagation algorithms applied to a goal model for a US car manufacturer.","URL":"https://link.springer.com/chapter/10.1007/3-540-45816-6_22","DOI":"10.1007/3-540-45816-6_22","ISBN":"978-3-540-44277-6","language":"en","author":[{"family":"Giorgini","given":"Paolo"},{"family":"Mylopoulos","given":"John"},{"family":"Nicchiarelli","given":"Eleonora"},{"family":"Sebastiani","given":"Roberto"}],"issued":{"date-parts":[["2002",10,7]]},"accessed":{"date-parts":[["2018",4,19]]}}},{"id":126,"uris":["http://zotero.org/users/5057732/items/6PJFE2PP"],"uri":["http://zotero.org/users/5057732/items/6PJFE2PP"],"itemData":{"id":126,"type":"paper-conference","title":"Context-aware services for ambient assisted living: A case-study","container-title":"2008 First International Symposium on Applied Sciences on Biomedical and Communication Technologies","page":"1-5","source":"IEEE Xplore","event":"2008 First International Symposium on Applied Sciences on Biomedical and Communication Technologies","abstract":"Ambient assisted living is a paradigm that promotes independency in the old age with the support of advanced technologies. Ambient home care systems (AHCS) are specially design for this purpose; they aim at minimizing the potential risks that living alone may suppose for an elder, thanks to their capability of gathering data of the user, inferring information about his activity and state, and taking decisions on it. In this paper, we present a number of context-aware services (heart rate monitoring, medication prompting, generation of agenda reminders, weather alerts, emergency notifications, etc.) for the elder and his caregivers. They run on the top of an AHCS, which collects data from a network of environmental, health and physical sensors. The AHCS follows a layered fusion architecture, formed by an in-home developed context acquisition framework and a context manager (customized on the Context Toolkit) that holds the inference and reasoning functionalities. On the deployed prototype, we analyze the suitability of the selected technical approach for ambient assisted living applications.","DOI":"10.1109/ISABEL.2008.4712593","shortTitle":"Context-aware services for ambient assisted living","author":[{"family":"Hristova","given":"A."},{"family":"Bernardos","given":"A. M."},{"family":"Casar","given":"J. R."}],"issued":{"date-parts":[["2008",10]]}}},{"id":86,"uris":["http://zotero.org/users/5057732/items/Z2X6WIHW"],"uri":["http://zotero.org/users/5057732/items/Z2X6WIHW"],"itemData":{"id":86,"type":"paper-conference","title":"Integration of Smart Home Technologies in a Health Monitoring System for the Elderly","container-title":"21st International Conference on Advanced Information Networking and Applications Workshops, 2007, AINAW '07","page":"820-825","volume":"2","source":"IEEE Xplore","event":"21st International Conference on Advanced Information Networking and Applications Workshops, 2007, AINAW '07","abstract":"Among older adults, the challenges of maintaining mobility and cognitive function make it increasingly difficult to remain living alone independently. As a result, many older adults are forced to seek residence in costly clinical institutions where they can receive constant medical supervision. A home-based automated system that monitors their health and well- being while remaining unobtrusive would provide them with a more comfortable and independent lifestyle, as well as more affordable care. This paper presents a smart home system for the elderly, developed by the Technology Assisted Friendly Environment for the Third Age (TAFETA) group. It introduces the sensor technologies integrated in the system and develops a framework for the processing and communication of the extracted information. It also considers the acceptability and implications of this technology from the perspective of the potential occupants.","DOI":"10.1109/AINAW.2007.209","author":[{"family":"Arcelus","given":"A."},{"family":"Jones","given":"M. H."},{"family":"Goubran","given":"R."},{"family":"Knoefel","given":"F."}],"issued":{"date-parts":[["2007",5]]}}},{"id":187,"uris":["http://zotero.org/users/5057732/items/P92PX2WB"],"uri":["http://zotero.org/users/5057732/items/P92PX2WB"],"itemData":{"id":187,"type":"article-journal","title":"What should I do? Deriving norms from actions,values and context","page":"5","source":"Zotero","abstract":"Behavior support technology is increasingly used to assist people in daily life activities. To do this properly, it is important that the technology understands what really motivates people. What values underlie their actions, but also the inﬂuence of context, and how this can be translated to norms which govern behavior. In this paper, we expand a framework describing action hierarchies and values to include the role of context. Moreover, we present a method to derive speciﬁc norms for behavior from this information on actions, values and context. Behavior support technology can use this framework to reason about peoples ideal behavior, and so better offer personalized assistance.","language":"en","author":[{"family":"Tielman","given":"Myrthe L"},{"family":"Jonker","given":"Catholijn M"}]}},{"id":105,"uris":["http://zotero.org/users/5057732/items/HBCLEGBY"],"uri":["http://zotero.org/users/5057732/items/HBCLEGBY"],"itemData":{"id":105,"type":"paper-conference","title":"Using Association Rule Mining to Discover Temporal Relations of Daily Activities","container-title":"Toward Useful Services for Elderly and People with Disabilities","collection-title":"Lecture Notes in Computer Science","publisher":"Springer, Berlin, Heidelberg","page":"49-56","source":"link.springer.com","event":"International Conference on Smart Homes and Health Telematics","abstract":"The increasing aging population has inspired many machine learning researchers to find innovative solutions for assisted living. A problem often encountered in assisted living settings is activity recognition. Although activity recognition has been vastly studied by many researchers, the temporal features that constitute an activity usually have been ignored by researchers. Temporal features can provide useful insights for building predictive activity models and for recognizing activities. In this paper, we explore the use of temporal features for activity recognition in assisted living settings. We discover temporal relations such as order of activities, as well as their corresponding start time and duration features. To validate our method, we used four months of real data collected from a smart home.","URL":"https://link.springer.com/chapter/10.1007/978-3-642-21535-3_7","DOI":"10.1007/978-3-642-21535-3_7","ISBN":"978-3-642-21534-6","language":"en","author":[{"family":"Nazerfard","given":"Ehsan"},{"family":"Rashidi","given":"Parisa"},{"family":"Cook","given":"Diane J."}],"issued":{"date-parts":[["2011",6,20]]},"accessed":{"date-parts":[["2018",4,19]]}}}],"schema":"https://github.com/citation-style-language/schema/raw/master/csl-citation.json"} </w:instrText>
       </w:r>
       <w:r>
         <w:fldChar w:fldCharType="separate"/>
@@ -12395,7 +12475,7 @@
         <w:rPr>
           <w:noProof/>
         </w:rPr>
-        <w:t>[4], [9], [24], [28], [30], [32], [43]</w:t>
+        <w:t>[4], [9], [24], [28], [30], [32], [44]</w:t>
       </w:r>
       <w:r>
         <w:fldChar w:fldCharType="end"/>
@@ -12463,7 +12543,7 @@
         <w:fldChar w:fldCharType="begin"/>
       </w:r>
       <w:r>
-        <w:instrText xml:space="preserve"> ADDIN ZOTERO_ITEM CSL_CITATION {"citationID":"umbT6idd","properties":{"formattedCitation":"[44], [45]","plainCitation":"[44], [45]","noteIndex":0},"citationItems":[{"id":196,"uris":["http://zotero.org/users/5057732/items/E9BJPCBU"],"uri":["http://zotero.org/users/5057732/items/E9BJPCBU"],"itemData":{"id":196,"type":"article-journal","title":"Reality mining: sensing complex social systems","container-title":"Personal and Ubiquitous Computing","page":"255-268","volume":"10","issue":"4","source":"Crossref","abstract":"We introduce a system for sensing complex social systems with data collected from 100 mobile phones over the course of 9 months. We demonstrate the ability to use standard Bluetooth-enabled mobile telephones to measure information access and use in di</w:instrText>
+        <w:instrText xml:space="preserve"> ADDIN ZOTERO_ITEM CSL_CITATION {"citationID":"umbT6idd","properties":{"formattedCitation":"[45], [46]","plainCitation":"[45], [46]","noteIndex":0},"citationItems":[{"id":196,"uris":["http://zotero.org/users/5057732/items/E9BJPCBU"],"uri":["http://zotero.org/users/5057732/items/E9BJPCBU"],"itemData":{"id":196,"type":"article-journal","title":"Reality mining: sensing complex social systems","container-title":"Personal and Ubiquitous Computing","page":"255-268","volume":"10","issue":"4","source":"Crossref","abstract":"We introduce a system for sensing complex social systems with data collected from 100 mobile phones over the course of 9 months. We demonstrate the ability to use standard Bluetooth-enabled mobile telephones to measure information access and use in di</w:instrText>
       </w:r>
       <w:r>
         <w:rPr>
@@ -12481,7 +12561,7 @@
         <w:rPr>
           <w:noProof/>
         </w:rPr>
-        <w:t>[44], [45]</w:t>
+        <w:t>[45], [46]</w:t>
       </w:r>
       <w:r>
         <w:fldChar w:fldCharType="end"/>
@@ -12493,7 +12573,7 @@
         <w:fldChar w:fldCharType="begin"/>
       </w:r>
       <w:r>
-        <w:instrText xml:space="preserve"> ADDIN ZOTERO_ITEM CSL_CITATION {"citationID":"pzQhRPQf","properties":{"formattedCitation":"[41]","plainCitation":"[41]","noteIndex":0},"citationItems":[{"id":73,"uris":["http://zotero.org/users/5057732/items/T7DFCQE6"],"uri":["http://zotero.org/users/5057732/items/T7DFCQE6"],"itemData":{"id":73,"type":"paper-conference","title":"A context and user aware smart notification system","container-title":"2015 IEEE 2nd World Forum on Internet of Things (WF-IoT)","page":"645-651","source":"IEEE Xplore","event":"2015 IEEE 2nd World Forum on Internet of Things (WF-IoT)","abstract":"Nowadays, notifications are increasingly gaining momentum in our society. New smart devices and appliances are developed everyday with the ability to generate, send and show messages about their status, acquired data and/or information received from other devices and users. Consequently, the number of notifications received by a user is growing and the tolerance to them could decrease in a short time. This paper presents a smart notification system that uses machine learning algorithms to adequately manage incoming notifications. According to context awareness and user habits, the system decides: (a) who should receive an incoming notification; (b) what is the best moment to show the notification to the chosen user(s); (c) on which device(s) the chosen user(s) should receive the notification; (d) which is the best way to notify the incoming notification. After the design of a general architecture, as a first step in building such a system, three different machine learning algorithms were compared in the task of establishing the best device on which the incoming notification should be delivered. The algorithms were applied to a dataset derived from real data provided by the MIT Media Laboratory Reality Mining project, enriched with additional synthetic information.","DOI":"10.1109/WF-IoT.2015.7389130","author":[{"family":"Corno","given":"F."},{"family":"Russis","given":"L. De"},{"family":"Montanaro","given":"T."}],"issued":{"date-parts":[["2015",12]]}}}],"schema":"https://github.com/citation-style-language/schema/raw/master/csl-citation.json"} </w:instrText>
+        <w:instrText xml:space="preserve"> ADDIN ZOTERO_ITEM CSL_CITATION {"citationID":"pzQhRPQf","properties":{"formattedCitation":"[42]","plainCitation":"[42]","noteIndex":0},"citationItems":[{"id":73,"uris":["http://zotero.org/users/5057732/items/T7DFCQE6"],"uri":["http://zotero.org/users/5057732/items/T7DFCQE6"],"itemData":{"id":73,"type":"paper-conference","title":"A context and user aware smart notification system","container-title":"2015 IEEE 2nd World Forum on Internet of Things (WF-IoT)","page":"645-651","source":"IEEE Xplore","event":"2015 IEEE 2nd World Forum on Internet of Things (WF-IoT)","abstract":"Nowadays, notifications are increasingly gaining momentum in our society. New smart devices and appliances are developed everyday with the ability to generate, send and show messages about their status, acquired data and/or information received from other devices and users. Consequently, the number of notifications received by a user is growing and the tolerance to them could decrease in a short time. This paper presents a smart notification system that uses machine learning algorithms to adequately manage incoming notifications. According to context awareness and user habits, the system decides: (a) who should receive an incoming notification; (b) what is the best moment to show the notification to the chosen user(s); (c) on which device(s) the chosen user(s) should receive the notification; (d) which is the best way to notify the incoming notification. After the design of a general architecture, as a first step in building such a system, three different machine learning algorithms were compared in the task of establishing the best device on which the incoming notification should be delivered. The algorithms were applied to a dataset derived from real data provided by the MIT Media Laboratory Reality Mining project, enriched with additional synthetic information.","DOI":"10.1109/WF-IoT.2015.7389130","author":[{"family":"Corno","given":"F."},{"family":"Russis","given":"L. De"},{"family":"Montanaro","given":"T."}],"issued":{"date-parts":[["2015",12]]}}}],"schema":"https://github.com/citation-style-language/schema/raw/master/csl-citation.json"} </w:instrText>
       </w:r>
       <w:r>
         <w:fldChar w:fldCharType="separate"/>
@@ -12502,29 +12582,150 @@
         <w:rPr>
           <w:noProof/>
         </w:rPr>
+        <w:t>[42]</w:t>
+      </w:r>
+      <w:r>
+        <w:fldChar w:fldCharType="end"/>
+      </w:r>
+      <w:r>
+        <w:t>, the first dataset was used, but synthetically enhanced to add several properties such as the user activity other than call information and mobile phone usage. The second dataset has a limited but clear number of activities which are recognized and as such more readily usable. These, and similar, datasets can be used both for design and for testing. The range of activities recorded in these datasets and platforms limits the applicable scenarios. As such the data source should be chosen before the initial designs are done.</w:t>
+      </w:r>
+    </w:p>
+    <w:p>
+      <w:r>
+        <w:t>Secondly, how to analyze the incoming data. The part of the program analyzing this, or the middleware, is dependent on the type of incoming data. If fully detailed activity information is incoming, the middleware is not necessary since the any further analysis or manipulation can be directly performed on the data. However, when taking information from sensors, such a middleware has to be used to filter any interesting information.</w:t>
+      </w:r>
+    </w:p>
+    <w:p>
+      <w:r>
+        <w:t xml:space="preserve">The first solution is writing such a middleware from scratch. This is the most labor intense solution. However, if the other middleware are not easily implementable or require extensive rewrites, starting from scratch may actually require less work. In </w:t>
+      </w:r>
+      <w:r>
+        <w:fldChar w:fldCharType="begin"/>
+      </w:r>
+      <w:r>
+        <w:instrText xml:space="preserve"> ADDIN ZOTERO_ITEM CSL_CITATION {"citationID":"ODEXObPo","properties":{"formattedCitation":"[4]","plainCitation":"[4]","noteIndex":0},"citationItems":[{"id":86,"uris":["http://zotero.org/users/5057732/items/Z2X6WIHW"],"uri":["http://zotero.org/users/5057732/items/Z2X6WIHW"],"itemData":{"id":86,"type":"paper-conference","title":"Integration of Smart Home Technologies in a Health Monitoring System for the Elderly","container-title":"21st International Conference on Advanced Information Networking and Applications Workshops, 2007, AINAW '07","page":"820-825","volume":"2","source":"IEEE Xplore","event":"21st International Conference on Advanced Information Networking and Applications Workshops, 2007, AINAW '07","abstract":"Among older adults, the challenges of maintaining mobility and cognitive function make it increasingly difficult to remain living alone independently. As a result, many older adults are forced to seek residence in costly clinical institutions where they can receive constant medical supervision. A home-based automated system that monitors their health and well- being while remaining unobtrusive would provide them with a more comfortable and independent lifestyle, as well as more affordable care. This paper presents a smart home system for the elderly, developed by the Technology Assisted Friendly Environment for the Third Age (TAFETA) group. It introduces the sensor technologies integrated in the system and develops a framework for the processing and communication of the extracted information. It also considers the acceptability and implications of this technology from the perspective of the potential occupants.","DOI":"10.1109/AINAW.2007.209","author":[{"family":"Arcelus","given":"A."},{"family":"Jones","given":"M. H."},{"family":"Goubran","given":"R."},{"family":"Knoefel","given":"F."}],"issued":{"date-parts":[["2007",5]]}}}],"schema":"https://github.com/citation-style-language/schema/raw/master/csl-citation.json"} </w:instrText>
+      </w:r>
+      <w:r>
+        <w:fldChar w:fldCharType="separate"/>
+      </w:r>
+      <w:r>
+        <w:rPr>
+          <w:noProof/>
+        </w:rPr>
+        <w:t>[4]</w:t>
+      </w:r>
+      <w:r>
+        <w:fldChar w:fldCharType="end"/>
+      </w:r>
+      <w:r>
+        <w:t xml:space="preserve">, they did just that; they designed their own middleware. However, it cannot be used since it remains exactly that, a design. In </w:t>
+      </w:r>
+      <w:r>
+        <w:fldChar w:fldCharType="begin"/>
+      </w:r>
+      <w:r>
+        <w:instrText xml:space="preserve"> ADDIN ZOTERO_ITEM CSL_CITATION {"citationID":"VjZjm80z","properties":{"formattedCitation":"[24]","plainCitation":"[24]","noteIndex":0},"citationItems":[{"id":126,"uris":["http://zotero.org/users/5057732/items/6PJFE2PP"],"uri":["http://zotero.org/users/5057732/items/6PJFE2PP"],"itemData":{"id":126,"type":"paper-conference","title":"Context-aware services for ambient assisted living: A case-study","container-title":"2008 First International Symposium on Applied Sciences on Biomedical and Communication Technologies","page":"1-5","source":"IEEE Xplore","event":"2008 First International Symposium on Applied Sciences on Biomedical and Communication Technologies","abstract":"Ambient assisted living is a paradigm that promotes independency in the old age with the support of advanced technologies. Ambient home care systems (AHCS) are specially design for this purpose; they aim at minimizing the potential risks that living alone may suppose for an elder, thanks to their capability of gathering data of the user, inferring information about his activity and state, and taking decisions on it. In this paper, we present a number of context-aware services (heart rate monitoring, medication prompting, generation of agenda reminders, weather alerts, emergency notifications, etc.) for the elder and his caregivers. They run on the top of an AHCS, which collects data from a network of environmental, health and physical sensors. The AHCS follows a layered fusion architecture, formed by an in-home developed context acquisition framework and a context manager (customized on the Context Toolkit) that holds the inference and reasoning functionalities. On the deployed prototype, we analyze the suitability of the selected technical approach for ambient assisted living applications.","DOI":"10.1109/ISABEL.2008.4712593","shortTitle":"Context-aware services for ambient assisted living","author":[{"family":"Hristova","given":"A."},{"family":"Bernardos","given":"A. M."},{"family":"Casar","given":"J. R."}],"issued":{"date-parts":[["2008",10]]}}}],"schema":"https://github.com/citation-style-language/schema/raw/master/csl-citation.json"} </w:instrText>
+      </w:r>
+      <w:r>
+        <w:fldChar w:fldCharType="separate"/>
+      </w:r>
+      <w:r>
+        <w:rPr>
+          <w:noProof/>
+        </w:rPr>
+        <w:t>[24]</w:t>
+      </w:r>
+      <w:r>
+        <w:fldChar w:fldCharType="end"/>
+      </w:r>
+      <w:r>
+        <w:t xml:space="preserve">, however, they used an existing middleware </w:t>
+      </w:r>
+      <w:r>
+        <w:fldChar w:fldCharType="begin"/>
+      </w:r>
+      <w:r>
+        <w:instrText xml:space="preserve"> ADDIN ZOTERO_ITEM CSL_CITATION {"citationID":"P9Iii3Kq","properties":{"formattedCitation":"[38]","plainCitation":"[38]","noteIndex":0},"citationItems":[{"id":171,"uris":["http://zotero.org/users/5057732/items/KUSXZI2I"],"uri":["http://zotero.org/users/5057732/items/KUSXZI2I"],"itemData":{"id":171,"type":"paper-conference","title":"CASanDRA: A Framework to Provide Context Acquisition Services ANd Reasoning Algorithms for Ambient Intelligence Applications","container-title":"2009 International Conference on Parallel and Distributed Computing, Applications and Technologies","page":"372-377","source":"IEEE Xplore","event":"2009 International Conference on Parallel and Distributed Computing, Applications and Technologies","abstract":"The development of ambient intelligence (AmI) applications usually implies dealing with complex sensor access and context reasoning tasks, which may significantly slow down the application development cycle when vertically assumed. To face this issue, we present CASanDRA, a middleware which provides easily consumable context information about a given user and his environment, retrieving and fusing data from personal mobile devices and external sensors. The framework is built following a layered service oriented approach. The output data from every CASanDRA's layer are fully accessible through semantic interfaces; this allows AmI applications to retrieve raw context features, aggregated context data and complex `images of context', depending on their information needs. Moreover, different query modes -subscription, event-based, continuous and on-demand- are available. The current `mobile-assisted' version of CASanDRA is composed by a CASanDRA Server, developed on an applications container and hosting the system intelligence, and CASanDRA Lite, a mobile client bundling a set of sensor level acquisition services. How an AmI application may be effortlessly built on CASanDRA is described in the paper through the design of an `Ambient Home Care Monitor'.","DOI":"10.1109/PDCAT.2009.51","shortTitle":"CASanDRA","author":[{"family":"Bernardos","given":"A. M."},{"family":"Tarrío","given":"P."},{"family":"Casar","given":"J. R."}],"issued":{"date-parts":[["2009",12]]}}}],"schema":"https://github.com/citation-style-language/schema/raw/master/csl-citation.json"} </w:instrText>
+      </w:r>
+      <w:r>
+        <w:fldChar w:fldCharType="separate"/>
+      </w:r>
+      <w:r>
+        <w:rPr>
+          <w:noProof/>
+        </w:rPr>
+        <w:t>[38]</w:t>
+      </w:r>
+      <w:r>
+        <w:fldChar w:fldCharType="end"/>
+      </w:r>
+      <w:r>
+        <w:t xml:space="preserve">. In combination with a context toolkit </w:t>
+      </w:r>
+      <w:r>
+        <w:fldChar w:fldCharType="begin"/>
+      </w:r>
+      <w:r>
+        <w:instrText xml:space="preserve"> ADDIN ZOTERO_ITEM CSL_CITATION {"citationID":"fPRcPQVR","properties":{"formattedCitation":"[47]","plainCitation":"[47]","noteIndex":0},"citationItems":[{"id":199,"uris":["http://zotero.org/users/5057732/items/AK6AQI93"],"uri":["http://zotero.org/users/5057732/items/AK6AQI93"],"itemData":{"id":199,"type":"paper-conference","title":"The Context Toolkit: Aiding the Development of Context-enabled Applications","container-title":"Proceedings of the SIGCHI Conference on Human Factors in Computing Systems","collection-title":"CHI '99","publisher":"ACM","publisher-place":"New York, NY, USA","page":"434–441","source":"ACM Digital Library","event-place":"New York, NY, USA","abstract":"Context-enabled applications are just emerging and promise\nricher interaction by taking environmental context into account.\nHowever, they are difficult to build due to their distributed\nnature and the use of unconventional sensors. The concepts of\ntoolkits and widget libraries in graphical user interfaces has been\ntremendously successtil, allowing programmers to leverage off\nexisting building blocks to build interactive systems more easily.\nWe introduce the concept of context widgets that mediate between\nthe environment and the application in the same way graphical\nwidgets mediate between the user and the application. We illustrate\nthe concept of context widgets with the beginnings of a widget\nlibrary we have developed for sensing presence, identity and\nactivity of people and things. We assess the success of our\napproach with two example context-enabled applications we have\nbuilt and an existing application to which we have added\ncontext-sensing capabilities.","URL":"http://doi.acm.org/10.1145/302979.303126","DOI":"10.1145/302979.303126","ISBN":"978-0-201-48559-2","shortTitle":"The Context Toolkit","author":[{"family":"Salber","given":"Daniel"},{"family":"Dey","given":"Anind K."},{"family":"Abowd","given":"Gregory D."}],"issued":{"date-parts":[["1999"]]},"accessed":{"date-parts":[["2018",8,3]]}}}],"schema":"https://github.com/citation-style-language/schema/raw/master/csl-citation.json"} </w:instrText>
+      </w:r>
+      <w:r>
+        <w:fldChar w:fldCharType="separate"/>
+      </w:r>
+      <w:r>
+        <w:rPr>
+          <w:noProof/>
+        </w:rPr>
+        <w:t>[47]</w:t>
+      </w:r>
+      <w:r>
+        <w:fldChar w:fldCharType="end"/>
+      </w:r>
+      <w:r>
+        <w:t xml:space="preserve">, also used in </w:t>
+      </w:r>
+      <w:proofErr w:type="spellStart"/>
+      <w:r>
+        <w:t>CybreMinder</w:t>
+      </w:r>
+      <w:proofErr w:type="spellEnd"/>
+      <w:r>
+        <w:t xml:space="preserve"> </w:t>
+      </w:r>
+      <w:r>
+        <w:fldChar w:fldCharType="begin"/>
+      </w:r>
+      <w:r>
+        <w:instrText xml:space="preserve"> ADDIN ZOTERO_ITEM CSL_CITATION {"citationID":"coMbV6Qy","properties":{"formattedCitation":"[41]","plainCitation":"[41]","noteIndex":0},"citationItems":[{"id":108,"uris":["http://zotero.org/users/5057732/items/D5VAWKCK"],"uri":["http://zotero.org/users/5057732/items/D5VAWKCK"],"itemData":{"id":108,"type":"paper-conference","title":"CybreMinder: A Context-Aware System for Supporting Reminders","container-title":"Handheld and Ubiquitous Computing","collection-title":"Lecture Notes in Computer Science","publisher":"Springer, Berlin, Heidelberg","page":"172-186","source":"link.springer.com","event":"International Symposium on Handheld and Ubiquitous Computing","abstract":"Current tools do not provide adequate support to users for handling reminders. The main reason for this is the lack of use of rich context that speci- fies when a reminder should be presented to its recipient. We describe Cybre- Minder, a prototype context-aware tool that supports users in sending and re- ceiving reminders that can be associated to richly described situations involving time, place and more sophisticated pieces of context. These situations better define when reminders should be delivered, enhancing our ability to deal with them more effectively. We describe how the tool is used and how it was devel- oped using our previously developed Context Toolkit infrastructure for context- aware computing.","URL":"https://link.springer.com/chapter/10.1007/3-540-39959-3_13","DOI":"10.1007/3-540-39959-3_13","ISBN":"978-3-540-41093-5","shortTitle":"CybreMinder","language":"en","author":[{"family":"Dey","given":"Anind K."},{"family":"Abowd","given":"Gregory D."}],"issued":{"date-parts":[["2000",9,25]]},"accessed":{"date-parts":[["2018",4,19]]}}}],"schema":"https://github.com/citation-style-language/schema/raw/master/csl-citation.json"} </w:instrText>
+      </w:r>
+      <w:r>
+        <w:fldChar w:fldCharType="separate"/>
+      </w:r>
+      <w:r>
+        <w:rPr>
+          <w:noProof/>
+        </w:rPr>
         <w:t>[41]</w:t>
       </w:r>
       <w:r>
         <w:fldChar w:fldCharType="end"/>
       </w:r>
       <w:r>
-        <w:t>, the first dataset was used, but synthetically enhanced to add several properties such as the user activity other than call information and mobile phone usage. The second dataset has a limited but clear number of activities which are recognized and as such more readily usable. These, and similar, datasets can be used both for design and for testing. The range of activities recorded in these datasets and platforms limits the applicable scenarios. As such the data source should be chosen before the initial designs are done.</w:t>
-      </w:r>
-    </w:p>
-    <w:p>
-      <w:r>
-        <w:t>Secondly, how to analyze the incoming data. The part of the program analyzing this, or the middleware, is dependent on the type of incoming data. If fully detailed activity information is incoming, the middleware is not necessary since the any further analysis or manipulation can be directly performed on the data. However, when taking information from sensors, such a middleware has to be used to filter any interesting information.</w:t>
-      </w:r>
-    </w:p>
-    <w:p>
-      <w:r>
-        <w:t xml:space="preserve">The first solution is writing such a middleware from scratch. This is the most labor intense solution. However, if the other middleware are not easily implementable or require extensive rewrites, starting from scratch may actually require less work. In </w:t>
+        <w:t xml:space="preserve">. The </w:t>
+      </w:r>
+      <w:proofErr w:type="spellStart"/>
+      <w:r>
+        <w:t>CASanDRA</w:t>
+      </w:r>
+      <w:proofErr w:type="spellEnd"/>
+      <w:r>
+        <w:t xml:space="preserve"> framework </w:t>
       </w:r>
       <w:r>
         <w:fldChar w:fldCharType="begin"/>
       </w:r>
       <w:r>
-        <w:instrText xml:space="preserve"> ADDIN ZOTERO_ITEM CSL_CITATION {"citationID":"ODEXObPo","properties":{"formattedCitation":"[4]","plainCitation":"[4]","noteIndex":0},"citationItems":[{"id":86,"uris":["http://zotero.org/users/5057732/items/Z2X6WIHW"],"uri":["http://zotero.org/users/5057732/items/Z2X6WIHW"],"itemData":{"id":86,"type":"paper-conference","title":"Integration of Smart Home Technologies in a Health Monitoring System for the Elderly","container-title":"21st International Conference on Advanced Information Networking and Applications Workshops, 2007, AINAW '07","page":"820-825","volume":"2","source":"IEEE Xplore","event":"21st International Conference on Advanced Information Networking and Applications Workshops, 2007, AINAW '07","abstract":"Among older adults, the challenges of maintaining mobility and cognitive function make it increasingly difficult to remain living alone independently. As a result, many older adults are forced to seek residence in costly clinical institutions where they can receive constant medical supervision. A home-based automated system that monitors their health and well- being while remaining unobtrusive would provide them with a more comfortable and independent lifestyle, as well as more affordable care. This paper presents a smart home system for the elderly, developed by the Technology Assisted Friendly Environment for the Third Age (TAFETA) group. It introduces the sensor technologies integrated in the system and develops a framework for the processing and communication of the extracted information. It also considers the acceptability and implications of this technology from the perspective of the potential occupants.","DOI":"10.1109/AINAW.2007.209","author":[{"family":"Arcelus","given":"A."},{"family":"Jones","given":"M. H."},{"family":"Goubran","given":"R."},{"family":"Knoefel","given":"F."}],"issued":{"date-parts":[["2007",5]]}}}],"schema":"https://github.com/citation-style-language/schema/raw/master/csl-citation.json"} </w:instrText>
+        <w:instrText xml:space="preserve"> ADDIN ZOTERO_ITEM CSL_CITATION {"citationID":"OpDZ7wWD","properties":{"formattedCitation":"[38]","plainCitation":"[38]","noteIndex":0},"citationItems":[{"id":171,"uris":["http://zotero.org/users/5057732/items/KUSXZI2I"],"uri":["http://zotero.org/users/5057732/items/KUSXZI2I"],"itemData":{"id":171,"type":"paper-conference","title":"CASanDRA: A Framework to Provide Context Acquisition Services ANd Reasoning Algorithms for Ambient Intelligence Applications","container-title":"2009 International Conference on Parallel and Distributed Computing, Applications and Technologies","page":"372-377","source":"IEEE Xplore","event":"2009 International Conference on Parallel and Distributed Computing, Applications and Technologies","abstract":"The development of ambient intelligence (AmI) applications usually implies dealing with complex sensor access and context reasoning tasks, which may significantly slow down the application development cycle when vertically assumed. To face this issue, we present CASanDRA, a middleware which provides easily consumable context information about a given user and his environment, retrieving and fusing data from personal mobile devices and external sensors. The framework is built following a layered service oriented approach. The output data from every CASanDRA's layer are fully accessible through semantic interfaces; this allows AmI applications to retrieve raw context features, aggregated context data and complex `images of context', depending on their information needs. Moreover, different query modes -subscription, event-based, continuous and on-demand- are available. The current `mobile-assisted' version of CASanDRA is composed by a CASanDRA Server, developed on an applications container and hosting the system intelligence, and CASanDRA Lite, a mobile client bundling a set of sensor level acquisition services. How an AmI application may be effortlessly built on CASanDRA is described in the paper through the design of an `Ambient Home Care Monitor'.","DOI":"10.1109/PDCAT.2009.51","shortTitle":"CASanDRA","author":[{"family":"Bernardos","given":"A. M."},{"family":"Tarrío","given":"P."},{"family":"Casar","given":"J. R."}],"issued":{"date-parts":[["2009",12]]}}}],"schema":"https://github.com/citation-style-language/schema/raw/master/csl-citation.json"} </w:instrText>
       </w:r>
       <w:r>
         <w:fldChar w:fldCharType="separate"/>
@@ -12533,128 +12734,7 @@
         <w:rPr>
           <w:noProof/>
         </w:rPr>
-        <w:t>[4]</w:t>
-      </w:r>
-      <w:r>
-        <w:fldChar w:fldCharType="end"/>
-      </w:r>
-      <w:r>
-        <w:t xml:space="preserve">, they did just that; they designed their own middleware. However, it cannot be used since it remains exactly that, a design. In </w:t>
-      </w:r>
-      <w:r>
-        <w:fldChar w:fldCharType="begin"/>
-      </w:r>
-      <w:r>
-        <w:instrText xml:space="preserve"> ADDIN ZOTERO_ITEM CSL_CITATION {"citationID":"VjZjm80z","properties":{"formattedCitation":"[24]","plainCitation":"[24]","noteIndex":0},"citationItems":[{"id":126,"uris":["http://zotero.org/users/5057732/items/6PJFE2PP"],"uri":["http://zotero.org/users/5057732/items/6PJFE2PP"],"itemData":{"id":126,"type":"paper-conference","title":"Context-aware services for ambient assisted living: A case-study","container-title":"2008 First International Symposium on Applied Sciences on Biomedical and Communication Technologies","page":"1-5","source":"IEEE Xplore","event":"2008 First International Symposium on Applied Sciences on Biomedical and Communication Technologies","abstract":"Ambient assisted living is a paradigm that promotes independency in the old age with the support of advanced technologies. Ambient home care systems (AHCS) are specially design for this purpose; they aim at minimizing the potential risks that living alone may suppose for an elder, thanks to their capability of gathering data of the user, inferring information about his activity and state, and taking decisions on it. In this paper, we present a number of context-aware services (heart rate monitoring, medication prompting, generation of agenda reminders, weather alerts, emergency notifications, etc.) for the elder and his caregivers. They run on the top of an AHCS, which collects data from a network of environmental, health and physical sensors. The AHCS follows a layered fusion architecture, formed by an in-home developed context acquisition framework and a context manager (customized on the Context Toolkit) that holds the inference and reasoning functionalities. On the deployed prototype, we analyze the suitability of the selected technical approach for ambient assisted living applications.","DOI":"10.1109/ISABEL.2008.4712593","shortTitle":"Context-aware services for ambient assisted living","author":[{"family":"Hristova","given":"A."},{"family":"Bernardos","given":"A. M."},{"family":"Casar","given":"J. R."}],"issued":{"date-parts":[["2008",10]]}}}],"schema":"https://github.com/citation-style-language/schema/raw/master/csl-citation.json"} </w:instrText>
-      </w:r>
-      <w:r>
-        <w:fldChar w:fldCharType="separate"/>
-      </w:r>
-      <w:r>
-        <w:rPr>
-          <w:noProof/>
-        </w:rPr>
-        <w:t>[24]</w:t>
-      </w:r>
-      <w:r>
-        <w:fldChar w:fldCharType="end"/>
-      </w:r>
-      <w:r>
-        <w:t xml:space="preserve">, however, they used an existing middleware </w:t>
-      </w:r>
-      <w:r>
-        <w:fldChar w:fldCharType="begin"/>
-      </w:r>
-      <w:r>
-        <w:instrText xml:space="preserve"> ADDIN ZOTERO_ITEM CSL_CITATION {"citationID":"P9Iii3Kq","properties":{"formattedCitation":"[37]","plainCitation":"[37]","noteIndex":0},"citationItems":[{"id":171,"uris":["http://zotero.org/users/5057732/items/KUSXZI2I"],"uri":["http://zotero.org/users/5057732/items/KUSXZI2I"],"itemData":{"id":171,"type":"paper-conference","title":"CASanDRA: A Framework to Provide Context Acquisition Services ANd Reasoning Algorithms for Ambient Intelligence Applications","container-title":"2009 International Conference on Parallel and Distributed Computing, Applications and Technologies","page":"372-377","source":"IEEE Xplore","event":"2009 International Conference on Parallel and Distributed Computing, Applications and Technologies","abstract":"The development of ambient intelligence (AmI) applications usually implies dealing with complex sensor access and context reasoning tasks, which may significantly slow down the application development cycle when vertically assumed. To face this issue, we present CASanDRA, a middleware which provides easily consumable context information about a given user and his environment, retrieving and fusing data from personal mobile devices and external sensors. The framework is built following a layered service oriented approach. The output data from every CASanDRA's layer are fully accessible through semantic interfaces; this allows AmI applications to retrieve raw context features, aggregated context data and complex `images of context', depending on their information needs. Moreover, different query modes -subscription, event-based, continuous and on-demand- are available. The current `mobile-assisted' version of CASanDRA is composed by a CASanDRA Server, developed on an applications container and hosting the system intelligence, and CASanDRA Lite, a mobile client bundling a set of sensor level acquisition services. How an AmI application may be effortlessly built on CASanDRA is described in the paper through the design of an `Ambient Home Care Monitor'.","DOI":"10.1109/PDCAT.2009.51","shortTitle":"CASanDRA","author":[{"family":"Bernardos","given":"A. M."},{"family":"Tarrío","given":"P."},{"family":"Casar","given":"J. R."}],"issued":{"date-parts":[["2009",12]]}}}],"schema":"https://github.com/citation-style-language/schema/raw/master/csl-citation.json"} </w:instrText>
-      </w:r>
-      <w:r>
-        <w:fldChar w:fldCharType="separate"/>
-      </w:r>
-      <w:r>
-        <w:rPr>
-          <w:noProof/>
-        </w:rPr>
-        <w:t>[37]</w:t>
-      </w:r>
-      <w:r>
-        <w:fldChar w:fldCharType="end"/>
-      </w:r>
-      <w:r>
-        <w:t xml:space="preserve">. In combination with a context toolkit </w:t>
-      </w:r>
-      <w:r>
-        <w:fldChar w:fldCharType="begin"/>
-      </w:r>
-      <w:r>
-        <w:instrText xml:space="preserve"> ADDIN ZOTERO_ITEM CSL_CITATION {"citationID":"fPRcPQVR","properties":{"formattedCitation":"[46]","plainCitation":"[46]","noteIndex":0},"citationItems":[{"id":199,"uris":["http://zotero.org/users/5057732/items/AK6AQI93"],"uri":["http://zotero.org/users/5057732/items/AK6AQI93"],"itemData":{"id":199,"type":"paper-conference","title":"The Context Toolkit: Aiding the Development of Context-enabled Applications","container-title":"Proceedings of the SIGCHI Conference on Human Factors in Computing Systems","collection-title":"CHI '99","publisher":"ACM","publisher-place":"New York, NY, USA","page":"434–441","source":"ACM Digital Library","event-place":"New York, NY, USA","abstract":"Context-enabled applications are just emerging and promise\nricher interaction by taking environmental context into account.\nHowever, they are difficult to build due to their distributed\nnature and the use of unconventional sensors. The concepts of\ntoolkits and widget libraries in graphical user interfaces has been\ntremendously successtil, allowing programmers to leverage off\nexisting building blocks to build interactive systems more easily.\nWe introduce the concept of context widgets that mediate between\nthe environment and the application in the same way graphical\nwidgets mediate between the user and the application. We illustrate\nthe concept of context widgets with the beginnings of a widget\nlibrary we have developed for sensing presence, identity and\nactivity of people and things. We assess the success of our\napproach with two example context-enabled applications we have\nbuilt and an existing application to which we have added\ncontext-sensing capabilities.","URL":"http://doi.acm.org/10.1145/302979.303126","DOI":"10.1145/302979.303126","ISBN":"978-0-201-48559-2","shortTitle":"The Context Toolkit","author":[{"family":"Salber","given":"Daniel"},{"family":"Dey","given":"Anind K."},{"family":"Abowd","given":"Gregory D."}],"issued":{"date-parts":[["1999"]]},"accessed":{"date-parts":[["2018",8,3]]}}}],"schema":"https://github.com/citation-style-language/schema/raw/master/csl-citation.json"} </w:instrText>
-      </w:r>
-      <w:r>
-        <w:fldChar w:fldCharType="separate"/>
-      </w:r>
-      <w:r>
-        <w:rPr>
-          <w:noProof/>
-        </w:rPr>
-        <w:t>[46]</w:t>
-      </w:r>
-      <w:r>
-        <w:fldChar w:fldCharType="end"/>
-      </w:r>
-      <w:r>
-        <w:t xml:space="preserve">, also used in </w:t>
-      </w:r>
-      <w:proofErr w:type="spellStart"/>
-      <w:r>
-        <w:t>CybreMinder</w:t>
-      </w:r>
-      <w:proofErr w:type="spellEnd"/>
-      <w:r>
-        <w:t xml:space="preserve"> </w:t>
-      </w:r>
-      <w:r>
-        <w:fldChar w:fldCharType="begin"/>
-      </w:r>
-      <w:r>
-        <w:instrText xml:space="preserve"> ADDIN ZOTERO_ITEM CSL_CITATION {"citationID":"coMbV6Qy","properties":{"formattedCitation":"[40]","plainCitation":"[40]","noteIndex":0},"citationItems":[{"id":108,"uris":["http://zotero.org/users/5057732/items/D5VAWKCK"],"uri":["http://zotero.org/users/5057732/items/D5VAWKCK"],"itemData":{"id":108,"type":"paper-conference","title":"CybreMinder: A Context-Aware System for Supporting Reminders","container-title":"Handheld and Ubiquitous Computing","collection-title":"Lecture Notes in Computer Science","publisher":"Springer, Berlin, Heidelberg","page":"172-186","source":"link.springer.com","event":"International Symposium on Handheld and Ubiquitous Computing","abstract":"Current tools do not provide adequate support to users for handling reminders. The main reason for this is the lack of use of rich context that speci- fies when a reminder should be presented to its recipient. We describe Cybre- Minder, a prototype context-aware tool that supports users in sending and re- ceiving reminders that can be associated to richly described situations involving time, place and more sophisticated pieces of context. These situations better define when reminders should be delivered, enhancing our ability to deal with them more effectively. We describe how the tool is used and how it was devel- oped using our previously developed Context Toolkit infrastructure for context- aware computing.","URL":"https://link.springer.com/chapter/10.1007/3-540-39959-3_13","DOI":"10.1007/3-540-39959-3_13","ISBN":"978-3-540-41093-5","shortTitle":"CybreMinder","language":"en","author":[{"family":"Dey","given":"Anind K."},{"family":"Abowd","given":"Gregory D."}],"issued":{"date-parts":[["2000",9,25]]},"accessed":{"date-parts":[["2018",4,19]]}}}],"schema":"https://github.com/citation-style-language/schema/raw/master/csl-citation.json"} </w:instrText>
-      </w:r>
-      <w:r>
-        <w:fldChar w:fldCharType="separate"/>
-      </w:r>
-      <w:r>
-        <w:rPr>
-          <w:noProof/>
-        </w:rPr>
-        <w:t>[40]</w:t>
-      </w:r>
-      <w:r>
-        <w:fldChar w:fldCharType="end"/>
-      </w:r>
-      <w:r>
-        <w:t xml:space="preserve">. The </w:t>
-      </w:r>
-      <w:proofErr w:type="spellStart"/>
-      <w:r>
-        <w:t>CASanDRA</w:t>
-      </w:r>
-      <w:proofErr w:type="spellEnd"/>
-      <w:r>
-        <w:t xml:space="preserve"> framework </w:t>
-      </w:r>
-      <w:r>
-        <w:fldChar w:fldCharType="begin"/>
-      </w:r>
-      <w:r>
-        <w:instrText xml:space="preserve"> ADDIN ZOTERO_ITEM CSL_CITATION {"citationID":"OpDZ7wWD","properties":{"formattedCitation":"[37]","plainCitation":"[37]","noteIndex":0},"citationItems":[{"id":171,"uris":["http://zotero.org/users/5057732/items/KUSXZI2I"],"uri":["http://zotero.org/users/5057732/items/KUSXZI2I"],"itemData":{"id":171,"type":"paper-conference","title":"CASanDRA: A Framework to Provide Context Acquisition Services ANd Reasoning Algorithms for Ambient Intelligence Applications","container-title":"2009 International Conference on Parallel and Distributed Computing, Applications and Technologies","page":"372-377","source":"IEEE Xplore","event":"2009 International Conference on Parallel and Distributed Computing, Applications and Technologies","abstract":"The development of ambient intelligence (AmI) applications usually implies dealing with complex sensor access and context reasoning tasks, which may significantly slow down the application development cycle when vertically assumed. To face this issue, we present CASanDRA, a middleware which provides easily consumable context information about a given user and his environment, retrieving and fusing data from personal mobile devices and external sensors. The framework is built following a layered service oriented approach. The output data from every CASanDRA's layer are fully accessible through semantic interfaces; this allows AmI applications to retrieve raw context features, aggregated context data and complex `images of context', depending on their information needs. Moreover, different query modes -subscription, event-based, continuous and on-demand- are available. The current `mobile-assisted' version of CASanDRA is composed by a CASanDRA Server, developed on an applications container and hosting the system intelligence, and CASanDRA Lite, a mobile client bundling a set of sensor level acquisition services. How an AmI application may be effortlessly built on CASanDRA is described in the paper through the design of an `Ambient Home Care Monitor'.","DOI":"10.1109/PDCAT.2009.51","shortTitle":"CASanDRA","author":[{"family":"Bernardos","given":"A. M."},{"family":"Tarrío","given":"P."},{"family":"Casar","given":"J. R."}],"issued":{"date-parts":[["2009",12]]}}}],"schema":"https://github.com/citation-style-language/schema/raw/master/csl-citation.json"} </w:instrText>
-      </w:r>
-      <w:r>
-        <w:fldChar w:fldCharType="separate"/>
-      </w:r>
-      <w:r>
-        <w:rPr>
-          <w:noProof/>
-        </w:rPr>
-        <w:t>[37]</w:t>
+        <w:t>[38]</w:t>
       </w:r>
       <w:r>
         <w:fldChar w:fldCharType="end"/>
@@ -12683,7 +12763,7 @@
         <w:fldChar w:fldCharType="begin"/>
       </w:r>
       <w:r>
-        <w:instrText xml:space="preserve"> ADDIN ZOTERO_ITEM CSL_CITATION {"citationID":"iXAXvgo6","properties":{"formattedCitation":"[43]","plainCitation":"[43]","noteIndex":0},"citationItems":[{"id":187,"uris":["http://zotero.org/users/5057732/items/P92PX2WB"],"uri":["http://zotero.org/users/5057732/items/P92PX2WB"],"itemData":{"id":187,"type":"article-journal","title":"What should I do? Deriving norms from actions,values and context","page":"5","source":"Zotero","abstract":"Behavior support technology is increasingly used to assist people in daily life activities. To do this properly, it is important that the technology understands what really motivates people. What values underlie their actions, but also the inﬂuence of context, and how this can be translated to norms which govern behavior. In this paper, we expand a framework describing action hierarchies and values to include the role of context. Moreover, we present a method to derive speciﬁc norms for behavior from this information on actions, values and context. Behavior support technology can use this framework to reason about peoples ideal behavior, and so better offer personalized assistance.","language":"en","author":[{"family":"Tielman","given":"Myrthe L"},{"family":"Jonker","given":"Catholijn M"}]}}],"schema":"https://github.com/citation-style-language/schema/raw/master/csl-citation.json"} </w:instrText>
+        <w:instrText xml:space="preserve"> ADDIN ZOTERO_ITEM CSL_CITATION {"citationID":"iXAXvgo6","properties":{"formattedCitation":"[44]","plainCitation":"[44]","noteIndex":0},"citationItems":[{"id":187,"uris":["http://zotero.org/users/5057732/items/P92PX2WB"],"uri":["http://zotero.org/users/5057732/items/P92PX2WB"],"itemData":{"id":187,"type":"article-journal","title":"What should I do? Deriving norms from actions,values and context","page":"5","source":"Zotero","abstract":"Behavior support technology is increasingly used to assist people in daily life activities. To do this properly, it is important that the technology understands what really motivates people. What values underlie their actions, but also the inﬂuence of context, and how this can be translated to norms which govern behavior. In this paper, we expand a framework describing action hierarchies and values to include the role of context. Moreover, we present a method to derive speciﬁc norms for behavior from this information on actions, values and context. Behavior support technology can use this framework to reason about peoples ideal behavior, and so better offer personalized assistance.","language":"en","author":[{"family":"Tielman","given":"Myrthe L"},{"family":"Jonker","given":"Catholijn M"}]}}],"schema":"https://github.com/citation-style-language/schema/raw/master/csl-citation.json"} </w:instrText>
       </w:r>
       <w:r>
         <w:fldChar w:fldCharType="separate"/>
@@ -12692,7 +12772,7 @@
         <w:rPr>
           <w:noProof/>
         </w:rPr>
-        <w:t>[43]</w:t>
+        <w:t>[44]</w:t>
       </w:r>
       <w:r>
         <w:fldChar w:fldCharType="end"/>
@@ -12952,7 +13032,7 @@
         <w:fldChar w:fldCharType="begin"/>
       </w:r>
       <w:r>
-        <w:instrText xml:space="preserve"> ADDIN ZOTERO_ITEM CSL_CITATION {"citationID":"GHZs0ZY3","properties":{"formattedCitation":"[30], [43]","plainCitation":"[30], [43]","noteIndex":0},"citationItems":[{"id":105,"uris":["http://zotero.org/users/5057732/items/HBCLEGBY"],"uri":["http://zotero.org/users/5057732/items/HBCLEGBY"],"itemData":{"id":105,"type":"paper-conference","title":"Using Association Rule Mining to Discover Temporal Relations of Daily Activities","container-title":"Toward Useful Services for Elderly and People with Disabilities","collection-title":"Lecture Notes in Computer Science","publisher":"Springer, Berlin, Heidelberg","page":"49-56","source":"link.springer.com","event":"International Conference on Smart Homes and Health Telematics","abstract":"The increasing aging population has inspired many machine learning researchers to find innovative solutions for assisted living. A problem often encountered in assisted living settings is activity recognition. Although activity recognition has been vastly studied by many researchers, the temporal features that constitute an activity usually have been ignored by researchers. Temporal features can provide useful insights for building predictive activity models and for recognizing activities. In this paper, we explore the use of temporal features for activity recognition in assisted living settings. We discover temporal relations such as order of activities, as well as their corresponding start time and duration features. To validate our method, we used four months of real data collected from a smart home.","URL":"https://link.springer.com/chapter/10.1007/978-3-642-21535-3_7","DOI":"10.1007/978-3-642-21535-3_7","ISBN":"978-3-642-21534-6","language":"en","author":[{"family":"Nazerfard","given":"Ehsan"},{"family":"Rashidi","given":"Parisa"},{"family":"Cook","given":"Diane J."}],"issued":{"date-parts":[["2011",6,20]]},"accessed":{"date-parts":[["2018",4,19]]}}},{"id":187,"uris":["http://zotero.org/users/5057732/items/P92PX2WB"],"uri":["http://zotero.org/users/5057732/items/P92PX2WB"],"itemData":{"id":187,"type":"article-journal","title":"What should I do? Deriving norms from actions,values and context","page":"5","source":"Zotero","abstract":"Behavior support technology is increasingly used to assist people in daily life activities. To do this properly, it is important that the technology understands what really motivates people. What values underlie their actions, but also the inﬂuence of context, and how this can be translated to norms which govern behavior. In this paper, we expand a framework describing action hierarchies and values to include the role of context. Moreover, we present a method to derive speciﬁc norms for behavior from this information on actions, values and context. Behavior support technology can use this framework to reason about peoples ideal behavior, and so better offer personalized assistance.","language":"en","author":[{"family":"Tielman","given":"Myrthe L"},{"family":"Jonker","given":"Catholijn M"}]}}],"schema":"https://github.com/citation-style-language/schema/raw/master/csl-citation.json"} </w:instrText>
+        <w:instrText xml:space="preserve"> ADDIN ZOTERO_ITEM CSL_CITATION {"citationID":"GHZs0ZY3","properties":{"formattedCitation":"[30], [44]","plainCitation":"[30], [44]","noteIndex":0},"citationItems":[{"id":105,"uris":["http://zotero.org/users/5057732/items/HBCLEGBY"],"uri":["http://zotero.org/users/5057732/items/HBCLEGBY"],"itemData":{"id":105,"type":"paper-conference","title":"Using Association Rule Mining to Discover Temporal Relations of Daily Activities","container-title":"Toward Useful Services for Elderly and People with Disabilities","collection-title":"Lecture Notes in Computer Science","publisher":"Springer, Berlin, Heidelberg","page":"49-56","source":"link.springer.com","event":"International Conference on Smart Homes and Health Telematics","abstract":"The increasing aging population has inspired many machine learning researchers to find innovative solutions for assisted living. A problem often encountered in assisted living settings is activity recognition. Although activity recognition has been vastly studied by many researchers, the temporal features that constitute an activity usually have been ignored by researchers. Temporal features can provide useful insights for building predictive activity models and for recognizing activities. In this paper, we explore the use of temporal features for activity recognition in assisted living settings. We discover temporal relations such as order of activities, as well as their corresponding start time and duration features. To validate our method, we used four months of real data collected from a smart home.","URL":"https://link.springer.com/chapter/10.1007/978-3-642-21535-3_7","DOI":"10.1007/978-3-642-21535-3_7","ISBN":"978-3-642-21534-6","language":"en","author":[{"family":"Nazerfard","given":"Ehsan"},{"family":"Rashidi","given":"Parisa"},{"family":"Cook","given":"Diane J."}],"issued":{"date-parts":[["2011",6,20]]},"accessed":{"date-parts":[["2018",4,19]]}}},{"id":187,"uris":["http://zotero.org/users/5057732/items/P92PX2WB"],"uri":["http://zotero.org/users/5057732/items/P92PX2WB"],"itemData":{"id":187,"type":"article-journal","title":"What should I do? Deriving norms from actions,values and context","page":"5","source":"Zotero","abstract":"Behavior support technology is increasingly used to assist people in daily life activities. To do this properly, it is important that the technology understands what really motivates people. What values underlie their actions, but also the inﬂuence of context, and how this can be translated to norms which govern behavior. In this paper, we expand a framework describing action hierarchies and values to include the role of context. Moreover, we present a method to derive speciﬁc norms for behavior from this information on actions, values and context. Behavior support technology can use this framework to reason about peoples ideal behavior, and so better offer personalized assistance.","language":"en","author":[{"family":"Tielman","given":"Myrthe L"},{"family":"Jonker","given":"Catholijn M"}]}}],"schema":"https://github.com/citation-style-language/schema/raw/master/csl-citation.json"} </w:instrText>
       </w:r>
       <w:r>
         <w:fldChar w:fldCharType="separate"/>
@@ -12961,7 +13041,7 @@
         <w:rPr>
           <w:noProof/>
         </w:rPr>
-        <w:t>[30], [43]</w:t>
+        <w:t>[30], [44]</w:t>
       </w:r>
       <w:r>
         <w:fldChar w:fldCharType="end"/>
@@ -13052,7 +13132,7 @@
         <w:fldChar w:fldCharType="begin"/>
       </w:r>
       <w:r>
-        <w:instrText xml:space="preserve"> ADDIN ZOTERO_ITEM CSL_CITATION {"citationID":"22aQCpxV","properties":{"formattedCitation":"[47]","plainCitation":"[47]","noteIndex":0},"citationItems":[{"id":337,"uris":["http://zotero.org/users/5057732/items/Z2QAEWIA"],"uri":["http://zotero.org/users/5057732/items/Z2QAEWIA"],"itemData":{"id":337,"type":"article-journal","title":"Maximum Likelihood from Incomplete Data via the EM Algorithm","container-title":"Journal of the Royal Statistical Society. Series B (Methodological)","page":"1-38","volume":"39","issue":"1","source":"JSTOR","abstract":"A broadly applicable algorithm for computing maximum likelihood estimates from incomplete data is presented at various levels of generality. Theory showing the monotone behaviour of the likelihood and convergence of the algorithm is derived. Many examples are sketched, including missing value situations, applications to grouped, censored or truncated data, finite mixture models, variance component estimation, hyperparameter estimation, iteratively reweighted least squares and factor analysis.","ISSN":"0035-9246","author":[{"family":"Dempster","given":"A. P."},{"family":"Laird","given":"N. M."},{"family":"Rubin","given":"D. B."}],"issued":{"date-parts":[["1977"]]}}}],"schema":"https://github.com/citation-style-language/schema/raw/master/csl-citation.json"} </w:instrText>
+        <w:instrText xml:space="preserve"> ADDIN ZOTERO_ITEM CSL_CITATION {"citationID":"22aQCpxV","properties":{"formattedCitation":"[48]","plainCitation":"[48]","noteIndex":0},"citationItems":[{"id":337,"uris":["http://zotero.org/users/5057732/items/Z2QAEWIA"],"uri":["http://zotero.org/users/5057732/items/Z2QAEWIA"],"itemData":{"id":337,"type":"article-journal","title":"Maximum Likelihood from Incomplete Data via the EM Algorithm","container-title":"Journal of the Royal Statistical Society. Series B (Methodological)","page":"1-38","volume":"39","issue":"1","source":"JSTOR","abstract":"A broadly applicable algorithm for computing maximum likelihood estimates from incomplete data is presented at various levels of generality. Theory showing the monotone behaviour of the likelihood and convergence of the algorithm is derived. Many examples are sketched, including missing value situations, applications to grouped, censored or truncated data, finite mixture models, variance component estimation, hyperparameter estimation, iteratively reweighted least squares and factor analysis.","ISSN":"0035-9246","author":[{"family":"Dempster","given":"A. P."},{"family":"Laird","given":"N. M."},{"family":"Rubin","given":"D. B."}],"issued":{"date-parts":[["1977"]]}}}],"schema":"https://github.com/citation-style-language/schema/raw/master/csl-citation.json"} </w:instrText>
       </w:r>
       <w:r>
         <w:fldChar w:fldCharType="separate"/>
@@ -13061,7 +13141,7 @@
         <w:rPr>
           <w:noProof/>
         </w:rPr>
-        <w:t>[47]</w:t>
+        <w:t>[48]</w:t>
       </w:r>
       <w:r>
         <w:fldChar w:fldCharType="end"/>
@@ -13073,7 +13153,7 @@
         <w:fldChar w:fldCharType="begin"/>
       </w:r>
       <w:r>
-        <w:instrText xml:space="preserve"> ADDIN ZOTERO_ITEM CSL_CITATION {"citationID":"IaKVujdN","properties":{"formattedCitation":"[48], [49]","plainCitation":"[48], [49]","noteIndex":0},"citationItems":[{"id":347,"uris":["http://zotero.org/users/5057732/items/WHKLSUWM"],"uri":["http://zotero.org/users/5057732/items/WHKLSUWM"],"itemData":{"id":347,"type":"paper-conference","title":"Fast Algorithms for Mining Association Rules in Large Databases","container-title":"Proceedings of the 20th International Conference on Very Large Data Bases","collection-title":"VLDB '94","pu</w:instrText>
+        <w:instrText xml:space="preserve"> ADDIN ZOTERO_ITEM CSL_CITATION {"citationID":"IaKVujdN","properties":{"formattedCitation":"[49], [50]","plainCitation":"[49], [50]","noteIndex":0},"citationItems":[{"id":347,"uris":["http://zotero.org/users/5057732/items/WHKLSUWM"],"uri":["http://zotero.org/users/5057732/items/WHKLSUWM"],"itemData":{"id":347,"type":"paper-conference","title":"Fast Algorithms for Mining Association Rules in Large Databases","container-title":"Proceedings of the 20th International Conference on Very Large Data Bases","collection-title":"VLDB '94","pu</w:instrText>
       </w:r>
       <w:r>
         <w:rPr>
@@ -13089,7 +13169,7 @@
           <w:noProof/>
           <w:lang w:val="nl-NL"/>
         </w:rPr>
-        <w:t>[48], [49]</w:t>
+        <w:t>[49], [50]</w:t>
       </w:r>
       <w:r>
         <w:fldChar w:fldCharType="end"/>
@@ -13105,15 +13185,7 @@
         <w:rPr>
           <w:lang w:val="nl-NL"/>
         </w:rPr>
-        <w:t>al</w:t>
-      </w:r>
-      <w:bookmarkStart w:id="26" w:name="_GoBack"/>
-      <w:bookmarkEnd w:id="26"/>
-      <w:r>
-        <w:rPr>
-          <w:lang w:val="nl-NL"/>
-        </w:rPr>
-        <w:t>gorithms</w:t>
+        <w:t>algorithms</w:t>
       </w:r>
       <w:proofErr w:type="spellEnd"/>
       <w:r>
@@ -13154,11 +13226,11 @@
       <w:pPr>
         <w:pStyle w:val="Kop3"/>
       </w:pPr>
-      <w:bookmarkStart w:id="27" w:name="_Toc529108284"/>
+      <w:bookmarkStart w:id="26" w:name="_Toc529108284"/>
       <w:r>
         <w:t>Expectation Maximization</w:t>
       </w:r>
-      <w:bookmarkEnd w:id="27"/>
+      <w:bookmarkEnd w:id="26"/>
     </w:p>
     <w:p>
       <w:r>
@@ -13226,11 +13298,11 @@
       <w:pPr>
         <w:pStyle w:val="Kop3"/>
       </w:pPr>
-      <w:bookmarkStart w:id="28" w:name="_Toc529108285"/>
+      <w:bookmarkStart w:id="27" w:name="_Toc529108285"/>
       <w:r>
         <w:t>Apriori algorithm</w:t>
       </w:r>
-      <w:bookmarkEnd w:id="28"/>
+      <w:bookmarkEnd w:id="27"/>
     </w:p>
     <w:p>
       <w:r>
@@ -13275,7 +13347,7 @@
         <w:fldChar w:fldCharType="begin"/>
       </w:r>
       <w:r>
-        <w:instrText xml:space="preserve"> ADDIN ZOTERO_ITEM CSL_CITATION {"citationID":"ejmKUFQj","properties":{"formattedCitation":"[50]","plainCitation":"[50]","noteIndex":0},"citationItems":[{"id":355,"uris":["http://zotero.org/users/5057732/items/DWE38SFB"],"uri":["http://zotero.org/users/5057732/items/DWE38SFB"],"itemData":{"id":355,"type":"book","title":"Dynamic Itemset Counting and Implication Rules for Market Basket Data","source":"CiteSeer","abstract":"We consider the problem of analyzing market-basket data and present several important contributions. First, we present a new algorithm for finding large itemsets which uses fewer passes over the data than classic algorithms, and yet uses fewer candidate itemsets than methods based on sampling. We investigate the idea of item reordering, which can improve the low-level efficiency of the algorithm. Second, we present a new way of generating \"implication rules,\" which are normalized based on both the antecedent and the consequent and are truly implications (not simply a measure of co-occurrence), and we show how they produce more intuitive results than other methods. Finally, we show how different characteristics of real data, as opposed to synthetic data, can dramatically affect the performance of the system and the form of the results. 1 Introduction Within the area of data mining, the problem of deriving associations from data has recently received a great deal of attention. The prob...","author":[{"family":"Brin","given":"Sergey"},{"family":"Motwani","given":"Rajeev"},{"family":"Ullman","given":"Jeffrey D."},{"family":"Tsur","given":"Shalom"}],"issued":{"date-parts":[["1997"]]}}}],"schema":"https://github.com/citation-style-language/schema/raw/master/csl-citation.json"} </w:instrText>
+        <w:instrText xml:space="preserve"> ADDIN ZOTERO_ITEM CSL_CITATION {"citationID":"ejmKUFQj","properties":{"formattedCitation":"[51]","plainCitation":"[51]","noteIndex":0},"citationItems":[{"id":355,"uris":["http://zotero.org/users/5057732/items/DWE38SFB"],"uri":["http://zotero.org/users/5057732/items/DWE38SFB"],"itemData":{"id":355,"type":"book","title":"Dynamic Itemset Counting and Implication Rules for Market Basket Data","source":"CiteSeer","abstract":"We consider the problem of analyzing market-basket data and present several important contributions. First, we present a new algorithm for finding large itemsets which uses fewer passes over the data than classic algorithms, and yet uses fewer candidate itemsets than methods based on sampling. We investigate the idea of item reordering, which can improve the low-level efficiency of the algorithm. Second, we present a new way of generating \"implication rules,\" which are normalized based on both the antecedent and the consequent and are truly implications (not simply a measure of co-occurrence), and we show how they produce more intuitive results than other methods. Finally, we show how different characteristics of real data, as opposed to synthetic data, can dramatically affect the performance of the system and the form of the results. 1 Introduction Within the area of data mining, the problem of deriving associations from data has recently received a great deal of attention. The prob...","author":[{"family":"Brin","given":"Sergey"},{"family":"Motwani","given":"Rajeev"},{"family":"Ullman","given":"Jeffrey D."},{"family":"Tsur","given":"Shalom"}],"issued":{"date-parts":[["1997"]]}}}],"schema":"https://github.com/citation-style-language/schema/raw/master/csl-citation.json"} </w:instrText>
       </w:r>
       <w:r>
         <w:fldChar w:fldCharType="separate"/>
@@ -13284,7 +13356,7 @@
         <w:rPr>
           <w:noProof/>
         </w:rPr>
-        <w:t>[50]</w:t>
+        <w:t>[51]</w:t>
       </w:r>
       <w:r>
         <w:fldChar w:fldCharType="end"/>
@@ -13643,7 +13715,21 @@
         <w:rPr>
           <w:rFonts w:eastAsiaTheme="minorEastAsia"/>
         </w:rPr>
-        <w:t xml:space="preserve">regards the items in a set, it can rather be written as </w:t>
+        <w:t>regards the items in a set, it can rath</w:t>
+      </w:r>
+      <w:proofErr w:type="spellStart"/>
+      <w:r>
+        <w:rPr>
+          <w:rFonts w:eastAsiaTheme="minorEastAsia"/>
+        </w:rPr>
+        <w:t>er</w:t>
+      </w:r>
+      <w:proofErr w:type="spellEnd"/>
+      <w:r>
+        <w:rPr>
+          <w:rFonts w:eastAsiaTheme="minorEastAsia"/>
+        </w:rPr>
+        <w:t xml:space="preserve"> be written as </w:t>
       </w:r>
       <m:oMath>
         <m:r>
@@ -14079,7 +14165,7 @@
         <w:rPr>
           <w:rFonts w:eastAsiaTheme="minorEastAsia"/>
         </w:rPr>
-        <w:instrText xml:space="preserve"> ADDIN ZOTERO_ITEM CSL_CITATION {"citationID":"zAe3uxdv","properties":{"formattedCitation":"[51]","plainCitation":"[51]","noteIndex":0},"citationItems":[{"id":351,"uris":["http://zotero.org/users/5057732/items/XDUWNVQS"],"uri":["http://zotero.org/users/5057732/items/XDUWNVQS"],"itemData":{"id":351,"type":"paper-conference","title":"A New Framework for Itemset Generation","container-title":"Proceedings of the Seventeenth ACM SIGACT-SIGMOD-SIGART Symposium on Principles of Database Systems","collection-title":"PODS '98","publisher":"ACM","publisher-place":"New York, NY, USA","page":"18–24","source":"ACM Digital Library","event-place":"New York, NY, USA","URL":"http://doi.acm.org/10.1145/275487.275490","DOI":"10.1145/275487.275490","ISBN":"978-0-89791-996-8","author":[{"family":"Aggarwal","given":"Charu C."},{"family":"Yu","given":"Philip S."}],"issued":{"date-parts":[["1998"]]},"accessed":{"date-parts":[["2018",10,29]]}}}],"schema":"https://github.com/citation-style-language/schema/raw/master/csl-citation.json"} </w:instrText>
+        <w:instrText xml:space="preserve"> ADDIN ZOTERO_ITEM CSL_CITATION {"citationID":"zAe3uxdv","properties":{"formattedCitation":"[52]","plainCitation":"[52]","noteIndex":0},"citationItems":[{"id":351,"uris":["http://zotero.org/users/5057732/items/XDUWNVQS"],"uri":["http://zotero.org/users/5057732/items/XDUWNVQS"],"itemData":{"id":351,"type":"paper-conference","title":"A New Framework for Itemset Generation","container-title":"Proceedings of the Seventeenth ACM SIGACT-SIGMOD-SIGART Symposium on Principles of Database Systems","collection-title":"PODS '98","publisher":"ACM","publisher-place":"New York, NY, USA","page":"18–24","source":"ACM Digital Library","event-place":"New York, NY, USA","URL":"http://doi.acm.org/10.1145/275487.275490","DOI":"10.1145/275487.275490","ISBN":"978-0-89791-996-8","author":[{"family":"Aggarwal","given":"Charu C."},{"family":"Yu","given":"Philip S."}],"issued":{"date-parts":[["1998"]]},"accessed":{"date-parts":[["2018",10,29]]}}}],"schema":"https://github.com/citation-style-language/schema/raw/master/csl-citation.json"} </w:instrText>
       </w:r>
       <w:r>
         <w:rPr>
@@ -14092,7 +14178,7 @@
           <w:rFonts w:eastAsiaTheme="minorEastAsia"/>
           <w:noProof/>
         </w:rPr>
-        <w:t>[51]</w:t>
+        <w:t>[52]</w:t>
       </w:r>
       <w:r>
         <w:rPr>
@@ -14116,7 +14202,7 @@
         <w:rPr>
           <w:rFonts w:eastAsiaTheme="minorEastAsia"/>
         </w:rPr>
-        <w:instrText xml:space="preserve"> ADDIN ZOTERO_ITEM CSL_CITATION {"citationID":"RVEDwF4L","properties":{"formattedCitation":"[52]","plainCitation":"[52]","noteIndex":0},"citationItems":[{"id":353,"uris":["http://zotero.org/users/5057732/items/VRD4QY65"],"uri":["http://zotero.org/users/5057732/items/VRD4QY65"],"itemData":{"id":353,"type":"paper-conference","title":"Discovery, Analysis, and Presentation of Strong Rules","container-title":"Knowledge Discovery in Databases","source":"Semantic Scholar","author":[{"family":"Piatetsky-Shapiro","given":"Gregory"}],"issued":{"date-parts":[["1991"]]}}}],"schema":"https://github.com/citation-style-language/schema/raw/master/csl-citation.json"} </w:instrText>
+        <w:instrText xml:space="preserve"> ADDIN ZOTERO_ITEM CSL_CITATION {"citationID":"RVEDwF4L","properties":{"formattedCitation":"[53]","plainCitation":"[53]","noteIndex":0},"citationItems":[{"id":353,"uris":["http://zotero.org/users/5057732/items/VRD4QY65"],"uri":["http://zotero.org/users/5057732/items/VRD4QY65"],"itemData":{"id":353,"type":"paper-conference","title":"Discovery, Analysis, and Presentation of Strong Rules","container-title":"Knowledge Discovery in Databases","source":"Semantic Scholar","author":[{"family":"Piatetsky-Shapiro","given":"Gregory"}],"issued":{"date-parts":[["1991"]]}}}],"schema":"https://github.com/citation-style-language/schema/raw/master/csl-citation.json"} </w:instrText>
       </w:r>
       <w:r>
         <w:rPr>
@@ -14129,7 +14215,7 @@
           <w:rFonts w:eastAsiaTheme="minorEastAsia"/>
           <w:noProof/>
         </w:rPr>
-        <w:t>[52]</w:t>
+        <w:t>[53]</w:t>
       </w:r>
       <w:r>
         <w:rPr>
@@ -14237,12 +14323,12 @@
       <w:pPr>
         <w:pStyle w:val="Kop2"/>
       </w:pPr>
-      <w:bookmarkStart w:id="29" w:name="_Toc529108286"/>
+      <w:bookmarkStart w:id="28" w:name="_Toc529108286"/>
       <w:r>
         <w:lastRenderedPageBreak/>
         <w:t>Value based design</w:t>
       </w:r>
-      <w:bookmarkEnd w:id="29"/>
+      <w:bookmarkEnd w:id="28"/>
     </w:p>
     <w:p>
       <w:pPr>
@@ -14350,11 +14436,11 @@
       <w:pPr>
         <w:pStyle w:val="Kop2"/>
       </w:pPr>
-      <w:bookmarkStart w:id="30" w:name="_Toc529108287"/>
+      <w:bookmarkStart w:id="29" w:name="_Toc529108287"/>
       <w:r>
         <w:t>Concept description</w:t>
       </w:r>
-      <w:bookmarkEnd w:id="30"/>
+      <w:bookmarkEnd w:id="29"/>
     </w:p>
     <w:p>
       <w:proofErr w:type="spellStart"/>
@@ -14379,41 +14465,41 @@
         <w:lastRenderedPageBreak/>
         <w:br/>
       </w:r>
-      <w:bookmarkStart w:id="31" w:name="_Toc529108288"/>
+      <w:bookmarkStart w:id="30" w:name="_Toc529108288"/>
       <w:r>
         <w:t>Implementation</w:t>
       </w:r>
+      <w:bookmarkEnd w:id="30"/>
+    </w:p>
+    <w:p>
+      <w:r>
+        <w:t>The implementation is a major aspect in this report. In order to test the proposed concept, a number of things have to be done. First, a suitable platform has to be chosen. This platform should not only allow for all desired datasets to be supported, but preferably also allow for connection to a real-life application for field testing. Secondly, the algorithms of the conceptual design have to be implemented in code and linked to one another and to the data sources. Lastly, the implementation should provide some sort of reporting mechanism which allows analysis of the results.</w:t>
+      </w:r>
+    </w:p>
+    <w:p>
+      <w:pPr>
+        <w:pStyle w:val="Kop2"/>
+      </w:pPr>
+      <w:bookmarkStart w:id="31" w:name="_Toc529108289"/>
+      <w:r>
+        <w:t>Platform</w:t>
+      </w:r>
       <w:bookmarkEnd w:id="31"/>
     </w:p>
     <w:p>
       <w:r>
-        <w:t>The implementation is a major aspect in this report. In order to test the proposed concept, a number of things have to be done. First, a suitable platform has to be chosen. This platform should not only allow for all desired datasets to be supported, but preferably also allow for connection to a real-life application for field testing. Secondly, the algorithms of the conceptual design have to be implemented in code and linked to one another and to the data sources. Lastly, the implementation should provide some sort of reporting mechanism which allows analysis of the results.</w:t>
-      </w:r>
-    </w:p>
-    <w:p>
-      <w:pPr>
-        <w:pStyle w:val="Kop2"/>
-      </w:pPr>
-      <w:bookmarkStart w:id="32" w:name="_Toc529108289"/>
-      <w:r>
-        <w:t>Platform</w:t>
+        <w:t>What platform to choose isn’t just dependent on what algorithm is chosen, or what libraries are available. More important is to see how the data is obtained. Keeping an open mind as to where data can come from, and not just restricting oneself to using premade datasets, allowing streaming data is important. Why? Because of the rapid rise in Internet of Things devices.</w:t>
+      </w:r>
+    </w:p>
+    <w:p>
+      <w:pPr>
+        <w:pStyle w:val="Kop3"/>
+      </w:pPr>
+      <w:bookmarkStart w:id="32" w:name="_Toc529108290"/>
+      <w:r>
+        <w:t>Internet of Things</w:t>
       </w:r>
       <w:bookmarkEnd w:id="32"/>
-    </w:p>
-    <w:p>
-      <w:r>
-        <w:t>What platform to choose isn’t just dependent on what algorithm is chosen, or what libraries are available. More important is to see how the data is obtained. Keeping an open mind as to where data can come from, and not just restricting oneself to using premade datasets, allowing streaming data is important. Why? Because of the rapid rise in Internet of Things devices.</w:t>
-      </w:r>
-    </w:p>
-    <w:p>
-      <w:pPr>
-        <w:pStyle w:val="Kop3"/>
-      </w:pPr>
-      <w:bookmarkStart w:id="33" w:name="_Toc529108290"/>
-      <w:r>
-        <w:t>Internet of Things</w:t>
-      </w:r>
-      <w:bookmarkEnd w:id="33"/>
     </w:p>
     <w:p>
       <w:r>
@@ -14465,11 +14551,11 @@
       <w:pPr>
         <w:pStyle w:val="Kop3"/>
       </w:pPr>
-      <w:bookmarkStart w:id="34" w:name="_Toc529108291"/>
+      <w:bookmarkStart w:id="33" w:name="_Toc529108291"/>
       <w:r>
         <w:t>Programming language</w:t>
       </w:r>
-      <w:bookmarkEnd w:id="34"/>
+      <w:bookmarkEnd w:id="33"/>
     </w:p>
     <w:p>
       <w:r>
@@ -14580,11 +14666,11 @@
       <w:pPr>
         <w:pStyle w:val="Kop3"/>
       </w:pPr>
-      <w:bookmarkStart w:id="35" w:name="_Toc529108292"/>
+      <w:bookmarkStart w:id="34" w:name="_Toc529108292"/>
       <w:r>
         <w:t>Set-up</w:t>
       </w:r>
-      <w:bookmarkEnd w:id="35"/>
+      <w:bookmarkEnd w:id="34"/>
     </w:p>
     <w:p>
       <w:r>
@@ -14612,11 +14698,11 @@
         <w:lastRenderedPageBreak/>
         <w:br/>
       </w:r>
-      <w:bookmarkStart w:id="36" w:name="_Toc529108293"/>
+      <w:bookmarkStart w:id="35" w:name="_Toc529108293"/>
       <w:r>
         <w:t>System architecture</w:t>
       </w:r>
-      <w:bookmarkEnd w:id="36"/>
+      <w:bookmarkEnd w:id="35"/>
     </w:p>
     <w:p>
       <w:pPr>
@@ -14668,6 +14754,7 @@
         <w:t>Data acquisition</w:t>
       </w:r>
     </w:p>
+    <w:p/>
     <w:p>
       <w:pPr>
         <w:pStyle w:val="Kop3"/>
@@ -14735,11 +14822,11 @@
         <w:lastRenderedPageBreak/>
         <w:br/>
       </w:r>
-      <w:bookmarkStart w:id="37" w:name="_Toc529108294"/>
+      <w:bookmarkStart w:id="36" w:name="_Toc529108294"/>
       <w:r>
         <w:t>References</w:t>
       </w:r>
-      <w:bookmarkEnd w:id="37"/>
+      <w:bookmarkEnd w:id="36"/>
     </w:p>
     <w:p>
       <w:pPr>
@@ -17219,103 +17306,7 @@
           <w:color w:val="auto"/>
         </w:rPr>
         <w:tab/>
-        <w:t xml:space="preserve">A. M. </w:t>
-      </w:r>
-      <w:proofErr w:type="spellStart"/>
-      <w:r>
-        <w:rPr>
-          <w:rFonts w:ascii="Times New Roman" w:hAnsi="Times New Roman" w:cs="Times New Roman"/>
-          <w:color w:val="auto"/>
-        </w:rPr>
-        <w:t>Bernardos</w:t>
-      </w:r>
-      <w:proofErr w:type="spellEnd"/>
-      <w:r>
-        <w:rPr>
-          <w:rFonts w:ascii="Times New Roman" w:hAnsi="Times New Roman" w:cs="Times New Roman"/>
-          <w:color w:val="auto"/>
-        </w:rPr>
-        <w:t xml:space="preserve">, P. </w:t>
-      </w:r>
-      <w:proofErr w:type="spellStart"/>
-      <w:r>
-        <w:rPr>
-          <w:rFonts w:ascii="Times New Roman" w:hAnsi="Times New Roman" w:cs="Times New Roman"/>
-          <w:color w:val="auto"/>
-        </w:rPr>
-        <w:t>Tarrío</w:t>
-      </w:r>
-      <w:proofErr w:type="spellEnd"/>
-      <w:r>
-        <w:rPr>
-          <w:rFonts w:ascii="Times New Roman" w:hAnsi="Times New Roman" w:cs="Times New Roman"/>
-          <w:color w:val="auto"/>
-        </w:rPr>
-        <w:t xml:space="preserve">, and J. R. </w:t>
-      </w:r>
-      <w:proofErr w:type="spellStart"/>
-      <w:r>
-        <w:rPr>
-          <w:rFonts w:ascii="Times New Roman" w:hAnsi="Times New Roman" w:cs="Times New Roman"/>
-          <w:color w:val="auto"/>
-        </w:rPr>
-        <w:t>Casar</w:t>
-      </w:r>
-      <w:proofErr w:type="spellEnd"/>
-      <w:r>
-        <w:rPr>
-          <w:rFonts w:ascii="Times New Roman" w:hAnsi="Times New Roman" w:cs="Times New Roman"/>
-          <w:color w:val="auto"/>
-        </w:rPr>
-        <w:t>, “</w:t>
-      </w:r>
-      <w:proofErr w:type="spellStart"/>
-      <w:r>
-        <w:rPr>
-          <w:rFonts w:ascii="Times New Roman" w:hAnsi="Times New Roman" w:cs="Times New Roman"/>
-          <w:color w:val="auto"/>
-        </w:rPr>
-        <w:t>CASanDRA</w:t>
-      </w:r>
-      <w:proofErr w:type="spellEnd"/>
-      <w:r>
-        <w:rPr>
-          <w:rFonts w:ascii="Times New Roman" w:hAnsi="Times New Roman" w:cs="Times New Roman"/>
-          <w:color w:val="auto"/>
-        </w:rPr>
-        <w:t xml:space="preserve">: A Framework to Provide Context Acquisition Services </w:t>
-      </w:r>
-      <w:proofErr w:type="spellStart"/>
-      <w:r>
-        <w:rPr>
-          <w:rFonts w:ascii="Times New Roman" w:hAnsi="Times New Roman" w:cs="Times New Roman"/>
-          <w:color w:val="auto"/>
-        </w:rPr>
-        <w:t>ANd</w:t>
-      </w:r>
-      <w:proofErr w:type="spellEnd"/>
-      <w:r>
-        <w:rPr>
-          <w:rFonts w:ascii="Times New Roman" w:hAnsi="Times New Roman" w:cs="Times New Roman"/>
-          <w:color w:val="auto"/>
-        </w:rPr>
-        <w:t xml:space="preserve"> Reasoning Algorithms for Ambient Intelligence Applications,” in </w:t>
-      </w:r>
-      <w:r>
-        <w:rPr>
-          <w:rFonts w:ascii="Times New Roman" w:hAnsi="Times New Roman" w:cs="Times New Roman"/>
-          <w:i/>
-          <w:iCs/>
-          <w:color w:val="auto"/>
-        </w:rPr>
-        <w:t>2009 International Conference on Parallel and Distributed Computing, Applications and Technologies</w:t>
-      </w:r>
-      <w:r>
-        <w:rPr>
-          <w:rFonts w:ascii="Times New Roman" w:hAnsi="Times New Roman" w:cs="Times New Roman"/>
-          <w:color w:val="auto"/>
-        </w:rPr>
-        <w:t>, 2009, pp. 372–377.</w:t>
+        <w:t>“State of the IoT 2018: Number of IoT devices now at 7B – Market accelerating.” .</w:t>
       </w:r>
     </w:p>
     <w:p>
@@ -17342,7 +17333,7 @@
           <w:color w:val="auto"/>
         </w:rPr>
         <w:tab/>
-        <w:t>“</w:t>
+        <w:t xml:space="preserve">A. M. </w:t>
       </w:r>
       <w:proofErr w:type="spellStart"/>
       <w:r>
@@ -17350,7 +17341,7 @@
           <w:rFonts w:ascii="Times New Roman" w:hAnsi="Times New Roman" w:cs="Times New Roman"/>
           <w:color w:val="auto"/>
         </w:rPr>
-        <w:t>MagHive</w:t>
+        <w:t>Bernardos</w:t>
       </w:r>
       <w:proofErr w:type="spellEnd"/>
       <w:r>
@@ -17358,7 +17349,71 @@
           <w:rFonts w:ascii="Times New Roman" w:hAnsi="Times New Roman" w:cs="Times New Roman"/>
           <w:color w:val="auto"/>
         </w:rPr>
-        <w:t xml:space="preserve"> - World’s First Modular Smart Reminder (Canceled),” </w:t>
+        <w:t xml:space="preserve">, P. </w:t>
+      </w:r>
+      <w:proofErr w:type="spellStart"/>
+      <w:r>
+        <w:rPr>
+          <w:rFonts w:ascii="Times New Roman" w:hAnsi="Times New Roman" w:cs="Times New Roman"/>
+          <w:color w:val="auto"/>
+        </w:rPr>
+        <w:t>Tarrío</w:t>
+      </w:r>
+      <w:proofErr w:type="spellEnd"/>
+      <w:r>
+        <w:rPr>
+          <w:rFonts w:ascii="Times New Roman" w:hAnsi="Times New Roman" w:cs="Times New Roman"/>
+          <w:color w:val="auto"/>
+        </w:rPr>
+        <w:t xml:space="preserve">, and J. R. </w:t>
+      </w:r>
+      <w:proofErr w:type="spellStart"/>
+      <w:r>
+        <w:rPr>
+          <w:rFonts w:ascii="Times New Roman" w:hAnsi="Times New Roman" w:cs="Times New Roman"/>
+          <w:color w:val="auto"/>
+        </w:rPr>
+        <w:t>Casar</w:t>
+      </w:r>
+      <w:proofErr w:type="spellEnd"/>
+      <w:r>
+        <w:rPr>
+          <w:rFonts w:ascii="Times New Roman" w:hAnsi="Times New Roman" w:cs="Times New Roman"/>
+          <w:color w:val="auto"/>
+        </w:rPr>
+        <w:t>, “</w:t>
+      </w:r>
+      <w:proofErr w:type="spellStart"/>
+      <w:r>
+        <w:rPr>
+          <w:rFonts w:ascii="Times New Roman" w:hAnsi="Times New Roman" w:cs="Times New Roman"/>
+          <w:color w:val="auto"/>
+        </w:rPr>
+        <w:t>CASanDRA</w:t>
+      </w:r>
+      <w:proofErr w:type="spellEnd"/>
+      <w:r>
+        <w:rPr>
+          <w:rFonts w:ascii="Times New Roman" w:hAnsi="Times New Roman" w:cs="Times New Roman"/>
+          <w:color w:val="auto"/>
+        </w:rPr>
+        <w:t xml:space="preserve">: A Framework to Provide Context Acquisition Services </w:t>
+      </w:r>
+      <w:proofErr w:type="spellStart"/>
+      <w:r>
+        <w:rPr>
+          <w:rFonts w:ascii="Times New Roman" w:hAnsi="Times New Roman" w:cs="Times New Roman"/>
+          <w:color w:val="auto"/>
+        </w:rPr>
+        <w:t>ANd</w:t>
+      </w:r>
+      <w:proofErr w:type="spellEnd"/>
+      <w:r>
+        <w:rPr>
+          <w:rFonts w:ascii="Times New Roman" w:hAnsi="Times New Roman" w:cs="Times New Roman"/>
+          <w:color w:val="auto"/>
+        </w:rPr>
+        <w:t xml:space="preserve"> Reasoning Algorithms for Ambient Intelligence Applications,” in </w:t>
       </w:r>
       <w:r>
         <w:rPr>
@@ -17367,14 +17422,14 @@
           <w:iCs/>
           <w:color w:val="auto"/>
         </w:rPr>
-        <w:t>Kickstarter</w:t>
-      </w:r>
-      <w:r>
-        <w:rPr>
-          <w:rFonts w:ascii="Times New Roman" w:hAnsi="Times New Roman" w:cs="Times New Roman"/>
-          <w:color w:val="auto"/>
-        </w:rPr>
-        <w:t>. [Online]. Available: https://www.kickstarter.com/projects/2034560442/maghive-worlds-first-modular-smart-reminder. [Accessed: 24-Jul-2018].</w:t>
+        <w:t>2009 International Conference on Parallel and Distributed Computing, Applications and Technologies</w:t>
+      </w:r>
+      <w:r>
+        <w:rPr>
+          <w:rFonts w:ascii="Times New Roman" w:hAnsi="Times New Roman" w:cs="Times New Roman"/>
+          <w:color w:val="auto"/>
+        </w:rPr>
+        <w:t>, 2009, pp. 372–377.</w:t>
       </w:r>
     </w:p>
     <w:p>
@@ -17401,7 +17456,39 @@
           <w:color w:val="auto"/>
         </w:rPr>
         <w:tab/>
-        <w:t>P. Shanahan, “Machine Learning for Context-aware Reminders and Suggestions,” PhD Thesis, University of California at San Diego, La Jolla, CA, USA, 2009.</w:t>
+        <w:t>“</w:t>
+      </w:r>
+      <w:proofErr w:type="spellStart"/>
+      <w:r>
+        <w:rPr>
+          <w:rFonts w:ascii="Times New Roman" w:hAnsi="Times New Roman" w:cs="Times New Roman"/>
+          <w:color w:val="auto"/>
+        </w:rPr>
+        <w:t>MagHive</w:t>
+      </w:r>
+      <w:proofErr w:type="spellEnd"/>
+      <w:r>
+        <w:rPr>
+          <w:rFonts w:ascii="Times New Roman" w:hAnsi="Times New Roman" w:cs="Times New Roman"/>
+          <w:color w:val="auto"/>
+        </w:rPr>
+        <w:t xml:space="preserve"> - World’s First Modular Smart Reminder (Canceled),” </w:t>
+      </w:r>
+      <w:r>
+        <w:rPr>
+          <w:rFonts w:ascii="Times New Roman" w:hAnsi="Times New Roman" w:cs="Times New Roman"/>
+          <w:i/>
+          <w:iCs/>
+          <w:color w:val="auto"/>
+        </w:rPr>
+        <w:t>Kickstarter</w:t>
+      </w:r>
+      <w:r>
+        <w:rPr>
+          <w:rFonts w:ascii="Times New Roman" w:hAnsi="Times New Roman" w:cs="Times New Roman"/>
+          <w:color w:val="auto"/>
+        </w:rPr>
+        <w:t>. [Online]. Available: https://www.kickstarter.com/projects/2034560442/maghive-worlds-first-modular-smart-reminder. [Accessed: 24-Jul-2018].</w:t>
       </w:r>
     </w:p>
     <w:p>
@@ -17428,71 +17515,7 @@
           <w:color w:val="auto"/>
         </w:rPr>
         <w:tab/>
-        <w:t xml:space="preserve">A. K. </w:t>
-      </w:r>
-      <w:proofErr w:type="spellStart"/>
-      <w:r>
-        <w:rPr>
-          <w:rFonts w:ascii="Times New Roman" w:hAnsi="Times New Roman" w:cs="Times New Roman"/>
-          <w:color w:val="auto"/>
-        </w:rPr>
-        <w:t>Dey</w:t>
-      </w:r>
-      <w:proofErr w:type="spellEnd"/>
-      <w:r>
-        <w:rPr>
-          <w:rFonts w:ascii="Times New Roman" w:hAnsi="Times New Roman" w:cs="Times New Roman"/>
-          <w:color w:val="auto"/>
-        </w:rPr>
-        <w:t xml:space="preserve"> and G. D. </w:t>
-      </w:r>
-      <w:proofErr w:type="spellStart"/>
-      <w:r>
-        <w:rPr>
-          <w:rFonts w:ascii="Times New Roman" w:hAnsi="Times New Roman" w:cs="Times New Roman"/>
-          <w:color w:val="auto"/>
-        </w:rPr>
-        <w:t>Abowd</w:t>
-      </w:r>
-      <w:proofErr w:type="spellEnd"/>
-      <w:r>
-        <w:rPr>
-          <w:rFonts w:ascii="Times New Roman" w:hAnsi="Times New Roman" w:cs="Times New Roman"/>
-          <w:color w:val="auto"/>
-        </w:rPr>
-        <w:t>, “</w:t>
-      </w:r>
-      <w:proofErr w:type="spellStart"/>
-      <w:r>
-        <w:rPr>
-          <w:rFonts w:ascii="Times New Roman" w:hAnsi="Times New Roman" w:cs="Times New Roman"/>
-          <w:color w:val="auto"/>
-        </w:rPr>
-        <w:t>CybreMinder</w:t>
-      </w:r>
-      <w:proofErr w:type="spellEnd"/>
-      <w:r>
-        <w:rPr>
-          <w:rFonts w:ascii="Times New Roman" w:hAnsi="Times New Roman" w:cs="Times New Roman"/>
-          <w:color w:val="auto"/>
-        </w:rPr>
-        <w:t xml:space="preserve">: A Context-Aware System for Supporting Reminders,” in </w:t>
-      </w:r>
-      <w:r>
-        <w:rPr>
-          <w:rFonts w:ascii="Times New Roman" w:hAnsi="Times New Roman" w:cs="Times New Roman"/>
-          <w:i/>
-          <w:iCs/>
-          <w:color w:val="auto"/>
-        </w:rPr>
-        <w:t>Handheld and Ubiquitous Computing</w:t>
-      </w:r>
-      <w:r>
-        <w:rPr>
-          <w:rFonts w:ascii="Times New Roman" w:hAnsi="Times New Roman" w:cs="Times New Roman"/>
-          <w:color w:val="auto"/>
-        </w:rPr>
-        <w:t>, 2000, pp. 172–186.</w:t>
+        <w:t>P. Shanahan, “Machine Learning for Context-aware Reminders and Suggestions,” PhD Thesis, University of California at San Diego, La Jolla, CA, USA, 2009.</w:t>
       </w:r>
     </w:p>
     <w:p>
@@ -17519,7 +17542,7 @@
           <w:color w:val="auto"/>
         </w:rPr>
         <w:tab/>
-        <w:t xml:space="preserve">F. </w:t>
+        <w:t xml:space="preserve">A. K. </w:t>
       </w:r>
       <w:proofErr w:type="spellStart"/>
       <w:r>
@@ -17527,7 +17550,7 @@
           <w:rFonts w:ascii="Times New Roman" w:hAnsi="Times New Roman" w:cs="Times New Roman"/>
           <w:color w:val="auto"/>
         </w:rPr>
-        <w:t>Corno</w:t>
+        <w:t>Dey</w:t>
       </w:r>
       <w:proofErr w:type="spellEnd"/>
       <w:r>
@@ -17535,7 +17558,7 @@
           <w:rFonts w:ascii="Times New Roman" w:hAnsi="Times New Roman" w:cs="Times New Roman"/>
           <w:color w:val="auto"/>
         </w:rPr>
-        <w:t xml:space="preserve">, L. D. </w:t>
+        <w:t xml:space="preserve"> and G. D. </w:t>
       </w:r>
       <w:proofErr w:type="spellStart"/>
       <w:r>
@@ -17543,7 +17566,7 @@
           <w:rFonts w:ascii="Times New Roman" w:hAnsi="Times New Roman" w:cs="Times New Roman"/>
           <w:color w:val="auto"/>
         </w:rPr>
-        <w:t>Russis</w:t>
+        <w:t>Abowd</w:t>
       </w:r>
       <w:proofErr w:type="spellEnd"/>
       <w:r>
@@ -17551,7 +17574,7 @@
           <w:rFonts w:ascii="Times New Roman" w:hAnsi="Times New Roman" w:cs="Times New Roman"/>
           <w:color w:val="auto"/>
         </w:rPr>
-        <w:t xml:space="preserve">, and T. </w:t>
+        <w:t>, “</w:t>
       </w:r>
       <w:proofErr w:type="spellStart"/>
       <w:r>
@@ -17559,7 +17582,7 @@
           <w:rFonts w:ascii="Times New Roman" w:hAnsi="Times New Roman" w:cs="Times New Roman"/>
           <w:color w:val="auto"/>
         </w:rPr>
-        <w:t>Montanaro</w:t>
+        <w:t>CybreMinder</w:t>
       </w:r>
       <w:proofErr w:type="spellEnd"/>
       <w:r>
@@ -17567,7 +17590,7 @@
           <w:rFonts w:ascii="Times New Roman" w:hAnsi="Times New Roman" w:cs="Times New Roman"/>
           <w:color w:val="auto"/>
         </w:rPr>
-        <w:t xml:space="preserve">, “A context and user aware smart notification system,” in </w:t>
+        <w:t xml:space="preserve">: A Context-Aware System for Supporting Reminders,” in </w:t>
       </w:r>
       <w:r>
         <w:rPr>
@@ -17576,14 +17599,14 @@
           <w:iCs/>
           <w:color w:val="auto"/>
         </w:rPr>
-        <w:t>2015 IEEE 2nd World Forum on Internet of Things (WF-IoT)</w:t>
-      </w:r>
-      <w:r>
-        <w:rPr>
-          <w:rFonts w:ascii="Times New Roman" w:hAnsi="Times New Roman" w:cs="Times New Roman"/>
-          <w:color w:val="auto"/>
-        </w:rPr>
-        <w:t>, 2015, pp. 645–651.</w:t>
+        <w:t>Handheld and Ubiquitous Computing</w:t>
+      </w:r>
+      <w:r>
+        <w:rPr>
+          <w:rFonts w:ascii="Times New Roman" w:hAnsi="Times New Roman" w:cs="Times New Roman"/>
+          <w:color w:val="auto"/>
+        </w:rPr>
+        <w:t>, 2000, pp. 172–186.</w:t>
       </w:r>
     </w:p>
     <w:p>
@@ -17610,7 +17633,7 @@
           <w:color w:val="auto"/>
         </w:rPr>
         <w:tab/>
-        <w:t xml:space="preserve">G. </w:t>
+        <w:t xml:space="preserve">F. </w:t>
       </w:r>
       <w:proofErr w:type="spellStart"/>
       <w:r>
@@ -17618,7 +17641,7 @@
           <w:rFonts w:ascii="Times New Roman" w:hAnsi="Times New Roman" w:cs="Times New Roman"/>
           <w:color w:val="auto"/>
         </w:rPr>
-        <w:t>Sandström</w:t>
+        <w:t>Corno</w:t>
       </w:r>
       <w:proofErr w:type="spellEnd"/>
       <w:r>
@@ -17626,7 +17649,7 @@
           <w:rFonts w:ascii="Times New Roman" w:hAnsi="Times New Roman" w:cs="Times New Roman"/>
           <w:color w:val="auto"/>
         </w:rPr>
-        <w:t xml:space="preserve"> and </w:t>
+        <w:t xml:space="preserve">, L. D. </w:t>
       </w:r>
       <w:proofErr w:type="spellStart"/>
       <w:r>
@@ -17634,7 +17657,7 @@
           <w:rFonts w:ascii="Times New Roman" w:hAnsi="Times New Roman" w:cs="Times New Roman"/>
           <w:color w:val="auto"/>
         </w:rPr>
-        <w:t>Kungliga</w:t>
+        <w:t>Russis</w:t>
       </w:r>
       <w:proofErr w:type="spellEnd"/>
       <w:r>
@@ -17642,7 +17665,7 @@
           <w:rFonts w:ascii="Times New Roman" w:hAnsi="Times New Roman" w:cs="Times New Roman"/>
           <w:color w:val="auto"/>
         </w:rPr>
-        <w:t xml:space="preserve"> </w:t>
+        <w:t xml:space="preserve">, and T. </w:t>
       </w:r>
       <w:proofErr w:type="spellStart"/>
       <w:r>
@@ -17650,7 +17673,7 @@
           <w:rFonts w:ascii="Times New Roman" w:hAnsi="Times New Roman" w:cs="Times New Roman"/>
           <w:color w:val="auto"/>
         </w:rPr>
-        <w:t>tekniska</w:t>
+        <w:t>Montanaro</w:t>
       </w:r>
       <w:proofErr w:type="spellEnd"/>
       <w:r>
@@ -17658,23 +17681,7 @@
           <w:rFonts w:ascii="Times New Roman" w:hAnsi="Times New Roman" w:cs="Times New Roman"/>
           <w:color w:val="auto"/>
         </w:rPr>
-        <w:t xml:space="preserve"> </w:t>
-      </w:r>
-      <w:proofErr w:type="spellStart"/>
-      <w:r>
-        <w:rPr>
-          <w:rFonts w:ascii="Times New Roman" w:hAnsi="Times New Roman" w:cs="Times New Roman"/>
-          <w:color w:val="auto"/>
-        </w:rPr>
-        <w:t>högskolan</w:t>
-      </w:r>
-      <w:proofErr w:type="spellEnd"/>
-      <w:r>
-        <w:rPr>
-          <w:rFonts w:ascii="Times New Roman" w:hAnsi="Times New Roman" w:cs="Times New Roman"/>
-          <w:color w:val="auto"/>
-        </w:rPr>
-        <w:t xml:space="preserve"> (Stockholm), </w:t>
+        <w:t xml:space="preserve">, “A context and user aware smart notification system,” in </w:t>
       </w:r>
       <w:r>
         <w:rPr>
@@ -17683,24 +17690,22 @@
           <w:iCs/>
           <w:color w:val="auto"/>
         </w:rPr>
-        <w:t xml:space="preserve">Smart homes and </w:t>
-      </w:r>
-      <w:r>
-        <w:rPr>
-          <w:rFonts w:ascii="Times New Roman" w:hAnsi="Times New Roman" w:cs="Times New Roman"/>
-          <w:i/>
-          <w:iCs/>
+        <w:t>2015 IEEE 2nd World Forum on Internet of Things (WF-IoT)</w:t>
+      </w:r>
+      <w:r>
+        <w:rPr>
+          <w:rFonts w:ascii="Times New Roman" w:hAnsi="Times New Roman" w:cs="Times New Roman"/>
+          <w:color w:val="auto"/>
+        </w:rPr>
+        <w:t xml:space="preserve">, </w:t>
+      </w:r>
+      <w:r>
+        <w:rPr>
+          <w:rFonts w:ascii="Times New Roman" w:hAnsi="Times New Roman" w:cs="Times New Roman"/>
           <w:color w:val="auto"/>
         </w:rPr>
         <w:lastRenderedPageBreak/>
-        <w:t>user values: long-term evaluation of IT-services in residential and single family dwellings</w:t>
-      </w:r>
-      <w:r>
-        <w:rPr>
-          <w:rFonts w:ascii="Times New Roman" w:hAnsi="Times New Roman" w:cs="Times New Roman"/>
-          <w:color w:val="auto"/>
-        </w:rPr>
-        <w:t>. Stockholm: Royal Institute of Technology, 2009.</w:t>
+        <w:t>2015, pp. 645–651.</w:t>
       </w:r>
     </w:p>
     <w:p>
@@ -17727,7 +17732,7 @@
           <w:color w:val="auto"/>
         </w:rPr>
         <w:tab/>
-        <w:t xml:space="preserve">M. L. </w:t>
+        <w:t xml:space="preserve">G. </w:t>
       </w:r>
       <w:proofErr w:type="spellStart"/>
       <w:r>
@@ -17735,7 +17740,7 @@
           <w:rFonts w:ascii="Times New Roman" w:hAnsi="Times New Roman" w:cs="Times New Roman"/>
           <w:color w:val="auto"/>
         </w:rPr>
-        <w:t>Tielman</w:t>
+        <w:t>Sandström</w:t>
       </w:r>
       <w:proofErr w:type="spellEnd"/>
       <w:r>
@@ -17743,7 +17748,7 @@
           <w:rFonts w:ascii="Times New Roman" w:hAnsi="Times New Roman" w:cs="Times New Roman"/>
           <w:color w:val="auto"/>
         </w:rPr>
-        <w:t xml:space="preserve"> and C. M. Jonker, “What should I do? Deriving norms from </w:t>
+        <w:t xml:space="preserve"> and </w:t>
       </w:r>
       <w:proofErr w:type="spellStart"/>
       <w:r>
@@ -17751,7 +17756,7 @@
           <w:rFonts w:ascii="Times New Roman" w:hAnsi="Times New Roman" w:cs="Times New Roman"/>
           <w:color w:val="auto"/>
         </w:rPr>
-        <w:t>actions,values</w:t>
+        <w:t>Kungliga</w:t>
       </w:r>
       <w:proofErr w:type="spellEnd"/>
       <w:r>
@@ -17759,7 +17764,55 @@
           <w:rFonts w:ascii="Times New Roman" w:hAnsi="Times New Roman" w:cs="Times New Roman"/>
           <w:color w:val="auto"/>
         </w:rPr>
-        <w:t xml:space="preserve"> and context,” p. 5.</w:t>
+        <w:t xml:space="preserve"> </w:t>
+      </w:r>
+      <w:proofErr w:type="spellStart"/>
+      <w:r>
+        <w:rPr>
+          <w:rFonts w:ascii="Times New Roman" w:hAnsi="Times New Roman" w:cs="Times New Roman"/>
+          <w:color w:val="auto"/>
+        </w:rPr>
+        <w:t>tekniska</w:t>
+      </w:r>
+      <w:proofErr w:type="spellEnd"/>
+      <w:r>
+        <w:rPr>
+          <w:rFonts w:ascii="Times New Roman" w:hAnsi="Times New Roman" w:cs="Times New Roman"/>
+          <w:color w:val="auto"/>
+        </w:rPr>
+        <w:t xml:space="preserve"> </w:t>
+      </w:r>
+      <w:proofErr w:type="spellStart"/>
+      <w:r>
+        <w:rPr>
+          <w:rFonts w:ascii="Times New Roman" w:hAnsi="Times New Roman" w:cs="Times New Roman"/>
+          <w:color w:val="auto"/>
+        </w:rPr>
+        <w:t>högskolan</w:t>
+      </w:r>
+      <w:proofErr w:type="spellEnd"/>
+      <w:r>
+        <w:rPr>
+          <w:rFonts w:ascii="Times New Roman" w:hAnsi="Times New Roman" w:cs="Times New Roman"/>
+          <w:color w:val="auto"/>
+        </w:rPr>
+        <w:t xml:space="preserve"> (Stockholm), </w:t>
+      </w:r>
+      <w:r>
+        <w:rPr>
+          <w:rFonts w:ascii="Times New Roman" w:hAnsi="Times New Roman" w:cs="Times New Roman"/>
+          <w:i/>
+          <w:iCs/>
+          <w:color w:val="auto"/>
+        </w:rPr>
+        <w:t>Smart homes and user values: long-term evaluation of IT-services in residential and single family dwellings</w:t>
+      </w:r>
+      <w:r>
+        <w:rPr>
+          <w:rFonts w:ascii="Times New Roman" w:hAnsi="Times New Roman" w:cs="Times New Roman"/>
+          <w:color w:val="auto"/>
+        </w:rPr>
+        <w:t>. Stockholm: Royal Institute of Technology, 2009.</w:t>
       </w:r>
     </w:p>
     <w:p>
@@ -17786,43 +17839,39 @@
           <w:color w:val="auto"/>
         </w:rPr>
         <w:tab/>
-        <w:t xml:space="preserve">N. Eagle and A. (Sandy) Pentland, “Reality mining: sensing complex social systems,” </w:t>
-      </w:r>
-      <w:r>
-        <w:rPr>
-          <w:rFonts w:ascii="Times New Roman" w:hAnsi="Times New Roman" w:cs="Times New Roman"/>
-          <w:i/>
-          <w:iCs/>
-          <w:color w:val="auto"/>
-        </w:rPr>
-        <w:t xml:space="preserve">Pers. Ubiquitous </w:t>
+        <w:t xml:space="preserve">M. L. </w:t>
       </w:r>
       <w:proofErr w:type="spellStart"/>
       <w:r>
         <w:rPr>
           <w:rFonts w:ascii="Times New Roman" w:hAnsi="Times New Roman" w:cs="Times New Roman"/>
-          <w:i/>
-          <w:iCs/>
-          <w:color w:val="auto"/>
-        </w:rPr>
-        <w:t>Comput</w:t>
+          <w:color w:val="auto"/>
+        </w:rPr>
+        <w:t>Tielman</w:t>
       </w:r>
       <w:proofErr w:type="spellEnd"/>
       <w:r>
         <w:rPr>
           <w:rFonts w:ascii="Times New Roman" w:hAnsi="Times New Roman" w:cs="Times New Roman"/>
-          <w:i/>
-          <w:iCs/>
-          <w:color w:val="auto"/>
-        </w:rPr>
-        <w:t>.</w:t>
-      </w:r>
-      <w:r>
-        <w:rPr>
-          <w:rFonts w:ascii="Times New Roman" w:hAnsi="Times New Roman" w:cs="Times New Roman"/>
-          <w:color w:val="auto"/>
-        </w:rPr>
-        <w:t>, vol. 10, no. 4, pp. 255–268, May 2006.</w:t>
+          <w:color w:val="auto"/>
+        </w:rPr>
+        <w:t xml:space="preserve"> and C. M. Jonker, “What should I do? Deriving norms from </w:t>
+      </w:r>
+      <w:proofErr w:type="spellStart"/>
+      <w:r>
+        <w:rPr>
+          <w:rFonts w:ascii="Times New Roman" w:hAnsi="Times New Roman" w:cs="Times New Roman"/>
+          <w:color w:val="auto"/>
+        </w:rPr>
+        <w:t>actions,values</w:t>
+      </w:r>
+      <w:proofErr w:type="spellEnd"/>
+      <w:r>
+        <w:rPr>
+          <w:rFonts w:ascii="Times New Roman" w:hAnsi="Times New Roman" w:cs="Times New Roman"/>
+          <w:color w:val="auto"/>
+        </w:rPr>
+        <w:t xml:space="preserve"> and context,” p. 5.</w:t>
       </w:r>
     </w:p>
     <w:p>
@@ -17849,7 +17898,43 @@
           <w:color w:val="auto"/>
         </w:rPr>
         <w:tab/>
-        <w:t>“Activity Recognition Challenge Dataset Download | Opportunity.” [Online]. Available: http://www.opportunity-project.eu/challengedatasetdownload. [Accessed: 03-Aug-2018].</w:t>
+        <w:t xml:space="preserve">N. Eagle and A. (Sandy) Pentland, “Reality mining: sensing complex social systems,” </w:t>
+      </w:r>
+      <w:r>
+        <w:rPr>
+          <w:rFonts w:ascii="Times New Roman" w:hAnsi="Times New Roman" w:cs="Times New Roman"/>
+          <w:i/>
+          <w:iCs/>
+          <w:color w:val="auto"/>
+        </w:rPr>
+        <w:t xml:space="preserve">Pers. Ubiquitous </w:t>
+      </w:r>
+      <w:proofErr w:type="spellStart"/>
+      <w:r>
+        <w:rPr>
+          <w:rFonts w:ascii="Times New Roman" w:hAnsi="Times New Roman" w:cs="Times New Roman"/>
+          <w:i/>
+          <w:iCs/>
+          <w:color w:val="auto"/>
+        </w:rPr>
+        <w:t>Comput</w:t>
+      </w:r>
+      <w:proofErr w:type="spellEnd"/>
+      <w:r>
+        <w:rPr>
+          <w:rFonts w:ascii="Times New Roman" w:hAnsi="Times New Roman" w:cs="Times New Roman"/>
+          <w:i/>
+          <w:iCs/>
+          <w:color w:val="auto"/>
+        </w:rPr>
+        <w:t>.</w:t>
+      </w:r>
+      <w:r>
+        <w:rPr>
+          <w:rFonts w:ascii="Times New Roman" w:hAnsi="Times New Roman" w:cs="Times New Roman"/>
+          <w:color w:val="auto"/>
+        </w:rPr>
+        <w:t>, vol. 10, no. 4, pp. 255–268, May 2006.</w:t>
       </w:r>
     </w:p>
     <w:p>
@@ -17876,71 +17961,7 @@
           <w:color w:val="auto"/>
         </w:rPr>
         <w:tab/>
-        <w:t xml:space="preserve">D. </w:t>
-      </w:r>
-      <w:proofErr w:type="spellStart"/>
-      <w:r>
-        <w:rPr>
-          <w:rFonts w:ascii="Times New Roman" w:hAnsi="Times New Roman" w:cs="Times New Roman"/>
-          <w:color w:val="auto"/>
-        </w:rPr>
-        <w:t>Salber</w:t>
-      </w:r>
-      <w:proofErr w:type="spellEnd"/>
-      <w:r>
-        <w:rPr>
-          <w:rFonts w:ascii="Times New Roman" w:hAnsi="Times New Roman" w:cs="Times New Roman"/>
-          <w:color w:val="auto"/>
-        </w:rPr>
-        <w:t xml:space="preserve">, A. K. </w:t>
-      </w:r>
-      <w:proofErr w:type="spellStart"/>
-      <w:r>
-        <w:rPr>
-          <w:rFonts w:ascii="Times New Roman" w:hAnsi="Times New Roman" w:cs="Times New Roman"/>
-          <w:color w:val="auto"/>
-        </w:rPr>
-        <w:t>Dey</w:t>
-      </w:r>
-      <w:proofErr w:type="spellEnd"/>
-      <w:r>
-        <w:rPr>
-          <w:rFonts w:ascii="Times New Roman" w:hAnsi="Times New Roman" w:cs="Times New Roman"/>
-          <w:color w:val="auto"/>
-        </w:rPr>
-        <w:t xml:space="preserve">, and G. D. </w:t>
-      </w:r>
-      <w:proofErr w:type="spellStart"/>
-      <w:r>
-        <w:rPr>
-          <w:rFonts w:ascii="Times New Roman" w:hAnsi="Times New Roman" w:cs="Times New Roman"/>
-          <w:color w:val="auto"/>
-        </w:rPr>
-        <w:t>Abowd</w:t>
-      </w:r>
-      <w:proofErr w:type="spellEnd"/>
-      <w:r>
-        <w:rPr>
-          <w:rFonts w:ascii="Times New Roman" w:hAnsi="Times New Roman" w:cs="Times New Roman"/>
-          <w:color w:val="auto"/>
-        </w:rPr>
-        <w:t xml:space="preserve">, “The Context Toolkit: Aiding the Development of Context-enabled Applications,” in </w:t>
-      </w:r>
-      <w:r>
-        <w:rPr>
-          <w:rFonts w:ascii="Times New Roman" w:hAnsi="Times New Roman" w:cs="Times New Roman"/>
-          <w:i/>
-          <w:iCs/>
-          <w:color w:val="auto"/>
-        </w:rPr>
-        <w:t>Proceedings of the SIGCHI Conference on Human Factors in Computing Systems</w:t>
-      </w:r>
-      <w:r>
-        <w:rPr>
-          <w:rFonts w:ascii="Times New Roman" w:hAnsi="Times New Roman" w:cs="Times New Roman"/>
-          <w:color w:val="auto"/>
-        </w:rPr>
-        <w:t>, New York, NY, USA, 1999, pp. 434–441.</w:t>
+        <w:t>“Activity Recognition Challenge Dataset Download | Opportunity.” [Online]. Available: http://www.opportunity-project.eu/challengedatasetdownload. [Accessed: 03-Aug-2018].</w:t>
       </w:r>
     </w:p>
     <w:p>
@@ -17967,7 +17988,55 @@
           <w:color w:val="auto"/>
         </w:rPr>
         <w:tab/>
-        <w:t xml:space="preserve">A. P. Dempster, N. M. Laird, and D. B. Rubin, “Maximum Likelihood from Incomplete Data via the EM Algorithm,” </w:t>
+        <w:t xml:space="preserve">D. </w:t>
+      </w:r>
+      <w:proofErr w:type="spellStart"/>
+      <w:r>
+        <w:rPr>
+          <w:rFonts w:ascii="Times New Roman" w:hAnsi="Times New Roman" w:cs="Times New Roman"/>
+          <w:color w:val="auto"/>
+        </w:rPr>
+        <w:t>Salber</w:t>
+      </w:r>
+      <w:proofErr w:type="spellEnd"/>
+      <w:r>
+        <w:rPr>
+          <w:rFonts w:ascii="Times New Roman" w:hAnsi="Times New Roman" w:cs="Times New Roman"/>
+          <w:color w:val="auto"/>
+        </w:rPr>
+        <w:t xml:space="preserve">, A. K. </w:t>
+      </w:r>
+      <w:proofErr w:type="spellStart"/>
+      <w:r>
+        <w:rPr>
+          <w:rFonts w:ascii="Times New Roman" w:hAnsi="Times New Roman" w:cs="Times New Roman"/>
+          <w:color w:val="auto"/>
+        </w:rPr>
+        <w:t>Dey</w:t>
+      </w:r>
+      <w:proofErr w:type="spellEnd"/>
+      <w:r>
+        <w:rPr>
+          <w:rFonts w:ascii="Times New Roman" w:hAnsi="Times New Roman" w:cs="Times New Roman"/>
+          <w:color w:val="auto"/>
+        </w:rPr>
+        <w:t xml:space="preserve">, and G. D. </w:t>
+      </w:r>
+      <w:proofErr w:type="spellStart"/>
+      <w:r>
+        <w:rPr>
+          <w:rFonts w:ascii="Times New Roman" w:hAnsi="Times New Roman" w:cs="Times New Roman"/>
+          <w:color w:val="auto"/>
+        </w:rPr>
+        <w:t>Abowd</w:t>
+      </w:r>
+      <w:proofErr w:type="spellEnd"/>
+      <w:r>
+        <w:rPr>
+          <w:rFonts w:ascii="Times New Roman" w:hAnsi="Times New Roman" w:cs="Times New Roman"/>
+          <w:color w:val="auto"/>
+        </w:rPr>
+        <w:t xml:space="preserve">, “The Context Toolkit: Aiding the Development of Context-enabled Applications,” in </w:t>
       </w:r>
       <w:r>
         <w:rPr>
@@ -17976,34 +18045,14 @@
           <w:iCs/>
           <w:color w:val="auto"/>
         </w:rPr>
-        <w:t xml:space="preserve">J. R. Stat. Soc. Ser. B </w:t>
-      </w:r>
-      <w:proofErr w:type="spellStart"/>
-      <w:r>
-        <w:rPr>
-          <w:rFonts w:ascii="Times New Roman" w:hAnsi="Times New Roman" w:cs="Times New Roman"/>
-          <w:i/>
-          <w:iCs/>
-          <w:color w:val="auto"/>
-        </w:rPr>
-        <w:t>Methodol</w:t>
-      </w:r>
-      <w:proofErr w:type="spellEnd"/>
-      <w:r>
-        <w:rPr>
-          <w:rFonts w:ascii="Times New Roman" w:hAnsi="Times New Roman" w:cs="Times New Roman"/>
-          <w:i/>
-          <w:iCs/>
-          <w:color w:val="auto"/>
-        </w:rPr>
-        <w:t>.</w:t>
-      </w:r>
-      <w:r>
-        <w:rPr>
-          <w:rFonts w:ascii="Times New Roman" w:hAnsi="Times New Roman" w:cs="Times New Roman"/>
-          <w:color w:val="auto"/>
-        </w:rPr>
-        <w:t>, vol. 39, no. 1, pp. 1–38, 1977.</w:t>
+        <w:t>Proceedings of the SIGCHI Conference on Human Factors in Computing Systems</w:t>
+      </w:r>
+      <w:r>
+        <w:rPr>
+          <w:rFonts w:ascii="Times New Roman" w:hAnsi="Times New Roman" w:cs="Times New Roman"/>
+          <w:color w:val="auto"/>
+        </w:rPr>
+        <w:t>, New York, NY, USA, 1999, pp. 434–441.</w:t>
       </w:r>
     </w:p>
     <w:p>
@@ -18030,23 +18079,7 @@
           <w:color w:val="auto"/>
         </w:rPr>
         <w:tab/>
-        <w:t xml:space="preserve">R. Agrawal and R. </w:t>
-      </w:r>
-      <w:proofErr w:type="spellStart"/>
-      <w:r>
-        <w:rPr>
-          <w:rFonts w:ascii="Times New Roman" w:hAnsi="Times New Roman" w:cs="Times New Roman"/>
-          <w:color w:val="auto"/>
-        </w:rPr>
-        <w:t>Srikant</w:t>
-      </w:r>
-      <w:proofErr w:type="spellEnd"/>
-      <w:r>
-        <w:rPr>
-          <w:rFonts w:ascii="Times New Roman" w:hAnsi="Times New Roman" w:cs="Times New Roman"/>
-          <w:color w:val="auto"/>
-        </w:rPr>
-        <w:t xml:space="preserve">, “Fast Algorithms for Mining Association Rules in Large Databases,” in </w:t>
+        <w:t xml:space="preserve">A. P. Dempster, N. M. Laird, and D. B. Rubin, “Maximum Likelihood from Incomplete Data via the EM Algorithm,” </w:t>
       </w:r>
       <w:r>
         <w:rPr>
@@ -18055,14 +18088,34 @@
           <w:iCs/>
           <w:color w:val="auto"/>
         </w:rPr>
-        <w:t>Proceedings of the 20th International Conference on Very Large Data Bases</w:t>
-      </w:r>
-      <w:r>
-        <w:rPr>
-          <w:rFonts w:ascii="Times New Roman" w:hAnsi="Times New Roman" w:cs="Times New Roman"/>
-          <w:color w:val="auto"/>
-        </w:rPr>
-        <w:t>, San Francisco, CA, USA, 1994, pp. 487–499.</w:t>
+        <w:t xml:space="preserve">J. R. Stat. Soc. Ser. B </w:t>
+      </w:r>
+      <w:proofErr w:type="spellStart"/>
+      <w:r>
+        <w:rPr>
+          <w:rFonts w:ascii="Times New Roman" w:hAnsi="Times New Roman" w:cs="Times New Roman"/>
+          <w:i/>
+          <w:iCs/>
+          <w:color w:val="auto"/>
+        </w:rPr>
+        <w:t>Methodol</w:t>
+      </w:r>
+      <w:proofErr w:type="spellEnd"/>
+      <w:r>
+        <w:rPr>
+          <w:rFonts w:ascii="Times New Roman" w:hAnsi="Times New Roman" w:cs="Times New Roman"/>
+          <w:i/>
+          <w:iCs/>
+          <w:color w:val="auto"/>
+        </w:rPr>
+        <w:t>.</w:t>
+      </w:r>
+      <w:r>
+        <w:rPr>
+          <w:rFonts w:ascii="Times New Roman" w:hAnsi="Times New Roman" w:cs="Times New Roman"/>
+          <w:color w:val="auto"/>
+        </w:rPr>
+        <w:t>, vol. 39, no. 1, pp. 1–38, 1977.</w:t>
       </w:r>
     </w:p>
     <w:p>
@@ -18089,7 +18142,7 @@
           <w:color w:val="auto"/>
         </w:rPr>
         <w:tab/>
-        <w:t xml:space="preserve">R. Agrawal, T. </w:t>
+        <w:t xml:space="preserve">R. Agrawal and R. </w:t>
       </w:r>
       <w:proofErr w:type="spellStart"/>
       <w:r>
@@ -18097,7 +18150,7 @@
           <w:rFonts w:ascii="Times New Roman" w:hAnsi="Times New Roman" w:cs="Times New Roman"/>
           <w:color w:val="auto"/>
         </w:rPr>
-        <w:t>Imielinski</w:t>
+        <w:t>Srikant</w:t>
       </w:r>
       <w:proofErr w:type="spellEnd"/>
       <w:r>
@@ -18105,14 +18158,32 @@
           <w:rFonts w:ascii="Times New Roman" w:hAnsi="Times New Roman" w:cs="Times New Roman"/>
           <w:color w:val="auto"/>
         </w:rPr>
-        <w:t xml:space="preserve">, A. Swami, </w:t>
-      </w:r>
-      <w:r>
-        <w:rPr>
-          <w:rFonts w:ascii="Times New Roman" w:hAnsi="Times New Roman" w:cs="Times New Roman"/>
-          <w:color w:val="auto"/>
-        </w:rPr>
-        <w:t>H. Road, and S. Jose, “Mining Association Rules between Sets of Items in Large Databases,” p. 10.</w:t>
+        <w:t xml:space="preserve">, “Fast Algorithms for Mining Association Rules in Large Databases,” in </w:t>
+      </w:r>
+      <w:r>
+        <w:rPr>
+          <w:rFonts w:ascii="Times New Roman" w:hAnsi="Times New Roman" w:cs="Times New Roman"/>
+          <w:i/>
+          <w:iCs/>
+          <w:color w:val="auto"/>
+        </w:rPr>
+        <w:t xml:space="preserve">Proceedings of the 20th International Conference on Very </w:t>
+      </w:r>
+      <w:r>
+        <w:rPr>
+          <w:rFonts w:ascii="Times New Roman" w:hAnsi="Times New Roman" w:cs="Times New Roman"/>
+          <w:i/>
+          <w:iCs/>
+          <w:color w:val="auto"/>
+        </w:rPr>
+        <w:t>Large Data Bases</w:t>
+      </w:r>
+      <w:r>
+        <w:rPr>
+          <w:rFonts w:ascii="Times New Roman" w:hAnsi="Times New Roman" w:cs="Times New Roman"/>
+          <w:color w:val="auto"/>
+        </w:rPr>
+        <w:t>, San Francisco, CA, USA, 1994, pp. 487–499.</w:t>
       </w:r>
     </w:p>
     <w:p>
@@ -18139,7 +18210,7 @@
           <w:color w:val="auto"/>
         </w:rPr>
         <w:tab/>
-        <w:t xml:space="preserve">S. </w:t>
+        <w:t xml:space="preserve">R. Agrawal, T. </w:t>
       </w:r>
       <w:proofErr w:type="spellStart"/>
       <w:r>
@@ -18147,7 +18218,7 @@
           <w:rFonts w:ascii="Times New Roman" w:hAnsi="Times New Roman" w:cs="Times New Roman"/>
           <w:color w:val="auto"/>
         </w:rPr>
-        <w:t>Brin</w:t>
+        <w:t>Imielinski</w:t>
       </w:r>
       <w:proofErr w:type="spellEnd"/>
       <w:r>
@@ -18155,55 +18226,7 @@
           <w:rFonts w:ascii="Times New Roman" w:hAnsi="Times New Roman" w:cs="Times New Roman"/>
           <w:color w:val="auto"/>
         </w:rPr>
-        <w:t xml:space="preserve">, R. </w:t>
-      </w:r>
-      <w:proofErr w:type="spellStart"/>
-      <w:r>
-        <w:rPr>
-          <w:rFonts w:ascii="Times New Roman" w:hAnsi="Times New Roman" w:cs="Times New Roman"/>
-          <w:color w:val="auto"/>
-        </w:rPr>
-        <w:t>Motwani</w:t>
-      </w:r>
-      <w:proofErr w:type="spellEnd"/>
-      <w:r>
-        <w:rPr>
-          <w:rFonts w:ascii="Times New Roman" w:hAnsi="Times New Roman" w:cs="Times New Roman"/>
-          <w:color w:val="auto"/>
-        </w:rPr>
-        <w:t xml:space="preserve">, J. D. Ullman, and S. </w:t>
-      </w:r>
-      <w:proofErr w:type="spellStart"/>
-      <w:r>
-        <w:rPr>
-          <w:rFonts w:ascii="Times New Roman" w:hAnsi="Times New Roman" w:cs="Times New Roman"/>
-          <w:color w:val="auto"/>
-        </w:rPr>
-        <w:t>Tsur</w:t>
-      </w:r>
-      <w:proofErr w:type="spellEnd"/>
-      <w:r>
-        <w:rPr>
-          <w:rFonts w:ascii="Times New Roman" w:hAnsi="Times New Roman" w:cs="Times New Roman"/>
-          <w:color w:val="auto"/>
-        </w:rPr>
-        <w:t xml:space="preserve">, </w:t>
-      </w:r>
-      <w:r>
-        <w:rPr>
-          <w:rFonts w:ascii="Times New Roman" w:hAnsi="Times New Roman" w:cs="Times New Roman"/>
-          <w:i/>
-          <w:iCs/>
-          <w:color w:val="auto"/>
-        </w:rPr>
-        <w:t>Dynamic Itemset Counting and Implication Rules for Market Basket Data</w:t>
-      </w:r>
-      <w:r>
-        <w:rPr>
-          <w:rFonts w:ascii="Times New Roman" w:hAnsi="Times New Roman" w:cs="Times New Roman"/>
-          <w:color w:val="auto"/>
-        </w:rPr>
-        <w:t>. 1997.</w:t>
+        <w:t>, A. Swami, H. Road, and S. Jose, “Mining Association Rules between Sets of Items in Large Databases,” p. 10.</w:t>
       </w:r>
     </w:p>
     <w:p>
@@ -18230,7 +18253,55 @@
           <w:color w:val="auto"/>
         </w:rPr>
         <w:tab/>
-        <w:t xml:space="preserve">C. C. Aggarwal and P. S. Yu, “A New Framework for Itemset Generation,” in </w:t>
+        <w:t xml:space="preserve">S. </w:t>
+      </w:r>
+      <w:proofErr w:type="spellStart"/>
+      <w:r>
+        <w:rPr>
+          <w:rFonts w:ascii="Times New Roman" w:hAnsi="Times New Roman" w:cs="Times New Roman"/>
+          <w:color w:val="auto"/>
+        </w:rPr>
+        <w:t>Brin</w:t>
+      </w:r>
+      <w:proofErr w:type="spellEnd"/>
+      <w:r>
+        <w:rPr>
+          <w:rFonts w:ascii="Times New Roman" w:hAnsi="Times New Roman" w:cs="Times New Roman"/>
+          <w:color w:val="auto"/>
+        </w:rPr>
+        <w:t xml:space="preserve">, R. </w:t>
+      </w:r>
+      <w:proofErr w:type="spellStart"/>
+      <w:r>
+        <w:rPr>
+          <w:rFonts w:ascii="Times New Roman" w:hAnsi="Times New Roman" w:cs="Times New Roman"/>
+          <w:color w:val="auto"/>
+        </w:rPr>
+        <w:t>Motwani</w:t>
+      </w:r>
+      <w:proofErr w:type="spellEnd"/>
+      <w:r>
+        <w:rPr>
+          <w:rFonts w:ascii="Times New Roman" w:hAnsi="Times New Roman" w:cs="Times New Roman"/>
+          <w:color w:val="auto"/>
+        </w:rPr>
+        <w:t xml:space="preserve">, J. D. Ullman, and S. </w:t>
+      </w:r>
+      <w:proofErr w:type="spellStart"/>
+      <w:r>
+        <w:rPr>
+          <w:rFonts w:ascii="Times New Roman" w:hAnsi="Times New Roman" w:cs="Times New Roman"/>
+          <w:color w:val="auto"/>
+        </w:rPr>
+        <w:t>Tsur</w:t>
+      </w:r>
+      <w:proofErr w:type="spellEnd"/>
+      <w:r>
+        <w:rPr>
+          <w:rFonts w:ascii="Times New Roman" w:hAnsi="Times New Roman" w:cs="Times New Roman"/>
+          <w:color w:val="auto"/>
+        </w:rPr>
+        <w:t xml:space="preserve">, </w:t>
       </w:r>
       <w:r>
         <w:rPr>
@@ -18239,14 +18310,14 @@
           <w:iCs/>
           <w:color w:val="auto"/>
         </w:rPr>
-        <w:t>Proceedings of the Seventeenth ACM SIGACT-SIGMOD-SIGART Symposium on Principles of Database Systems</w:t>
-      </w:r>
-      <w:r>
-        <w:rPr>
-          <w:rFonts w:ascii="Times New Roman" w:hAnsi="Times New Roman" w:cs="Times New Roman"/>
-          <w:color w:val="auto"/>
-        </w:rPr>
-        <w:t>, New York, NY, USA, 1998, pp. 18–24.</w:t>
+        <w:t>Dynamic Itemset Counting and Implication Rules for Market Basket Data</w:t>
+      </w:r>
+      <w:r>
+        <w:rPr>
+          <w:rFonts w:ascii="Times New Roman" w:hAnsi="Times New Roman" w:cs="Times New Roman"/>
+          <w:color w:val="auto"/>
+        </w:rPr>
+        <w:t>. 1997.</w:t>
       </w:r>
     </w:p>
     <w:p>
@@ -18273,23 +18344,7 @@
           <w:color w:val="auto"/>
         </w:rPr>
         <w:tab/>
-        <w:t xml:space="preserve">G. </w:t>
-      </w:r>
-      <w:proofErr w:type="spellStart"/>
-      <w:r>
-        <w:rPr>
-          <w:rFonts w:ascii="Times New Roman" w:hAnsi="Times New Roman" w:cs="Times New Roman"/>
-          <w:color w:val="auto"/>
-        </w:rPr>
-        <w:t>Piatetsky</w:t>
-      </w:r>
-      <w:proofErr w:type="spellEnd"/>
-      <w:r>
-        <w:rPr>
-          <w:rFonts w:ascii="Times New Roman" w:hAnsi="Times New Roman" w:cs="Times New Roman"/>
-          <w:color w:val="auto"/>
-        </w:rPr>
-        <w:t xml:space="preserve">-Shapiro, “Discovery, Analysis, and Presentation of Strong Rules,” in </w:t>
+        <w:t xml:space="preserve">C. C. Aggarwal and P. S. Yu, “A New Framework for Itemset Generation,” in </w:t>
       </w:r>
       <w:r>
         <w:rPr>
@@ -18298,14 +18353,14 @@
           <w:iCs/>
           <w:color w:val="auto"/>
         </w:rPr>
-        <w:t>Knowledge Discovery in Databases</w:t>
-      </w:r>
-      <w:r>
-        <w:rPr>
-          <w:rFonts w:ascii="Times New Roman" w:hAnsi="Times New Roman" w:cs="Times New Roman"/>
-          <w:color w:val="auto"/>
-        </w:rPr>
-        <w:t>, 1991.</w:t>
+        <w:t>Proceedings of the Seventeenth ACM SIGACT-SIGMOD-SIGART Symposium on Principles of Database Systems</w:t>
+      </w:r>
+      <w:r>
+        <w:rPr>
+          <w:rFonts w:ascii="Times New Roman" w:hAnsi="Times New Roman" w:cs="Times New Roman"/>
+          <w:color w:val="auto"/>
+        </w:rPr>
+        <w:t>, New York, NY, USA, 1998, pp. 18–24.</w:t>
       </w:r>
     </w:p>
     <w:p>
@@ -18332,7 +18387,39 @@
           <w:color w:val="auto"/>
         </w:rPr>
         <w:tab/>
-        <w:t>“State of the IoT 2018: Number of IoT devices now at 7B – Market accelerating.” .</w:t>
+        <w:t xml:space="preserve">G. </w:t>
+      </w:r>
+      <w:proofErr w:type="spellStart"/>
+      <w:r>
+        <w:rPr>
+          <w:rFonts w:ascii="Times New Roman" w:hAnsi="Times New Roman" w:cs="Times New Roman"/>
+          <w:color w:val="auto"/>
+        </w:rPr>
+        <w:t>Piatetsky</w:t>
+      </w:r>
+      <w:proofErr w:type="spellEnd"/>
+      <w:r>
+        <w:rPr>
+          <w:rFonts w:ascii="Times New Roman" w:hAnsi="Times New Roman" w:cs="Times New Roman"/>
+          <w:color w:val="auto"/>
+        </w:rPr>
+        <w:t xml:space="preserve">-Shapiro, “Discovery, Analysis, and Presentation of Strong Rules,” in </w:t>
+      </w:r>
+      <w:r>
+        <w:rPr>
+          <w:rFonts w:ascii="Times New Roman" w:hAnsi="Times New Roman" w:cs="Times New Roman"/>
+          <w:i/>
+          <w:iCs/>
+          <w:color w:val="auto"/>
+        </w:rPr>
+        <w:t>Knowledge Discovery in Databases</w:t>
+      </w:r>
+      <w:r>
+        <w:rPr>
+          <w:rFonts w:ascii="Times New Roman" w:hAnsi="Times New Roman" w:cs="Times New Roman"/>
+          <w:color w:val="auto"/>
+        </w:rPr>
+        <w:t>, 1991.</w:t>
       </w:r>
     </w:p>
     <w:p>
@@ -23641,7 +23728,7 @@
 </file>
 
 <file path=customXml/itemProps1.xml><?xml version="1.0" encoding="utf-8"?>
-<ds:datastoreItem xmlns:ds="http://schemas.openxmlformats.org/officeDocument/2006/customXml" ds:itemID="{AC924950-D613-E249-93E4-A0421316BB0E}">
+<ds:datastoreItem xmlns:ds="http://schemas.openxmlformats.org/officeDocument/2006/customXml" ds:itemID="{66BBB8FD-76AC-D042-B82C-6329D789ECD3}">
   <ds:schemaRefs>
     <ds:schemaRef ds:uri="http://schemas.openxmlformats.org/officeDocument/2006/bibliography"/>
   </ds:schemaRefs>

</xml_diff>

<commit_message>
Piece about user values
</commit_message>
<xml_diff>
--- a/Report v2.docx
+++ b/Report v2.docx
@@ -390,7 +390,7 @@
           <w:noProof/>
           <w:lang w:val="nl-NL"/>
         </w:rPr>
-        <w:t>15-11-2018</w:t>
+        <w:t>18-11-2018</w:t>
       </w:r>
       <w:r>
         <w:fldChar w:fldCharType="end"/>
@@ -5134,7 +5134,6 @@
       </w:r>
     </w:p>
     <w:p>
-      <w:bookmarkStart w:id="12" w:name="_GoBack"/>
       <w:r>
         <w:t>Prior to being able to establish the research questions, the starting point needs to be established. This is also to limit the scope of the research since the general topic is very broad.</w:t>
       </w:r>
@@ -5180,17 +5179,22 @@
       <w:pPr>
         <w:pStyle w:val="Kop2"/>
       </w:pPr>
-      <w:bookmarkStart w:id="13" w:name="_Toc529108274"/>
-      <w:bookmarkEnd w:id="12"/>
+      <w:bookmarkStart w:id="12" w:name="_Toc529108274"/>
       <w:r>
         <w:lastRenderedPageBreak/>
         <w:t>Research questions</w:t>
       </w:r>
-      <w:bookmarkEnd w:id="13"/>
-    </w:p>
-    <w:p>
-      <w:r>
-        <w:t>Combining the previous matters and these realizations, the focus of this thesis will be combining the concepts of a SAEP and expanding on the existing research as discussed before. The overall research question is:</w:t>
+      <w:bookmarkEnd w:id="12"/>
+    </w:p>
+    <w:p>
+      <w:r>
+        <w:t xml:space="preserve">Combining the previous matters and </w:t>
+      </w:r>
+      <w:r>
+        <w:t>assumptions</w:t>
+      </w:r>
+      <w:r>
+        <w:t>, the focus of this thesis will be combining the concepts of a SAEP and expanding on the existing research as discussed before. The overall research question is:</w:t>
       </w:r>
     </w:p>
     <w:p>
@@ -5205,8 +5209,9 @@
       <w:r>
         <w:t>The expected outcome of this question is a model which provides timed feedback based on the user’s ADL and value input.</w:t>
       </w:r>
-    </w:p>
-    <w:p>
+      <w:r>
+        <w:t xml:space="preserve"> </w:t>
+      </w:r>
       <w:r>
         <w:t>Subsequently this leads to a number of sub-questions that need to be answered before this:</w:t>
       </w:r>
@@ -5326,12 +5331,12 @@
       <w:pPr>
         <w:pStyle w:val="Kop2"/>
       </w:pPr>
-      <w:bookmarkStart w:id="14" w:name="_Toc529108275"/>
+      <w:bookmarkStart w:id="13" w:name="_Toc529108275"/>
       <w:r>
         <w:lastRenderedPageBreak/>
         <w:t>Roadmap</w:t>
       </w:r>
-      <w:bookmarkEnd w:id="14"/>
+      <w:bookmarkEnd w:id="13"/>
     </w:p>
     <w:p>
       <w:pPr>
@@ -5577,13 +5582,13 @@
       <w:pPr>
         <w:pStyle w:val="Kop2"/>
       </w:pPr>
-      <w:bookmarkStart w:id="15" w:name="_Ref529029163"/>
-      <w:bookmarkStart w:id="16" w:name="_Toc529108277"/>
+      <w:bookmarkStart w:id="14" w:name="_Ref529029163"/>
+      <w:bookmarkStart w:id="15" w:name="_Toc529108277"/>
       <w:r>
         <w:t>Model requirements</w:t>
       </w:r>
+      <w:bookmarkEnd w:id="14"/>
       <w:bookmarkEnd w:id="15"/>
-      <w:bookmarkEnd w:id="16"/>
     </w:p>
     <w:p>
       <w:r>
@@ -5684,11 +5689,11 @@
       <w:pPr>
         <w:pStyle w:val="Kop2"/>
       </w:pPr>
-      <w:bookmarkStart w:id="17" w:name="_Toc529108278"/>
+      <w:bookmarkStart w:id="16" w:name="_Toc529108278"/>
       <w:r>
         <w:t>Existing implementations</w:t>
       </w:r>
-      <w:bookmarkEnd w:id="17"/>
+      <w:bookmarkEnd w:id="16"/>
     </w:p>
     <w:p>
       <w:r>
@@ -6047,8 +6052,8 @@
         <w:pStyle w:val="Subkopje"/>
         <w:ind w:firstLine="700"/>
       </w:pPr>
-      <w:bookmarkStart w:id="18" w:name="OLE_LINK1"/>
-      <w:bookmarkStart w:id="19" w:name="OLE_LINK2"/>
+      <w:bookmarkStart w:id="17" w:name="OLE_LINK1"/>
+      <w:bookmarkStart w:id="18" w:name="OLE_LINK2"/>
       <w:r>
         <w:t>Special properties</w:t>
       </w:r>
@@ -6083,8 +6088,8 @@
       <w:r>
         <w:t>Not related to reminders</w:t>
       </w:r>
+      <w:bookmarkEnd w:id="17"/>
       <w:bookmarkEnd w:id="18"/>
-      <w:bookmarkEnd w:id="19"/>
     </w:p>
     <w:p>
       <w:pPr>
@@ -6944,11 +6949,11 @@
       <w:pPr>
         <w:pStyle w:val="Kop2"/>
       </w:pPr>
-      <w:bookmarkStart w:id="20" w:name="_Toc529108279"/>
+      <w:bookmarkStart w:id="19" w:name="_Toc529108279"/>
       <w:r>
         <w:t>Comparison</w:t>
       </w:r>
-      <w:bookmarkEnd w:id="20"/>
+      <w:bookmarkEnd w:id="19"/>
     </w:p>
     <w:p>
       <w:r>
@@ -12488,13 +12493,13 @@
       <w:pPr>
         <w:pStyle w:val="Kop2"/>
       </w:pPr>
-      <w:bookmarkStart w:id="21" w:name="_Toc528515058"/>
-      <w:bookmarkStart w:id="22" w:name="_Toc529108280"/>
+      <w:bookmarkStart w:id="20" w:name="_Toc528515058"/>
+      <w:bookmarkStart w:id="21" w:name="_Toc529108280"/>
       <w:r>
         <w:t>Feasibility</w:t>
       </w:r>
+      <w:bookmarkEnd w:id="20"/>
       <w:bookmarkEnd w:id="21"/>
-      <w:bookmarkEnd w:id="22"/>
     </w:p>
     <w:p>
       <w:r>
@@ -12748,8 +12753,19 @@
       </w:r>
     </w:p>
     <w:p>
-      <w:r>
-        <w:t xml:space="preserve">Lastly, the most important aspect is the actual analysis. A wonderful starting point from within this research group is that of </w:t>
+      <w:pPr>
+        <w:pStyle w:val="Kop2"/>
+      </w:pPr>
+      <w:r>
+        <w:t xml:space="preserve">User </w:t>
+      </w:r>
+      <w:r>
+        <w:t>values</w:t>
+      </w:r>
+    </w:p>
+    <w:p>
+      <w:r>
+        <w:t xml:space="preserve">The most important aspect is the actual analysis of the appropriate notification moment. A wonderful starting point from within this research group is that of </w:t>
       </w:r>
       <w:proofErr w:type="spellStart"/>
       <w:r>
@@ -12757,13 +12773,40 @@
       </w:r>
       <w:proofErr w:type="spellEnd"/>
       <w:r>
+        <w:t xml:space="preserve"> et al. </w:t>
+      </w:r>
+      <w:r>
+        <w:fldChar w:fldCharType="begin"/>
+      </w:r>
+      <w:r>
+        <w:instrText xml:space="preserve"> ADDIN ZOTERO_ITEM CSL_CITATION {"citationID":"iXAXvgo6","properties":{"formattedCitation":"[44]","plainCitation":"[44]","noteIndex":0},"citationItems":[{"id":187,"uris":["http://zotero.org/users/5057732/items/P92PX2WB"],"uri":["http://zotero.org/users/5057732/items/P92PX2WB"],"itemData":{"id":187,"type":"article-journal","title":"What should I do? Deriving norms from actions,values and context","page":"5","source":"Zotero","abstract":"Behavior support technology is increasingly used to assist people in daily life activities. To do this properly, it is important that the technology understands what really motivates people. What values underlie their actions, but also the inﬂuence of context, and how this can be translated to norms which govern behavior. In this paper, we expand a framework describing action hierarchies and values to include the role of context. Moreover, we present a method to derive speciﬁc norms for behavior from this information on actions, values and context. Behavior support technology can use this framework to reason about peoples ideal behavior, and so better offer personalized assistance.","language":"en","author":[{"family":"Tielman","given":"Myrthe L"},{"family":"Jonker","given":"Catholijn M"}]}}],"schema":"https://github.com/citation-style-language/schema/raw/master/csl-citation.json"} </w:instrText>
+      </w:r>
+      <w:r>
+        <w:fldChar w:fldCharType="separate"/>
+      </w:r>
+      <w:r>
+        <w:rPr>
+          <w:noProof/>
+        </w:rPr>
+        <w:t>[44]</w:t>
+      </w:r>
+      <w:r>
+        <w:fldChar w:fldCharType="end"/>
+      </w:r>
+      <w:r>
+        <w:t>. Combining their ideas of action hierarchies</w:t>
+      </w:r>
+      <w:r>
         <w:t xml:space="preserve"> </w:t>
       </w:r>
       <w:r>
+        <w:t xml:space="preserve">and possibly that of temporal analysis </w:t>
+      </w:r>
+      <w:r>
         <w:fldChar w:fldCharType="begin"/>
       </w:r>
       <w:r>
-        <w:instrText xml:space="preserve"> ADDIN ZOTERO_ITEM CSL_CITATION {"citationID":"iXAXvgo6","properties":{"formattedCitation":"[44]","plainCitation":"[44]","noteIndex":0},"citationItems":[{"id":187,"uris":["http://zotero.org/users/5057732/items/P92PX2WB"],"uri":["http://zotero.org/users/5057732/items/P92PX2WB"],"itemData":{"id":187,"type":"article-journal","title":"What should I do? Deriving norms from actions,values and context","page":"5","source":"Zotero","abstract":"Behavior support technology is increasingly used to assist people in daily life activities. To do this properly, it is important that the technology understands what really motivates people. What values underlie their actions, but also the inﬂuence of context, and how this can be translated to norms which govern behavior. In this paper, we expand a framework describing action hierarchies and values to include the role of context. Moreover, we present a method to derive speciﬁc norms for behavior from this information on actions, values and context. Behavior support technology can use this framework to reason about peoples ideal behavior, and so better offer personalized assistance.","language":"en","author":[{"family":"Tielman","given":"Myrthe L"},{"family":"Jonker","given":"Catholijn M"}]}}],"schema":"https://github.com/citation-style-language/schema/raw/master/csl-citation.json"} </w:instrText>
+        <w:instrText xml:space="preserve"> ADDIN ZOTERO_ITEM CSL_CITATION {"citationID":"ZF4EpS6Z","properties":{"formattedCitation":"[30]","plainCitation":"[30]","noteIndex":0},"citationItems":[{"id":105,"uris":["http://zotero.org/users/5057732/items/HBCLEGBY"],"uri":["http://zotero.org/users/5057732/items/HBCLEGBY"],"itemData":{"id":105,"type":"paper-conference","title":"Using Association Rule Mining to Discover Temporal Relations of Daily Activities","container-title":"Toward Useful Services for Elderly and People with Disabilities","collection-title":"Lecture Notes in Computer Science","publisher":"Springer, Berlin, Heidelberg","page":"49-56","source":"link.springer.com","event":"International Conference on Smart Homes and Health Telematics","abstract":"The increasing aging population has inspired many machine learning researchers to find innovative solutions for assisted living. A problem often encountered in assisted living settings is activity recognition. Although activity recognition has been vastly studied by many researchers, the temporal features that constitute an activity usually have been ignored by researchers. Temporal features can provide useful insights for building predictive activity models and for recognizing activities. In this paper, we explore the use of temporal features for activity recognition in assisted living settings. We discover temporal relations such as order of activities, as well as their corresponding start time and duration features. To validate our method, we used four months of real data collected from a smart home.","URL":"https://link.springer.com/chapter/10.1007/978-3-642-21535-3_7","DOI":"10.1007/978-3-642-21535-3_7","ISBN":"978-3-642-21534-6","language":"en","author":[{"family":"Nazerfard","given":"Ehsan"},{"family":"Rashidi","given":"Parisa"},{"family":"Cook","given":"Diane J."}],"issued":{"date-parts":[["2011",6,20]]},"accessed":{"date-parts":[["2018",4,19]]}}}],"schema":"https://github.com/citation-style-language/schema/raw/master/csl-citation.json"} </w:instrText>
       </w:r>
       <w:r>
         <w:fldChar w:fldCharType="separate"/>
@@ -12772,13 +12815,24 @@
         <w:rPr>
           <w:noProof/>
         </w:rPr>
-        <w:t>[44]</w:t>
+        <w:t>[30]</w:t>
       </w:r>
       <w:r>
         <w:fldChar w:fldCharType="end"/>
       </w:r>
       <w:r>
-        <w:t xml:space="preserve">. Combining its ideas of action hierarchies and values with that of goal reasoning </w:t>
+        <w:t xml:space="preserve"> could lead to very interesting results. Using these concepts to assign value gains and losses to activities allows for quantifying</w:t>
+      </w:r>
+      <w:r>
+        <w:t xml:space="preserve"> said activities and subject them to further statistical analysis.</w:t>
+      </w:r>
+      <w:r>
+        <w:t xml:space="preserve">  </w:t>
+      </w:r>
+    </w:p>
+    <w:p>
+      <w:r>
+        <w:t xml:space="preserve">If simple identification of one activity which is linked to a goal is not sufficient, usage of the concepts in </w:t>
       </w:r>
       <w:r>
         <w:fldChar w:fldCharType="begin"/>
@@ -12799,104 +12853,39 @@
         <w:fldChar w:fldCharType="end"/>
       </w:r>
       <w:r>
-        <w:t xml:space="preserve"> and possibly that of temporal analysis </w:t>
-      </w:r>
-      <w:r>
-        <w:fldChar w:fldCharType="begin"/>
-      </w:r>
-      <w:r>
-        <w:instrText xml:space="preserve"> ADDIN ZOTERO_ITEM CSL_CITATION {"citationID":"ZF4EpS6Z","properties":{"formattedCitation":"[30]","plainCitation":"[30]","noteIndex":0},"citationItems":[{"id":105,"uris":["http://zotero.org/users/5057732/items/HBCLEGBY"],"uri":["http://zotero.org/users/5057732/items/HBCLEGBY"],"itemData":{"id":105,"type":"paper-conference","title":"Using Association Rule Mining to Discover Temporal Relations of Daily Activities","container-title":"Toward Useful Services for Elderly and People with Disabilities","collection-title":"Lecture Notes in Computer Science","publisher":"Springer, Berlin, Heidelberg","page":"49-56","source":"link.springer.com","event":"International Conference on Smart Homes and Health Telematics","abstract":"The increasing aging population has inspired many machine learning researchers to find innovative solutions for assisted living. A problem often encountered in assisted living settings is activity recognition. Although activity recognition has been vastly studied by many researchers, the temporal features that constitute an activity usually have been ignored by researchers. Temporal features can provide useful insights for building predictive activity models and for recognizing activities. In this paper, we explore the use of temporal features for activity recognition in assisted living settings. We discover temporal relations such as order of activities, as well as their corresponding start time and duration features. To validate our method, we used four months of real data collected from a smart home.","URL":"https://link.springer.com/chapter/10.1007/978-3-642-21535-3_7","DOI":"10.1007/978-3-642-21535-3_7","ISBN":"978-3-642-21534-6","language":"en","author":[{"family":"Nazerfard","given":"Ehsan"},{"family":"Rashidi","given":"Parisa"},{"family":"Cook","given":"Diane J."}],"issued":{"date-parts":[["2011",6,20]]},"accessed":{"date-parts":[["2018",4,19]]}}}],"schema":"https://github.com/citation-style-language/schema/raw/master/csl-citation.json"} </w:instrText>
-      </w:r>
-      <w:r>
-        <w:fldChar w:fldCharType="separate"/>
-      </w:r>
-      <w:r>
-        <w:rPr>
-          <w:noProof/>
-        </w:rPr>
-        <w:t>[30]</w:t>
-      </w:r>
-      <w:r>
-        <w:fldChar w:fldCharType="end"/>
-      </w:r>
-      <w:r>
-        <w:t xml:space="preserve"> could lead to very interesting results. The goal reasoning will allow for analyzing the possibilities of the moments of reminding (i.e. before it’s too late). The temporal analysis will allow for better predictions. The authors have been contacted for the actual code behind. However, the description is clear enough to incorporate it without it as well.</w:t>
+        <w:t xml:space="preserve"> </w:t>
+      </w:r>
+      <w:r>
+        <w:t xml:space="preserve">will allow to identify the necessary activities. This activity or these activities indicate the ultimate deadline before which the reminder should have been presented </w:t>
+      </w:r>
+      <w:r>
+        <w:t xml:space="preserve">(i.e. before it’s too late). </w:t>
+      </w:r>
+    </w:p>
+    <w:p>
+      <w:r>
+        <w:t xml:space="preserve">Whether or not all or some of the above ideas are used, it is clearly visible that usage of activity information is crucial for prediction and finding useful moments of reminding. Even when exact activity information is not present, the </w:t>
+      </w:r>
+      <w:r>
+        <w:t>time series of events (even when not activities) is what makes it so interesting and useful for statistical analysis. Especially opposed to other (environmental) variables.</w:t>
       </w:r>
     </w:p>
     <w:p>
       <w:pPr>
         <w:pStyle w:val="Kop2"/>
       </w:pPr>
-      <w:r>
-        <w:t xml:space="preserve">User </w:t>
-      </w:r>
-      <w:r>
-        <w:t>values</w:t>
-      </w:r>
-    </w:p>
-    <w:p>
-      <w:pPr>
-        <w:rPr>
-          <w:b/>
-          <w:lang w:val="nl-NL"/>
-        </w:rPr>
-      </w:pPr>
-      <w:r>
-        <w:rPr>
-          <w:b/>
-          <w:lang w:val="nl-NL"/>
-        </w:rPr>
-        <w:t xml:space="preserve">Herhaling waarom user </w:t>
-      </w:r>
-      <w:proofErr w:type="spellStart"/>
-      <w:r>
-        <w:rPr>
-          <w:b/>
-          <w:lang w:val="nl-NL"/>
-        </w:rPr>
-        <w:t>values</w:t>
-      </w:r>
-      <w:proofErr w:type="spellEnd"/>
-      <w:r>
-        <w:rPr>
-          <w:b/>
-          <w:lang w:val="nl-NL"/>
-        </w:rPr>
-        <w:t>. Waarom activiteit</w:t>
-      </w:r>
-      <w:r>
-        <w:rPr>
-          <w:b/>
-          <w:lang w:val="nl-NL"/>
-        </w:rPr>
-        <w:t xml:space="preserve"> </w:t>
-      </w:r>
-      <w:proofErr w:type="spellStart"/>
-      <w:r>
-        <w:rPr>
-          <w:b/>
-          <w:lang w:val="nl-NL"/>
-        </w:rPr>
-        <w:t>ipv</w:t>
-      </w:r>
-      <w:proofErr w:type="spellEnd"/>
-      <w:r>
-        <w:rPr>
-          <w:b/>
-          <w:lang w:val="nl-NL"/>
-        </w:rPr>
-        <w:t xml:space="preserve"> andere variabelen. Waar haal je de waarden vandaan etc.</w:t>
-      </w:r>
-    </w:p>
-    <w:p>
-      <w:pPr>
-        <w:pStyle w:val="Kop2"/>
-      </w:pPr>
-      <w:bookmarkStart w:id="23" w:name="_Toc529108281"/>
+      <w:bookmarkStart w:id="22" w:name="_Toc529108281"/>
+      <w:bookmarkStart w:id="23" w:name="_GoBack"/>
+      <w:bookmarkEnd w:id="23"/>
       <w:r>
         <w:t>Conclusions</w:t>
       </w:r>
-      <w:bookmarkEnd w:id="23"/>
+      <w:bookmarkEnd w:id="22"/>
+    </w:p>
+    <w:p>
+      <w:r>
+        <w:t xml:space="preserve">The authors of the different papers have been contacted for their actual implementations (i.e. the code), but with or without it, an implementation should be feasible. </w:t>
+      </w:r>
     </w:p>
     <w:p>
       <w:pPr>
@@ -13715,21 +13704,7 @@
         <w:rPr>
           <w:rFonts w:eastAsiaTheme="minorEastAsia"/>
         </w:rPr>
-        <w:t>regards the items in a set, it can rath</w:t>
-      </w:r>
-      <w:proofErr w:type="spellStart"/>
-      <w:r>
-        <w:rPr>
-          <w:rFonts w:eastAsiaTheme="minorEastAsia"/>
-        </w:rPr>
-        <w:t>er</w:t>
-      </w:r>
-      <w:proofErr w:type="spellEnd"/>
-      <w:r>
-        <w:rPr>
-          <w:rFonts w:eastAsiaTheme="minorEastAsia"/>
-        </w:rPr>
-        <w:t xml:space="preserve"> be written as </w:t>
+        <w:t xml:space="preserve">regards the items in a set, it can rather be written as </w:t>
       </w:r>
       <m:oMath>
         <m:r>
@@ -14877,55 +14852,7 @@
           <w:color w:val="auto"/>
         </w:rPr>
         <w:tab/>
-        <w:t xml:space="preserve">T. </w:t>
-      </w:r>
-      <w:proofErr w:type="spellStart"/>
-      <w:r>
-        <w:rPr>
-          <w:rFonts w:ascii="Times New Roman" w:hAnsi="Times New Roman" w:cs="Times New Roman"/>
-          <w:color w:val="auto"/>
-        </w:rPr>
-        <w:t>Okoshi</w:t>
-      </w:r>
-      <w:proofErr w:type="spellEnd"/>
-      <w:r>
-        <w:rPr>
-          <w:rFonts w:ascii="Times New Roman" w:hAnsi="Times New Roman" w:cs="Times New Roman"/>
-          <w:color w:val="auto"/>
-        </w:rPr>
-        <w:t xml:space="preserve">, H. Nozaki, J. Nakazawa, H. </w:t>
-      </w:r>
-      <w:proofErr w:type="spellStart"/>
-      <w:r>
-        <w:rPr>
-          <w:rFonts w:ascii="Times New Roman" w:hAnsi="Times New Roman" w:cs="Times New Roman"/>
-          <w:color w:val="auto"/>
-        </w:rPr>
-        <w:t>Tokuda</w:t>
-      </w:r>
-      <w:proofErr w:type="spellEnd"/>
-      <w:r>
-        <w:rPr>
-          <w:rFonts w:ascii="Times New Roman" w:hAnsi="Times New Roman" w:cs="Times New Roman"/>
-          <w:color w:val="auto"/>
-        </w:rPr>
-        <w:t xml:space="preserve">, J. Ramos, and A. K. </w:t>
-      </w:r>
-      <w:proofErr w:type="spellStart"/>
-      <w:r>
-        <w:rPr>
-          <w:rFonts w:ascii="Times New Roman" w:hAnsi="Times New Roman" w:cs="Times New Roman"/>
-          <w:color w:val="auto"/>
-        </w:rPr>
-        <w:t>Dey</w:t>
-      </w:r>
-      <w:proofErr w:type="spellEnd"/>
-      <w:r>
-        <w:rPr>
-          <w:rFonts w:ascii="Times New Roman" w:hAnsi="Times New Roman" w:cs="Times New Roman"/>
-          <w:color w:val="auto"/>
-        </w:rPr>
-        <w:t xml:space="preserve">, “Towards attention-aware adaptive notification on smart phones,” </w:t>
+        <w:t xml:space="preserve">T. Okoshi, H. Nozaki, J. Nakazawa, H. Tokuda, J. Ramos, and A. K. Dey, “Towards attention-aware adaptive notification on smart phones,” </w:t>
       </w:r>
       <w:r>
         <w:rPr>
@@ -14934,27 +14861,7 @@
           <w:iCs/>
           <w:color w:val="auto"/>
         </w:rPr>
-        <w:t xml:space="preserve">Pervasive Mob. </w:t>
-      </w:r>
-      <w:proofErr w:type="spellStart"/>
-      <w:r>
-        <w:rPr>
-          <w:rFonts w:ascii="Times New Roman" w:hAnsi="Times New Roman" w:cs="Times New Roman"/>
-          <w:i/>
-          <w:iCs/>
-          <w:color w:val="auto"/>
-        </w:rPr>
-        <w:t>Comput</w:t>
-      </w:r>
-      <w:proofErr w:type="spellEnd"/>
-      <w:r>
-        <w:rPr>
-          <w:rFonts w:ascii="Times New Roman" w:hAnsi="Times New Roman" w:cs="Times New Roman"/>
-          <w:i/>
-          <w:iCs/>
-          <w:color w:val="auto"/>
-        </w:rPr>
-        <w:t>.</w:t>
+        <w:t>Pervasive Mob. Comput.</w:t>
       </w:r>
       <w:r>
         <w:rPr>
@@ -14988,55 +14895,7 @@
           <w:color w:val="auto"/>
         </w:rPr>
         <w:tab/>
-        <w:t xml:space="preserve">L. S. </w:t>
-      </w:r>
-      <w:proofErr w:type="spellStart"/>
-      <w:r>
-        <w:rPr>
-          <w:rFonts w:ascii="Times New Roman" w:hAnsi="Times New Roman" w:cs="Times New Roman"/>
-          <w:color w:val="auto"/>
-        </w:rPr>
-        <w:t>Shafti</w:t>
-      </w:r>
-      <w:proofErr w:type="spellEnd"/>
-      <w:r>
-        <w:rPr>
-          <w:rFonts w:ascii="Times New Roman" w:hAnsi="Times New Roman" w:cs="Times New Roman"/>
-          <w:color w:val="auto"/>
-        </w:rPr>
-        <w:t>, P. A. Haya, M. García-</w:t>
-      </w:r>
-      <w:proofErr w:type="spellStart"/>
-      <w:r>
-        <w:rPr>
-          <w:rFonts w:ascii="Times New Roman" w:hAnsi="Times New Roman" w:cs="Times New Roman"/>
-          <w:color w:val="auto"/>
-        </w:rPr>
-        <w:t>Herranz</w:t>
-      </w:r>
-      <w:proofErr w:type="spellEnd"/>
-      <w:r>
-        <w:rPr>
-          <w:rFonts w:ascii="Times New Roman" w:hAnsi="Times New Roman" w:cs="Times New Roman"/>
-          <w:color w:val="auto"/>
-        </w:rPr>
-        <w:t xml:space="preserve">, and X. </w:t>
-      </w:r>
-      <w:proofErr w:type="spellStart"/>
-      <w:r>
-        <w:rPr>
-          <w:rFonts w:ascii="Times New Roman" w:hAnsi="Times New Roman" w:cs="Times New Roman"/>
-          <w:color w:val="auto"/>
-        </w:rPr>
-        <w:t>Alamán</w:t>
-      </w:r>
-      <w:proofErr w:type="spellEnd"/>
-      <w:r>
-        <w:rPr>
-          <w:rFonts w:ascii="Times New Roman" w:hAnsi="Times New Roman" w:cs="Times New Roman"/>
-          <w:color w:val="auto"/>
-        </w:rPr>
-        <w:t xml:space="preserve">, “Personal Ambient Intelligent Reminder for People with Cognitive Disabilities,” in </w:t>
+        <w:t xml:space="preserve">L. S. Shafti, P. A. Haya, M. García-Herranz, and X. Alamán, “Personal Ambient Intelligent Reminder for People with Cognitive Disabilities,” in </w:t>
       </w:r>
       <w:r>
         <w:rPr>
@@ -15079,23 +14938,7 @@
           <w:color w:val="auto"/>
         </w:rPr>
         <w:tab/>
-        <w:t xml:space="preserve">J. K. </w:t>
-      </w:r>
-      <w:proofErr w:type="spellStart"/>
-      <w:r>
-        <w:rPr>
-          <w:rFonts w:ascii="Times New Roman" w:hAnsi="Times New Roman" w:cs="Times New Roman"/>
-          <w:color w:val="auto"/>
-        </w:rPr>
-        <w:t>Zao</w:t>
-      </w:r>
-      <w:proofErr w:type="spellEnd"/>
-      <w:r>
-        <w:rPr>
-          <w:rFonts w:ascii="Times New Roman" w:hAnsi="Times New Roman" w:cs="Times New Roman"/>
-          <w:color w:val="auto"/>
-        </w:rPr>
-        <w:t xml:space="preserve">, M. Y. Wang, P. Tsai, and J. W. S. Liu, “Smart phone based medicine in-take scheduler, reminder and monitor,” in </w:t>
+        <w:t xml:space="preserve">J. K. Zao, M. Y. Wang, P. Tsai, and J. W. S. Liu, “Smart phone based medicine in-take scheduler, reminder and monitor,” in </w:t>
       </w:r>
       <w:r>
         <w:rPr>
@@ -15138,55 +14981,7 @@
           <w:color w:val="auto"/>
         </w:rPr>
         <w:tab/>
-        <w:t xml:space="preserve">A. </w:t>
-      </w:r>
-      <w:proofErr w:type="spellStart"/>
-      <w:r>
-        <w:rPr>
-          <w:rFonts w:ascii="Times New Roman" w:hAnsi="Times New Roman" w:cs="Times New Roman"/>
-          <w:color w:val="auto"/>
-        </w:rPr>
-        <w:t>Arcelus</w:t>
-      </w:r>
-      <w:proofErr w:type="spellEnd"/>
-      <w:r>
-        <w:rPr>
-          <w:rFonts w:ascii="Times New Roman" w:hAnsi="Times New Roman" w:cs="Times New Roman"/>
-          <w:color w:val="auto"/>
-        </w:rPr>
-        <w:t xml:space="preserve">, M. H. Jones, R. </w:t>
-      </w:r>
-      <w:proofErr w:type="spellStart"/>
-      <w:r>
-        <w:rPr>
-          <w:rFonts w:ascii="Times New Roman" w:hAnsi="Times New Roman" w:cs="Times New Roman"/>
-          <w:color w:val="auto"/>
-        </w:rPr>
-        <w:t>Goubran</w:t>
-      </w:r>
-      <w:proofErr w:type="spellEnd"/>
-      <w:r>
-        <w:rPr>
-          <w:rFonts w:ascii="Times New Roman" w:hAnsi="Times New Roman" w:cs="Times New Roman"/>
-          <w:color w:val="auto"/>
-        </w:rPr>
-        <w:t xml:space="preserve">, and F. </w:t>
-      </w:r>
-      <w:proofErr w:type="spellStart"/>
-      <w:r>
-        <w:rPr>
-          <w:rFonts w:ascii="Times New Roman" w:hAnsi="Times New Roman" w:cs="Times New Roman"/>
-          <w:color w:val="auto"/>
-        </w:rPr>
-        <w:t>Knoefel</w:t>
-      </w:r>
-      <w:proofErr w:type="spellEnd"/>
-      <w:r>
-        <w:rPr>
-          <w:rFonts w:ascii="Times New Roman" w:hAnsi="Times New Roman" w:cs="Times New Roman"/>
-          <w:color w:val="auto"/>
-        </w:rPr>
-        <w:t xml:space="preserve">, “Integration of Smart Home Technologies in a Health Monitoring System for the Elderly,” in </w:t>
+        <w:t xml:space="preserve">A. Arcelus, M. H. Jones, R. Goubran, and F. Knoefel, “Integration of Smart Home Technologies in a Health Monitoring System for the Elderly,” in </w:t>
       </w:r>
       <w:r>
         <w:rPr>
@@ -15229,23 +15024,7 @@
           <w:color w:val="auto"/>
         </w:rPr>
         <w:tab/>
-        <w:t xml:space="preserve">W. </w:t>
-      </w:r>
-      <w:proofErr w:type="spellStart"/>
-      <w:r>
-        <w:rPr>
-          <w:rFonts w:ascii="Times New Roman" w:hAnsi="Times New Roman" w:cs="Times New Roman"/>
-          <w:color w:val="auto"/>
-        </w:rPr>
-        <w:t>Jih</w:t>
-      </w:r>
-      <w:proofErr w:type="spellEnd"/>
-      <w:r>
-        <w:rPr>
-          <w:rFonts w:ascii="Times New Roman" w:hAnsi="Times New Roman" w:cs="Times New Roman"/>
-          <w:color w:val="auto"/>
-        </w:rPr>
-        <w:t>, J. Y. Hsu, and T.-M. Tsai, “Context-Aware Service Integration for Elderly Care in A Smart Environment,” 2006.</w:t>
+        <w:t>W. Jih, J. Y. Hsu, and T.-M. Tsai, “Context-Aware Service Integration for Elderly Care in A Smart Environment,” 2006.</w:t>
       </w:r>
     </w:p>
     <w:p>
@@ -15272,39 +15051,7 @@
           <w:color w:val="auto"/>
         </w:rPr>
         <w:tab/>
-        <w:t xml:space="preserve">N. </w:t>
-      </w:r>
-      <w:proofErr w:type="spellStart"/>
-      <w:r>
-        <w:rPr>
-          <w:rFonts w:ascii="Times New Roman" w:hAnsi="Times New Roman" w:cs="Times New Roman"/>
-          <w:color w:val="auto"/>
-        </w:rPr>
-        <w:t>Mitabe</w:t>
-      </w:r>
-      <w:proofErr w:type="spellEnd"/>
-      <w:r>
-        <w:rPr>
-          <w:rFonts w:ascii="Times New Roman" w:hAnsi="Times New Roman" w:cs="Times New Roman"/>
-          <w:color w:val="auto"/>
-        </w:rPr>
-        <w:t xml:space="preserve"> and N. </w:t>
-      </w:r>
-      <w:proofErr w:type="spellStart"/>
-      <w:r>
-        <w:rPr>
-          <w:rFonts w:ascii="Times New Roman" w:hAnsi="Times New Roman" w:cs="Times New Roman"/>
-          <w:color w:val="auto"/>
-        </w:rPr>
-        <w:t>Shinomiya</w:t>
-      </w:r>
-      <w:proofErr w:type="spellEnd"/>
-      <w:r>
-        <w:rPr>
-          <w:rFonts w:ascii="Times New Roman" w:hAnsi="Times New Roman" w:cs="Times New Roman"/>
-          <w:color w:val="auto"/>
-        </w:rPr>
-        <w:t xml:space="preserve">, “Support system for elderly care with ambient sensors in indoor environment,” in </w:t>
+        <w:t xml:space="preserve">N. Mitabe and N. Shinomiya, “Support system for elderly care with ambient sensors in indoor environment,” in </w:t>
       </w:r>
       <w:r>
         <w:rPr>
@@ -15356,71 +15103,7 @@
           <w:color w:val="auto"/>
         </w:rPr>
         <w:tab/>
-        <w:t xml:space="preserve">M. </w:t>
-      </w:r>
-      <w:proofErr w:type="spellStart"/>
-      <w:r>
-        <w:rPr>
-          <w:rFonts w:ascii="Times New Roman" w:hAnsi="Times New Roman" w:cs="Times New Roman"/>
-          <w:color w:val="auto"/>
-        </w:rPr>
-        <w:t>Neerincx</w:t>
-      </w:r>
-      <w:proofErr w:type="spellEnd"/>
-      <w:r>
-        <w:rPr>
-          <w:rFonts w:ascii="Times New Roman" w:hAnsi="Times New Roman" w:cs="Times New Roman"/>
-          <w:color w:val="auto"/>
-        </w:rPr>
-        <w:t xml:space="preserve">, M. </w:t>
-      </w:r>
-      <w:proofErr w:type="spellStart"/>
-      <w:r>
-        <w:rPr>
-          <w:rFonts w:ascii="Times New Roman" w:hAnsi="Times New Roman" w:cs="Times New Roman"/>
-          <w:color w:val="auto"/>
-        </w:rPr>
-        <w:t>Tielman</w:t>
-      </w:r>
-      <w:proofErr w:type="spellEnd"/>
-      <w:r>
-        <w:rPr>
-          <w:rFonts w:ascii="Times New Roman" w:hAnsi="Times New Roman" w:cs="Times New Roman"/>
-          <w:color w:val="auto"/>
-        </w:rPr>
-        <w:t xml:space="preserve">, C. </w:t>
-      </w:r>
-      <w:proofErr w:type="spellStart"/>
-      <w:r>
-        <w:rPr>
-          <w:rFonts w:ascii="Times New Roman" w:hAnsi="Times New Roman" w:cs="Times New Roman"/>
-          <w:color w:val="auto"/>
-        </w:rPr>
-        <w:t>Horsch</w:t>
-      </w:r>
-      <w:proofErr w:type="spellEnd"/>
-      <w:r>
-        <w:rPr>
-          <w:rFonts w:ascii="Times New Roman" w:hAnsi="Times New Roman" w:cs="Times New Roman"/>
-          <w:color w:val="auto"/>
-        </w:rPr>
-        <w:t xml:space="preserve">, W.-P. Brinkman, K. Bosch, and R. J. </w:t>
-      </w:r>
-      <w:proofErr w:type="spellStart"/>
-      <w:r>
-        <w:rPr>
-          <w:rFonts w:ascii="Times New Roman" w:hAnsi="Times New Roman" w:cs="Times New Roman"/>
-          <w:color w:val="auto"/>
-        </w:rPr>
-        <w:t>Beun</w:t>
-      </w:r>
-      <w:proofErr w:type="spellEnd"/>
-      <w:r>
-        <w:rPr>
-          <w:rFonts w:ascii="Times New Roman" w:hAnsi="Times New Roman" w:cs="Times New Roman"/>
-          <w:color w:val="auto"/>
-        </w:rPr>
-        <w:t>, “Virtual Health Agents,” 2015.</w:t>
+        <w:t>M. Neerincx, M. Tielman, C. Horsch, W.-P. Brinkman, K. Bosch, and R. J. Beun, “Virtual Health Agents,” 2015.</w:t>
       </w:r>
     </w:p>
     <w:p>
@@ -15447,23 +15130,7 @@
           <w:color w:val="auto"/>
         </w:rPr>
         <w:tab/>
-        <w:t xml:space="preserve">M. B. van </w:t>
-      </w:r>
-      <w:proofErr w:type="spellStart"/>
-      <w:r>
-        <w:rPr>
-          <w:rFonts w:ascii="Times New Roman" w:hAnsi="Times New Roman" w:cs="Times New Roman"/>
-          <w:color w:val="auto"/>
-        </w:rPr>
-        <w:t>Riemsdijk</w:t>
-      </w:r>
-      <w:proofErr w:type="spellEnd"/>
-      <w:r>
-        <w:rPr>
-          <w:rFonts w:ascii="Times New Roman" w:hAnsi="Times New Roman" w:cs="Times New Roman"/>
-          <w:color w:val="auto"/>
-        </w:rPr>
-        <w:t xml:space="preserve">, C. M. Jonker, and V. Lesser, “Creating Socially Adaptive Electronic Partners: Interaction, Reasoning and Ethical Challenges,” in </w:t>
+        <w:t xml:space="preserve">M. B. van Riemsdijk, C. M. Jonker, and V. Lesser, “Creating Socially Adaptive Electronic Partners: Interaction, Reasoning and Ethical Challenges,” in </w:t>
       </w:r>
       <w:r>
         <w:rPr>
@@ -15506,25 +15173,8 @@
           <w:color w:val="auto"/>
         </w:rPr>
         <w:tab/>
-        <w:t>“</w:t>
-      </w:r>
-      <w:proofErr w:type="spellStart"/>
-      <w:r>
-        <w:rPr>
-          <w:rFonts w:ascii="Times New Roman" w:hAnsi="Times New Roman" w:cs="Times New Roman"/>
-          <w:color w:val="auto"/>
-        </w:rPr>
-        <w:t>Olisto</w:t>
-      </w:r>
-      <w:proofErr w:type="spellEnd"/>
-      <w:r>
-        <w:rPr>
-          <w:rFonts w:ascii="Times New Roman" w:hAnsi="Times New Roman" w:cs="Times New Roman"/>
-          <w:color w:val="auto"/>
-        </w:rPr>
-        <w:t xml:space="preserve"> makes smart thing smarter, according to your rules.,” </w:t>
-      </w:r>
-      <w:proofErr w:type="spellStart"/>
+        <w:t xml:space="preserve">“Olisto makes smart thing smarter, according to your rules.,” </w:t>
+      </w:r>
       <w:r>
         <w:rPr>
           <w:rFonts w:ascii="Times New Roman" w:hAnsi="Times New Roman" w:cs="Times New Roman"/>
@@ -15534,7 +15184,6 @@
         </w:rPr>
         <w:t>Olisto</w:t>
       </w:r>
-      <w:proofErr w:type="spellEnd"/>
       <w:r>
         <w:rPr>
           <w:rFonts w:ascii="Times New Roman" w:hAnsi="Times New Roman" w:cs="Times New Roman"/>
@@ -15683,23 +15332,7 @@
           <w:color w:val="auto"/>
         </w:rPr>
         <w:tab/>
-        <w:t>“</w:t>
-      </w:r>
-      <w:proofErr w:type="spellStart"/>
-      <w:r>
-        <w:rPr>
-          <w:rFonts w:ascii="Times New Roman" w:hAnsi="Times New Roman" w:cs="Times New Roman"/>
-          <w:color w:val="auto"/>
-        </w:rPr>
-        <w:t>Timeful</w:t>
-      </w:r>
-      <w:proofErr w:type="spellEnd"/>
-      <w:r>
-        <w:rPr>
-          <w:rFonts w:ascii="Times New Roman" w:hAnsi="Times New Roman" w:cs="Times New Roman"/>
-          <w:color w:val="auto"/>
-        </w:rPr>
-        <w:t xml:space="preserve">,” </w:t>
+        <w:t xml:space="preserve">“Timeful,” </w:t>
       </w:r>
       <w:r>
         <w:rPr>
@@ -15785,39 +15418,7 @@
           <w:color w:val="auto"/>
         </w:rPr>
         <w:tab/>
-        <w:t xml:space="preserve">F. </w:t>
-      </w:r>
-      <w:proofErr w:type="spellStart"/>
-      <w:r>
-        <w:rPr>
-          <w:rFonts w:ascii="Times New Roman" w:hAnsi="Times New Roman" w:cs="Times New Roman"/>
-          <w:color w:val="auto"/>
-        </w:rPr>
-        <w:t>Kargl</w:t>
-      </w:r>
-      <w:proofErr w:type="spellEnd"/>
-      <w:r>
-        <w:rPr>
-          <w:rFonts w:ascii="Times New Roman" w:hAnsi="Times New Roman" w:cs="Times New Roman"/>
-          <w:color w:val="auto"/>
-        </w:rPr>
-        <w:t xml:space="preserve">, B. Dong, T. </w:t>
-      </w:r>
-      <w:proofErr w:type="spellStart"/>
-      <w:r>
-        <w:rPr>
-          <w:rFonts w:ascii="Times New Roman" w:hAnsi="Times New Roman" w:cs="Times New Roman"/>
-          <w:color w:val="auto"/>
-        </w:rPr>
-        <w:t>Illmann</w:t>
-      </w:r>
-      <w:proofErr w:type="spellEnd"/>
-      <w:r>
-        <w:rPr>
-          <w:rFonts w:ascii="Times New Roman" w:hAnsi="Times New Roman" w:cs="Times New Roman"/>
-          <w:color w:val="auto"/>
-        </w:rPr>
-        <w:t xml:space="preserve">, and M. Weber, </w:t>
+        <w:t xml:space="preserve">F. Kargl, B. Dong, T. Illmann, and M. Weber, </w:t>
       </w:r>
       <w:r>
         <w:rPr>
@@ -15887,23 +15488,7 @@
           <w:color w:val="auto"/>
         </w:rPr>
         <w:tab/>
-        <w:t xml:space="preserve">Jason F. </w:t>
-      </w:r>
-      <w:proofErr w:type="spellStart"/>
-      <w:r>
-        <w:rPr>
-          <w:rFonts w:ascii="Times New Roman" w:hAnsi="Times New Roman" w:cs="Times New Roman"/>
-          <w:color w:val="auto"/>
-        </w:rPr>
-        <w:t>Hunzinger</w:t>
-      </w:r>
-      <w:proofErr w:type="spellEnd"/>
-      <w:r>
-        <w:rPr>
-          <w:rFonts w:ascii="Times New Roman" w:hAnsi="Times New Roman" w:cs="Times New Roman"/>
-          <w:color w:val="auto"/>
-        </w:rPr>
-        <w:t>, “Location specific reminders for wireless mobiles,” 15-Nov-2001.</w:t>
+        <w:t>Jason F. Hunzinger, “Location specific reminders for wireless mobiles,” 15-Nov-2001.</w:t>
       </w:r>
     </w:p>
     <w:p>
@@ -15957,23 +15542,7 @@
           <w:color w:val="auto"/>
         </w:rPr>
         <w:tab/>
-        <w:t xml:space="preserve">S. W. Kim, M. C. Kim, S. H. Park, Y. K. </w:t>
-      </w:r>
-      <w:proofErr w:type="spellStart"/>
-      <w:r>
-        <w:rPr>
-          <w:rFonts w:ascii="Times New Roman" w:hAnsi="Times New Roman" w:cs="Times New Roman"/>
-          <w:color w:val="auto"/>
-        </w:rPr>
-        <w:t>Jin</w:t>
-      </w:r>
-      <w:proofErr w:type="spellEnd"/>
-      <w:r>
-        <w:rPr>
-          <w:rFonts w:ascii="Times New Roman" w:hAnsi="Times New Roman" w:cs="Times New Roman"/>
-          <w:color w:val="auto"/>
-        </w:rPr>
-        <w:t xml:space="preserve">, and W. S. Choi, “Gate Reminder: A Design Case of a Smart Reminder,” in </w:t>
+        <w:t xml:space="preserve">S. W. Kim, M. C. Kim, S. H. Park, Y. K. Jin, and W. S. Choi, “Gate Reminder: A Design Case of a Smart Reminder,” in </w:t>
       </w:r>
       <w:r>
         <w:rPr>
@@ -16025,71 +15594,7 @@
           <w:color w:val="auto"/>
         </w:rPr>
         <w:tab/>
-        <w:t xml:space="preserve">S. </w:t>
-      </w:r>
-      <w:proofErr w:type="spellStart"/>
-      <w:r>
-        <w:rPr>
-          <w:rFonts w:ascii="Times New Roman" w:hAnsi="Times New Roman" w:cs="Times New Roman"/>
-          <w:color w:val="auto"/>
-        </w:rPr>
-        <w:t>Helal</w:t>
-      </w:r>
-      <w:proofErr w:type="spellEnd"/>
-      <w:r>
-        <w:rPr>
-          <w:rFonts w:ascii="Times New Roman" w:hAnsi="Times New Roman" w:cs="Times New Roman"/>
-          <w:color w:val="auto"/>
-        </w:rPr>
-        <w:t xml:space="preserve">, C. </w:t>
-      </w:r>
-      <w:proofErr w:type="spellStart"/>
-      <w:r>
-        <w:rPr>
-          <w:rFonts w:ascii="Times New Roman" w:hAnsi="Times New Roman" w:cs="Times New Roman"/>
-          <w:color w:val="auto"/>
-        </w:rPr>
-        <w:t>Giraldo</w:t>
-      </w:r>
-      <w:proofErr w:type="spellEnd"/>
-      <w:r>
-        <w:rPr>
-          <w:rFonts w:ascii="Times New Roman" w:hAnsi="Times New Roman" w:cs="Times New Roman"/>
-          <w:color w:val="auto"/>
-        </w:rPr>
-        <w:t xml:space="preserve">, Y. </w:t>
-      </w:r>
-      <w:proofErr w:type="spellStart"/>
-      <w:r>
-        <w:rPr>
-          <w:rFonts w:ascii="Times New Roman" w:hAnsi="Times New Roman" w:cs="Times New Roman"/>
-          <w:color w:val="auto"/>
-        </w:rPr>
-        <w:t>Kaddoura</w:t>
-      </w:r>
-      <w:proofErr w:type="spellEnd"/>
-      <w:r>
-        <w:rPr>
-          <w:rFonts w:ascii="Times New Roman" w:hAnsi="Times New Roman" w:cs="Times New Roman"/>
-          <w:color w:val="auto"/>
-        </w:rPr>
-        <w:t xml:space="preserve">, C. Lee, H. El </w:t>
-      </w:r>
-      <w:proofErr w:type="spellStart"/>
-      <w:r>
-        <w:rPr>
-          <w:rFonts w:ascii="Times New Roman" w:hAnsi="Times New Roman" w:cs="Times New Roman"/>
-          <w:color w:val="auto"/>
-        </w:rPr>
-        <w:t>Zabadani</w:t>
-      </w:r>
-      <w:proofErr w:type="spellEnd"/>
-      <w:r>
-        <w:rPr>
-          <w:rFonts w:ascii="Times New Roman" w:hAnsi="Times New Roman" w:cs="Times New Roman"/>
-          <w:color w:val="auto"/>
-        </w:rPr>
-        <w:t>, and W. Mann, “Smart Phone Based Cognitive Assistant,” Apr. 2018.</w:t>
+        <w:t>S. Helal, C. Giraldo, Y. Kaddoura, C. Lee, H. El Zabadani, and W. Mann, “Smart Phone Based Cognitive Assistant,” Apr. 2018.</w:t>
       </w:r>
     </w:p>
     <w:p>
@@ -16116,39 +15621,7 @@
           <w:color w:val="auto"/>
         </w:rPr>
         <w:tab/>
-        <w:t xml:space="preserve">D. Zhang, M. </w:t>
-      </w:r>
-      <w:proofErr w:type="spellStart"/>
-      <w:r>
-        <w:rPr>
-          <w:rFonts w:ascii="Times New Roman" w:hAnsi="Times New Roman" w:cs="Times New Roman"/>
-          <w:color w:val="auto"/>
-        </w:rPr>
-        <w:t>Hariz</w:t>
-      </w:r>
-      <w:proofErr w:type="spellEnd"/>
-      <w:r>
-        <w:rPr>
-          <w:rFonts w:ascii="Times New Roman" w:hAnsi="Times New Roman" w:cs="Times New Roman"/>
-          <w:color w:val="auto"/>
-        </w:rPr>
-        <w:t xml:space="preserve">, and M. </w:t>
-      </w:r>
-      <w:proofErr w:type="spellStart"/>
-      <w:r>
-        <w:rPr>
-          <w:rFonts w:ascii="Times New Roman" w:hAnsi="Times New Roman" w:cs="Times New Roman"/>
-          <w:color w:val="auto"/>
-        </w:rPr>
-        <w:t>Mokhtari</w:t>
-      </w:r>
-      <w:proofErr w:type="spellEnd"/>
-      <w:r>
-        <w:rPr>
-          <w:rFonts w:ascii="Times New Roman" w:hAnsi="Times New Roman" w:cs="Times New Roman"/>
-          <w:color w:val="auto"/>
-        </w:rPr>
-        <w:t xml:space="preserve">, “Assisting Elders with Mild Dementia Staying at Home,” in </w:t>
+        <w:t xml:space="preserve">D. Zhang, M. Hariz, and M. Mokhtari, “Assisting Elders with Mild Dementia Staying at Home,” in </w:t>
       </w:r>
       <w:r>
         <w:rPr>
@@ -16157,27 +15630,7 @@
           <w:iCs/>
           <w:color w:val="auto"/>
         </w:rPr>
-        <w:t>2008 Sixth Annual IEEE International Conference on Pervasive Computing and Communications (</w:t>
-      </w:r>
-      <w:proofErr w:type="spellStart"/>
-      <w:r>
-        <w:rPr>
-          <w:rFonts w:ascii="Times New Roman" w:hAnsi="Times New Roman" w:cs="Times New Roman"/>
-          <w:i/>
-          <w:iCs/>
-          <w:color w:val="auto"/>
-        </w:rPr>
-        <w:t>PerCom</w:t>
-      </w:r>
-      <w:proofErr w:type="spellEnd"/>
-      <w:r>
-        <w:rPr>
-          <w:rFonts w:ascii="Times New Roman" w:hAnsi="Times New Roman" w:cs="Times New Roman"/>
-          <w:i/>
-          <w:iCs/>
-          <w:color w:val="auto"/>
-        </w:rPr>
-        <w:t>)</w:t>
+        <w:t>2008 Sixth Annual IEEE International Conference on Pervasive Computing and Communications (PerCom)</w:t>
       </w:r>
       <w:r>
         <w:rPr>
@@ -16211,23 +15664,7 @@
           <w:color w:val="auto"/>
         </w:rPr>
         <w:tab/>
-        <w:t xml:space="preserve">M. </w:t>
-      </w:r>
-      <w:proofErr w:type="spellStart"/>
-      <w:r>
-        <w:rPr>
-          <w:rFonts w:ascii="Times New Roman" w:hAnsi="Times New Roman" w:cs="Times New Roman"/>
-          <w:color w:val="auto"/>
-        </w:rPr>
-        <w:t>Philipose</w:t>
-      </w:r>
-      <w:proofErr w:type="spellEnd"/>
-      <w:r>
-        <w:rPr>
-          <w:rFonts w:ascii="Times New Roman" w:hAnsi="Times New Roman" w:cs="Times New Roman"/>
-          <w:color w:val="auto"/>
-        </w:rPr>
-        <w:t xml:space="preserve"> </w:t>
+        <w:t xml:space="preserve">M. Philipose </w:t>
       </w:r>
       <w:r>
         <w:rPr>
@@ -16252,27 +15689,7 @@
           <w:iCs/>
           <w:color w:val="auto"/>
         </w:rPr>
-        <w:t xml:space="preserve">IEEE Pervasive </w:t>
-      </w:r>
-      <w:proofErr w:type="spellStart"/>
-      <w:r>
-        <w:rPr>
-          <w:rFonts w:ascii="Times New Roman" w:hAnsi="Times New Roman" w:cs="Times New Roman"/>
-          <w:i/>
-          <w:iCs/>
-          <w:color w:val="auto"/>
-        </w:rPr>
-        <w:t>Comput</w:t>
-      </w:r>
-      <w:proofErr w:type="spellEnd"/>
-      <w:r>
-        <w:rPr>
-          <w:rFonts w:ascii="Times New Roman" w:hAnsi="Times New Roman" w:cs="Times New Roman"/>
-          <w:i/>
-          <w:iCs/>
-          <w:color w:val="auto"/>
-        </w:rPr>
-        <w:t>.</w:t>
+        <w:t>IEEE Pervasive Comput.</w:t>
       </w:r>
       <w:r>
         <w:rPr>
@@ -16306,55 +15723,7 @@
           <w:color w:val="auto"/>
         </w:rPr>
         <w:tab/>
-        <w:t xml:space="preserve">A. </w:t>
-      </w:r>
-      <w:proofErr w:type="spellStart"/>
-      <w:r>
-        <w:rPr>
-          <w:rFonts w:ascii="Times New Roman" w:hAnsi="Times New Roman" w:cs="Times New Roman"/>
-          <w:color w:val="auto"/>
-        </w:rPr>
-        <w:t>Hristova</w:t>
-      </w:r>
-      <w:proofErr w:type="spellEnd"/>
-      <w:r>
-        <w:rPr>
-          <w:rFonts w:ascii="Times New Roman" w:hAnsi="Times New Roman" w:cs="Times New Roman"/>
-          <w:color w:val="auto"/>
-        </w:rPr>
-        <w:t xml:space="preserve">, A. M. </w:t>
-      </w:r>
-      <w:proofErr w:type="spellStart"/>
-      <w:r>
-        <w:rPr>
-          <w:rFonts w:ascii="Times New Roman" w:hAnsi="Times New Roman" w:cs="Times New Roman"/>
-          <w:color w:val="auto"/>
-        </w:rPr>
-        <w:t>Bernardos</w:t>
-      </w:r>
-      <w:proofErr w:type="spellEnd"/>
-      <w:r>
-        <w:rPr>
-          <w:rFonts w:ascii="Times New Roman" w:hAnsi="Times New Roman" w:cs="Times New Roman"/>
-          <w:color w:val="auto"/>
-        </w:rPr>
-        <w:t xml:space="preserve">, and J. R. </w:t>
-      </w:r>
-      <w:proofErr w:type="spellStart"/>
-      <w:r>
-        <w:rPr>
-          <w:rFonts w:ascii="Times New Roman" w:hAnsi="Times New Roman" w:cs="Times New Roman"/>
-          <w:color w:val="auto"/>
-        </w:rPr>
-        <w:t>Casar</w:t>
-      </w:r>
-      <w:proofErr w:type="spellEnd"/>
-      <w:r>
-        <w:rPr>
-          <w:rFonts w:ascii="Times New Roman" w:hAnsi="Times New Roman" w:cs="Times New Roman"/>
-          <w:color w:val="auto"/>
-        </w:rPr>
-        <w:t xml:space="preserve">, “Context-aware services for ambient assisted living: A case-study,” in </w:t>
+        <w:t xml:space="preserve">A. Hristova, A. M. Bernardos, and J. R. Casar, “Context-aware services for ambient assisted living: A case-study,” in </w:t>
       </w:r>
       <w:r>
         <w:rPr>
@@ -16397,39 +15766,7 @@
           <w:color w:val="auto"/>
         </w:rPr>
         <w:tab/>
-        <w:t xml:space="preserve">M. S. </w:t>
-      </w:r>
-      <w:proofErr w:type="spellStart"/>
-      <w:r>
-        <w:rPr>
-          <w:rFonts w:ascii="Times New Roman" w:hAnsi="Times New Roman" w:cs="Times New Roman"/>
-          <w:color w:val="auto"/>
-        </w:rPr>
-        <w:t>Kließ</w:t>
-      </w:r>
-      <w:proofErr w:type="spellEnd"/>
-      <w:r>
-        <w:rPr>
-          <w:rFonts w:ascii="Times New Roman" w:hAnsi="Times New Roman" w:cs="Times New Roman"/>
-          <w:color w:val="auto"/>
-        </w:rPr>
-        <w:t xml:space="preserve"> and M. B. van </w:t>
-      </w:r>
-      <w:proofErr w:type="spellStart"/>
-      <w:r>
-        <w:rPr>
-          <w:rFonts w:ascii="Times New Roman" w:hAnsi="Times New Roman" w:cs="Times New Roman"/>
-          <w:color w:val="auto"/>
-        </w:rPr>
-        <w:t>Riemsdijk</w:t>
-      </w:r>
-      <w:proofErr w:type="spellEnd"/>
-      <w:r>
-        <w:rPr>
-          <w:rFonts w:ascii="Times New Roman" w:hAnsi="Times New Roman" w:cs="Times New Roman"/>
-          <w:color w:val="auto"/>
-        </w:rPr>
-        <w:t>, “Requirements for a Temporal Logic of Daily Activities for Supportive Technology.”</w:t>
+        <w:t>M. S. Kließ and M. B. van Riemsdijk, “Requirements for a Temporal Logic of Daily Activities for Supportive Technology.”</w:t>
       </w:r>
     </w:p>
     <w:p>
@@ -16456,39 +15793,7 @@
           <w:color w:val="auto"/>
         </w:rPr>
         <w:tab/>
-        <w:t xml:space="preserve">P. </w:t>
-      </w:r>
-      <w:proofErr w:type="spellStart"/>
-      <w:r>
-        <w:rPr>
-          <w:rFonts w:ascii="Times New Roman" w:hAnsi="Times New Roman" w:cs="Times New Roman"/>
-          <w:color w:val="auto"/>
-        </w:rPr>
-        <w:t>Pasotti</w:t>
-      </w:r>
-      <w:proofErr w:type="spellEnd"/>
-      <w:r>
-        <w:rPr>
-          <w:rFonts w:ascii="Times New Roman" w:hAnsi="Times New Roman" w:cs="Times New Roman"/>
-          <w:color w:val="auto"/>
-        </w:rPr>
-        <w:t xml:space="preserve">, M. B. van </w:t>
-      </w:r>
-      <w:proofErr w:type="spellStart"/>
-      <w:r>
-        <w:rPr>
-          <w:rFonts w:ascii="Times New Roman" w:hAnsi="Times New Roman" w:cs="Times New Roman"/>
-          <w:color w:val="auto"/>
-        </w:rPr>
-        <w:t>Riemsdijk</w:t>
-      </w:r>
-      <w:proofErr w:type="spellEnd"/>
-      <w:r>
-        <w:rPr>
-          <w:rFonts w:ascii="Times New Roman" w:hAnsi="Times New Roman" w:cs="Times New Roman"/>
-          <w:color w:val="auto"/>
-        </w:rPr>
-        <w:t xml:space="preserve">, and C. M. Jonker, “Representing human habits: towards a habit support agent,” in </w:t>
+        <w:t xml:space="preserve">P. Pasotti, M. B. van Riemsdijk, and C. M. Jonker, “Representing human habits: towards a habit support agent,” in </w:t>
       </w:r>
       <w:r>
         <w:rPr>
@@ -16531,55 +15836,7 @@
           <w:color w:val="auto"/>
         </w:rPr>
         <w:tab/>
-        <w:t xml:space="preserve">P. </w:t>
-      </w:r>
-      <w:proofErr w:type="spellStart"/>
-      <w:r>
-        <w:rPr>
-          <w:rFonts w:ascii="Times New Roman" w:hAnsi="Times New Roman" w:cs="Times New Roman"/>
-          <w:color w:val="auto"/>
-        </w:rPr>
-        <w:t>Pasotti</w:t>
-      </w:r>
-      <w:proofErr w:type="spellEnd"/>
-      <w:r>
-        <w:rPr>
-          <w:rFonts w:ascii="Times New Roman" w:hAnsi="Times New Roman" w:cs="Times New Roman"/>
-          <w:color w:val="auto"/>
-        </w:rPr>
-        <w:t xml:space="preserve">, C. M. Jonker, and M. B. van </w:t>
-      </w:r>
-      <w:proofErr w:type="spellStart"/>
-      <w:r>
-        <w:rPr>
-          <w:rFonts w:ascii="Times New Roman" w:hAnsi="Times New Roman" w:cs="Times New Roman"/>
-          <w:color w:val="auto"/>
-        </w:rPr>
-        <w:t>Riemsdijk</w:t>
-      </w:r>
-      <w:proofErr w:type="spellEnd"/>
-      <w:r>
-        <w:rPr>
-          <w:rFonts w:ascii="Times New Roman" w:hAnsi="Times New Roman" w:cs="Times New Roman"/>
-          <w:color w:val="auto"/>
-        </w:rPr>
-        <w:t xml:space="preserve">, “Towards a </w:t>
-      </w:r>
-      <w:proofErr w:type="spellStart"/>
-      <w:r>
-        <w:rPr>
-          <w:rFonts w:ascii="Times New Roman" w:hAnsi="Times New Roman" w:cs="Times New Roman"/>
-          <w:color w:val="auto"/>
-        </w:rPr>
-        <w:t>formalisation</w:t>
-      </w:r>
-      <w:proofErr w:type="spellEnd"/>
-      <w:r>
-        <w:rPr>
-          <w:rFonts w:ascii="Times New Roman" w:hAnsi="Times New Roman" w:cs="Times New Roman"/>
-          <w:color w:val="auto"/>
-        </w:rPr>
-        <w:t xml:space="preserve"> of Action Identiﬁcation Hierarchies</w:t>
+        <w:t>P. Pasotti, C. M. Jonker, and M. B. van Riemsdijk, “Towards a formalisation of Action Identiﬁcation Hierarchies</w:t>
       </w:r>
       <w:r>
         <w:rPr>
@@ -16664,39 +15921,7 @@
           <w:color w:val="auto"/>
         </w:rPr>
         <w:tab/>
-        <w:t xml:space="preserve">H. T. Chaminda, V. </w:t>
-      </w:r>
-      <w:proofErr w:type="spellStart"/>
-      <w:r>
-        <w:rPr>
-          <w:rFonts w:ascii="Times New Roman" w:hAnsi="Times New Roman" w:cs="Times New Roman"/>
-          <w:color w:val="auto"/>
-        </w:rPr>
-        <w:t>Klyuev</w:t>
-      </w:r>
-      <w:proofErr w:type="spellEnd"/>
-      <w:r>
-        <w:rPr>
-          <w:rFonts w:ascii="Times New Roman" w:hAnsi="Times New Roman" w:cs="Times New Roman"/>
-          <w:color w:val="auto"/>
-        </w:rPr>
-        <w:t xml:space="preserve">, and K. </w:t>
-      </w:r>
-      <w:proofErr w:type="spellStart"/>
-      <w:r>
-        <w:rPr>
-          <w:rFonts w:ascii="Times New Roman" w:hAnsi="Times New Roman" w:cs="Times New Roman"/>
-          <w:color w:val="auto"/>
-        </w:rPr>
-        <w:t>Naruse</w:t>
-      </w:r>
-      <w:proofErr w:type="spellEnd"/>
-      <w:r>
-        <w:rPr>
-          <w:rFonts w:ascii="Times New Roman" w:hAnsi="Times New Roman" w:cs="Times New Roman"/>
-          <w:color w:val="auto"/>
-        </w:rPr>
-        <w:t xml:space="preserve">, “A smart reminder system for complex human activities,” in </w:t>
+        <w:t xml:space="preserve">H. T. Chaminda, V. Klyuev, and K. Naruse, “A smart reminder system for complex human activities,” in </w:t>
       </w:r>
       <w:r>
         <w:rPr>
@@ -16739,23 +15964,7 @@
           <w:color w:val="auto"/>
         </w:rPr>
         <w:tab/>
-        <w:t xml:space="preserve">E. </w:t>
-      </w:r>
-      <w:proofErr w:type="spellStart"/>
-      <w:r>
-        <w:rPr>
-          <w:rFonts w:ascii="Times New Roman" w:hAnsi="Times New Roman" w:cs="Times New Roman"/>
-          <w:color w:val="auto"/>
-        </w:rPr>
-        <w:t>Nazerfard</w:t>
-      </w:r>
-      <w:proofErr w:type="spellEnd"/>
-      <w:r>
-        <w:rPr>
-          <w:rFonts w:ascii="Times New Roman" w:hAnsi="Times New Roman" w:cs="Times New Roman"/>
-          <w:color w:val="auto"/>
-        </w:rPr>
-        <w:t xml:space="preserve">, P. Rashidi, and D. J. Cook, “Using Association Rule Mining to Discover Temporal Relations of Daily Activities,” in </w:t>
+        <w:t xml:space="preserve">E. Nazerfard, P. Rashidi, and D. J. Cook, “Using Association Rule Mining to Discover Temporal Relations of Daily Activities,” in </w:t>
       </w:r>
       <w:r>
         <w:rPr>
@@ -16798,41 +16007,8 @@
           <w:color w:val="auto"/>
         </w:rPr>
         <w:tab/>
-        <w:t xml:space="preserve">S. </w:t>
-      </w:r>
-      <w:proofErr w:type="spellStart"/>
-      <w:r>
-        <w:rPr>
-          <w:rFonts w:ascii="Times New Roman" w:hAnsi="Times New Roman" w:cs="Times New Roman"/>
-          <w:color w:val="auto"/>
-        </w:rPr>
-        <w:t>Vurgun</w:t>
-      </w:r>
-      <w:proofErr w:type="spellEnd"/>
-      <w:r>
-        <w:rPr>
-          <w:rFonts w:ascii="Times New Roman" w:hAnsi="Times New Roman" w:cs="Times New Roman"/>
-          <w:color w:val="auto"/>
-        </w:rPr>
-        <w:t xml:space="preserve">, M. </w:t>
-      </w:r>
-      <w:proofErr w:type="spellStart"/>
-      <w:r>
-        <w:rPr>
-          <w:rFonts w:ascii="Times New Roman" w:hAnsi="Times New Roman" w:cs="Times New Roman"/>
-          <w:color w:val="auto"/>
-        </w:rPr>
-        <w:t>Philipose</w:t>
-      </w:r>
-      <w:proofErr w:type="spellEnd"/>
-      <w:r>
-        <w:rPr>
-          <w:rFonts w:ascii="Times New Roman" w:hAnsi="Times New Roman" w:cs="Times New Roman"/>
-          <w:color w:val="auto"/>
-        </w:rPr>
-        <w:t xml:space="preserve">, and M. Pavel, “A Statistical Reasoning System for Medication Prompting,” in </w:t>
-      </w:r>
-      <w:proofErr w:type="spellStart"/>
+        <w:t xml:space="preserve">S. Vurgun, M. Philipose, and M. Pavel, “A Statistical Reasoning System for Medication Prompting,” in </w:t>
+      </w:r>
       <w:r>
         <w:rPr>
           <w:rFonts w:ascii="Times New Roman" w:hAnsi="Times New Roman" w:cs="Times New Roman"/>
@@ -16840,17 +16016,7 @@
           <w:iCs/>
           <w:color w:val="auto"/>
         </w:rPr>
-        <w:t>UbiComp</w:t>
-      </w:r>
-      <w:proofErr w:type="spellEnd"/>
-      <w:r>
-        <w:rPr>
-          <w:rFonts w:ascii="Times New Roman" w:hAnsi="Times New Roman" w:cs="Times New Roman"/>
-          <w:i/>
-          <w:iCs/>
-          <w:color w:val="auto"/>
-        </w:rPr>
-        <w:t xml:space="preserve"> 2007: Ubiquitous Computing</w:t>
+        <w:t>UbiComp 2007: Ubiquitous Computing</w:t>
       </w:r>
       <w:r>
         <w:rPr>
@@ -16884,71 +16050,7 @@
           <w:color w:val="auto"/>
         </w:rPr>
         <w:tab/>
-        <w:t xml:space="preserve">P. </w:t>
-      </w:r>
-      <w:proofErr w:type="spellStart"/>
-      <w:r>
-        <w:rPr>
-          <w:rFonts w:ascii="Times New Roman" w:hAnsi="Times New Roman" w:cs="Times New Roman"/>
-          <w:color w:val="auto"/>
-        </w:rPr>
-        <w:t>Giorgini</w:t>
-      </w:r>
-      <w:proofErr w:type="spellEnd"/>
-      <w:r>
-        <w:rPr>
-          <w:rFonts w:ascii="Times New Roman" w:hAnsi="Times New Roman" w:cs="Times New Roman"/>
-          <w:color w:val="auto"/>
-        </w:rPr>
-        <w:t xml:space="preserve">, J. </w:t>
-      </w:r>
-      <w:proofErr w:type="spellStart"/>
-      <w:r>
-        <w:rPr>
-          <w:rFonts w:ascii="Times New Roman" w:hAnsi="Times New Roman" w:cs="Times New Roman"/>
-          <w:color w:val="auto"/>
-        </w:rPr>
-        <w:t>Mylopoulos</w:t>
-      </w:r>
-      <w:proofErr w:type="spellEnd"/>
-      <w:r>
-        <w:rPr>
-          <w:rFonts w:ascii="Times New Roman" w:hAnsi="Times New Roman" w:cs="Times New Roman"/>
-          <w:color w:val="auto"/>
-        </w:rPr>
-        <w:t xml:space="preserve">, E. </w:t>
-      </w:r>
-      <w:proofErr w:type="spellStart"/>
-      <w:r>
-        <w:rPr>
-          <w:rFonts w:ascii="Times New Roman" w:hAnsi="Times New Roman" w:cs="Times New Roman"/>
-          <w:color w:val="auto"/>
-        </w:rPr>
-        <w:t>Nicchiarelli</w:t>
-      </w:r>
-      <w:proofErr w:type="spellEnd"/>
-      <w:r>
-        <w:rPr>
-          <w:rFonts w:ascii="Times New Roman" w:hAnsi="Times New Roman" w:cs="Times New Roman"/>
-          <w:color w:val="auto"/>
-        </w:rPr>
-        <w:t xml:space="preserve">, and R. </w:t>
-      </w:r>
-      <w:proofErr w:type="spellStart"/>
-      <w:r>
-        <w:rPr>
-          <w:rFonts w:ascii="Times New Roman" w:hAnsi="Times New Roman" w:cs="Times New Roman"/>
-          <w:color w:val="auto"/>
-        </w:rPr>
-        <w:t>Sebastiani</w:t>
-      </w:r>
-      <w:proofErr w:type="spellEnd"/>
-      <w:r>
-        <w:rPr>
-          <w:rFonts w:ascii="Times New Roman" w:hAnsi="Times New Roman" w:cs="Times New Roman"/>
-          <w:color w:val="auto"/>
-        </w:rPr>
-        <w:t xml:space="preserve">, “Reasoning with Goal Models,” in </w:t>
+        <w:t xml:space="preserve">P. Giorgini, J. Mylopoulos, E. Nicchiarelli, and R. Sebastiani, “Reasoning with Goal Models,” in </w:t>
       </w:r>
       <w:r>
         <w:rPr>
@@ -16991,23 +16093,7 @@
           <w:color w:val="auto"/>
         </w:rPr>
         <w:tab/>
-        <w:t xml:space="preserve">H. </w:t>
-      </w:r>
-      <w:proofErr w:type="spellStart"/>
-      <w:r>
-        <w:rPr>
-          <w:rFonts w:ascii="Times New Roman" w:hAnsi="Times New Roman" w:cs="Times New Roman"/>
-          <w:color w:val="auto"/>
-        </w:rPr>
-        <w:t>Oinas-Kukkonen</w:t>
-      </w:r>
-      <w:proofErr w:type="spellEnd"/>
-      <w:r>
-        <w:rPr>
-          <w:rFonts w:ascii="Times New Roman" w:hAnsi="Times New Roman" w:cs="Times New Roman"/>
-          <w:color w:val="auto"/>
-        </w:rPr>
-        <w:t xml:space="preserve">, “A foundation for the study of behavior change support systems,” </w:t>
+        <w:t xml:space="preserve">H. Oinas-Kukkonen, “A foundation for the study of behavior change support systems,” </w:t>
       </w:r>
       <w:r>
         <w:rPr>
@@ -17016,27 +16102,7 @@
           <w:iCs/>
           <w:color w:val="auto"/>
         </w:rPr>
-        <w:t xml:space="preserve">Pers. Ubiquitous </w:t>
-      </w:r>
-      <w:proofErr w:type="spellStart"/>
-      <w:r>
-        <w:rPr>
-          <w:rFonts w:ascii="Times New Roman" w:hAnsi="Times New Roman" w:cs="Times New Roman"/>
-          <w:i/>
-          <w:iCs/>
-          <w:color w:val="auto"/>
-        </w:rPr>
-        <w:t>Comput</w:t>
-      </w:r>
-      <w:proofErr w:type="spellEnd"/>
-      <w:r>
-        <w:rPr>
-          <w:rFonts w:ascii="Times New Roman" w:hAnsi="Times New Roman" w:cs="Times New Roman"/>
-          <w:i/>
-          <w:iCs/>
-          <w:color w:val="auto"/>
-        </w:rPr>
-        <w:t>.</w:t>
+        <w:t>Pers. Ubiquitous Comput.</w:t>
       </w:r>
       <w:r>
         <w:rPr>
@@ -17070,23 +16136,7 @@
           <w:color w:val="auto"/>
         </w:rPr>
         <w:tab/>
-        <w:t xml:space="preserve">R. </w:t>
-      </w:r>
-      <w:proofErr w:type="spellStart"/>
-      <w:r>
-        <w:rPr>
-          <w:rFonts w:ascii="Times New Roman" w:hAnsi="Times New Roman" w:cs="Times New Roman"/>
-          <w:color w:val="auto"/>
-        </w:rPr>
-        <w:t>Klaassen</w:t>
-      </w:r>
-      <w:proofErr w:type="spellEnd"/>
-      <w:r>
-        <w:rPr>
-          <w:rFonts w:ascii="Times New Roman" w:hAnsi="Times New Roman" w:cs="Times New Roman"/>
-          <w:color w:val="auto"/>
-        </w:rPr>
-        <w:t>, “HCI Perspectives on Behavior Change Support Systems,” Feb. 2015.</w:t>
+        <w:t>R. Klaassen, “HCI Perspectives on Behavior Change Support Systems,” Feb. 2015.</w:t>
       </w:r>
     </w:p>
     <w:p>
@@ -17113,103 +16163,7 @@
           <w:color w:val="auto"/>
         </w:rPr>
         <w:tab/>
-        <w:t xml:space="preserve">A. </w:t>
-      </w:r>
-      <w:proofErr w:type="spellStart"/>
-      <w:r>
-        <w:rPr>
-          <w:rFonts w:ascii="Times New Roman" w:hAnsi="Times New Roman" w:cs="Times New Roman"/>
-          <w:color w:val="auto"/>
-        </w:rPr>
-        <w:t>Fritzen</w:t>
-      </w:r>
-      <w:proofErr w:type="spellEnd"/>
-      <w:r>
-        <w:rPr>
-          <w:rFonts w:ascii="Times New Roman" w:hAnsi="Times New Roman" w:cs="Times New Roman"/>
-          <w:color w:val="auto"/>
-        </w:rPr>
-        <w:t xml:space="preserve">, N. </w:t>
-      </w:r>
-      <w:proofErr w:type="spellStart"/>
-      <w:r>
-        <w:rPr>
-          <w:rFonts w:ascii="Times New Roman" w:hAnsi="Times New Roman" w:cs="Times New Roman"/>
-          <w:color w:val="auto"/>
-        </w:rPr>
-        <w:t>Leipold</w:t>
-      </w:r>
-      <w:proofErr w:type="spellEnd"/>
-      <w:r>
-        <w:rPr>
-          <w:rFonts w:ascii="Times New Roman" w:hAnsi="Times New Roman" w:cs="Times New Roman"/>
-          <w:color w:val="auto"/>
-        </w:rPr>
-        <w:t xml:space="preserve">, N. </w:t>
-      </w:r>
-      <w:proofErr w:type="spellStart"/>
-      <w:r>
-        <w:rPr>
-          <w:rFonts w:ascii="Times New Roman" w:hAnsi="Times New Roman" w:cs="Times New Roman"/>
-          <w:color w:val="auto"/>
-        </w:rPr>
-        <w:t>Terzimehic</w:t>
-      </w:r>
-      <w:proofErr w:type="spellEnd"/>
-      <w:r>
-        <w:rPr>
-          <w:rFonts w:ascii="Times New Roman" w:hAnsi="Times New Roman" w:cs="Times New Roman"/>
-          <w:color w:val="auto"/>
-        </w:rPr>
-        <w:t xml:space="preserve">, M. </w:t>
-      </w:r>
-      <w:proofErr w:type="spellStart"/>
-      <w:r>
-        <w:rPr>
-          <w:rFonts w:ascii="Times New Roman" w:hAnsi="Times New Roman" w:cs="Times New Roman"/>
-          <w:color w:val="auto"/>
-        </w:rPr>
-        <w:t>Böhm</w:t>
-      </w:r>
-      <w:proofErr w:type="spellEnd"/>
-      <w:r>
-        <w:rPr>
-          <w:rFonts w:ascii="Times New Roman" w:hAnsi="Times New Roman" w:cs="Times New Roman"/>
-          <w:color w:val="auto"/>
-        </w:rPr>
-        <w:t xml:space="preserve">, and H. </w:t>
-      </w:r>
-      <w:proofErr w:type="spellStart"/>
-      <w:r>
-        <w:rPr>
-          <w:rFonts w:ascii="Times New Roman" w:hAnsi="Times New Roman" w:cs="Times New Roman"/>
-          <w:color w:val="auto"/>
-        </w:rPr>
-        <w:t>Krcmar</w:t>
-      </w:r>
-      <w:proofErr w:type="spellEnd"/>
-      <w:r>
-        <w:rPr>
-          <w:rFonts w:ascii="Times New Roman" w:hAnsi="Times New Roman" w:cs="Times New Roman"/>
-          <w:color w:val="auto"/>
-        </w:rPr>
-        <w:t>, “</w:t>
-      </w:r>
-      <w:proofErr w:type="spellStart"/>
-      <w:r>
-        <w:rPr>
-          <w:rFonts w:ascii="Times New Roman" w:hAnsi="Times New Roman" w:cs="Times New Roman"/>
-          <w:color w:val="auto"/>
-        </w:rPr>
-        <w:t>HeadacheCoach</w:t>
-      </w:r>
-      <w:proofErr w:type="spellEnd"/>
-      <w:r>
-        <w:rPr>
-          <w:rFonts w:ascii="Times New Roman" w:hAnsi="Times New Roman" w:cs="Times New Roman"/>
-          <w:color w:val="auto"/>
-        </w:rPr>
-        <w:t xml:space="preserve">: Towards Headache Prevention </w:t>
+        <w:t xml:space="preserve">A. Fritzen, N. Leipold, N. Terzimehic, M. Böhm, and H. Krcmar, “HeadacheCoach: Towards Headache Prevention </w:t>
       </w:r>
       <w:r>
         <w:rPr>
@@ -17252,27 +16206,7 @@
           <w:iCs/>
           <w:color w:val="auto"/>
         </w:rPr>
-        <w:t xml:space="preserve">Transl. </w:t>
-      </w:r>
-      <w:proofErr w:type="spellStart"/>
-      <w:r>
-        <w:rPr>
-          <w:rFonts w:ascii="Times New Roman" w:hAnsi="Times New Roman" w:cs="Times New Roman"/>
-          <w:i/>
-          <w:iCs/>
-          <w:color w:val="auto"/>
-        </w:rPr>
-        <w:t>Behav</w:t>
-      </w:r>
-      <w:proofErr w:type="spellEnd"/>
-      <w:r>
-        <w:rPr>
-          <w:rFonts w:ascii="Times New Roman" w:hAnsi="Times New Roman" w:cs="Times New Roman"/>
-          <w:i/>
-          <w:iCs/>
-          <w:color w:val="auto"/>
-        </w:rPr>
-        <w:t>. Med.</w:t>
+        <w:t>Transl. Behav. Med.</w:t>
       </w:r>
       <w:r>
         <w:rPr>
@@ -17333,87 +16267,7 @@
           <w:color w:val="auto"/>
         </w:rPr>
         <w:tab/>
-        <w:t xml:space="preserve">A. M. </w:t>
-      </w:r>
-      <w:proofErr w:type="spellStart"/>
-      <w:r>
-        <w:rPr>
-          <w:rFonts w:ascii="Times New Roman" w:hAnsi="Times New Roman" w:cs="Times New Roman"/>
-          <w:color w:val="auto"/>
-        </w:rPr>
-        <w:t>Bernardos</w:t>
-      </w:r>
-      <w:proofErr w:type="spellEnd"/>
-      <w:r>
-        <w:rPr>
-          <w:rFonts w:ascii="Times New Roman" w:hAnsi="Times New Roman" w:cs="Times New Roman"/>
-          <w:color w:val="auto"/>
-        </w:rPr>
-        <w:t xml:space="preserve">, P. </w:t>
-      </w:r>
-      <w:proofErr w:type="spellStart"/>
-      <w:r>
-        <w:rPr>
-          <w:rFonts w:ascii="Times New Roman" w:hAnsi="Times New Roman" w:cs="Times New Roman"/>
-          <w:color w:val="auto"/>
-        </w:rPr>
-        <w:t>Tarrío</w:t>
-      </w:r>
-      <w:proofErr w:type="spellEnd"/>
-      <w:r>
-        <w:rPr>
-          <w:rFonts w:ascii="Times New Roman" w:hAnsi="Times New Roman" w:cs="Times New Roman"/>
-          <w:color w:val="auto"/>
-        </w:rPr>
-        <w:t xml:space="preserve">, and J. R. </w:t>
-      </w:r>
-      <w:proofErr w:type="spellStart"/>
-      <w:r>
-        <w:rPr>
-          <w:rFonts w:ascii="Times New Roman" w:hAnsi="Times New Roman" w:cs="Times New Roman"/>
-          <w:color w:val="auto"/>
-        </w:rPr>
-        <w:t>Casar</w:t>
-      </w:r>
-      <w:proofErr w:type="spellEnd"/>
-      <w:r>
-        <w:rPr>
-          <w:rFonts w:ascii="Times New Roman" w:hAnsi="Times New Roman" w:cs="Times New Roman"/>
-          <w:color w:val="auto"/>
-        </w:rPr>
-        <w:t>, “</w:t>
-      </w:r>
-      <w:proofErr w:type="spellStart"/>
-      <w:r>
-        <w:rPr>
-          <w:rFonts w:ascii="Times New Roman" w:hAnsi="Times New Roman" w:cs="Times New Roman"/>
-          <w:color w:val="auto"/>
-        </w:rPr>
-        <w:t>CASanDRA</w:t>
-      </w:r>
-      <w:proofErr w:type="spellEnd"/>
-      <w:r>
-        <w:rPr>
-          <w:rFonts w:ascii="Times New Roman" w:hAnsi="Times New Roman" w:cs="Times New Roman"/>
-          <w:color w:val="auto"/>
-        </w:rPr>
-        <w:t xml:space="preserve">: A Framework to Provide Context Acquisition Services </w:t>
-      </w:r>
-      <w:proofErr w:type="spellStart"/>
-      <w:r>
-        <w:rPr>
-          <w:rFonts w:ascii="Times New Roman" w:hAnsi="Times New Roman" w:cs="Times New Roman"/>
-          <w:color w:val="auto"/>
-        </w:rPr>
-        <w:t>ANd</w:t>
-      </w:r>
-      <w:proofErr w:type="spellEnd"/>
-      <w:r>
-        <w:rPr>
-          <w:rFonts w:ascii="Times New Roman" w:hAnsi="Times New Roman" w:cs="Times New Roman"/>
-          <w:color w:val="auto"/>
-        </w:rPr>
-        <w:t xml:space="preserve"> Reasoning Algorithms for Ambient Intelligence Applications,” in </w:t>
+        <w:t xml:space="preserve">A. M. Bernardos, P. Tarrío, and J. R. Casar, “CASanDRA: A Framework to Provide Context Acquisition Services ANd Reasoning Algorithms for Ambient Intelligence Applications,” in </w:t>
       </w:r>
       <w:r>
         <w:rPr>
@@ -17456,23 +16310,7 @@
           <w:color w:val="auto"/>
         </w:rPr>
         <w:tab/>
-        <w:t>“</w:t>
-      </w:r>
-      <w:proofErr w:type="spellStart"/>
-      <w:r>
-        <w:rPr>
-          <w:rFonts w:ascii="Times New Roman" w:hAnsi="Times New Roman" w:cs="Times New Roman"/>
-          <w:color w:val="auto"/>
-        </w:rPr>
-        <w:t>MagHive</w:t>
-      </w:r>
-      <w:proofErr w:type="spellEnd"/>
-      <w:r>
-        <w:rPr>
-          <w:rFonts w:ascii="Times New Roman" w:hAnsi="Times New Roman" w:cs="Times New Roman"/>
-          <w:color w:val="auto"/>
-        </w:rPr>
-        <w:t xml:space="preserve"> - World’s First Modular Smart Reminder (Canceled),” </w:t>
+        <w:t xml:space="preserve">“MagHive - World’s First Modular Smart Reminder (Canceled),” </w:t>
       </w:r>
       <w:r>
         <w:rPr>
@@ -17542,55 +16380,7 @@
           <w:color w:val="auto"/>
         </w:rPr>
         <w:tab/>
-        <w:t xml:space="preserve">A. K. </w:t>
-      </w:r>
-      <w:proofErr w:type="spellStart"/>
-      <w:r>
-        <w:rPr>
-          <w:rFonts w:ascii="Times New Roman" w:hAnsi="Times New Roman" w:cs="Times New Roman"/>
-          <w:color w:val="auto"/>
-        </w:rPr>
-        <w:t>Dey</w:t>
-      </w:r>
-      <w:proofErr w:type="spellEnd"/>
-      <w:r>
-        <w:rPr>
-          <w:rFonts w:ascii="Times New Roman" w:hAnsi="Times New Roman" w:cs="Times New Roman"/>
-          <w:color w:val="auto"/>
-        </w:rPr>
-        <w:t xml:space="preserve"> and G. D. </w:t>
-      </w:r>
-      <w:proofErr w:type="spellStart"/>
-      <w:r>
-        <w:rPr>
-          <w:rFonts w:ascii="Times New Roman" w:hAnsi="Times New Roman" w:cs="Times New Roman"/>
-          <w:color w:val="auto"/>
-        </w:rPr>
-        <w:t>Abowd</w:t>
-      </w:r>
-      <w:proofErr w:type="spellEnd"/>
-      <w:r>
-        <w:rPr>
-          <w:rFonts w:ascii="Times New Roman" w:hAnsi="Times New Roman" w:cs="Times New Roman"/>
-          <w:color w:val="auto"/>
-        </w:rPr>
-        <w:t>, “</w:t>
-      </w:r>
-      <w:proofErr w:type="spellStart"/>
-      <w:r>
-        <w:rPr>
-          <w:rFonts w:ascii="Times New Roman" w:hAnsi="Times New Roman" w:cs="Times New Roman"/>
-          <w:color w:val="auto"/>
-        </w:rPr>
-        <w:t>CybreMinder</w:t>
-      </w:r>
-      <w:proofErr w:type="spellEnd"/>
-      <w:r>
-        <w:rPr>
-          <w:rFonts w:ascii="Times New Roman" w:hAnsi="Times New Roman" w:cs="Times New Roman"/>
-          <w:color w:val="auto"/>
-        </w:rPr>
-        <w:t xml:space="preserve">: A Context-Aware System for Supporting Reminders,” in </w:t>
+        <w:t xml:space="preserve">A. K. Dey and G. D. Abowd, “CybreMinder: A Context-Aware System for Supporting Reminders,” in </w:t>
       </w:r>
       <w:r>
         <w:rPr>
@@ -17633,55 +16423,7 @@
           <w:color w:val="auto"/>
         </w:rPr>
         <w:tab/>
-        <w:t xml:space="preserve">F. </w:t>
-      </w:r>
-      <w:proofErr w:type="spellStart"/>
-      <w:r>
-        <w:rPr>
-          <w:rFonts w:ascii="Times New Roman" w:hAnsi="Times New Roman" w:cs="Times New Roman"/>
-          <w:color w:val="auto"/>
-        </w:rPr>
-        <w:t>Corno</w:t>
-      </w:r>
-      <w:proofErr w:type="spellEnd"/>
-      <w:r>
-        <w:rPr>
-          <w:rFonts w:ascii="Times New Roman" w:hAnsi="Times New Roman" w:cs="Times New Roman"/>
-          <w:color w:val="auto"/>
-        </w:rPr>
-        <w:t xml:space="preserve">, L. D. </w:t>
-      </w:r>
-      <w:proofErr w:type="spellStart"/>
-      <w:r>
-        <w:rPr>
-          <w:rFonts w:ascii="Times New Roman" w:hAnsi="Times New Roman" w:cs="Times New Roman"/>
-          <w:color w:val="auto"/>
-        </w:rPr>
-        <w:t>Russis</w:t>
-      </w:r>
-      <w:proofErr w:type="spellEnd"/>
-      <w:r>
-        <w:rPr>
-          <w:rFonts w:ascii="Times New Roman" w:hAnsi="Times New Roman" w:cs="Times New Roman"/>
-          <w:color w:val="auto"/>
-        </w:rPr>
-        <w:t xml:space="preserve">, and T. </w:t>
-      </w:r>
-      <w:proofErr w:type="spellStart"/>
-      <w:r>
-        <w:rPr>
-          <w:rFonts w:ascii="Times New Roman" w:hAnsi="Times New Roman" w:cs="Times New Roman"/>
-          <w:color w:val="auto"/>
-        </w:rPr>
-        <w:t>Montanaro</w:t>
-      </w:r>
-      <w:proofErr w:type="spellEnd"/>
-      <w:r>
-        <w:rPr>
-          <w:rFonts w:ascii="Times New Roman" w:hAnsi="Times New Roman" w:cs="Times New Roman"/>
-          <w:color w:val="auto"/>
-        </w:rPr>
-        <w:t xml:space="preserve">, “A context and user aware smart notification system,” in </w:t>
+        <w:t xml:space="preserve">F. Corno, L. D. Russis, and T. Montanaro, “A context and user aware smart notification system,” in </w:t>
       </w:r>
       <w:r>
         <w:rPr>
@@ -17732,71 +16474,7 @@
           <w:color w:val="auto"/>
         </w:rPr>
         <w:tab/>
-        <w:t xml:space="preserve">G. </w:t>
-      </w:r>
-      <w:proofErr w:type="spellStart"/>
-      <w:r>
-        <w:rPr>
-          <w:rFonts w:ascii="Times New Roman" w:hAnsi="Times New Roman" w:cs="Times New Roman"/>
-          <w:color w:val="auto"/>
-        </w:rPr>
-        <w:t>Sandström</w:t>
-      </w:r>
-      <w:proofErr w:type="spellEnd"/>
-      <w:r>
-        <w:rPr>
-          <w:rFonts w:ascii="Times New Roman" w:hAnsi="Times New Roman" w:cs="Times New Roman"/>
-          <w:color w:val="auto"/>
-        </w:rPr>
-        <w:t xml:space="preserve"> and </w:t>
-      </w:r>
-      <w:proofErr w:type="spellStart"/>
-      <w:r>
-        <w:rPr>
-          <w:rFonts w:ascii="Times New Roman" w:hAnsi="Times New Roman" w:cs="Times New Roman"/>
-          <w:color w:val="auto"/>
-        </w:rPr>
-        <w:t>Kungliga</w:t>
-      </w:r>
-      <w:proofErr w:type="spellEnd"/>
-      <w:r>
-        <w:rPr>
-          <w:rFonts w:ascii="Times New Roman" w:hAnsi="Times New Roman" w:cs="Times New Roman"/>
-          <w:color w:val="auto"/>
-        </w:rPr>
-        <w:t xml:space="preserve"> </w:t>
-      </w:r>
-      <w:proofErr w:type="spellStart"/>
-      <w:r>
-        <w:rPr>
-          <w:rFonts w:ascii="Times New Roman" w:hAnsi="Times New Roman" w:cs="Times New Roman"/>
-          <w:color w:val="auto"/>
-        </w:rPr>
-        <w:t>tekniska</w:t>
-      </w:r>
-      <w:proofErr w:type="spellEnd"/>
-      <w:r>
-        <w:rPr>
-          <w:rFonts w:ascii="Times New Roman" w:hAnsi="Times New Roman" w:cs="Times New Roman"/>
-          <w:color w:val="auto"/>
-        </w:rPr>
-        <w:t xml:space="preserve"> </w:t>
-      </w:r>
-      <w:proofErr w:type="spellStart"/>
-      <w:r>
-        <w:rPr>
-          <w:rFonts w:ascii="Times New Roman" w:hAnsi="Times New Roman" w:cs="Times New Roman"/>
-          <w:color w:val="auto"/>
-        </w:rPr>
-        <w:t>högskolan</w:t>
-      </w:r>
-      <w:proofErr w:type="spellEnd"/>
-      <w:r>
-        <w:rPr>
-          <w:rFonts w:ascii="Times New Roman" w:hAnsi="Times New Roman" w:cs="Times New Roman"/>
-          <w:color w:val="auto"/>
-        </w:rPr>
-        <w:t xml:space="preserve"> (Stockholm), </w:t>
+        <w:t xml:space="preserve">G. Sandström and Kungliga tekniska högskolan (Stockholm), </w:t>
       </w:r>
       <w:r>
         <w:rPr>
@@ -17839,39 +16517,7 @@
           <w:color w:val="auto"/>
         </w:rPr>
         <w:tab/>
-        <w:t xml:space="preserve">M. L. </w:t>
-      </w:r>
-      <w:proofErr w:type="spellStart"/>
-      <w:r>
-        <w:rPr>
-          <w:rFonts w:ascii="Times New Roman" w:hAnsi="Times New Roman" w:cs="Times New Roman"/>
-          <w:color w:val="auto"/>
-        </w:rPr>
-        <w:t>Tielman</w:t>
-      </w:r>
-      <w:proofErr w:type="spellEnd"/>
-      <w:r>
-        <w:rPr>
-          <w:rFonts w:ascii="Times New Roman" w:hAnsi="Times New Roman" w:cs="Times New Roman"/>
-          <w:color w:val="auto"/>
-        </w:rPr>
-        <w:t xml:space="preserve"> and C. M. Jonker, “What should I do? Deriving norms from </w:t>
-      </w:r>
-      <w:proofErr w:type="spellStart"/>
-      <w:r>
-        <w:rPr>
-          <w:rFonts w:ascii="Times New Roman" w:hAnsi="Times New Roman" w:cs="Times New Roman"/>
-          <w:color w:val="auto"/>
-        </w:rPr>
-        <w:t>actions,values</w:t>
-      </w:r>
-      <w:proofErr w:type="spellEnd"/>
-      <w:r>
-        <w:rPr>
-          <w:rFonts w:ascii="Times New Roman" w:hAnsi="Times New Roman" w:cs="Times New Roman"/>
-          <w:color w:val="auto"/>
-        </w:rPr>
-        <w:t xml:space="preserve"> and context,” p. 5.</w:t>
+        <w:t>M. L. Tielman and C. M. Jonker, “What should I do? Deriving norms from actions,values and context,” p. 5.</w:t>
       </w:r>
     </w:p>
     <w:p>
@@ -17907,27 +16553,7 @@
           <w:iCs/>
           <w:color w:val="auto"/>
         </w:rPr>
-        <w:t xml:space="preserve">Pers. Ubiquitous </w:t>
-      </w:r>
-      <w:proofErr w:type="spellStart"/>
-      <w:r>
-        <w:rPr>
-          <w:rFonts w:ascii="Times New Roman" w:hAnsi="Times New Roman" w:cs="Times New Roman"/>
-          <w:i/>
-          <w:iCs/>
-          <w:color w:val="auto"/>
-        </w:rPr>
-        <w:t>Comput</w:t>
-      </w:r>
-      <w:proofErr w:type="spellEnd"/>
-      <w:r>
-        <w:rPr>
-          <w:rFonts w:ascii="Times New Roman" w:hAnsi="Times New Roman" w:cs="Times New Roman"/>
-          <w:i/>
-          <w:iCs/>
-          <w:color w:val="auto"/>
-        </w:rPr>
-        <w:t>.</w:t>
+        <w:t>Pers. Ubiquitous Comput.</w:t>
       </w:r>
       <w:r>
         <w:rPr>
@@ -17988,55 +16614,7 @@
           <w:color w:val="auto"/>
         </w:rPr>
         <w:tab/>
-        <w:t xml:space="preserve">D. </w:t>
-      </w:r>
-      <w:proofErr w:type="spellStart"/>
-      <w:r>
-        <w:rPr>
-          <w:rFonts w:ascii="Times New Roman" w:hAnsi="Times New Roman" w:cs="Times New Roman"/>
-          <w:color w:val="auto"/>
-        </w:rPr>
-        <w:t>Salber</w:t>
-      </w:r>
-      <w:proofErr w:type="spellEnd"/>
-      <w:r>
-        <w:rPr>
-          <w:rFonts w:ascii="Times New Roman" w:hAnsi="Times New Roman" w:cs="Times New Roman"/>
-          <w:color w:val="auto"/>
-        </w:rPr>
-        <w:t xml:space="preserve">, A. K. </w:t>
-      </w:r>
-      <w:proofErr w:type="spellStart"/>
-      <w:r>
-        <w:rPr>
-          <w:rFonts w:ascii="Times New Roman" w:hAnsi="Times New Roman" w:cs="Times New Roman"/>
-          <w:color w:val="auto"/>
-        </w:rPr>
-        <w:t>Dey</w:t>
-      </w:r>
-      <w:proofErr w:type="spellEnd"/>
-      <w:r>
-        <w:rPr>
-          <w:rFonts w:ascii="Times New Roman" w:hAnsi="Times New Roman" w:cs="Times New Roman"/>
-          <w:color w:val="auto"/>
-        </w:rPr>
-        <w:t xml:space="preserve">, and G. D. </w:t>
-      </w:r>
-      <w:proofErr w:type="spellStart"/>
-      <w:r>
-        <w:rPr>
-          <w:rFonts w:ascii="Times New Roman" w:hAnsi="Times New Roman" w:cs="Times New Roman"/>
-          <w:color w:val="auto"/>
-        </w:rPr>
-        <w:t>Abowd</w:t>
-      </w:r>
-      <w:proofErr w:type="spellEnd"/>
-      <w:r>
-        <w:rPr>
-          <w:rFonts w:ascii="Times New Roman" w:hAnsi="Times New Roman" w:cs="Times New Roman"/>
-          <w:color w:val="auto"/>
-        </w:rPr>
-        <w:t xml:space="preserve">, “The Context Toolkit: Aiding the Development of Context-enabled Applications,” in </w:t>
+        <w:t xml:space="preserve">D. Salber, A. K. Dey, and G. D. Abowd, “The Context Toolkit: Aiding the Development of Context-enabled Applications,” in </w:t>
       </w:r>
       <w:r>
         <w:rPr>
@@ -18088,27 +16666,7 @@
           <w:iCs/>
           <w:color w:val="auto"/>
         </w:rPr>
-        <w:t xml:space="preserve">J. R. Stat. Soc. Ser. B </w:t>
-      </w:r>
-      <w:proofErr w:type="spellStart"/>
-      <w:r>
-        <w:rPr>
-          <w:rFonts w:ascii="Times New Roman" w:hAnsi="Times New Roman" w:cs="Times New Roman"/>
-          <w:i/>
-          <w:iCs/>
-          <w:color w:val="auto"/>
-        </w:rPr>
-        <w:t>Methodol</w:t>
-      </w:r>
-      <w:proofErr w:type="spellEnd"/>
-      <w:r>
-        <w:rPr>
-          <w:rFonts w:ascii="Times New Roman" w:hAnsi="Times New Roman" w:cs="Times New Roman"/>
-          <w:i/>
-          <w:iCs/>
-          <w:color w:val="auto"/>
-        </w:rPr>
-        <w:t>.</w:t>
+        <w:t>J. R. Stat. Soc. Ser. B Methodol.</w:t>
       </w:r>
       <w:r>
         <w:rPr>
@@ -18142,23 +16700,7 @@
           <w:color w:val="auto"/>
         </w:rPr>
         <w:tab/>
-        <w:t xml:space="preserve">R. Agrawal and R. </w:t>
-      </w:r>
-      <w:proofErr w:type="spellStart"/>
-      <w:r>
-        <w:rPr>
-          <w:rFonts w:ascii="Times New Roman" w:hAnsi="Times New Roman" w:cs="Times New Roman"/>
-          <w:color w:val="auto"/>
-        </w:rPr>
-        <w:t>Srikant</w:t>
-      </w:r>
-      <w:proofErr w:type="spellEnd"/>
-      <w:r>
-        <w:rPr>
-          <w:rFonts w:ascii="Times New Roman" w:hAnsi="Times New Roman" w:cs="Times New Roman"/>
-          <w:color w:val="auto"/>
-        </w:rPr>
-        <w:t xml:space="preserve">, “Fast Algorithms for Mining Association Rules in Large Databases,” in </w:t>
+        <w:t xml:space="preserve">R. Agrawal and R. Srikant, “Fast Algorithms for Mining Association Rules in Large Databases,” in </w:t>
       </w:r>
       <w:r>
         <w:rPr>
@@ -18210,23 +16752,7 @@
           <w:color w:val="auto"/>
         </w:rPr>
         <w:tab/>
-        <w:t xml:space="preserve">R. Agrawal, T. </w:t>
-      </w:r>
-      <w:proofErr w:type="spellStart"/>
-      <w:r>
-        <w:rPr>
-          <w:rFonts w:ascii="Times New Roman" w:hAnsi="Times New Roman" w:cs="Times New Roman"/>
-          <w:color w:val="auto"/>
-        </w:rPr>
-        <w:t>Imielinski</w:t>
-      </w:r>
-      <w:proofErr w:type="spellEnd"/>
-      <w:r>
-        <w:rPr>
-          <w:rFonts w:ascii="Times New Roman" w:hAnsi="Times New Roman" w:cs="Times New Roman"/>
-          <w:color w:val="auto"/>
-        </w:rPr>
-        <w:t>, A. Swami, H. Road, and S. Jose, “Mining Association Rules between Sets of Items in Large Databases,” p. 10.</w:t>
+        <w:t>R. Agrawal, T. Imielinski, A. Swami, H. Road, and S. Jose, “Mining Association Rules between Sets of Items in Large Databases,” p. 10.</w:t>
       </w:r>
     </w:p>
     <w:p>
@@ -18253,55 +16779,7 @@
           <w:color w:val="auto"/>
         </w:rPr>
         <w:tab/>
-        <w:t xml:space="preserve">S. </w:t>
-      </w:r>
-      <w:proofErr w:type="spellStart"/>
-      <w:r>
-        <w:rPr>
-          <w:rFonts w:ascii="Times New Roman" w:hAnsi="Times New Roman" w:cs="Times New Roman"/>
-          <w:color w:val="auto"/>
-        </w:rPr>
-        <w:t>Brin</w:t>
-      </w:r>
-      <w:proofErr w:type="spellEnd"/>
-      <w:r>
-        <w:rPr>
-          <w:rFonts w:ascii="Times New Roman" w:hAnsi="Times New Roman" w:cs="Times New Roman"/>
-          <w:color w:val="auto"/>
-        </w:rPr>
-        <w:t xml:space="preserve">, R. </w:t>
-      </w:r>
-      <w:proofErr w:type="spellStart"/>
-      <w:r>
-        <w:rPr>
-          <w:rFonts w:ascii="Times New Roman" w:hAnsi="Times New Roman" w:cs="Times New Roman"/>
-          <w:color w:val="auto"/>
-        </w:rPr>
-        <w:t>Motwani</w:t>
-      </w:r>
-      <w:proofErr w:type="spellEnd"/>
-      <w:r>
-        <w:rPr>
-          <w:rFonts w:ascii="Times New Roman" w:hAnsi="Times New Roman" w:cs="Times New Roman"/>
-          <w:color w:val="auto"/>
-        </w:rPr>
-        <w:t xml:space="preserve">, J. D. Ullman, and S. </w:t>
-      </w:r>
-      <w:proofErr w:type="spellStart"/>
-      <w:r>
-        <w:rPr>
-          <w:rFonts w:ascii="Times New Roman" w:hAnsi="Times New Roman" w:cs="Times New Roman"/>
-          <w:color w:val="auto"/>
-        </w:rPr>
-        <w:t>Tsur</w:t>
-      </w:r>
-      <w:proofErr w:type="spellEnd"/>
-      <w:r>
-        <w:rPr>
-          <w:rFonts w:ascii="Times New Roman" w:hAnsi="Times New Roman" w:cs="Times New Roman"/>
-          <w:color w:val="auto"/>
-        </w:rPr>
-        <w:t xml:space="preserve">, </w:t>
+        <w:t xml:space="preserve">S. Brin, R. Motwani, J. D. Ullman, and S. Tsur, </w:t>
       </w:r>
       <w:r>
         <w:rPr>
@@ -18387,23 +16865,7 @@
           <w:color w:val="auto"/>
         </w:rPr>
         <w:tab/>
-        <w:t xml:space="preserve">G. </w:t>
-      </w:r>
-      <w:proofErr w:type="spellStart"/>
-      <w:r>
-        <w:rPr>
-          <w:rFonts w:ascii="Times New Roman" w:hAnsi="Times New Roman" w:cs="Times New Roman"/>
-          <w:color w:val="auto"/>
-        </w:rPr>
-        <w:t>Piatetsky</w:t>
-      </w:r>
-      <w:proofErr w:type="spellEnd"/>
-      <w:r>
-        <w:rPr>
-          <w:rFonts w:ascii="Times New Roman" w:hAnsi="Times New Roman" w:cs="Times New Roman"/>
-          <w:color w:val="auto"/>
-        </w:rPr>
-        <w:t xml:space="preserve">-Shapiro, “Discovery, Analysis, and Presentation of Strong Rules,” in </w:t>
+        <w:t xml:space="preserve">G. Piatetsky-Shapiro, “Discovery, Analysis, and Presentation of Strong Rules,” in </w:t>
       </w:r>
       <w:r>
         <w:rPr>
@@ -18446,55 +16908,7 @@
           <w:color w:val="auto"/>
         </w:rPr>
         <w:tab/>
-        <w:t xml:space="preserve">M. Wilcox, S. </w:t>
-      </w:r>
-      <w:proofErr w:type="spellStart"/>
-      <w:r>
-        <w:rPr>
-          <w:rFonts w:ascii="Times New Roman" w:hAnsi="Times New Roman" w:cs="Times New Roman"/>
-          <w:color w:val="auto"/>
-        </w:rPr>
-        <w:t>Schuermans</w:t>
-      </w:r>
-      <w:proofErr w:type="spellEnd"/>
-      <w:r>
-        <w:rPr>
-          <w:rFonts w:ascii="Times New Roman" w:hAnsi="Times New Roman" w:cs="Times New Roman"/>
-          <w:color w:val="auto"/>
-        </w:rPr>
-        <w:t xml:space="preserve">, C. </w:t>
-      </w:r>
-      <w:proofErr w:type="spellStart"/>
-      <w:r>
-        <w:rPr>
-          <w:rFonts w:ascii="Times New Roman" w:hAnsi="Times New Roman" w:cs="Times New Roman"/>
-          <w:color w:val="auto"/>
-        </w:rPr>
-        <w:t>Voskoglou</w:t>
-      </w:r>
-      <w:proofErr w:type="spellEnd"/>
-      <w:r>
-        <w:rPr>
-          <w:rFonts w:ascii="Times New Roman" w:hAnsi="Times New Roman" w:cs="Times New Roman"/>
-          <w:color w:val="auto"/>
-        </w:rPr>
-        <w:t xml:space="preserve">, and A. </w:t>
-      </w:r>
-      <w:proofErr w:type="spellStart"/>
-      <w:r>
-        <w:rPr>
-          <w:rFonts w:ascii="Times New Roman" w:hAnsi="Times New Roman" w:cs="Times New Roman"/>
-          <w:color w:val="auto"/>
-        </w:rPr>
-        <w:t>Sobolevski</w:t>
-      </w:r>
-      <w:proofErr w:type="spellEnd"/>
-      <w:r>
-        <w:rPr>
-          <w:rFonts w:ascii="Times New Roman" w:hAnsi="Times New Roman" w:cs="Times New Roman"/>
-          <w:color w:val="auto"/>
-        </w:rPr>
-        <w:t>, “State of the Developer Nation,” 2017.</w:t>
+        <w:t>M. Wilcox, S. Schuermans, C. Voskoglou, and A. Sobolevski, “State of the Developer Nation,” 2017.</w:t>
       </w:r>
     </w:p>
     <w:p>
@@ -23728,7 +22142,7 @@
 </file>
 
 <file path=customXml/itemProps1.xml><?xml version="1.0" encoding="utf-8"?>
-<ds:datastoreItem xmlns:ds="http://schemas.openxmlformats.org/officeDocument/2006/customXml" ds:itemID="{66BBB8FD-76AC-D042-B82C-6329D789ECD3}">
+<ds:datastoreItem xmlns:ds="http://schemas.openxmlformats.org/officeDocument/2006/customXml" ds:itemID="{58879636-BF6C-024B-BB00-78FAE535435D}">
   <ds:schemaRefs>
     <ds:schemaRef ds:uri="http://schemas.openxmlformats.org/officeDocument/2006/bibliography"/>
   </ds:schemaRefs>

</xml_diff>

<commit_message>
First steps Markov doc
</commit_message>
<xml_diff>
--- a/Report v2.docx
+++ b/Report v2.docx
@@ -390,7 +390,7 @@
           <w:noProof/>
           <w:lang w:val="nl-NL"/>
         </w:rPr>
-        <w:t>22-11-2018</w:t>
+        <w:t>10-12-2018</w:t>
       </w:r>
       <w:r>
         <w:fldChar w:fldCharType="end"/>
@@ -16213,7 +16213,7 @@
         <w:rPr>
           <w:noProof/>
         </w:rPr>
-        <w:object w:dxaOrig="9060" w:dyaOrig="2880" w14:anchorId="314E8A6A">
+        <w:object w:dxaOrig="9060" w:dyaOrig="2880" w14:anchorId="6BCF939C">
           <v:shapetype id="_x0000_t75" coordsize="21600,21600" o:spt="75" o:preferrelative="t" path="m@4@5l@4@11@9@11@9@5xe" filled="f" stroked="f">
             <v:stroke joinstyle="miter"/>
             <v:formulas>
@@ -16233,10 +16233,10 @@
             <v:path o:extrusionok="f" gradientshapeok="t" o:connecttype="rect"/>
             <o:lock v:ext="edit" aspectratio="t"/>
           </v:shapetype>
-          <v:shape id="_x0000_i1025" type="#_x0000_t75" alt="" style="width:453pt;height:2in;mso-width-percent:0;mso-height-percent:0;mso-width-percent:0;mso-height-percent:0" o:ole="">
+          <v:shape id="_x0000_i1026" type="#_x0000_t75" alt="" style="width:452.55pt;height:2in;mso-width-percent:0;mso-height-percent:0;mso-width-percent:0;mso-height-percent:0" o:ole="">
             <v:imagedata r:id="rId9" o:title=""/>
           </v:shape>
-          <o:OLEObject Type="Embed" ProgID="Word.Document.12" ShapeID="_x0000_i1025" DrawAspect="Content" ObjectID="_1604416426" r:id="rId10">
+          <o:OLEObject Type="Embed" ProgID="Word.Document.12" ShapeID="_x0000_i1026" DrawAspect="Content" ObjectID="_1606703965" r:id="rId10">
             <o:FieldCodes>\s</o:FieldCodes>
           </o:OLEObject>
         </w:object>
@@ -17731,18 +17731,16 @@
       <w:r>
         <w:t>larges value gain. This gain is comprised of the effect of the reminder, the quotient introduced by the time between the reminder and the critical moment, and lastly the value loss introduced by the interruption caused by the notification itself. Therefore, we do not actually need information about the activity promoted values themselves, but rather the losses invoked by the notifications and the gains invoked by the reminders. However, these are quantities which have to be taken from the user.</w:t>
       </w:r>
-      <w:bookmarkStart w:id="36" w:name="_GoBack"/>
+    </w:p>
+    <w:p>
+      <w:pPr>
+        <w:pStyle w:val="Kop3"/>
+      </w:pPr>
+      <w:bookmarkStart w:id="36" w:name="_Toc530673744"/>
+      <w:r>
+        <w:t>Which values</w:t>
+      </w:r>
       <w:bookmarkEnd w:id="36"/>
-    </w:p>
-    <w:p>
-      <w:pPr>
-        <w:pStyle w:val="Kop3"/>
-      </w:pPr>
-      <w:bookmarkStart w:id="37" w:name="_Toc530673744"/>
-      <w:r>
-        <w:t>Which values</w:t>
-      </w:r>
-      <w:bookmarkEnd w:id="37"/>
     </w:p>
     <w:p>
       <w:pPr>
@@ -17779,43 +17777,182 @@
       <w:pPr>
         <w:pStyle w:val="Kop2"/>
       </w:pPr>
-      <w:bookmarkStart w:id="38" w:name="_Toc530673745"/>
+      <w:bookmarkStart w:id="37" w:name="_Toc530673745"/>
       <w:r>
         <w:t>Statistical analysis</w:t>
       </w:r>
+      <w:bookmarkEnd w:id="37"/>
+    </w:p>
+    <w:p>
+      <w:r>
+        <w:t>Recapping on the current status, using the clustering and prediction techniques, given any current activity we can predict a next activity. This, however, only brings us one step further in time. Remember that the aim is to find an appropriate moment for a notification. For simplicity, we accept that reaching the goal is synonymous to reaching a certain activity. As such, the notification should be presented before this activity, but not too long before. The problem can as such be illustrated as:</w:t>
+      </w:r>
+    </w:p>
+    <w:p>
+      <w:pPr>
+        <w:pStyle w:val="Citaat"/>
+      </w:pPr>
+      <w:r>
+        <w:t>Given a current activity A and a goal activity Z, w</w:t>
+      </w:r>
+      <w:r>
+        <w:t xml:space="preserve">e are looking for </w:t>
+      </w:r>
+      <w:r>
+        <w:t>an activity</w:t>
+      </w:r>
+      <w:r>
+        <w:t xml:space="preserve"> S with the highest value, that </w:t>
+      </w:r>
+      <w:r>
+        <w:t>will be reached</w:t>
+      </w:r>
+      <w:r>
+        <w:t xml:space="preserve"> with only a minimal number of expected steps remaining before we reach Z. So:</w:t>
+      </w:r>
+    </w:p>
+    <w:p>
+      <w:pPr>
+        <w:pStyle w:val="Citaat"/>
+        <w:jc w:val="center"/>
+        <w:rPr>
+          <w:b/>
+        </w:rPr>
+      </w:pPr>
+      <w:r>
+        <w:rPr>
+          <w:b/>
+        </w:rPr>
+        <w:t>A</w:t>
+      </w:r>
+      <w:r>
+        <w:rPr>
+          <w:b/>
+        </w:rPr>
+        <w:t xml:space="preserve"> </w:t>
+      </w:r>
+      <w:r>
+        <w:rPr>
+          <w:b/>
+        </w:rPr>
+        <w:t>→ [n steps] →</w:t>
+      </w:r>
+      <w:r>
+        <w:rPr>
+          <w:b/>
+        </w:rPr>
+        <w:t xml:space="preserve"> </w:t>
+      </w:r>
+      <w:r>
+        <w:rPr>
+          <w:b/>
+        </w:rPr>
+        <w:t>S</w:t>
+      </w:r>
+      <w:r>
+        <w:rPr>
+          <w:b/>
+        </w:rPr>
+        <w:t xml:space="preserve"> </w:t>
+      </w:r>
+      <w:r>
+        <w:rPr>
+          <w:b/>
+        </w:rPr>
+        <w:t>→ [m steps] →</w:t>
+      </w:r>
+      <w:r>
+        <w:rPr>
+          <w:b/>
+        </w:rPr>
+        <w:t xml:space="preserve"> </w:t>
+      </w:r>
+      <w:r>
+        <w:rPr>
+          <w:b/>
+        </w:rPr>
+        <w:t>Z</w:t>
+      </w:r>
+    </w:p>
+    <w:p>
+      <w:pPr>
+        <w:pStyle w:val="Citaat"/>
+      </w:pPr>
+      <w:r>
+        <w:t>Where the aim is</w:t>
+      </w:r>
+      <w:r>
+        <w:t xml:space="preserve"> to find a minimal m with a maximal value for S</w:t>
+      </w:r>
+      <w:r>
+        <w:t>.</w:t>
+      </w:r>
+    </w:p>
+    <w:p>
+      <w:r>
+        <w:t xml:space="preserve">Now one way would be to simply traverse the probability tree, one activity after another. However, this is a very intensive process. Assuming there are enough recorded activities, we can safely assume that at one point the user reaches a similar activity to one performed before. As a </w:t>
+      </w:r>
+      <w:r>
+        <w:lastRenderedPageBreak/>
+        <w:t>result, the activities can no longer be modeled just as a tree, but also as a Markov chain where every activity is a state. The advantage of this is that there are numerous documented ways to analyze such chains. However, in order to do that, we first need to more clearly define the problem mathematically. This, we will approach in two</w:t>
+      </w:r>
+      <w:bookmarkStart w:id="38" w:name="_GoBack"/>
       <w:bookmarkEnd w:id="38"/>
+      <w:r>
+        <w:t xml:space="preserve"> steps.</w:t>
+      </w:r>
     </w:p>
     <w:p>
       <w:pPr>
         <w:rPr>
           <w:b/>
+          <w:lang w:val="nl-NL"/>
         </w:rPr>
       </w:pPr>
       <w:r>
         <w:rPr>
           <w:b/>
-        </w:rPr>
-        <w:t>To be filled in when this is actually more worked out</w:t>
-      </w:r>
+          <w:lang w:val="nl-NL"/>
+        </w:rPr>
+        <w:t xml:space="preserve">Ergens wolkje met uitleg wat </w:t>
+      </w:r>
+      <w:proofErr w:type="spellStart"/>
       <w:r>
         <w:rPr>
           <w:b/>
-        </w:rPr>
-        <w:t xml:space="preserve">… Probably </w:t>
-      </w:r>
-      <w:proofErr w:type="spellStart"/>
+          <w:lang w:val="nl-NL"/>
+        </w:rPr>
+        <w:t>markov</w:t>
+      </w:r>
+      <w:proofErr w:type="spellEnd"/>
       <w:r>
         <w:rPr>
           <w:b/>
-        </w:rPr>
-        <w:t>markov</w:t>
-      </w:r>
-      <w:proofErr w:type="spellEnd"/>
-      <w:r>
-        <w:rPr>
-          <w:b/>
-        </w:rPr>
-        <w:t xml:space="preserve"> chains or recurring tree analysis</w:t>
+          <w:lang w:val="nl-NL"/>
+        </w:rPr>
+        <w:t xml:space="preserve"> chain precies is</w:t>
+      </w:r>
+    </w:p>
+    <w:p>
+      <w:r>
+        <w:t>These three steps all make use of the concept of Markov chains. Whereas each step is not directly an extension of the previous one, it does help in understanding the process.</w:t>
+      </w:r>
+    </w:p>
+    <w:p>
+      <w:pPr>
+        <w:pStyle w:val="Kop3"/>
+      </w:pPr>
+      <w:r>
+        <w:t>Expected values</w:t>
+      </w:r>
+    </w:p>
+    <w:p/>
+    <w:p>
+      <w:pPr>
+        <w:pStyle w:val="Kop3"/>
+      </w:pPr>
+      <w:r>
+        <w:t xml:space="preserve">  </w:t>
       </w:r>
     </w:p>
     <w:p>
@@ -20450,55 +20587,7 @@
           <w:color w:val="auto"/>
         </w:rPr>
         <w:tab/>
-        <w:t xml:space="preserve">T. </w:t>
-      </w:r>
-      <w:proofErr w:type="spellStart"/>
-      <w:r>
-        <w:rPr>
-          <w:rFonts w:ascii="Times New Roman" w:hAnsi="Times New Roman" w:cs="Times New Roman"/>
-          <w:color w:val="auto"/>
-        </w:rPr>
-        <w:t>Okoshi</w:t>
-      </w:r>
-      <w:proofErr w:type="spellEnd"/>
-      <w:r>
-        <w:rPr>
-          <w:rFonts w:ascii="Times New Roman" w:hAnsi="Times New Roman" w:cs="Times New Roman"/>
-          <w:color w:val="auto"/>
-        </w:rPr>
-        <w:t xml:space="preserve">, H. Nozaki, J. Nakazawa, H. </w:t>
-      </w:r>
-      <w:proofErr w:type="spellStart"/>
-      <w:r>
-        <w:rPr>
-          <w:rFonts w:ascii="Times New Roman" w:hAnsi="Times New Roman" w:cs="Times New Roman"/>
-          <w:color w:val="auto"/>
-        </w:rPr>
-        <w:t>Tokuda</w:t>
-      </w:r>
-      <w:proofErr w:type="spellEnd"/>
-      <w:r>
-        <w:rPr>
-          <w:rFonts w:ascii="Times New Roman" w:hAnsi="Times New Roman" w:cs="Times New Roman"/>
-          <w:color w:val="auto"/>
-        </w:rPr>
-        <w:t xml:space="preserve">, J. Ramos, and A. K. </w:t>
-      </w:r>
-      <w:proofErr w:type="spellStart"/>
-      <w:r>
-        <w:rPr>
-          <w:rFonts w:ascii="Times New Roman" w:hAnsi="Times New Roman" w:cs="Times New Roman"/>
-          <w:color w:val="auto"/>
-        </w:rPr>
-        <w:t>Dey</w:t>
-      </w:r>
-      <w:proofErr w:type="spellEnd"/>
-      <w:r>
-        <w:rPr>
-          <w:rFonts w:ascii="Times New Roman" w:hAnsi="Times New Roman" w:cs="Times New Roman"/>
-          <w:color w:val="auto"/>
-        </w:rPr>
-        <w:t xml:space="preserve">, “Towards attention-aware adaptive notification on smart phones,” </w:t>
+        <w:t xml:space="preserve">T. Okoshi, H. Nozaki, J. Nakazawa, H. Tokuda, J. Ramos, and A. K. Dey, “Towards attention-aware adaptive notification on smart phones,” </w:t>
       </w:r>
       <w:r>
         <w:rPr>
@@ -20507,9 +20596,42 @@
           <w:iCs/>
           <w:color w:val="auto"/>
         </w:rPr>
-        <w:t xml:space="preserve">Pervasive Mob. </w:t>
-      </w:r>
-      <w:proofErr w:type="spellStart"/>
+        <w:t>Pervasive Mob. Comput.</w:t>
+      </w:r>
+      <w:r>
+        <w:rPr>
+          <w:rFonts w:ascii="Times New Roman" w:hAnsi="Times New Roman" w:cs="Times New Roman"/>
+          <w:color w:val="auto"/>
+        </w:rPr>
+        <w:t>, vol. 26, pp. 17–34, Feb. 2016.</w:t>
+      </w:r>
+    </w:p>
+    <w:p>
+      <w:pPr>
+        <w:widowControl w:val="0"/>
+        <w:autoSpaceDE w:val="0"/>
+        <w:autoSpaceDN w:val="0"/>
+        <w:adjustRightInd w:val="0"/>
+        <w:rPr>
+          <w:rFonts w:ascii="Times New Roman" w:hAnsi="Times New Roman" w:cs="Times New Roman"/>
+          <w:color w:val="auto"/>
+        </w:rPr>
+      </w:pPr>
+      <w:r>
+        <w:rPr>
+          <w:rFonts w:ascii="Times New Roman" w:hAnsi="Times New Roman" w:cs="Times New Roman"/>
+          <w:color w:val="auto"/>
+        </w:rPr>
+        <w:t>[2]</w:t>
+      </w:r>
+      <w:r>
+        <w:rPr>
+          <w:rFonts w:ascii="Times New Roman" w:hAnsi="Times New Roman" w:cs="Times New Roman"/>
+          <w:color w:val="auto"/>
+        </w:rPr>
+        <w:tab/>
+        <w:t xml:space="preserve">L. S. Shafti, P. A. Haya, M. García-Herranz, and X. Alamán, “Personal Ambient Intelligent Reminder for People with Cognitive Disabilities,” in </w:t>
+      </w:r>
       <w:r>
         <w:rPr>
           <w:rFonts w:ascii="Times New Roman" w:hAnsi="Times New Roman" w:cs="Times New Roman"/>
@@ -20517,9 +20639,42 @@
           <w:iCs/>
           <w:color w:val="auto"/>
         </w:rPr>
-        <w:t>Comput</w:t>
-      </w:r>
-      <w:proofErr w:type="spellEnd"/>
+        <w:t>Ambient Assisted Living and Home Care</w:t>
+      </w:r>
+      <w:r>
+        <w:rPr>
+          <w:rFonts w:ascii="Times New Roman" w:hAnsi="Times New Roman" w:cs="Times New Roman"/>
+          <w:color w:val="auto"/>
+        </w:rPr>
+        <w:t>, 2012, pp. 383–390.</w:t>
+      </w:r>
+    </w:p>
+    <w:p>
+      <w:pPr>
+        <w:widowControl w:val="0"/>
+        <w:autoSpaceDE w:val="0"/>
+        <w:autoSpaceDN w:val="0"/>
+        <w:adjustRightInd w:val="0"/>
+        <w:rPr>
+          <w:rFonts w:ascii="Times New Roman" w:hAnsi="Times New Roman" w:cs="Times New Roman"/>
+          <w:color w:val="auto"/>
+        </w:rPr>
+      </w:pPr>
+      <w:r>
+        <w:rPr>
+          <w:rFonts w:ascii="Times New Roman" w:hAnsi="Times New Roman" w:cs="Times New Roman"/>
+          <w:color w:val="auto"/>
+        </w:rPr>
+        <w:t>[3]</w:t>
+      </w:r>
+      <w:r>
+        <w:rPr>
+          <w:rFonts w:ascii="Times New Roman" w:hAnsi="Times New Roman" w:cs="Times New Roman"/>
+          <w:color w:val="auto"/>
+        </w:rPr>
+        <w:tab/>
+        <w:t xml:space="preserve">J. K. Zao, M. Y. Wang, P. Tsai, and J. W. S. Liu, “Smart phone based medicine in-take scheduler, reminder and monitor,” in </w:t>
+      </w:r>
       <w:r>
         <w:rPr>
           <w:rFonts w:ascii="Times New Roman" w:hAnsi="Times New Roman" w:cs="Times New Roman"/>
@@ -20527,14 +20682,14 @@
           <w:iCs/>
           <w:color w:val="auto"/>
         </w:rPr>
-        <w:t>.</w:t>
+        <w:t>The 12th IEEE International Conference on e-Health Networking, Applications and Services</w:t>
       </w:r>
       <w:r>
         <w:rPr>
           <w:rFonts w:ascii="Times New Roman" w:hAnsi="Times New Roman" w:cs="Times New Roman"/>
           <w:color w:val="auto"/>
         </w:rPr>
-        <w:t>, vol. 26, pp. 17–34, Feb. 2016.</w:t>
+        <w:t>, 2010, pp. 162–168.</w:t>
       </w:r>
     </w:p>
     <w:p>
@@ -20553,7 +20708,7 @@
           <w:rFonts w:ascii="Times New Roman" w:hAnsi="Times New Roman" w:cs="Times New Roman"/>
           <w:color w:val="auto"/>
         </w:rPr>
-        <w:t>[2]</w:t>
+        <w:t>[4]</w:t>
       </w:r>
       <w:r>
         <w:rPr>
@@ -20561,55 +20716,7 @@
           <w:color w:val="auto"/>
         </w:rPr>
         <w:tab/>
-        <w:t xml:space="preserve">L. S. </w:t>
-      </w:r>
-      <w:proofErr w:type="spellStart"/>
-      <w:r>
-        <w:rPr>
-          <w:rFonts w:ascii="Times New Roman" w:hAnsi="Times New Roman" w:cs="Times New Roman"/>
-          <w:color w:val="auto"/>
-        </w:rPr>
-        <w:t>Shafti</w:t>
-      </w:r>
-      <w:proofErr w:type="spellEnd"/>
-      <w:r>
-        <w:rPr>
-          <w:rFonts w:ascii="Times New Roman" w:hAnsi="Times New Roman" w:cs="Times New Roman"/>
-          <w:color w:val="auto"/>
-        </w:rPr>
-        <w:t>, P. A. Haya, M. García-</w:t>
-      </w:r>
-      <w:proofErr w:type="spellStart"/>
-      <w:r>
-        <w:rPr>
-          <w:rFonts w:ascii="Times New Roman" w:hAnsi="Times New Roman" w:cs="Times New Roman"/>
-          <w:color w:val="auto"/>
-        </w:rPr>
-        <w:t>Herranz</w:t>
-      </w:r>
-      <w:proofErr w:type="spellEnd"/>
-      <w:r>
-        <w:rPr>
-          <w:rFonts w:ascii="Times New Roman" w:hAnsi="Times New Roman" w:cs="Times New Roman"/>
-          <w:color w:val="auto"/>
-        </w:rPr>
-        <w:t xml:space="preserve">, and X. </w:t>
-      </w:r>
-      <w:proofErr w:type="spellStart"/>
-      <w:r>
-        <w:rPr>
-          <w:rFonts w:ascii="Times New Roman" w:hAnsi="Times New Roman" w:cs="Times New Roman"/>
-          <w:color w:val="auto"/>
-        </w:rPr>
-        <w:t>Alamán</w:t>
-      </w:r>
-      <w:proofErr w:type="spellEnd"/>
-      <w:r>
-        <w:rPr>
-          <w:rFonts w:ascii="Times New Roman" w:hAnsi="Times New Roman" w:cs="Times New Roman"/>
-          <w:color w:val="auto"/>
-        </w:rPr>
-        <w:t xml:space="preserve">, “Personal Ambient Intelligent Reminder for People with Cognitive Disabilities,” in </w:t>
+        <w:t xml:space="preserve">A. Arcelus, M. H. Jones, R. Goubran, and F. Knoefel, “Integration of Smart Home Technologies in a Health Monitoring System for the Elderly,” in </w:t>
       </w:r>
       <w:r>
         <w:rPr>
@@ -20618,14 +20725,14 @@
           <w:iCs/>
           <w:color w:val="auto"/>
         </w:rPr>
-        <w:t>Ambient Assisted Living and Home Care</w:t>
+        <w:t>21st International Conference on Advanced Information Networking and Applications Workshops, 2007, AINAW ’07</w:t>
       </w:r>
       <w:r>
         <w:rPr>
           <w:rFonts w:ascii="Times New Roman" w:hAnsi="Times New Roman" w:cs="Times New Roman"/>
           <w:color w:val="auto"/>
         </w:rPr>
-        <w:t>, 2012, pp. 383–390.</w:t>
+        <w:t>, 2007, vol. 2, pp. 820–825.</w:t>
       </w:r>
     </w:p>
     <w:p>
@@ -20644,7 +20751,7 @@
           <w:rFonts w:ascii="Times New Roman" w:hAnsi="Times New Roman" w:cs="Times New Roman"/>
           <w:color w:val="auto"/>
         </w:rPr>
-        <w:t>[3]</w:t>
+        <w:t>[5]</w:t>
       </w:r>
       <w:r>
         <w:rPr>
@@ -20652,23 +20759,34 @@
           <w:color w:val="auto"/>
         </w:rPr>
         <w:tab/>
-        <w:t xml:space="preserve">J. K. </w:t>
-      </w:r>
-      <w:proofErr w:type="spellStart"/>
-      <w:r>
+        <w:t>W. Jih, J. Y. Hsu, and T.-M. Tsai, “Context-Aware Service Integration for Elderly Care in A Smart Environment,” 2006.</w:t>
+      </w:r>
+    </w:p>
+    <w:p>
+      <w:pPr>
+        <w:widowControl w:val="0"/>
+        <w:autoSpaceDE w:val="0"/>
+        <w:autoSpaceDN w:val="0"/>
+        <w:adjustRightInd w:val="0"/>
         <w:rPr>
           <w:rFonts w:ascii="Times New Roman" w:hAnsi="Times New Roman" w:cs="Times New Roman"/>
           <w:color w:val="auto"/>
         </w:rPr>
-        <w:t>Zao</w:t>
-      </w:r>
-      <w:proofErr w:type="spellEnd"/>
+      </w:pPr>
       <w:r>
         <w:rPr>
           <w:rFonts w:ascii="Times New Roman" w:hAnsi="Times New Roman" w:cs="Times New Roman"/>
           <w:color w:val="auto"/>
         </w:rPr>
-        <w:t xml:space="preserve">, M. Y. Wang, P. Tsai, and J. W. S. Liu, “Smart phone based medicine in-take scheduler, reminder and monitor,” in </w:t>
+        <w:t>[6]</w:t>
+      </w:r>
+      <w:r>
+        <w:rPr>
+          <w:rFonts w:ascii="Times New Roman" w:hAnsi="Times New Roman" w:cs="Times New Roman"/>
+          <w:color w:val="auto"/>
+        </w:rPr>
+        <w:tab/>
+        <w:t xml:space="preserve">N. Mitabe and N. Shinomiya, “Support system for elderly care with ambient sensors in indoor environment,” in </w:t>
       </w:r>
       <w:r>
         <w:rPr>
@@ -20677,14 +20795,23 @@
           <w:iCs/>
           <w:color w:val="auto"/>
         </w:rPr>
-        <w:t>The 12th IEEE International Conference on e-Health Networking, Applications and Services</w:t>
+        <w:t xml:space="preserve">2017 </w:t>
+      </w:r>
+      <w:r>
+        <w:rPr>
+          <w:rFonts w:ascii="Times New Roman" w:hAnsi="Times New Roman" w:cs="Times New Roman"/>
+          <w:i/>
+          <w:iCs/>
+          <w:color w:val="auto"/>
+        </w:rPr>
+        <w:t>Eleventh International Conference on Sensing Technology (ICST)</w:t>
       </w:r>
       <w:r>
         <w:rPr>
           <w:rFonts w:ascii="Times New Roman" w:hAnsi="Times New Roman" w:cs="Times New Roman"/>
           <w:color w:val="auto"/>
         </w:rPr>
-        <w:t>, 2010, pp. 162–168.</w:t>
+        <w:t>, 2017, pp. 1–4.</w:t>
       </w:r>
     </w:p>
     <w:p>
@@ -20703,7 +20830,7 @@
           <w:rFonts w:ascii="Times New Roman" w:hAnsi="Times New Roman" w:cs="Times New Roman"/>
           <w:color w:val="auto"/>
         </w:rPr>
-        <w:t>[4]</w:t>
+        <w:t>[7]</w:t>
       </w:r>
       <w:r>
         <w:rPr>
@@ -20711,55 +20838,34 @@
           <w:color w:val="auto"/>
         </w:rPr>
         <w:tab/>
-        <w:t xml:space="preserve">A. </w:t>
-      </w:r>
-      <w:proofErr w:type="spellStart"/>
-      <w:r>
+        <w:t>M. Neerincx, M. Tielman, C. Horsch, W.-P. Brinkman, K. Bosch, and R. J. Beun, “Virtual Health Agents,” 2015.</w:t>
+      </w:r>
+    </w:p>
+    <w:p>
+      <w:pPr>
+        <w:widowControl w:val="0"/>
+        <w:autoSpaceDE w:val="0"/>
+        <w:autoSpaceDN w:val="0"/>
+        <w:adjustRightInd w:val="0"/>
         <w:rPr>
           <w:rFonts w:ascii="Times New Roman" w:hAnsi="Times New Roman" w:cs="Times New Roman"/>
           <w:color w:val="auto"/>
         </w:rPr>
-        <w:t>Arcelus</w:t>
-      </w:r>
-      <w:proofErr w:type="spellEnd"/>
+      </w:pPr>
       <w:r>
         <w:rPr>
           <w:rFonts w:ascii="Times New Roman" w:hAnsi="Times New Roman" w:cs="Times New Roman"/>
           <w:color w:val="auto"/>
         </w:rPr>
-        <w:t xml:space="preserve">, M. H. Jones, R. </w:t>
-      </w:r>
-      <w:proofErr w:type="spellStart"/>
+        <w:t>[8]</w:t>
+      </w:r>
       <w:r>
         <w:rPr>
           <w:rFonts w:ascii="Times New Roman" w:hAnsi="Times New Roman" w:cs="Times New Roman"/>
           <w:color w:val="auto"/>
         </w:rPr>
-        <w:t>Goubran</w:t>
-      </w:r>
-      <w:proofErr w:type="spellEnd"/>
-      <w:r>
-        <w:rPr>
-          <w:rFonts w:ascii="Times New Roman" w:hAnsi="Times New Roman" w:cs="Times New Roman"/>
-          <w:color w:val="auto"/>
-        </w:rPr>
-        <w:t xml:space="preserve">, and F. </w:t>
-      </w:r>
-      <w:proofErr w:type="spellStart"/>
-      <w:r>
-        <w:rPr>
-          <w:rFonts w:ascii="Times New Roman" w:hAnsi="Times New Roman" w:cs="Times New Roman"/>
-          <w:color w:val="auto"/>
-        </w:rPr>
-        <w:t>Knoefel</w:t>
-      </w:r>
-      <w:proofErr w:type="spellEnd"/>
-      <w:r>
-        <w:rPr>
-          <w:rFonts w:ascii="Times New Roman" w:hAnsi="Times New Roman" w:cs="Times New Roman"/>
-          <w:color w:val="auto"/>
-        </w:rPr>
-        <w:t xml:space="preserve">, “Integration of Smart Home Technologies in a Health Monitoring System for the Elderly,” in </w:t>
+        <w:tab/>
+        <w:t xml:space="preserve">M. B. van Riemsdijk, C. M. Jonker, and V. Lesser, “Creating Socially Adaptive Electronic Partners: Interaction, Reasoning and Ethical Challenges,” in </w:t>
       </w:r>
       <w:r>
         <w:rPr>
@@ -20768,14 +20874,14 @@
           <w:iCs/>
           <w:color w:val="auto"/>
         </w:rPr>
-        <w:t>21st International Conference on Advanced Information Networking and Applications Workshops, 2007, AINAW ’07</w:t>
+        <w:t>Proceedings of the 2015 International Conference on Autonomous Agents and Multiagent Systems</w:t>
       </w:r>
       <w:r>
         <w:rPr>
           <w:rFonts w:ascii="Times New Roman" w:hAnsi="Times New Roman" w:cs="Times New Roman"/>
           <w:color w:val="auto"/>
         </w:rPr>
-        <w:t>, 2007, vol. 2, pp. 820–825.</w:t>
+        <w:t>, Richland, SC, 2015, pp. 1201–1206.</w:t>
       </w:r>
     </w:p>
     <w:p>
@@ -20794,7 +20900,7 @@
           <w:rFonts w:ascii="Times New Roman" w:hAnsi="Times New Roman" w:cs="Times New Roman"/>
           <w:color w:val="auto"/>
         </w:rPr>
-        <w:t>[5]</w:t>
+        <w:t>[9]</w:t>
       </w:r>
       <w:r>
         <w:rPr>
@@ -20802,23 +20908,23 @@
           <w:color w:val="auto"/>
         </w:rPr>
         <w:tab/>
-        <w:t xml:space="preserve">W. </w:t>
-      </w:r>
-      <w:proofErr w:type="spellStart"/>
+        <w:t xml:space="preserve">“Olisto makes smart thing smarter, according to your rules.,” </w:t>
+      </w:r>
+      <w:r>
+        <w:rPr>
+          <w:rFonts w:ascii="Times New Roman" w:hAnsi="Times New Roman" w:cs="Times New Roman"/>
+          <w:i/>
+          <w:iCs/>
+          <w:color w:val="auto"/>
+        </w:rPr>
+        <w:t>Olisto</w:t>
+      </w:r>
       <w:r>
         <w:rPr>
           <w:rFonts w:ascii="Times New Roman" w:hAnsi="Times New Roman" w:cs="Times New Roman"/>
           <w:color w:val="auto"/>
         </w:rPr>
-        <w:t>Jih</w:t>
-      </w:r>
-      <w:proofErr w:type="spellEnd"/>
-      <w:r>
-        <w:rPr>
-          <w:rFonts w:ascii="Times New Roman" w:hAnsi="Times New Roman" w:cs="Times New Roman"/>
-          <w:color w:val="auto"/>
-        </w:rPr>
-        <w:t>, J. Y. Hsu, and T.-M. Tsai, “Context-Aware Service Integration for Elderly Care in A Smart Environment,” 2006.</w:t>
+        <w:t>. [Online]. Available: https://olisto.com/. [Accessed: 19-Apr-2018].</w:t>
       </w:r>
     </w:p>
     <w:p>
@@ -20837,7 +20943,7 @@
           <w:rFonts w:ascii="Times New Roman" w:hAnsi="Times New Roman" w:cs="Times New Roman"/>
           <w:color w:val="auto"/>
         </w:rPr>
-        <w:t>[6]</w:t>
+        <w:t>[10]</w:t>
       </w:r>
       <w:r>
         <w:rPr>
@@ -20845,39 +20951,123 @@
           <w:color w:val="auto"/>
         </w:rPr>
         <w:tab/>
-        <w:t xml:space="preserve">N. </w:t>
-      </w:r>
-      <w:proofErr w:type="spellStart"/>
-      <w:r>
+        <w:t>IFTTT, “IFTTT helps your apps and devices work together.” [Online]. Available: https://ifttt.com. [Accessed: 19-Apr-2018].</w:t>
+      </w:r>
+    </w:p>
+    <w:p>
+      <w:pPr>
+        <w:widowControl w:val="0"/>
+        <w:autoSpaceDE w:val="0"/>
+        <w:autoSpaceDN w:val="0"/>
+        <w:adjustRightInd w:val="0"/>
         <w:rPr>
           <w:rFonts w:ascii="Times New Roman" w:hAnsi="Times New Roman" w:cs="Times New Roman"/>
           <w:color w:val="auto"/>
         </w:rPr>
-        <w:t>Mitabe</w:t>
-      </w:r>
-      <w:proofErr w:type="spellEnd"/>
+      </w:pPr>
       <w:r>
         <w:rPr>
           <w:rFonts w:ascii="Times New Roman" w:hAnsi="Times New Roman" w:cs="Times New Roman"/>
           <w:color w:val="auto"/>
         </w:rPr>
-        <w:t xml:space="preserve"> and N. </w:t>
-      </w:r>
-      <w:proofErr w:type="spellStart"/>
+        <w:t>[11]</w:t>
+      </w:r>
       <w:r>
         <w:rPr>
           <w:rFonts w:ascii="Times New Roman" w:hAnsi="Times New Roman" w:cs="Times New Roman"/>
           <w:color w:val="auto"/>
         </w:rPr>
-        <w:t>Shinomiya</w:t>
-      </w:r>
-      <w:proofErr w:type="spellEnd"/>
-      <w:r>
+        <w:tab/>
+        <w:t>“Maps - Navigation &amp; Transit - Apps on Google Play.” [Online]. Available: https://play.google.com/store/apps/details?id=com.google.android.apps.maps&amp;hl=en. [Accessed: 19-Apr-2018].</w:t>
+      </w:r>
+    </w:p>
+    <w:p>
+      <w:pPr>
+        <w:widowControl w:val="0"/>
+        <w:autoSpaceDE w:val="0"/>
+        <w:autoSpaceDN w:val="0"/>
+        <w:adjustRightInd w:val="0"/>
         <w:rPr>
           <w:rFonts w:ascii="Times New Roman" w:hAnsi="Times New Roman" w:cs="Times New Roman"/>
           <w:color w:val="auto"/>
         </w:rPr>
-        <w:t xml:space="preserve">, “Support system for elderly care with ambient sensors in indoor environment,” in </w:t>
+      </w:pPr>
+      <w:r>
+        <w:rPr>
+          <w:rFonts w:ascii="Times New Roman" w:hAnsi="Times New Roman" w:cs="Times New Roman"/>
+          <w:color w:val="auto"/>
+        </w:rPr>
+        <w:t>[12]</w:t>
+      </w:r>
+      <w:r>
+        <w:rPr>
+          <w:rFonts w:ascii="Times New Roman" w:hAnsi="Times New Roman" w:cs="Times New Roman"/>
+          <w:color w:val="auto"/>
+        </w:rPr>
+        <w:tab/>
+        <w:t xml:space="preserve">“Free Community-based GPS, Maps &amp; Traffic Navigation App | Waze.” [Online]. </w:t>
+      </w:r>
+      <w:r>
+        <w:rPr>
+          <w:rFonts w:ascii="Times New Roman" w:hAnsi="Times New Roman" w:cs="Times New Roman"/>
+          <w:color w:val="auto"/>
+        </w:rPr>
+        <w:lastRenderedPageBreak/>
+        <w:t>Available: https://www.waze.com/en. [Accessed: 19-Apr-2018].</w:t>
+      </w:r>
+    </w:p>
+    <w:p>
+      <w:pPr>
+        <w:widowControl w:val="0"/>
+        <w:autoSpaceDE w:val="0"/>
+        <w:autoSpaceDN w:val="0"/>
+        <w:adjustRightInd w:val="0"/>
+        <w:rPr>
+          <w:rFonts w:ascii="Times New Roman" w:hAnsi="Times New Roman" w:cs="Times New Roman"/>
+          <w:color w:val="auto"/>
+        </w:rPr>
+      </w:pPr>
+      <w:r>
+        <w:rPr>
+          <w:rFonts w:ascii="Times New Roman" w:hAnsi="Times New Roman" w:cs="Times New Roman"/>
+          <w:color w:val="auto"/>
+        </w:rPr>
+        <w:t>[13]</w:t>
+      </w:r>
+      <w:r>
+        <w:rPr>
+          <w:rFonts w:ascii="Times New Roman" w:hAnsi="Times New Roman" w:cs="Times New Roman"/>
+          <w:color w:val="auto"/>
+        </w:rPr>
+        <w:tab/>
+        <w:t>Peter G. Chin, “Smart reminders,” 25-Mar-2005.</w:t>
+      </w:r>
+    </w:p>
+    <w:p>
+      <w:pPr>
+        <w:widowControl w:val="0"/>
+        <w:autoSpaceDE w:val="0"/>
+        <w:autoSpaceDN w:val="0"/>
+        <w:adjustRightInd w:val="0"/>
+        <w:rPr>
+          <w:rFonts w:ascii="Times New Roman" w:hAnsi="Times New Roman" w:cs="Times New Roman"/>
+          <w:color w:val="auto"/>
+        </w:rPr>
+      </w:pPr>
+      <w:r>
+        <w:rPr>
+          <w:rFonts w:ascii="Times New Roman" w:hAnsi="Times New Roman" w:cs="Times New Roman"/>
+          <w:color w:val="auto"/>
+        </w:rPr>
+        <w:t>[14]</w:t>
+      </w:r>
+      <w:r>
+        <w:rPr>
+          <w:rFonts w:ascii="Times New Roman" w:hAnsi="Times New Roman" w:cs="Times New Roman"/>
+          <w:color w:val="auto"/>
+        </w:rPr>
+        <w:tab/>
+        <w:t xml:space="preserve">“Timeful,” </w:t>
       </w:r>
       <w:r>
         <w:rPr>
@@ -20886,7 +21076,41 @@
           <w:iCs/>
           <w:color w:val="auto"/>
         </w:rPr>
-        <w:t xml:space="preserve">2017 </w:t>
+        <w:t>Internet Archive</w:t>
+      </w:r>
+      <w:r>
+        <w:rPr>
+          <w:rFonts w:ascii="Times New Roman" w:hAnsi="Times New Roman" w:cs="Times New Roman"/>
+          <w:color w:val="auto"/>
+        </w:rPr>
+        <w:t>, 02-Mar-2015. [Online]. Available: https://web.archive.org/web/20150302091124/http://www.timeful.com/. [Accessed: 19-Apr-2018].</w:t>
+      </w:r>
+    </w:p>
+    <w:p>
+      <w:pPr>
+        <w:widowControl w:val="0"/>
+        <w:autoSpaceDE w:val="0"/>
+        <w:autoSpaceDN w:val="0"/>
+        <w:adjustRightInd w:val="0"/>
+        <w:rPr>
+          <w:rFonts w:ascii="Times New Roman" w:hAnsi="Times New Roman" w:cs="Times New Roman"/>
+          <w:color w:val="auto"/>
+        </w:rPr>
+      </w:pPr>
+      <w:r>
+        <w:rPr>
+          <w:rFonts w:ascii="Times New Roman" w:hAnsi="Times New Roman" w:cs="Times New Roman"/>
+          <w:color w:val="auto"/>
+        </w:rPr>
+        <w:t>[15]</w:t>
+      </w:r>
+      <w:r>
+        <w:rPr>
+          <w:rFonts w:ascii="Times New Roman" w:hAnsi="Times New Roman" w:cs="Times New Roman"/>
+          <w:color w:val="auto"/>
+        </w:rPr>
+        <w:tab/>
+        <w:t xml:space="preserve">N. Clarkson, “Spotify to predict the music you want to listen to,” </w:t>
       </w:r>
       <w:r>
         <w:rPr>
@@ -20895,14 +21119,14 @@
           <w:iCs/>
           <w:color w:val="auto"/>
         </w:rPr>
-        <w:t>Eleventh International Conference on Sensing Technology (ICST)</w:t>
+        <w:t>Virgin</w:t>
       </w:r>
       <w:r>
         <w:rPr>
           <w:rFonts w:ascii="Times New Roman" w:hAnsi="Times New Roman" w:cs="Times New Roman"/>
           <w:color w:val="auto"/>
         </w:rPr>
-        <w:t>, 2017, pp. 1–4.</w:t>
+        <w:t>, 19-Nov-2014. [Online]. Available: https://www.virgin.com/music/spotify-to-predict-the-music-you-want-to-listen-to. [Accessed: 19-Apr-2018].</w:t>
       </w:r>
     </w:p>
     <w:p>
@@ -20921,7 +21145,7 @@
           <w:rFonts w:ascii="Times New Roman" w:hAnsi="Times New Roman" w:cs="Times New Roman"/>
           <w:color w:val="auto"/>
         </w:rPr>
-        <w:t>[7]</w:t>
+        <w:t>[16]</w:t>
       </w:r>
       <w:r>
         <w:rPr>
@@ -20929,71 +21153,23 @@
           <w:color w:val="auto"/>
         </w:rPr>
         <w:tab/>
-        <w:t xml:space="preserve">M. </w:t>
-      </w:r>
-      <w:proofErr w:type="spellStart"/>
+        <w:t xml:space="preserve">F. Kargl, B. Dong, T. Illmann, and M. Weber, </w:t>
+      </w:r>
+      <w:r>
+        <w:rPr>
+          <w:rFonts w:ascii="Times New Roman" w:hAnsi="Times New Roman" w:cs="Times New Roman"/>
+          <w:i/>
+          <w:iCs/>
+          <w:color w:val="auto"/>
+        </w:rPr>
+        <w:t>Smart Reminder - Personal Assistance in a Mobile Computing Environment</w:t>
+      </w:r>
       <w:r>
         <w:rPr>
           <w:rFonts w:ascii="Times New Roman" w:hAnsi="Times New Roman" w:cs="Times New Roman"/>
           <w:color w:val="auto"/>
         </w:rPr>
-        <w:t>Neerincx</w:t>
-      </w:r>
-      <w:proofErr w:type="spellEnd"/>
-      <w:r>
-        <w:rPr>
-          <w:rFonts w:ascii="Times New Roman" w:hAnsi="Times New Roman" w:cs="Times New Roman"/>
-          <w:color w:val="auto"/>
-        </w:rPr>
-        <w:t xml:space="preserve">, M. </w:t>
-      </w:r>
-      <w:proofErr w:type="spellStart"/>
-      <w:r>
-        <w:rPr>
-          <w:rFonts w:ascii="Times New Roman" w:hAnsi="Times New Roman" w:cs="Times New Roman"/>
-          <w:color w:val="auto"/>
-        </w:rPr>
-        <w:t>Tielman</w:t>
-      </w:r>
-      <w:proofErr w:type="spellEnd"/>
-      <w:r>
-        <w:rPr>
-          <w:rFonts w:ascii="Times New Roman" w:hAnsi="Times New Roman" w:cs="Times New Roman"/>
-          <w:color w:val="auto"/>
-        </w:rPr>
-        <w:t xml:space="preserve">, C. </w:t>
-      </w:r>
-      <w:proofErr w:type="spellStart"/>
-      <w:r>
-        <w:rPr>
-          <w:rFonts w:ascii="Times New Roman" w:hAnsi="Times New Roman" w:cs="Times New Roman"/>
-          <w:color w:val="auto"/>
-        </w:rPr>
-        <w:t>Horsch</w:t>
-      </w:r>
-      <w:proofErr w:type="spellEnd"/>
-      <w:r>
-        <w:rPr>
-          <w:rFonts w:ascii="Times New Roman" w:hAnsi="Times New Roman" w:cs="Times New Roman"/>
-          <w:color w:val="auto"/>
-        </w:rPr>
-        <w:t xml:space="preserve">, W.-P. Brinkman, K. Bosch, and R. J. </w:t>
-      </w:r>
-      <w:proofErr w:type="spellStart"/>
-      <w:r>
-        <w:rPr>
-          <w:rFonts w:ascii="Times New Roman" w:hAnsi="Times New Roman" w:cs="Times New Roman"/>
-          <w:color w:val="auto"/>
-        </w:rPr>
-        <w:t>Beun</w:t>
-      </w:r>
-      <w:proofErr w:type="spellEnd"/>
-      <w:r>
-        <w:rPr>
-          <w:rFonts w:ascii="Times New Roman" w:hAnsi="Times New Roman" w:cs="Times New Roman"/>
-          <w:color w:val="auto"/>
-        </w:rPr>
-        <w:t>, “Virtual Health Agents,” 2015.</w:t>
+        <w:t>. 2002.</w:t>
       </w:r>
     </w:p>
     <w:p>
@@ -21012,7 +21188,7 @@
           <w:rFonts w:ascii="Times New Roman" w:hAnsi="Times New Roman" w:cs="Times New Roman"/>
           <w:color w:val="auto"/>
         </w:rPr>
-        <w:t>[8]</w:t>
+        <w:t>[17]</w:t>
       </w:r>
       <w:r>
         <w:rPr>
@@ -21020,23 +21196,88 @@
           <w:color w:val="auto"/>
         </w:rPr>
         <w:tab/>
-        <w:t xml:space="preserve">M. B. van </w:t>
-      </w:r>
-      <w:proofErr w:type="spellStart"/>
-      <w:r>
+        <w:t>A. Robertson, “Location/time-based reminder for personal electronic devices,” 06-Dec-2000.</w:t>
+      </w:r>
+    </w:p>
+    <w:p>
+      <w:pPr>
+        <w:widowControl w:val="0"/>
+        <w:autoSpaceDE w:val="0"/>
+        <w:autoSpaceDN w:val="0"/>
+        <w:adjustRightInd w:val="0"/>
         <w:rPr>
           <w:rFonts w:ascii="Times New Roman" w:hAnsi="Times New Roman" w:cs="Times New Roman"/>
           <w:color w:val="auto"/>
         </w:rPr>
-        <w:t>Riemsdijk</w:t>
-      </w:r>
-      <w:proofErr w:type="spellEnd"/>
+      </w:pPr>
       <w:r>
         <w:rPr>
           <w:rFonts w:ascii="Times New Roman" w:hAnsi="Times New Roman" w:cs="Times New Roman"/>
           <w:color w:val="auto"/>
         </w:rPr>
-        <w:t xml:space="preserve">, C. M. Jonker, and V. Lesser, “Creating Socially Adaptive Electronic Partners: Interaction, Reasoning and Ethical Challenges,” in </w:t>
+        <w:t>[18]</w:t>
+      </w:r>
+      <w:r>
+        <w:rPr>
+          <w:rFonts w:ascii="Times New Roman" w:hAnsi="Times New Roman" w:cs="Times New Roman"/>
+          <w:color w:val="auto"/>
+        </w:rPr>
+        <w:tab/>
+        <w:t>Jason F. Hunzinger, “Location specific reminders for wireless mobiles,” 15-Nov-2001.</w:t>
+      </w:r>
+    </w:p>
+    <w:p>
+      <w:pPr>
+        <w:widowControl w:val="0"/>
+        <w:autoSpaceDE w:val="0"/>
+        <w:autoSpaceDN w:val="0"/>
+        <w:adjustRightInd w:val="0"/>
+        <w:rPr>
+          <w:rFonts w:ascii="Times New Roman" w:hAnsi="Times New Roman" w:cs="Times New Roman"/>
+          <w:color w:val="auto"/>
+        </w:rPr>
+      </w:pPr>
+      <w:r>
+        <w:rPr>
+          <w:rFonts w:ascii="Times New Roman" w:hAnsi="Times New Roman" w:cs="Times New Roman"/>
+          <w:color w:val="auto"/>
+        </w:rPr>
+        <w:t>[19]</w:t>
+      </w:r>
+      <w:r>
+        <w:rPr>
+          <w:rFonts w:ascii="Times New Roman" w:hAnsi="Times New Roman" w:cs="Times New Roman"/>
+          <w:color w:val="auto"/>
+        </w:rPr>
+        <w:tab/>
+        <w:t>Michael Sean McGee, Michael S. McIntyre, and James Randall Walker, “Generating an alarm based on location and time,” 17-Apr-2003.</w:t>
+      </w:r>
+    </w:p>
+    <w:p>
+      <w:pPr>
+        <w:widowControl w:val="0"/>
+        <w:autoSpaceDE w:val="0"/>
+        <w:autoSpaceDN w:val="0"/>
+        <w:adjustRightInd w:val="0"/>
+        <w:rPr>
+          <w:rFonts w:ascii="Times New Roman" w:hAnsi="Times New Roman" w:cs="Times New Roman"/>
+          <w:color w:val="auto"/>
+        </w:rPr>
+      </w:pPr>
+      <w:r>
+        <w:rPr>
+          <w:rFonts w:ascii="Times New Roman" w:hAnsi="Times New Roman" w:cs="Times New Roman"/>
+          <w:color w:val="auto"/>
+        </w:rPr>
+        <w:t>[20]</w:t>
+      </w:r>
+      <w:r>
+        <w:rPr>
+          <w:rFonts w:ascii="Times New Roman" w:hAnsi="Times New Roman" w:cs="Times New Roman"/>
+          <w:color w:val="auto"/>
+        </w:rPr>
+        <w:tab/>
+        <w:t xml:space="preserve">S. W. Kim, M. C. Kim, S. H. Park, Y. K. Jin, and W. S. Choi, “Gate Reminder: A Design Case of a Smart Reminder,” in </w:t>
       </w:r>
       <w:r>
         <w:rPr>
@@ -21045,14 +21286,23 @@
           <w:iCs/>
           <w:color w:val="auto"/>
         </w:rPr>
-        <w:t>Proceedings of the 2015 International Conference on Autonomous Agents and Multiagent Systems</w:t>
+        <w:t xml:space="preserve">Proceedings of the 5th Conference on Designing Interactive Systems: Processes, </w:t>
+      </w:r>
+      <w:r>
+        <w:rPr>
+          <w:rFonts w:ascii="Times New Roman" w:hAnsi="Times New Roman" w:cs="Times New Roman"/>
+          <w:i/>
+          <w:iCs/>
+          <w:color w:val="auto"/>
+        </w:rPr>
+        <w:t>Practices, Methods, and Techniques</w:t>
       </w:r>
       <w:r>
         <w:rPr>
           <w:rFonts w:ascii="Times New Roman" w:hAnsi="Times New Roman" w:cs="Times New Roman"/>
           <w:color w:val="auto"/>
         </w:rPr>
-        <w:t>, Richland, SC, 2015, pp. 1201–1206.</w:t>
+        <w:t>, New York, NY, USA, 2004, pp. 81–90.</w:t>
       </w:r>
     </w:p>
     <w:p>
@@ -21071,7 +21321,7 @@
           <w:rFonts w:ascii="Times New Roman" w:hAnsi="Times New Roman" w:cs="Times New Roman"/>
           <w:color w:val="auto"/>
         </w:rPr>
-        <w:t>[9]</w:t>
+        <w:t>[21]</w:t>
       </w:r>
       <w:r>
         <w:rPr>
@@ -21079,7 +21329,34 @@
           <w:color w:val="auto"/>
         </w:rPr>
         <w:tab/>
-        <w:t xml:space="preserve">“Olisto makes smart thing smarter, according to your rules.,” </w:t>
+        <w:t>S. Helal, C. Giraldo, Y. Kaddoura, C. Lee, H. El Zabadani, and W. Mann, “Smart Phone Based Cognitive Assistant,” Apr. 2018.</w:t>
+      </w:r>
+    </w:p>
+    <w:p>
+      <w:pPr>
+        <w:widowControl w:val="0"/>
+        <w:autoSpaceDE w:val="0"/>
+        <w:autoSpaceDN w:val="0"/>
+        <w:adjustRightInd w:val="0"/>
+        <w:rPr>
+          <w:rFonts w:ascii="Times New Roman" w:hAnsi="Times New Roman" w:cs="Times New Roman"/>
+          <w:color w:val="auto"/>
+        </w:rPr>
+      </w:pPr>
+      <w:r>
+        <w:rPr>
+          <w:rFonts w:ascii="Times New Roman" w:hAnsi="Times New Roman" w:cs="Times New Roman"/>
+          <w:color w:val="auto"/>
+        </w:rPr>
+        <w:t>[22]</w:t>
+      </w:r>
+      <w:r>
+        <w:rPr>
+          <w:rFonts w:ascii="Times New Roman" w:hAnsi="Times New Roman" w:cs="Times New Roman"/>
+          <w:color w:val="auto"/>
+        </w:rPr>
+        <w:tab/>
+        <w:t xml:space="preserve">D. Zhang, M. Hariz, and M. Mokhtari, “Assisting Elders with Mild Dementia Staying at Home,” in </w:t>
       </w:r>
       <w:r>
         <w:rPr>
@@ -21088,14 +21365,14 @@
           <w:iCs/>
           <w:color w:val="auto"/>
         </w:rPr>
-        <w:t>Olisto</w:t>
+        <w:t>2008 Sixth Annual IEEE International Conference on Pervasive Computing and Communications (PerCom)</w:t>
       </w:r>
       <w:r>
         <w:rPr>
           <w:rFonts w:ascii="Times New Roman" w:hAnsi="Times New Roman" w:cs="Times New Roman"/>
           <w:color w:val="auto"/>
         </w:rPr>
-        <w:t>. [Online]. Available: https://olisto.com/. [Accessed: 19-Apr-2018].</w:t>
+        <w:t>, 2008, pp. 692–697.</w:t>
       </w:r>
     </w:p>
     <w:p>
@@ -21114,7 +21391,7 @@
           <w:rFonts w:ascii="Times New Roman" w:hAnsi="Times New Roman" w:cs="Times New Roman"/>
           <w:color w:val="auto"/>
         </w:rPr>
-        <w:t>[10]</w:t>
+        <w:t>[23]</w:t>
       </w:r>
       <w:r>
         <w:rPr>
@@ -21122,7 +21399,39 @@
           <w:color w:val="auto"/>
         </w:rPr>
         <w:tab/>
-        <w:t>IFTTT, “IFTTT helps your apps and devices work together.” [Online]. Available: https://ifttt.com. [Accessed: 19-Apr-2018].</w:t>
+        <w:t xml:space="preserve">M. Philipose </w:t>
+      </w:r>
+      <w:r>
+        <w:rPr>
+          <w:rFonts w:ascii="Times New Roman" w:hAnsi="Times New Roman" w:cs="Times New Roman"/>
+          <w:i/>
+          <w:iCs/>
+          <w:color w:val="auto"/>
+        </w:rPr>
+        <w:t>et al.</w:t>
+      </w:r>
+      <w:r>
+        <w:rPr>
+          <w:rFonts w:ascii="Times New Roman" w:hAnsi="Times New Roman" w:cs="Times New Roman"/>
+          <w:color w:val="auto"/>
+        </w:rPr>
+        <w:t xml:space="preserve">, “Inferring activities from interactions with objects,” </w:t>
+      </w:r>
+      <w:r>
+        <w:rPr>
+          <w:rFonts w:ascii="Times New Roman" w:hAnsi="Times New Roman" w:cs="Times New Roman"/>
+          <w:i/>
+          <w:iCs/>
+          <w:color w:val="auto"/>
+        </w:rPr>
+        <w:t>IEEE Pervasive Comput.</w:t>
+      </w:r>
+      <w:r>
+        <w:rPr>
+          <w:rFonts w:ascii="Times New Roman" w:hAnsi="Times New Roman" w:cs="Times New Roman"/>
+          <w:color w:val="auto"/>
+        </w:rPr>
+        <w:t>, vol. 3, no. 4, pp. 50–57, Oct. 2004.</w:t>
       </w:r>
     </w:p>
     <w:p>
@@ -21141,7 +21450,7 @@
           <w:rFonts w:ascii="Times New Roman" w:hAnsi="Times New Roman" w:cs="Times New Roman"/>
           <w:color w:val="auto"/>
         </w:rPr>
-        <w:t>[11]</w:t>
+        <w:t>[24]</w:t>
       </w:r>
       <w:r>
         <w:rPr>
@@ -21149,7 +21458,23 @@
           <w:color w:val="auto"/>
         </w:rPr>
         <w:tab/>
-        <w:t>“Maps - Navigation &amp; Transit - Apps on Google Play.” [Online]. Available: https://play.google.com/store/apps/details?id=com.google.android.apps.maps&amp;hl=en. [Accessed: 19-Apr-2018].</w:t>
+        <w:t xml:space="preserve">A. Hristova, A. M. Bernardos, and J. R. Casar, “Context-aware services for ambient assisted living: A case-study,” in </w:t>
+      </w:r>
+      <w:r>
+        <w:rPr>
+          <w:rFonts w:ascii="Times New Roman" w:hAnsi="Times New Roman" w:cs="Times New Roman"/>
+          <w:i/>
+          <w:iCs/>
+          <w:color w:val="auto"/>
+        </w:rPr>
+        <w:t>2008 First International Symposium on Applied Sciences on Biomedical and Communication Technologies</w:t>
+      </w:r>
+      <w:r>
+        <w:rPr>
+          <w:rFonts w:ascii="Times New Roman" w:hAnsi="Times New Roman" w:cs="Times New Roman"/>
+          <w:color w:val="auto"/>
+        </w:rPr>
+        <w:t>, 2008, pp. 1–5.</w:t>
       </w:r>
     </w:p>
     <w:p>
@@ -21168,7 +21493,7 @@
           <w:rFonts w:ascii="Times New Roman" w:hAnsi="Times New Roman" w:cs="Times New Roman"/>
           <w:color w:val="auto"/>
         </w:rPr>
-        <w:t>[12]</w:t>
+        <w:t>[25]</w:t>
       </w:r>
       <w:r>
         <w:rPr>
@@ -21176,15 +21501,7 @@
           <w:color w:val="auto"/>
         </w:rPr>
         <w:tab/>
-        <w:t xml:space="preserve">“Free Community-based GPS, Maps &amp; Traffic Navigation App | Waze.” [Online]. </w:t>
-      </w:r>
-      <w:r>
-        <w:rPr>
-          <w:rFonts w:ascii="Times New Roman" w:hAnsi="Times New Roman" w:cs="Times New Roman"/>
-          <w:color w:val="auto"/>
-        </w:rPr>
-        <w:lastRenderedPageBreak/>
-        <w:t>Available: https://www.waze.com/en. [Accessed: 19-Apr-2018].</w:t>
+        <w:t>M. S. Kließ and M. B. van Riemsdijk, “Requirements for a Temporal Logic of Daily Activities for Supportive Technology.”</w:t>
       </w:r>
     </w:p>
     <w:p>
@@ -21203,7 +21520,7 @@
           <w:rFonts w:ascii="Times New Roman" w:hAnsi="Times New Roman" w:cs="Times New Roman"/>
           <w:color w:val="auto"/>
         </w:rPr>
-        <w:t>[13]</w:t>
+        <w:t>[26]</w:t>
       </w:r>
       <w:r>
         <w:rPr>
@@ -21211,7 +21528,23 @@
           <w:color w:val="auto"/>
         </w:rPr>
         <w:tab/>
-        <w:t>Peter G. Chin, “Smart reminders,” 25-Mar-2005.</w:t>
+        <w:t xml:space="preserve">P. Pasotti, M. B. van Riemsdijk, and C. M. Jonker, “Representing human habits: towards a habit support agent,” in </w:t>
+      </w:r>
+      <w:r>
+        <w:rPr>
+          <w:rFonts w:ascii="Times New Roman" w:hAnsi="Times New Roman" w:cs="Times New Roman"/>
+          <w:i/>
+          <w:iCs/>
+          <w:color w:val="auto"/>
+        </w:rPr>
+        <w:t>Proceedings of the 10th International workshop on Normative Multiagent Systems (NorMAS’16)</w:t>
+      </w:r>
+      <w:r>
+        <w:rPr>
+          <w:rFonts w:ascii="Times New Roman" w:hAnsi="Times New Roman" w:cs="Times New Roman"/>
+          <w:color w:val="auto"/>
+        </w:rPr>
+        <w:t>, 2016.</w:t>
       </w:r>
     </w:p>
     <w:p>
@@ -21230,7 +21563,7 @@
           <w:rFonts w:ascii="Times New Roman" w:hAnsi="Times New Roman" w:cs="Times New Roman"/>
           <w:color w:val="auto"/>
         </w:rPr>
-        <w:t>[14]</w:t>
+        <w:t>[27]</w:t>
       </w:r>
       <w:r>
         <w:rPr>
@@ -21238,23 +21571,49 @@
           <w:color w:val="auto"/>
         </w:rPr>
         <w:tab/>
-        <w:t>“</w:t>
-      </w:r>
-      <w:proofErr w:type="spellStart"/>
+        <w:t>P. Pasotti, C. M. Jonker, and M. B. van Riemsdijk, “Towards a formalisation of Action Identiﬁcation Hierarchies</w:t>
+      </w:r>
+      <w:r>
+        <w:rPr>
+          <w:rFonts w:ascii="Cambria Math" w:hAnsi="Cambria Math" w:cs="Cambria Math"/>
+          <w:color w:val="auto"/>
+        </w:rPr>
+        <w:t>∗</w:t>
+      </w:r>
       <w:r>
         <w:rPr>
           <w:rFonts w:ascii="Times New Roman" w:hAnsi="Times New Roman" w:cs="Times New Roman"/>
           <w:color w:val="auto"/>
         </w:rPr>
-        <w:t>Timeful</w:t>
-      </w:r>
-      <w:proofErr w:type="spellEnd"/>
-      <w:r>
+        <w:t>.”</w:t>
+      </w:r>
+    </w:p>
+    <w:p>
+      <w:pPr>
+        <w:widowControl w:val="0"/>
+        <w:autoSpaceDE w:val="0"/>
+        <w:autoSpaceDN w:val="0"/>
+        <w:adjustRightInd w:val="0"/>
         <w:rPr>
           <w:rFonts w:ascii="Times New Roman" w:hAnsi="Times New Roman" w:cs="Times New Roman"/>
           <w:color w:val="auto"/>
         </w:rPr>
-        <w:t xml:space="preserve">,” </w:t>
+      </w:pPr>
+      <w:r>
+        <w:rPr>
+          <w:rFonts w:ascii="Times New Roman" w:hAnsi="Times New Roman" w:cs="Times New Roman"/>
+          <w:color w:val="auto"/>
+        </w:rPr>
+        <w:lastRenderedPageBreak/>
+        <w:t>[28]</w:t>
+      </w:r>
+      <w:r>
+        <w:rPr>
+          <w:rFonts w:ascii="Times New Roman" w:hAnsi="Times New Roman" w:cs="Times New Roman"/>
+          <w:color w:val="auto"/>
+        </w:rPr>
+        <w:tab/>
+        <w:t xml:space="preserve">S. Zhou, C.-H. Chu, Z. Yu, and J. Kim, “A context-aware reminder system for elders based on fuzzy linguistic approach,” </w:t>
       </w:r>
       <w:r>
         <w:rPr>
@@ -21263,14 +21622,14 @@
           <w:iCs/>
           <w:color w:val="auto"/>
         </w:rPr>
-        <w:t>Internet Archive</w:t>
+        <w:t>Expert Syst. Appl.</w:t>
       </w:r>
       <w:r>
         <w:rPr>
           <w:rFonts w:ascii="Times New Roman" w:hAnsi="Times New Roman" w:cs="Times New Roman"/>
           <w:color w:val="auto"/>
         </w:rPr>
-        <w:t>, 02-Mar-2015. [Online]. Available: https://web.archive.org/web/20150302091124/http://www.timeful.com/. [Accessed: 19-Apr-2018].</w:t>
+        <w:t>, vol. 39, no. 10, pp. 9411–9419, Aug. 2012.</w:t>
       </w:r>
     </w:p>
     <w:p>
@@ -21289,7 +21648,7 @@
           <w:rFonts w:ascii="Times New Roman" w:hAnsi="Times New Roman" w:cs="Times New Roman"/>
           <w:color w:val="auto"/>
         </w:rPr>
-        <w:t>[15]</w:t>
+        <w:t>[29]</w:t>
       </w:r>
       <w:r>
         <w:rPr>
@@ -21297,7 +21656,7 @@
           <w:color w:val="auto"/>
         </w:rPr>
         <w:tab/>
-        <w:t xml:space="preserve">N. Clarkson, “Spotify to predict the music you want to listen to,” </w:t>
+        <w:t xml:space="preserve">H. T. Chaminda, V. Klyuev, and K. Naruse, “A smart reminder system for complex human activities,” in </w:t>
       </w:r>
       <w:r>
         <w:rPr>
@@ -21306,14 +21665,14 @@
           <w:iCs/>
           <w:color w:val="auto"/>
         </w:rPr>
-        <w:t>Virgin</w:t>
+        <w:t>2012 14th International Conference on Advanced Communication Technology (ICACT)</w:t>
       </w:r>
       <w:r>
         <w:rPr>
           <w:rFonts w:ascii="Times New Roman" w:hAnsi="Times New Roman" w:cs="Times New Roman"/>
           <w:color w:val="auto"/>
         </w:rPr>
-        <w:t>, 19-Nov-2014. [Online]. Available: https://www.virgin.com/music/spotify-to-predict-the-music-you-want-to-listen-to. [Accessed: 19-Apr-2018].</w:t>
+        <w:t>, 2012, pp. 235–240.</w:t>
       </w:r>
     </w:p>
     <w:p>
@@ -21332,7 +21691,7 @@
           <w:rFonts w:ascii="Times New Roman" w:hAnsi="Times New Roman" w:cs="Times New Roman"/>
           <w:color w:val="auto"/>
         </w:rPr>
-        <w:t>[16]</w:t>
+        <w:t>[30]</w:t>
       </w:r>
       <w:r>
         <w:rPr>
@@ -21340,39 +21699,7 @@
           <w:color w:val="auto"/>
         </w:rPr>
         <w:tab/>
-        <w:t xml:space="preserve">F. </w:t>
-      </w:r>
-      <w:proofErr w:type="spellStart"/>
-      <w:r>
-        <w:rPr>
-          <w:rFonts w:ascii="Times New Roman" w:hAnsi="Times New Roman" w:cs="Times New Roman"/>
-          <w:color w:val="auto"/>
-        </w:rPr>
-        <w:t>Kargl</w:t>
-      </w:r>
-      <w:proofErr w:type="spellEnd"/>
-      <w:r>
-        <w:rPr>
-          <w:rFonts w:ascii="Times New Roman" w:hAnsi="Times New Roman" w:cs="Times New Roman"/>
-          <w:color w:val="auto"/>
-        </w:rPr>
-        <w:t xml:space="preserve">, B. Dong, T. </w:t>
-      </w:r>
-      <w:proofErr w:type="spellStart"/>
-      <w:r>
-        <w:rPr>
-          <w:rFonts w:ascii="Times New Roman" w:hAnsi="Times New Roman" w:cs="Times New Roman"/>
-          <w:color w:val="auto"/>
-        </w:rPr>
-        <w:t>Illmann</w:t>
-      </w:r>
-      <w:proofErr w:type="spellEnd"/>
-      <w:r>
-        <w:rPr>
-          <w:rFonts w:ascii="Times New Roman" w:hAnsi="Times New Roman" w:cs="Times New Roman"/>
-          <w:color w:val="auto"/>
-        </w:rPr>
-        <w:t xml:space="preserve">, and M. Weber, </w:t>
+        <w:t xml:space="preserve">E. Nazerfard, P. Rashidi, and D. J. Cook, “Using Association Rule Mining to Discover Temporal Relations of Daily Activities,” in </w:t>
       </w:r>
       <w:r>
         <w:rPr>
@@ -21381,14 +21708,14 @@
           <w:iCs/>
           <w:color w:val="auto"/>
         </w:rPr>
-        <w:t>Smart Reminder - Personal Assistance in a Mobile Computing Environment</w:t>
+        <w:t>Toward Useful Services for Elderly and People with Disabilities</w:t>
       </w:r>
       <w:r>
         <w:rPr>
           <w:rFonts w:ascii="Times New Roman" w:hAnsi="Times New Roman" w:cs="Times New Roman"/>
           <w:color w:val="auto"/>
         </w:rPr>
-        <w:t>. 2002.</w:t>
+        <w:t>, 2011, pp. 49–56.</w:t>
       </w:r>
     </w:p>
     <w:p>
@@ -21407,7 +21734,7 @@
           <w:rFonts w:ascii="Times New Roman" w:hAnsi="Times New Roman" w:cs="Times New Roman"/>
           <w:color w:val="auto"/>
         </w:rPr>
-        <w:t>[17]</w:t>
+        <w:t>[31]</w:t>
       </w:r>
       <w:r>
         <w:rPr>
@@ -21415,7 +21742,23 @@
           <w:color w:val="auto"/>
         </w:rPr>
         <w:tab/>
-        <w:t>A. Robertson, “Location/time-based reminder for personal electronic devices,” 06-Dec-2000.</w:t>
+        <w:t xml:space="preserve">S. Vurgun, M. Philipose, and M. Pavel, “A Statistical Reasoning System for Medication Prompting,” in </w:t>
+      </w:r>
+      <w:r>
+        <w:rPr>
+          <w:rFonts w:ascii="Times New Roman" w:hAnsi="Times New Roman" w:cs="Times New Roman"/>
+          <w:i/>
+          <w:iCs/>
+          <w:color w:val="auto"/>
+        </w:rPr>
+        <w:t>UbiComp 2007: Ubiquitous Computing</w:t>
+      </w:r>
+      <w:r>
+        <w:rPr>
+          <w:rFonts w:ascii="Times New Roman" w:hAnsi="Times New Roman" w:cs="Times New Roman"/>
+          <w:color w:val="auto"/>
+        </w:rPr>
+        <w:t>, 2007, pp. 1–18.</w:t>
       </w:r>
     </w:p>
     <w:p>
@@ -21434,7 +21777,7 @@
           <w:rFonts w:ascii="Times New Roman" w:hAnsi="Times New Roman" w:cs="Times New Roman"/>
           <w:color w:val="auto"/>
         </w:rPr>
-        <w:t>[18]</w:t>
+        <w:t>[32]</w:t>
       </w:r>
       <w:r>
         <w:rPr>
@@ -21442,23 +21785,23 @@
           <w:color w:val="auto"/>
         </w:rPr>
         <w:tab/>
-        <w:t xml:space="preserve">Jason F. </w:t>
-      </w:r>
-      <w:proofErr w:type="spellStart"/>
+        <w:t xml:space="preserve">P. Giorgini, J. Mylopoulos, E. Nicchiarelli, and R. Sebastiani, “Reasoning with Goal Models,” in </w:t>
+      </w:r>
+      <w:r>
+        <w:rPr>
+          <w:rFonts w:ascii="Times New Roman" w:hAnsi="Times New Roman" w:cs="Times New Roman"/>
+          <w:i/>
+          <w:iCs/>
+          <w:color w:val="auto"/>
+        </w:rPr>
+        <w:t>Conceptual Modeling — ER 2002</w:t>
+      </w:r>
       <w:r>
         <w:rPr>
           <w:rFonts w:ascii="Times New Roman" w:hAnsi="Times New Roman" w:cs="Times New Roman"/>
           <w:color w:val="auto"/>
         </w:rPr>
-        <w:t>Hunzinger</w:t>
-      </w:r>
-      <w:proofErr w:type="spellEnd"/>
-      <w:r>
-        <w:rPr>
-          <w:rFonts w:ascii="Times New Roman" w:hAnsi="Times New Roman" w:cs="Times New Roman"/>
-          <w:color w:val="auto"/>
-        </w:rPr>
-        <w:t>, “Location specific reminders for wireless mobiles,” 15-Nov-2001.</w:t>
+        <w:t>, 2002, pp. 167–181.</w:t>
       </w:r>
     </w:p>
     <w:p>
@@ -21477,7 +21820,7 @@
           <w:rFonts w:ascii="Times New Roman" w:hAnsi="Times New Roman" w:cs="Times New Roman"/>
           <w:color w:val="auto"/>
         </w:rPr>
-        <w:t>[19]</w:t>
+        <w:t>[33]</w:t>
       </w:r>
       <w:r>
         <w:rPr>
@@ -21485,7 +21828,23 @@
           <w:color w:val="auto"/>
         </w:rPr>
         <w:tab/>
-        <w:t>Michael Sean McGee, Michael S. McIntyre, and James Randall Walker, “Generating an alarm based on location and time,” 17-Apr-2003.</w:t>
+        <w:t xml:space="preserve">H. Oinas-Kukkonen, “A foundation for the study of behavior change support systems,” </w:t>
+      </w:r>
+      <w:r>
+        <w:rPr>
+          <w:rFonts w:ascii="Times New Roman" w:hAnsi="Times New Roman" w:cs="Times New Roman"/>
+          <w:i/>
+          <w:iCs/>
+          <w:color w:val="auto"/>
+        </w:rPr>
+        <w:t>Pers. Ubiquitous Comput.</w:t>
+      </w:r>
+      <w:r>
+        <w:rPr>
+          <w:rFonts w:ascii="Times New Roman" w:hAnsi="Times New Roman" w:cs="Times New Roman"/>
+          <w:color w:val="auto"/>
+        </w:rPr>
+        <w:t>, vol. 17, no. 6, pp. 1223–1235, Aug. 2013.</w:t>
       </w:r>
     </w:p>
     <w:p>
@@ -21504,7 +21863,7 @@
           <w:rFonts w:ascii="Times New Roman" w:hAnsi="Times New Roman" w:cs="Times New Roman"/>
           <w:color w:val="auto"/>
         </w:rPr>
-        <w:t>[20]</w:t>
+        <w:t>[34]</w:t>
       </w:r>
       <w:r>
         <w:rPr>
@@ -21512,23 +21871,68 @@
           <w:color w:val="auto"/>
         </w:rPr>
         <w:tab/>
-        <w:t xml:space="preserve">S. W. Kim, M. C. Kim, S. H. Park, Y. K. </w:t>
-      </w:r>
-      <w:proofErr w:type="spellStart"/>
-      <w:r>
+        <w:t>R. Klaassen, “HCI Perspectives on Behavior Change Support Systems,” Feb. 2015.</w:t>
+      </w:r>
+    </w:p>
+    <w:p>
+      <w:pPr>
+        <w:widowControl w:val="0"/>
+        <w:autoSpaceDE w:val="0"/>
+        <w:autoSpaceDN w:val="0"/>
+        <w:adjustRightInd w:val="0"/>
         <w:rPr>
           <w:rFonts w:ascii="Times New Roman" w:hAnsi="Times New Roman" w:cs="Times New Roman"/>
           <w:color w:val="auto"/>
         </w:rPr>
-        <w:t>Jin</w:t>
-      </w:r>
-      <w:proofErr w:type="spellEnd"/>
+      </w:pPr>
       <w:r>
         <w:rPr>
           <w:rFonts w:ascii="Times New Roman" w:hAnsi="Times New Roman" w:cs="Times New Roman"/>
           <w:color w:val="auto"/>
         </w:rPr>
-        <w:t xml:space="preserve">, and W. S. Choi, “Gate Reminder: A Design Case of a Smart Reminder,” in </w:t>
+        <w:t>[35]</w:t>
+      </w:r>
+      <w:r>
+        <w:rPr>
+          <w:rFonts w:ascii="Times New Roman" w:hAnsi="Times New Roman" w:cs="Times New Roman"/>
+          <w:color w:val="auto"/>
+        </w:rPr>
+        <w:tab/>
+        <w:t xml:space="preserve">A. Fritzen, N. Leipold, N. Terzimehic, M. Böhm, and H. Krcmar, “HeadacheCoach: Towards Headache Prevention </w:t>
+      </w:r>
+      <w:r>
+        <w:rPr>
+          <w:rFonts w:ascii="Times New Roman" w:hAnsi="Times New Roman" w:cs="Times New Roman"/>
+          <w:color w:val="auto"/>
+        </w:rPr>
+        <w:t>by Sensing and Making Sense of Personal Lifestyle Data,” 2017.</w:t>
+      </w:r>
+    </w:p>
+    <w:p>
+      <w:pPr>
+        <w:widowControl w:val="0"/>
+        <w:autoSpaceDE w:val="0"/>
+        <w:autoSpaceDN w:val="0"/>
+        <w:adjustRightInd w:val="0"/>
+        <w:rPr>
+          <w:rFonts w:ascii="Times New Roman" w:hAnsi="Times New Roman" w:cs="Times New Roman"/>
+          <w:color w:val="auto"/>
+        </w:rPr>
+      </w:pPr>
+      <w:r>
+        <w:rPr>
+          <w:rFonts w:ascii="Times New Roman" w:hAnsi="Times New Roman" w:cs="Times New Roman"/>
+          <w:color w:val="auto"/>
+        </w:rPr>
+        <w:t>[36]</w:t>
+      </w:r>
+      <w:r>
+        <w:rPr>
+          <w:rFonts w:ascii="Times New Roman" w:hAnsi="Times New Roman" w:cs="Times New Roman"/>
+          <w:color w:val="auto"/>
+        </w:rPr>
+        <w:tab/>
+        <w:t xml:space="preserve">E. S. Poole, “HCI and mobile health interventions,” </w:t>
       </w:r>
       <w:r>
         <w:rPr>
@@ -21537,7 +21941,68 @@
           <w:iCs/>
           <w:color w:val="auto"/>
         </w:rPr>
-        <w:t xml:space="preserve">Proceedings of the 5th Conference on Designing Interactive Systems: Processes, </w:t>
+        <w:t>Transl. Behav. Med.</w:t>
+      </w:r>
+      <w:r>
+        <w:rPr>
+          <w:rFonts w:ascii="Times New Roman" w:hAnsi="Times New Roman" w:cs="Times New Roman"/>
+          <w:color w:val="auto"/>
+        </w:rPr>
+        <w:t>, vol. 3, no. 4, pp. 402–405, Dec. 2013.</w:t>
+      </w:r>
+    </w:p>
+    <w:p>
+      <w:pPr>
+        <w:widowControl w:val="0"/>
+        <w:autoSpaceDE w:val="0"/>
+        <w:autoSpaceDN w:val="0"/>
+        <w:adjustRightInd w:val="0"/>
+        <w:rPr>
+          <w:rFonts w:ascii="Times New Roman" w:hAnsi="Times New Roman" w:cs="Times New Roman"/>
+          <w:color w:val="auto"/>
+        </w:rPr>
+      </w:pPr>
+      <w:r>
+        <w:rPr>
+          <w:rFonts w:ascii="Times New Roman" w:hAnsi="Times New Roman" w:cs="Times New Roman"/>
+          <w:color w:val="auto"/>
+        </w:rPr>
+        <w:t>[37]</w:t>
+      </w:r>
+      <w:r>
+        <w:rPr>
+          <w:rFonts w:ascii="Times New Roman" w:hAnsi="Times New Roman" w:cs="Times New Roman"/>
+          <w:color w:val="auto"/>
+        </w:rPr>
+        <w:tab/>
+        <w:t>“State of the IoT 2018: Number of IoT devices now at 7B – Market accelerating.” .</w:t>
+      </w:r>
+    </w:p>
+    <w:p>
+      <w:pPr>
+        <w:widowControl w:val="0"/>
+        <w:autoSpaceDE w:val="0"/>
+        <w:autoSpaceDN w:val="0"/>
+        <w:adjustRightInd w:val="0"/>
+        <w:rPr>
+          <w:rFonts w:ascii="Times New Roman" w:hAnsi="Times New Roman" w:cs="Times New Roman"/>
+          <w:color w:val="auto"/>
+        </w:rPr>
+      </w:pPr>
+      <w:r>
+        <w:rPr>
+          <w:rFonts w:ascii="Times New Roman" w:hAnsi="Times New Roman" w:cs="Times New Roman"/>
+          <w:color w:val="auto"/>
+        </w:rPr>
+        <w:t>[38]</w:t>
+      </w:r>
+      <w:r>
+        <w:rPr>
+          <w:rFonts w:ascii="Times New Roman" w:hAnsi="Times New Roman" w:cs="Times New Roman"/>
+          <w:color w:val="auto"/>
+        </w:rPr>
+        <w:tab/>
+        <w:t xml:space="preserve">A. M. Bernardos, P. Tarrío, and J. R. Casar, “CASanDRA: A Framework to Provide Context Acquisition Services ANd Reasoning Algorithms for Ambient Intelligence Applications,” in </w:t>
       </w:r>
       <w:r>
         <w:rPr>
@@ -21546,14 +22011,14 @@
           <w:iCs/>
           <w:color w:val="auto"/>
         </w:rPr>
-        <w:t>Practices, Methods, and Techniques</w:t>
+        <w:t>2009 International Conference on Parallel and Distributed Computing, Applications and Technologies</w:t>
       </w:r>
       <w:r>
         <w:rPr>
           <w:rFonts w:ascii="Times New Roman" w:hAnsi="Times New Roman" w:cs="Times New Roman"/>
           <w:color w:val="auto"/>
         </w:rPr>
-        <w:t>, New York, NY, USA, 2004, pp. 81–90.</w:t>
+        <w:t>, 2009, pp. 372–377.</w:t>
       </w:r>
     </w:p>
     <w:p>
@@ -21572,7 +22037,7 @@
           <w:rFonts w:ascii="Times New Roman" w:hAnsi="Times New Roman" w:cs="Times New Roman"/>
           <w:color w:val="auto"/>
         </w:rPr>
-        <w:t>[21]</w:t>
+        <w:t>[39]</w:t>
       </w:r>
       <w:r>
         <w:rPr>
@@ -21580,71 +22045,23 @@
           <w:color w:val="auto"/>
         </w:rPr>
         <w:tab/>
-        <w:t xml:space="preserve">S. </w:t>
-      </w:r>
-      <w:proofErr w:type="spellStart"/>
+        <w:t xml:space="preserve">“MagHive - World’s First Modular Smart Reminder (Canceled),” </w:t>
+      </w:r>
+      <w:r>
+        <w:rPr>
+          <w:rFonts w:ascii="Times New Roman" w:hAnsi="Times New Roman" w:cs="Times New Roman"/>
+          <w:i/>
+          <w:iCs/>
+          <w:color w:val="auto"/>
+        </w:rPr>
+        <w:t>Kickstarter</w:t>
+      </w:r>
       <w:r>
         <w:rPr>
           <w:rFonts w:ascii="Times New Roman" w:hAnsi="Times New Roman" w:cs="Times New Roman"/>
           <w:color w:val="auto"/>
         </w:rPr>
-        <w:t>Helal</w:t>
-      </w:r>
-      <w:proofErr w:type="spellEnd"/>
-      <w:r>
-        <w:rPr>
-          <w:rFonts w:ascii="Times New Roman" w:hAnsi="Times New Roman" w:cs="Times New Roman"/>
-          <w:color w:val="auto"/>
-        </w:rPr>
-        <w:t xml:space="preserve">, C. </w:t>
-      </w:r>
-      <w:proofErr w:type="spellStart"/>
-      <w:r>
-        <w:rPr>
-          <w:rFonts w:ascii="Times New Roman" w:hAnsi="Times New Roman" w:cs="Times New Roman"/>
-          <w:color w:val="auto"/>
-        </w:rPr>
-        <w:t>Giraldo</w:t>
-      </w:r>
-      <w:proofErr w:type="spellEnd"/>
-      <w:r>
-        <w:rPr>
-          <w:rFonts w:ascii="Times New Roman" w:hAnsi="Times New Roman" w:cs="Times New Roman"/>
-          <w:color w:val="auto"/>
-        </w:rPr>
-        <w:t xml:space="preserve">, Y. </w:t>
-      </w:r>
-      <w:proofErr w:type="spellStart"/>
-      <w:r>
-        <w:rPr>
-          <w:rFonts w:ascii="Times New Roman" w:hAnsi="Times New Roman" w:cs="Times New Roman"/>
-          <w:color w:val="auto"/>
-        </w:rPr>
-        <w:t>Kaddoura</w:t>
-      </w:r>
-      <w:proofErr w:type="spellEnd"/>
-      <w:r>
-        <w:rPr>
-          <w:rFonts w:ascii="Times New Roman" w:hAnsi="Times New Roman" w:cs="Times New Roman"/>
-          <w:color w:val="auto"/>
-        </w:rPr>
-        <w:t xml:space="preserve">, C. Lee, H. El </w:t>
-      </w:r>
-      <w:proofErr w:type="spellStart"/>
-      <w:r>
-        <w:rPr>
-          <w:rFonts w:ascii="Times New Roman" w:hAnsi="Times New Roman" w:cs="Times New Roman"/>
-          <w:color w:val="auto"/>
-        </w:rPr>
-        <w:t>Zabadani</w:t>
-      </w:r>
-      <w:proofErr w:type="spellEnd"/>
-      <w:r>
-        <w:rPr>
-          <w:rFonts w:ascii="Times New Roman" w:hAnsi="Times New Roman" w:cs="Times New Roman"/>
-          <w:color w:val="auto"/>
-        </w:rPr>
-        <w:t>, and W. Mann, “Smart Phone Based Cognitive Assistant,” Apr. 2018.</w:t>
+        <w:t>. [Online]. Available: https://www.kickstarter.com/projects/2034560442/maghive-worlds-first-modular-smart-reminder. [Accessed: 24-Jul-2018].</w:t>
       </w:r>
     </w:p>
     <w:p>
@@ -21663,7 +22080,7 @@
           <w:rFonts w:ascii="Times New Roman" w:hAnsi="Times New Roman" w:cs="Times New Roman"/>
           <w:color w:val="auto"/>
         </w:rPr>
-        <w:t>[22]</w:t>
+        <w:t>[40]</w:t>
       </w:r>
       <w:r>
         <w:rPr>
@@ -21671,39 +22088,34 @@
           <w:color w:val="auto"/>
         </w:rPr>
         <w:tab/>
-        <w:t xml:space="preserve">D. Zhang, M. </w:t>
-      </w:r>
-      <w:proofErr w:type="spellStart"/>
-      <w:r>
+        <w:t>P. Shanahan, “Machine Learning for Context-aware Reminders and Suggestions,” PhD Thesis, University of California at San Diego, La Jolla, CA, USA, 2009.</w:t>
+      </w:r>
+    </w:p>
+    <w:p>
+      <w:pPr>
+        <w:widowControl w:val="0"/>
+        <w:autoSpaceDE w:val="0"/>
+        <w:autoSpaceDN w:val="0"/>
+        <w:adjustRightInd w:val="0"/>
         <w:rPr>
           <w:rFonts w:ascii="Times New Roman" w:hAnsi="Times New Roman" w:cs="Times New Roman"/>
           <w:color w:val="auto"/>
         </w:rPr>
-        <w:t>Hariz</w:t>
-      </w:r>
-      <w:proofErr w:type="spellEnd"/>
+      </w:pPr>
       <w:r>
         <w:rPr>
           <w:rFonts w:ascii="Times New Roman" w:hAnsi="Times New Roman" w:cs="Times New Roman"/>
           <w:color w:val="auto"/>
         </w:rPr>
-        <w:t xml:space="preserve">, and M. </w:t>
-      </w:r>
-      <w:proofErr w:type="spellStart"/>
+        <w:t>[41]</w:t>
+      </w:r>
       <w:r>
         <w:rPr>
           <w:rFonts w:ascii="Times New Roman" w:hAnsi="Times New Roman" w:cs="Times New Roman"/>
           <w:color w:val="auto"/>
         </w:rPr>
-        <w:t>Mokhtari</w:t>
-      </w:r>
-      <w:proofErr w:type="spellEnd"/>
-      <w:r>
-        <w:rPr>
-          <w:rFonts w:ascii="Times New Roman" w:hAnsi="Times New Roman" w:cs="Times New Roman"/>
-          <w:color w:val="auto"/>
-        </w:rPr>
-        <w:t xml:space="preserve">, “Assisting Elders with Mild Dementia Staying at Home,” in </w:t>
+        <w:tab/>
+        <w:t xml:space="preserve">A. K. Dey and G. D. Abowd, “CybreMinder: A Context-Aware System for Supporting Reminders,” in </w:t>
       </w:r>
       <w:r>
         <w:rPr>
@@ -21712,9 +22124,42 @@
           <w:iCs/>
           <w:color w:val="auto"/>
         </w:rPr>
-        <w:t>2008 Sixth Annual IEEE International Conference on Pervasive Computing and Communications (</w:t>
-      </w:r>
-      <w:proofErr w:type="spellStart"/>
+        <w:t>Handheld and Ubiquitous Computing</w:t>
+      </w:r>
+      <w:r>
+        <w:rPr>
+          <w:rFonts w:ascii="Times New Roman" w:hAnsi="Times New Roman" w:cs="Times New Roman"/>
+          <w:color w:val="auto"/>
+        </w:rPr>
+        <w:t>, 2000, pp. 172–186.</w:t>
+      </w:r>
+    </w:p>
+    <w:p>
+      <w:pPr>
+        <w:widowControl w:val="0"/>
+        <w:autoSpaceDE w:val="0"/>
+        <w:autoSpaceDN w:val="0"/>
+        <w:adjustRightInd w:val="0"/>
+        <w:rPr>
+          <w:rFonts w:ascii="Times New Roman" w:hAnsi="Times New Roman" w:cs="Times New Roman"/>
+          <w:color w:val="auto"/>
+        </w:rPr>
+      </w:pPr>
+      <w:r>
+        <w:rPr>
+          <w:rFonts w:ascii="Times New Roman" w:hAnsi="Times New Roman" w:cs="Times New Roman"/>
+          <w:color w:val="auto"/>
+        </w:rPr>
+        <w:t>[42]</w:t>
+      </w:r>
+      <w:r>
+        <w:rPr>
+          <w:rFonts w:ascii="Times New Roman" w:hAnsi="Times New Roman" w:cs="Times New Roman"/>
+          <w:color w:val="auto"/>
+        </w:rPr>
+        <w:tab/>
+        <w:t xml:space="preserve">F. Corno, L. D. Russis, and T. Montanaro, “A context and user aware smart notification system,” in </w:t>
+      </w:r>
       <w:r>
         <w:rPr>
           <w:rFonts w:ascii="Times New Roman" w:hAnsi="Times New Roman" w:cs="Times New Roman"/>
@@ -21722,9 +22167,50 @@
           <w:iCs/>
           <w:color w:val="auto"/>
         </w:rPr>
-        <w:t>PerCom</w:t>
-      </w:r>
-      <w:proofErr w:type="spellEnd"/>
+        <w:t>2015 IEEE 2nd World Forum on Internet of Things (WF-IoT)</w:t>
+      </w:r>
+      <w:r>
+        <w:rPr>
+          <w:rFonts w:ascii="Times New Roman" w:hAnsi="Times New Roman" w:cs="Times New Roman"/>
+          <w:color w:val="auto"/>
+        </w:rPr>
+        <w:t xml:space="preserve">, </w:t>
+      </w:r>
+      <w:r>
+        <w:rPr>
+          <w:rFonts w:ascii="Times New Roman" w:hAnsi="Times New Roman" w:cs="Times New Roman"/>
+          <w:color w:val="auto"/>
+        </w:rPr>
+        <w:lastRenderedPageBreak/>
+        <w:t>2015, pp. 645–651.</w:t>
+      </w:r>
+    </w:p>
+    <w:p>
+      <w:pPr>
+        <w:widowControl w:val="0"/>
+        <w:autoSpaceDE w:val="0"/>
+        <w:autoSpaceDN w:val="0"/>
+        <w:adjustRightInd w:val="0"/>
+        <w:rPr>
+          <w:rFonts w:ascii="Times New Roman" w:hAnsi="Times New Roman" w:cs="Times New Roman"/>
+          <w:color w:val="auto"/>
+        </w:rPr>
+      </w:pPr>
+      <w:r>
+        <w:rPr>
+          <w:rFonts w:ascii="Times New Roman" w:hAnsi="Times New Roman" w:cs="Times New Roman"/>
+          <w:color w:val="auto"/>
+        </w:rPr>
+        <w:t>[43]</w:t>
+      </w:r>
+      <w:r>
+        <w:rPr>
+          <w:rFonts w:ascii="Times New Roman" w:hAnsi="Times New Roman" w:cs="Times New Roman"/>
+          <w:color w:val="auto"/>
+        </w:rPr>
+        <w:tab/>
+        <w:t xml:space="preserve">G. Sandström and Kungliga tekniska högskolan (Stockholm), </w:t>
+      </w:r>
       <w:r>
         <w:rPr>
           <w:rFonts w:ascii="Times New Roman" w:hAnsi="Times New Roman" w:cs="Times New Roman"/>
@@ -21732,14 +22218,14 @@
           <w:iCs/>
           <w:color w:val="auto"/>
         </w:rPr>
-        <w:t>)</w:t>
+        <w:t>Smart homes and user values: long-term evaluation of IT-services in residential and single family dwellings</w:t>
       </w:r>
       <w:r>
         <w:rPr>
           <w:rFonts w:ascii="Times New Roman" w:hAnsi="Times New Roman" w:cs="Times New Roman"/>
           <w:color w:val="auto"/>
         </w:rPr>
-        <w:t>, 2008, pp. 692–697.</w:t>
+        <w:t>. Stockholm: Royal Institute of Technology, 2009.</w:t>
       </w:r>
     </w:p>
     <w:p>
@@ -21758,7 +22244,7 @@
           <w:rFonts w:ascii="Times New Roman" w:hAnsi="Times New Roman" w:cs="Times New Roman"/>
           <w:color w:val="auto"/>
         </w:rPr>
-        <w:t>[23]</w:t>
+        <w:t>[44]</w:t>
       </w:r>
       <w:r>
         <w:rPr>
@@ -21766,23 +22252,34 @@
           <w:color w:val="auto"/>
         </w:rPr>
         <w:tab/>
-        <w:t xml:space="preserve">M. </w:t>
-      </w:r>
-      <w:proofErr w:type="spellStart"/>
-      <w:r>
+        <w:t>M. L. Tielman and C. M. Jonker, “What should I do? Deriving norms from actions,values and context,” p. 5.</w:t>
+      </w:r>
+    </w:p>
+    <w:p>
+      <w:pPr>
+        <w:widowControl w:val="0"/>
+        <w:autoSpaceDE w:val="0"/>
+        <w:autoSpaceDN w:val="0"/>
+        <w:adjustRightInd w:val="0"/>
         <w:rPr>
           <w:rFonts w:ascii="Times New Roman" w:hAnsi="Times New Roman" w:cs="Times New Roman"/>
           <w:color w:val="auto"/>
         </w:rPr>
-        <w:t>Philipose</w:t>
-      </w:r>
-      <w:proofErr w:type="spellEnd"/>
+      </w:pPr>
       <w:r>
         <w:rPr>
           <w:rFonts w:ascii="Times New Roman" w:hAnsi="Times New Roman" w:cs="Times New Roman"/>
           <w:color w:val="auto"/>
         </w:rPr>
-        <w:t xml:space="preserve"> </w:t>
+        <w:t>[45]</w:t>
+      </w:r>
+      <w:r>
+        <w:rPr>
+          <w:rFonts w:ascii="Times New Roman" w:hAnsi="Times New Roman" w:cs="Times New Roman"/>
+          <w:color w:val="auto"/>
+        </w:rPr>
+        <w:tab/>
+        <w:t xml:space="preserve">D. Salber, A. K. Dey, and G. D. Abowd, “The Context Toolkit: Aiding the Development of Context-enabled Applications,” in </w:t>
       </w:r>
       <w:r>
         <w:rPr>
@@ -21791,14 +22288,41 @@
           <w:iCs/>
           <w:color w:val="auto"/>
         </w:rPr>
-        <w:t>et al.</w:t>
+        <w:t>Proceedings of the SIGCHI Conference on Human Factors in Computing Systems</w:t>
       </w:r>
       <w:r>
         <w:rPr>
           <w:rFonts w:ascii="Times New Roman" w:hAnsi="Times New Roman" w:cs="Times New Roman"/>
           <w:color w:val="auto"/>
         </w:rPr>
-        <w:t xml:space="preserve">, “Inferring activities from interactions with objects,” </w:t>
+        <w:t>, New York, NY, USA, 1999, pp. 434–441.</w:t>
+      </w:r>
+    </w:p>
+    <w:p>
+      <w:pPr>
+        <w:widowControl w:val="0"/>
+        <w:autoSpaceDE w:val="0"/>
+        <w:autoSpaceDN w:val="0"/>
+        <w:adjustRightInd w:val="0"/>
+        <w:rPr>
+          <w:rFonts w:ascii="Times New Roman" w:hAnsi="Times New Roman" w:cs="Times New Roman"/>
+          <w:color w:val="auto"/>
+        </w:rPr>
+      </w:pPr>
+      <w:r>
+        <w:rPr>
+          <w:rFonts w:ascii="Times New Roman" w:hAnsi="Times New Roman" w:cs="Times New Roman"/>
+          <w:color w:val="auto"/>
+        </w:rPr>
+        <w:t>[46]</w:t>
+      </w:r>
+      <w:r>
+        <w:rPr>
+          <w:rFonts w:ascii="Times New Roman" w:hAnsi="Times New Roman" w:cs="Times New Roman"/>
+          <w:color w:val="auto"/>
+        </w:rPr>
+        <w:tab/>
+        <w:t xml:space="preserve">N. Eagle and A. (Sandy) Pentland, “Reality mining: sensing complex social systems,” </w:t>
       </w:r>
       <w:r>
         <w:rPr>
@@ -21807,9 +22331,69 @@
           <w:iCs/>
           <w:color w:val="auto"/>
         </w:rPr>
-        <w:t xml:space="preserve">IEEE Pervasive </w:t>
-      </w:r>
-      <w:proofErr w:type="spellStart"/>
+        <w:t>Pers. Ubiquitous Comput.</w:t>
+      </w:r>
+      <w:r>
+        <w:rPr>
+          <w:rFonts w:ascii="Times New Roman" w:hAnsi="Times New Roman" w:cs="Times New Roman"/>
+          <w:color w:val="auto"/>
+        </w:rPr>
+        <w:t>, vol. 10, no. 4, pp. 255–268, May 2006.</w:t>
+      </w:r>
+    </w:p>
+    <w:p>
+      <w:pPr>
+        <w:widowControl w:val="0"/>
+        <w:autoSpaceDE w:val="0"/>
+        <w:autoSpaceDN w:val="0"/>
+        <w:adjustRightInd w:val="0"/>
+        <w:rPr>
+          <w:rFonts w:ascii="Times New Roman" w:hAnsi="Times New Roman" w:cs="Times New Roman"/>
+          <w:color w:val="auto"/>
+        </w:rPr>
+      </w:pPr>
+      <w:r>
+        <w:rPr>
+          <w:rFonts w:ascii="Times New Roman" w:hAnsi="Times New Roman" w:cs="Times New Roman"/>
+          <w:color w:val="auto"/>
+        </w:rPr>
+        <w:t>[47]</w:t>
+      </w:r>
+      <w:r>
+        <w:rPr>
+          <w:rFonts w:ascii="Times New Roman" w:hAnsi="Times New Roman" w:cs="Times New Roman"/>
+          <w:color w:val="auto"/>
+        </w:rPr>
+        <w:tab/>
+        <w:t>“Activity Recognition Challenge Dataset Download | Opportunity.” [Online]. Available: http://www.opportunity-project.eu/challengedatasetdownload. [Accessed: 03-Aug-2018].</w:t>
+      </w:r>
+    </w:p>
+    <w:p>
+      <w:pPr>
+        <w:widowControl w:val="0"/>
+        <w:autoSpaceDE w:val="0"/>
+        <w:autoSpaceDN w:val="0"/>
+        <w:adjustRightInd w:val="0"/>
+        <w:rPr>
+          <w:rFonts w:ascii="Times New Roman" w:hAnsi="Times New Roman" w:cs="Times New Roman"/>
+          <w:color w:val="auto"/>
+        </w:rPr>
+      </w:pPr>
+      <w:r>
+        <w:rPr>
+          <w:rFonts w:ascii="Times New Roman" w:hAnsi="Times New Roman" w:cs="Times New Roman"/>
+          <w:color w:val="auto"/>
+        </w:rPr>
+        <w:t>[48]</w:t>
+      </w:r>
+      <w:r>
+        <w:rPr>
+          <w:rFonts w:ascii="Times New Roman" w:hAnsi="Times New Roman" w:cs="Times New Roman"/>
+          <w:color w:val="auto"/>
+        </w:rPr>
+        <w:tab/>
+        <w:t xml:space="preserve">F. J. Ordóñez, P. de Toledo, and A. Sanchis, “Activity Recognition Using Hybrid Generative/Discriminative Models on Home Environments Using Binary Sensors,” </w:t>
+      </w:r>
       <w:r>
         <w:rPr>
           <w:rFonts w:ascii="Times New Roman" w:hAnsi="Times New Roman" w:cs="Times New Roman"/>
@@ -21817,9 +22401,76 @@
           <w:iCs/>
           <w:color w:val="auto"/>
         </w:rPr>
-        <w:t>Comput</w:t>
-      </w:r>
-      <w:proofErr w:type="spellEnd"/>
+        <w:t>Sensors</w:t>
+      </w:r>
+      <w:r>
+        <w:rPr>
+          <w:rFonts w:ascii="Times New Roman" w:hAnsi="Times New Roman" w:cs="Times New Roman"/>
+          <w:color w:val="auto"/>
+        </w:rPr>
+        <w:t>, vol. 13, no. 5, pp. 5460–5477, Apr. 2013.</w:t>
+      </w:r>
+    </w:p>
+    <w:p>
+      <w:pPr>
+        <w:widowControl w:val="0"/>
+        <w:autoSpaceDE w:val="0"/>
+        <w:autoSpaceDN w:val="0"/>
+        <w:adjustRightInd w:val="0"/>
+        <w:rPr>
+          <w:rFonts w:ascii="Times New Roman" w:hAnsi="Times New Roman" w:cs="Times New Roman"/>
+          <w:color w:val="auto"/>
+        </w:rPr>
+      </w:pPr>
+      <w:r>
+        <w:rPr>
+          <w:rFonts w:ascii="Times New Roman" w:hAnsi="Times New Roman" w:cs="Times New Roman"/>
+          <w:color w:val="auto"/>
+        </w:rPr>
+        <w:t>[49]</w:t>
+      </w:r>
+      <w:r>
+        <w:rPr>
+          <w:rFonts w:ascii="Times New Roman" w:hAnsi="Times New Roman" w:cs="Times New Roman"/>
+          <w:color w:val="auto"/>
+        </w:rPr>
+        <w:tab/>
+        <w:t xml:space="preserve">Sztyler, T. (Timo) and Carmona, J. (Josep), “Activities of daily living of several </w:t>
+      </w:r>
+      <w:r>
+        <w:rPr>
+          <w:rFonts w:ascii="Times New Roman" w:hAnsi="Times New Roman" w:cs="Times New Roman"/>
+          <w:color w:val="auto"/>
+        </w:rPr>
+        <w:t>individuals.” University of Mannheim, Germany, 2015.</w:t>
+      </w:r>
+    </w:p>
+    <w:p>
+      <w:pPr>
+        <w:widowControl w:val="0"/>
+        <w:autoSpaceDE w:val="0"/>
+        <w:autoSpaceDN w:val="0"/>
+        <w:adjustRightInd w:val="0"/>
+        <w:rPr>
+          <w:rFonts w:ascii="Times New Roman" w:hAnsi="Times New Roman" w:cs="Times New Roman"/>
+          <w:color w:val="auto"/>
+        </w:rPr>
+      </w:pPr>
+      <w:r>
+        <w:rPr>
+          <w:rFonts w:ascii="Times New Roman" w:hAnsi="Times New Roman" w:cs="Times New Roman"/>
+          <w:color w:val="auto"/>
+        </w:rPr>
+        <w:t>[50]</w:t>
+      </w:r>
+      <w:r>
+        <w:rPr>
+          <w:rFonts w:ascii="Times New Roman" w:hAnsi="Times New Roman" w:cs="Times New Roman"/>
+          <w:color w:val="auto"/>
+        </w:rPr>
+        <w:tab/>
+        <w:t xml:space="preserve">A. P. Dempster, N. M. Laird, and D. B. Rubin, “Maximum Likelihood from Incomplete Data via the EM Algorithm,” </w:t>
+      </w:r>
       <w:r>
         <w:rPr>
           <w:rFonts w:ascii="Times New Roman" w:hAnsi="Times New Roman" w:cs="Times New Roman"/>
@@ -21827,14 +22478,14 @@
           <w:iCs/>
           <w:color w:val="auto"/>
         </w:rPr>
-        <w:t>.</w:t>
+        <w:t>J. R. Stat. Soc. Ser. B Methodol.</w:t>
       </w:r>
       <w:r>
         <w:rPr>
           <w:rFonts w:ascii="Times New Roman" w:hAnsi="Times New Roman" w:cs="Times New Roman"/>
           <w:color w:val="auto"/>
         </w:rPr>
-        <w:t>, vol. 3, no. 4, pp. 50–57, Oct. 2004.</w:t>
+        <w:t>, vol. 39, no. 1, pp. 1–38, 1977.</w:t>
       </w:r>
     </w:p>
     <w:p>
@@ -21853,7 +22504,7 @@
           <w:rFonts w:ascii="Times New Roman" w:hAnsi="Times New Roman" w:cs="Times New Roman"/>
           <w:color w:val="auto"/>
         </w:rPr>
-        <w:t>[24]</w:t>
+        <w:t>[51]</w:t>
       </w:r>
       <w:r>
         <w:rPr>
@@ -21861,55 +22512,7 @@
           <w:color w:val="auto"/>
         </w:rPr>
         <w:tab/>
-        <w:t xml:space="preserve">A. </w:t>
-      </w:r>
-      <w:proofErr w:type="spellStart"/>
-      <w:r>
-        <w:rPr>
-          <w:rFonts w:ascii="Times New Roman" w:hAnsi="Times New Roman" w:cs="Times New Roman"/>
-          <w:color w:val="auto"/>
-        </w:rPr>
-        <w:t>Hristova</w:t>
-      </w:r>
-      <w:proofErr w:type="spellEnd"/>
-      <w:r>
-        <w:rPr>
-          <w:rFonts w:ascii="Times New Roman" w:hAnsi="Times New Roman" w:cs="Times New Roman"/>
-          <w:color w:val="auto"/>
-        </w:rPr>
-        <w:t xml:space="preserve">, A. M. </w:t>
-      </w:r>
-      <w:proofErr w:type="spellStart"/>
-      <w:r>
-        <w:rPr>
-          <w:rFonts w:ascii="Times New Roman" w:hAnsi="Times New Roman" w:cs="Times New Roman"/>
-          <w:color w:val="auto"/>
-        </w:rPr>
-        <w:t>Bernardos</w:t>
-      </w:r>
-      <w:proofErr w:type="spellEnd"/>
-      <w:r>
-        <w:rPr>
-          <w:rFonts w:ascii="Times New Roman" w:hAnsi="Times New Roman" w:cs="Times New Roman"/>
-          <w:color w:val="auto"/>
-        </w:rPr>
-        <w:t xml:space="preserve">, and J. R. </w:t>
-      </w:r>
-      <w:proofErr w:type="spellStart"/>
-      <w:r>
-        <w:rPr>
-          <w:rFonts w:ascii="Times New Roman" w:hAnsi="Times New Roman" w:cs="Times New Roman"/>
-          <w:color w:val="auto"/>
-        </w:rPr>
-        <w:t>Casar</w:t>
-      </w:r>
-      <w:proofErr w:type="spellEnd"/>
-      <w:r>
-        <w:rPr>
-          <w:rFonts w:ascii="Times New Roman" w:hAnsi="Times New Roman" w:cs="Times New Roman"/>
-          <w:color w:val="auto"/>
-        </w:rPr>
-        <w:t xml:space="preserve">, “Context-aware services for ambient assisted living: A case-study,” in </w:t>
+        <w:t xml:space="preserve">R. Agrawal and R. Srikant, “Fast Algorithms for Mining Association Rules in Large Databases,” in </w:t>
       </w:r>
       <w:r>
         <w:rPr>
@@ -21918,14 +22521,14 @@
           <w:iCs/>
           <w:color w:val="auto"/>
         </w:rPr>
-        <w:t>2008 First International Symposium on Applied Sciences on Biomedical and Communication Technologies</w:t>
+        <w:t>Proceedings of the 20th International Conference on Very Large Data Bases</w:t>
       </w:r>
       <w:r>
         <w:rPr>
           <w:rFonts w:ascii="Times New Roman" w:hAnsi="Times New Roman" w:cs="Times New Roman"/>
           <w:color w:val="auto"/>
         </w:rPr>
-        <w:t>, 2008, pp. 1–5.</w:t>
+        <w:t>, San Francisco, CA, USA, 1994, pp. 487–499.</w:t>
       </w:r>
     </w:p>
     <w:p>
@@ -21944,7 +22547,7 @@
           <w:rFonts w:ascii="Times New Roman" w:hAnsi="Times New Roman" w:cs="Times New Roman"/>
           <w:color w:val="auto"/>
         </w:rPr>
-        <w:t>[25]</w:t>
+        <w:t>[52]</w:t>
       </w:r>
       <w:r>
         <w:rPr>
@@ -21952,39 +22555,7 @@
           <w:color w:val="auto"/>
         </w:rPr>
         <w:tab/>
-        <w:t xml:space="preserve">M. S. </w:t>
-      </w:r>
-      <w:proofErr w:type="spellStart"/>
-      <w:r>
-        <w:rPr>
-          <w:rFonts w:ascii="Times New Roman" w:hAnsi="Times New Roman" w:cs="Times New Roman"/>
-          <w:color w:val="auto"/>
-        </w:rPr>
-        <w:t>Kließ</w:t>
-      </w:r>
-      <w:proofErr w:type="spellEnd"/>
-      <w:r>
-        <w:rPr>
-          <w:rFonts w:ascii="Times New Roman" w:hAnsi="Times New Roman" w:cs="Times New Roman"/>
-          <w:color w:val="auto"/>
-        </w:rPr>
-        <w:t xml:space="preserve"> and M. B. van </w:t>
-      </w:r>
-      <w:proofErr w:type="spellStart"/>
-      <w:r>
-        <w:rPr>
-          <w:rFonts w:ascii="Times New Roman" w:hAnsi="Times New Roman" w:cs="Times New Roman"/>
-          <w:color w:val="auto"/>
-        </w:rPr>
-        <w:t>Riemsdijk</w:t>
-      </w:r>
-      <w:proofErr w:type="spellEnd"/>
-      <w:r>
-        <w:rPr>
-          <w:rFonts w:ascii="Times New Roman" w:hAnsi="Times New Roman" w:cs="Times New Roman"/>
-          <w:color w:val="auto"/>
-        </w:rPr>
-        <w:t>, “Requirements for a Temporal Logic of Daily Activities for Supportive Technology.”</w:t>
+        <w:t>R. Agrawal, T. Imielinski, A. Swami, H. Road, and S. Jose, “Mining Association Rules between Sets of Items in Large Databases,” p. 10.</w:t>
       </w:r>
     </w:p>
     <w:p>
@@ -22003,7 +22574,7 @@
           <w:rFonts w:ascii="Times New Roman" w:hAnsi="Times New Roman" w:cs="Times New Roman"/>
           <w:color w:val="auto"/>
         </w:rPr>
-        <w:t>[26]</w:t>
+        <w:t>[53]</w:t>
       </w:r>
       <w:r>
         <w:rPr>
@@ -22011,39 +22582,7 @@
           <w:color w:val="auto"/>
         </w:rPr>
         <w:tab/>
-        <w:t xml:space="preserve">P. </w:t>
-      </w:r>
-      <w:proofErr w:type="spellStart"/>
-      <w:r>
-        <w:rPr>
-          <w:rFonts w:ascii="Times New Roman" w:hAnsi="Times New Roman" w:cs="Times New Roman"/>
-          <w:color w:val="auto"/>
-        </w:rPr>
-        <w:t>Pasotti</w:t>
-      </w:r>
-      <w:proofErr w:type="spellEnd"/>
-      <w:r>
-        <w:rPr>
-          <w:rFonts w:ascii="Times New Roman" w:hAnsi="Times New Roman" w:cs="Times New Roman"/>
-          <w:color w:val="auto"/>
-        </w:rPr>
-        <w:t xml:space="preserve">, M. B. van </w:t>
-      </w:r>
-      <w:proofErr w:type="spellStart"/>
-      <w:r>
-        <w:rPr>
-          <w:rFonts w:ascii="Times New Roman" w:hAnsi="Times New Roman" w:cs="Times New Roman"/>
-          <w:color w:val="auto"/>
-        </w:rPr>
-        <w:t>Riemsdijk</w:t>
-      </w:r>
-      <w:proofErr w:type="spellEnd"/>
-      <w:r>
-        <w:rPr>
-          <w:rFonts w:ascii="Times New Roman" w:hAnsi="Times New Roman" w:cs="Times New Roman"/>
-          <w:color w:val="auto"/>
-        </w:rPr>
-        <w:t xml:space="preserve">, and C. M. Jonker, “Representing human habits: towards a habit support agent,” in </w:t>
+        <w:t xml:space="preserve">S. Brin, R. Motwani, J. D. Ullman, and S. Tsur, </w:t>
       </w:r>
       <w:r>
         <w:rPr>
@@ -22052,14 +22591,14 @@
           <w:iCs/>
           <w:color w:val="auto"/>
         </w:rPr>
-        <w:t>Proceedings of the 10th International workshop on Normative Multiagent Systems (NorMAS’16)</w:t>
+        <w:t>Dynamic Itemset Counting and Implication Rules for Market Basket Data</w:t>
       </w:r>
       <w:r>
         <w:rPr>
           <w:rFonts w:ascii="Times New Roman" w:hAnsi="Times New Roman" w:cs="Times New Roman"/>
           <w:color w:val="auto"/>
         </w:rPr>
-        <w:t>, 2016.</w:t>
+        <w:t>. 1997.</w:t>
       </w:r>
     </w:p>
     <w:p>
@@ -22078,7 +22617,7 @@
           <w:rFonts w:ascii="Times New Roman" w:hAnsi="Times New Roman" w:cs="Times New Roman"/>
           <w:color w:val="auto"/>
         </w:rPr>
-        <w:t>[27]</w:t>
+        <w:t>[54]</w:t>
       </w:r>
       <w:r>
         <w:rPr>
@@ -22086,69 +22625,23 @@
           <w:color w:val="auto"/>
         </w:rPr>
         <w:tab/>
-        <w:t xml:space="preserve">P. </w:t>
-      </w:r>
-      <w:proofErr w:type="spellStart"/>
+        <w:t xml:space="preserve">C. C. Aggarwal and P. S. Yu, “A New Framework for Itemset Generation,” in </w:t>
+      </w:r>
+      <w:r>
+        <w:rPr>
+          <w:rFonts w:ascii="Times New Roman" w:hAnsi="Times New Roman" w:cs="Times New Roman"/>
+          <w:i/>
+          <w:iCs/>
+          <w:color w:val="auto"/>
+        </w:rPr>
+        <w:t>Proceedings of the Seventeenth ACM SIGACT-SIGMOD-SIGART Symposium on Principles of Database Systems</w:t>
+      </w:r>
       <w:r>
         <w:rPr>
           <w:rFonts w:ascii="Times New Roman" w:hAnsi="Times New Roman" w:cs="Times New Roman"/>
           <w:color w:val="auto"/>
         </w:rPr>
-        <w:t>Pasotti</w:t>
-      </w:r>
-      <w:proofErr w:type="spellEnd"/>
-      <w:r>
-        <w:rPr>
-          <w:rFonts w:ascii="Times New Roman" w:hAnsi="Times New Roman" w:cs="Times New Roman"/>
-          <w:color w:val="auto"/>
-        </w:rPr>
-        <w:t xml:space="preserve">, C. M. Jonker, and M. B. van </w:t>
-      </w:r>
-      <w:proofErr w:type="spellStart"/>
-      <w:r>
-        <w:rPr>
-          <w:rFonts w:ascii="Times New Roman" w:hAnsi="Times New Roman" w:cs="Times New Roman"/>
-          <w:color w:val="auto"/>
-        </w:rPr>
-        <w:t>Riemsdijk</w:t>
-      </w:r>
-      <w:proofErr w:type="spellEnd"/>
-      <w:r>
-        <w:rPr>
-          <w:rFonts w:ascii="Times New Roman" w:hAnsi="Times New Roman" w:cs="Times New Roman"/>
-          <w:color w:val="auto"/>
-        </w:rPr>
-        <w:t xml:space="preserve">, “Towards a </w:t>
-      </w:r>
-      <w:proofErr w:type="spellStart"/>
-      <w:r>
-        <w:rPr>
-          <w:rFonts w:ascii="Times New Roman" w:hAnsi="Times New Roman" w:cs="Times New Roman"/>
-          <w:color w:val="auto"/>
-        </w:rPr>
-        <w:t>formalisation</w:t>
-      </w:r>
-      <w:proofErr w:type="spellEnd"/>
-      <w:r>
-        <w:rPr>
-          <w:rFonts w:ascii="Times New Roman" w:hAnsi="Times New Roman" w:cs="Times New Roman"/>
-          <w:color w:val="auto"/>
-        </w:rPr>
-        <w:t xml:space="preserve"> of Action Identiﬁcation Hierarchies</w:t>
-      </w:r>
-      <w:r>
-        <w:rPr>
-          <w:rFonts w:ascii="Cambria Math" w:hAnsi="Cambria Math" w:cs="Cambria Math"/>
-          <w:color w:val="auto"/>
-        </w:rPr>
-        <w:t>∗</w:t>
-      </w:r>
-      <w:r>
-        <w:rPr>
-          <w:rFonts w:ascii="Times New Roman" w:hAnsi="Times New Roman" w:cs="Times New Roman"/>
-          <w:color w:val="auto"/>
-        </w:rPr>
-        <w:t>.”</w:t>
+        <w:t>, New York, NY, USA, 1998, pp. 18–24.</w:t>
       </w:r>
     </w:p>
     <w:p>
@@ -22167,8 +22660,7 @@
           <w:rFonts w:ascii="Times New Roman" w:hAnsi="Times New Roman" w:cs="Times New Roman"/>
           <w:color w:val="auto"/>
         </w:rPr>
-        <w:lastRenderedPageBreak/>
-        <w:t>[28]</w:t>
+        <w:t>[55]</w:t>
       </w:r>
       <w:r>
         <w:rPr>
@@ -22176,7 +22668,7 @@
           <w:color w:val="auto"/>
         </w:rPr>
         <w:tab/>
-        <w:t xml:space="preserve">S. Zhou, C.-H. Chu, Z. Yu, and J. Kim, “A context-aware reminder system for elders based on fuzzy linguistic approach,” </w:t>
+        <w:t xml:space="preserve">G. Piatetsky-Shapiro, “Discovery, Analysis, and Presentation of Strong Rules,” in </w:t>
       </w:r>
       <w:r>
         <w:rPr>
@@ -22185,14 +22677,14 @@
           <w:iCs/>
           <w:color w:val="auto"/>
         </w:rPr>
-        <w:t>Expert Syst. Appl.</w:t>
+        <w:t>Knowledge Discovery in Databases</w:t>
       </w:r>
       <w:r>
         <w:rPr>
           <w:rFonts w:ascii="Times New Roman" w:hAnsi="Times New Roman" w:cs="Times New Roman"/>
           <w:color w:val="auto"/>
         </w:rPr>
-        <w:t>, vol. 39, no. 10, pp. 9411–9419, Aug. 2012.</w:t>
+        <w:t>, 1991.</w:t>
       </w:r>
     </w:p>
     <w:p>
@@ -22211,7 +22703,7 @@
           <w:rFonts w:ascii="Times New Roman" w:hAnsi="Times New Roman" w:cs="Times New Roman"/>
           <w:color w:val="auto"/>
         </w:rPr>
-        <w:t>[29]</w:t>
+        <w:t>[56]</w:t>
       </w:r>
       <w:r>
         <w:rPr>
@@ -22219,39 +22711,7 @@
           <w:color w:val="auto"/>
         </w:rPr>
         <w:tab/>
-        <w:t xml:space="preserve">H. T. Chaminda, V. </w:t>
-      </w:r>
-      <w:proofErr w:type="spellStart"/>
-      <w:r>
-        <w:rPr>
-          <w:rFonts w:ascii="Times New Roman" w:hAnsi="Times New Roman" w:cs="Times New Roman"/>
-          <w:color w:val="auto"/>
-        </w:rPr>
-        <w:t>Klyuev</w:t>
-      </w:r>
-      <w:proofErr w:type="spellEnd"/>
-      <w:r>
-        <w:rPr>
-          <w:rFonts w:ascii="Times New Roman" w:hAnsi="Times New Roman" w:cs="Times New Roman"/>
-          <w:color w:val="auto"/>
-        </w:rPr>
-        <w:t xml:space="preserve">, and K. </w:t>
-      </w:r>
-      <w:proofErr w:type="spellStart"/>
-      <w:r>
-        <w:rPr>
-          <w:rFonts w:ascii="Times New Roman" w:hAnsi="Times New Roman" w:cs="Times New Roman"/>
-          <w:color w:val="auto"/>
-        </w:rPr>
-        <w:t>Naruse</w:t>
-      </w:r>
-      <w:proofErr w:type="spellEnd"/>
-      <w:r>
-        <w:rPr>
-          <w:rFonts w:ascii="Times New Roman" w:hAnsi="Times New Roman" w:cs="Times New Roman"/>
-          <w:color w:val="auto"/>
-        </w:rPr>
-        <w:t xml:space="preserve">, “A smart reminder system for complex human activities,” in </w:t>
+        <w:t xml:space="preserve">S. H. Schwartz, “Universals in the content and structure of values: theoretical advances and empirical tests in 20 countries,” in </w:t>
       </w:r>
       <w:r>
         <w:rPr>
@@ -22260,14 +22720,24 @@
           <w:iCs/>
           <w:color w:val="auto"/>
         </w:rPr>
-        <w:t>2012 14th International Conference on Advanced Communication Technology (ICACT)</w:t>
+        <w:t xml:space="preserve">Advances in Experimental Social </w:t>
+      </w:r>
+      <w:r>
+        <w:rPr>
+          <w:rFonts w:ascii="Times New Roman" w:hAnsi="Times New Roman" w:cs="Times New Roman"/>
+          <w:i/>
+          <w:iCs/>
+          <w:color w:val="auto"/>
+        </w:rPr>
+        <w:lastRenderedPageBreak/>
+        <w:t>Psychology</w:t>
       </w:r>
       <w:r>
         <w:rPr>
           <w:rFonts w:ascii="Times New Roman" w:hAnsi="Times New Roman" w:cs="Times New Roman"/>
           <w:color w:val="auto"/>
         </w:rPr>
-        <w:t>, 2012, pp. 235–240.</w:t>
+        <w:t>, 1992.</w:t>
       </w:r>
     </w:p>
     <w:p>
@@ -22286,7 +22756,7 @@
           <w:rFonts w:ascii="Times New Roman" w:hAnsi="Times New Roman" w:cs="Times New Roman"/>
           <w:color w:val="auto"/>
         </w:rPr>
-        <w:t>[30]</w:t>
+        <w:t>[57]</w:t>
       </w:r>
       <w:r>
         <w:rPr>
@@ -22294,1946 +22764,7 @@
           <w:color w:val="auto"/>
         </w:rPr>
         <w:tab/>
-        <w:t xml:space="preserve">E. </w:t>
-      </w:r>
-      <w:proofErr w:type="spellStart"/>
-      <w:r>
-        <w:rPr>
-          <w:rFonts w:ascii="Times New Roman" w:hAnsi="Times New Roman" w:cs="Times New Roman"/>
-          <w:color w:val="auto"/>
-        </w:rPr>
-        <w:t>Nazerfard</w:t>
-      </w:r>
-      <w:proofErr w:type="spellEnd"/>
-      <w:r>
-        <w:rPr>
-          <w:rFonts w:ascii="Times New Roman" w:hAnsi="Times New Roman" w:cs="Times New Roman"/>
-          <w:color w:val="auto"/>
-        </w:rPr>
-        <w:t xml:space="preserve">, P. Rashidi, and D. J. Cook, “Using Association Rule Mining to Discover Temporal Relations of Daily Activities,” in </w:t>
-      </w:r>
-      <w:r>
-        <w:rPr>
-          <w:rFonts w:ascii="Times New Roman" w:hAnsi="Times New Roman" w:cs="Times New Roman"/>
-          <w:i/>
-          <w:iCs/>
-          <w:color w:val="auto"/>
-        </w:rPr>
-        <w:t>Toward Useful Services for Elderly and People with Disabilities</w:t>
-      </w:r>
-      <w:r>
-        <w:rPr>
-          <w:rFonts w:ascii="Times New Roman" w:hAnsi="Times New Roman" w:cs="Times New Roman"/>
-          <w:color w:val="auto"/>
-        </w:rPr>
-        <w:t>, 2011, pp. 49–56.</w:t>
-      </w:r>
-    </w:p>
-    <w:p>
-      <w:pPr>
-        <w:widowControl w:val="0"/>
-        <w:autoSpaceDE w:val="0"/>
-        <w:autoSpaceDN w:val="0"/>
-        <w:adjustRightInd w:val="0"/>
-        <w:rPr>
-          <w:rFonts w:ascii="Times New Roman" w:hAnsi="Times New Roman" w:cs="Times New Roman"/>
-          <w:color w:val="auto"/>
-        </w:rPr>
-      </w:pPr>
-      <w:r>
-        <w:rPr>
-          <w:rFonts w:ascii="Times New Roman" w:hAnsi="Times New Roman" w:cs="Times New Roman"/>
-          <w:color w:val="auto"/>
-        </w:rPr>
-        <w:t>[31]</w:t>
-      </w:r>
-      <w:r>
-        <w:rPr>
-          <w:rFonts w:ascii="Times New Roman" w:hAnsi="Times New Roman" w:cs="Times New Roman"/>
-          <w:color w:val="auto"/>
-        </w:rPr>
-        <w:tab/>
-        <w:t xml:space="preserve">S. </w:t>
-      </w:r>
-      <w:proofErr w:type="spellStart"/>
-      <w:r>
-        <w:rPr>
-          <w:rFonts w:ascii="Times New Roman" w:hAnsi="Times New Roman" w:cs="Times New Roman"/>
-          <w:color w:val="auto"/>
-        </w:rPr>
-        <w:t>Vurgun</w:t>
-      </w:r>
-      <w:proofErr w:type="spellEnd"/>
-      <w:r>
-        <w:rPr>
-          <w:rFonts w:ascii="Times New Roman" w:hAnsi="Times New Roman" w:cs="Times New Roman"/>
-          <w:color w:val="auto"/>
-        </w:rPr>
-        <w:t xml:space="preserve">, M. </w:t>
-      </w:r>
-      <w:proofErr w:type="spellStart"/>
-      <w:r>
-        <w:rPr>
-          <w:rFonts w:ascii="Times New Roman" w:hAnsi="Times New Roman" w:cs="Times New Roman"/>
-          <w:color w:val="auto"/>
-        </w:rPr>
-        <w:t>Philipose</w:t>
-      </w:r>
-      <w:proofErr w:type="spellEnd"/>
-      <w:r>
-        <w:rPr>
-          <w:rFonts w:ascii="Times New Roman" w:hAnsi="Times New Roman" w:cs="Times New Roman"/>
-          <w:color w:val="auto"/>
-        </w:rPr>
-        <w:t xml:space="preserve">, and M. Pavel, “A Statistical Reasoning System for Medication Prompting,” in </w:t>
-      </w:r>
-      <w:proofErr w:type="spellStart"/>
-      <w:r>
-        <w:rPr>
-          <w:rFonts w:ascii="Times New Roman" w:hAnsi="Times New Roman" w:cs="Times New Roman"/>
-          <w:i/>
-          <w:iCs/>
-          <w:color w:val="auto"/>
-        </w:rPr>
-        <w:t>UbiComp</w:t>
-      </w:r>
-      <w:proofErr w:type="spellEnd"/>
-      <w:r>
-        <w:rPr>
-          <w:rFonts w:ascii="Times New Roman" w:hAnsi="Times New Roman" w:cs="Times New Roman"/>
-          <w:i/>
-          <w:iCs/>
-          <w:color w:val="auto"/>
-        </w:rPr>
-        <w:t xml:space="preserve"> 2007: Ubiquitous Computing</w:t>
-      </w:r>
-      <w:r>
-        <w:rPr>
-          <w:rFonts w:ascii="Times New Roman" w:hAnsi="Times New Roman" w:cs="Times New Roman"/>
-          <w:color w:val="auto"/>
-        </w:rPr>
-        <w:t>, 2007, pp. 1–18.</w:t>
-      </w:r>
-    </w:p>
-    <w:p>
-      <w:pPr>
-        <w:widowControl w:val="0"/>
-        <w:autoSpaceDE w:val="0"/>
-        <w:autoSpaceDN w:val="0"/>
-        <w:adjustRightInd w:val="0"/>
-        <w:rPr>
-          <w:rFonts w:ascii="Times New Roman" w:hAnsi="Times New Roman" w:cs="Times New Roman"/>
-          <w:color w:val="auto"/>
-        </w:rPr>
-      </w:pPr>
-      <w:r>
-        <w:rPr>
-          <w:rFonts w:ascii="Times New Roman" w:hAnsi="Times New Roman" w:cs="Times New Roman"/>
-          <w:color w:val="auto"/>
-        </w:rPr>
-        <w:t>[32]</w:t>
-      </w:r>
-      <w:r>
-        <w:rPr>
-          <w:rFonts w:ascii="Times New Roman" w:hAnsi="Times New Roman" w:cs="Times New Roman"/>
-          <w:color w:val="auto"/>
-        </w:rPr>
-        <w:tab/>
-        <w:t xml:space="preserve">P. </w:t>
-      </w:r>
-      <w:proofErr w:type="spellStart"/>
-      <w:r>
-        <w:rPr>
-          <w:rFonts w:ascii="Times New Roman" w:hAnsi="Times New Roman" w:cs="Times New Roman"/>
-          <w:color w:val="auto"/>
-        </w:rPr>
-        <w:t>Giorgini</w:t>
-      </w:r>
-      <w:proofErr w:type="spellEnd"/>
-      <w:r>
-        <w:rPr>
-          <w:rFonts w:ascii="Times New Roman" w:hAnsi="Times New Roman" w:cs="Times New Roman"/>
-          <w:color w:val="auto"/>
-        </w:rPr>
-        <w:t xml:space="preserve">, J. </w:t>
-      </w:r>
-      <w:proofErr w:type="spellStart"/>
-      <w:r>
-        <w:rPr>
-          <w:rFonts w:ascii="Times New Roman" w:hAnsi="Times New Roman" w:cs="Times New Roman"/>
-          <w:color w:val="auto"/>
-        </w:rPr>
-        <w:t>Mylopoulos</w:t>
-      </w:r>
-      <w:proofErr w:type="spellEnd"/>
-      <w:r>
-        <w:rPr>
-          <w:rFonts w:ascii="Times New Roman" w:hAnsi="Times New Roman" w:cs="Times New Roman"/>
-          <w:color w:val="auto"/>
-        </w:rPr>
-        <w:t xml:space="preserve">, E. </w:t>
-      </w:r>
-      <w:proofErr w:type="spellStart"/>
-      <w:r>
-        <w:rPr>
-          <w:rFonts w:ascii="Times New Roman" w:hAnsi="Times New Roman" w:cs="Times New Roman"/>
-          <w:color w:val="auto"/>
-        </w:rPr>
-        <w:t>Nicchiarelli</w:t>
-      </w:r>
-      <w:proofErr w:type="spellEnd"/>
-      <w:r>
-        <w:rPr>
-          <w:rFonts w:ascii="Times New Roman" w:hAnsi="Times New Roman" w:cs="Times New Roman"/>
-          <w:color w:val="auto"/>
-        </w:rPr>
-        <w:t xml:space="preserve">, and R. </w:t>
-      </w:r>
-      <w:proofErr w:type="spellStart"/>
-      <w:r>
-        <w:rPr>
-          <w:rFonts w:ascii="Times New Roman" w:hAnsi="Times New Roman" w:cs="Times New Roman"/>
-          <w:color w:val="auto"/>
-        </w:rPr>
-        <w:t>Sebastiani</w:t>
-      </w:r>
-      <w:proofErr w:type="spellEnd"/>
-      <w:r>
-        <w:rPr>
-          <w:rFonts w:ascii="Times New Roman" w:hAnsi="Times New Roman" w:cs="Times New Roman"/>
-          <w:color w:val="auto"/>
-        </w:rPr>
-        <w:t xml:space="preserve">, “Reasoning with Goal Models,” in </w:t>
-      </w:r>
-      <w:r>
-        <w:rPr>
-          <w:rFonts w:ascii="Times New Roman" w:hAnsi="Times New Roman" w:cs="Times New Roman"/>
-          <w:i/>
-          <w:iCs/>
-          <w:color w:val="auto"/>
-        </w:rPr>
-        <w:t>Conceptual Modeling — ER 2002</w:t>
-      </w:r>
-      <w:r>
-        <w:rPr>
-          <w:rFonts w:ascii="Times New Roman" w:hAnsi="Times New Roman" w:cs="Times New Roman"/>
-          <w:color w:val="auto"/>
-        </w:rPr>
-        <w:t>, 2002, pp. 167–181.</w:t>
-      </w:r>
-    </w:p>
-    <w:p>
-      <w:pPr>
-        <w:widowControl w:val="0"/>
-        <w:autoSpaceDE w:val="0"/>
-        <w:autoSpaceDN w:val="0"/>
-        <w:adjustRightInd w:val="0"/>
-        <w:rPr>
-          <w:rFonts w:ascii="Times New Roman" w:hAnsi="Times New Roman" w:cs="Times New Roman"/>
-          <w:color w:val="auto"/>
-        </w:rPr>
-      </w:pPr>
-      <w:r>
-        <w:rPr>
-          <w:rFonts w:ascii="Times New Roman" w:hAnsi="Times New Roman" w:cs="Times New Roman"/>
-          <w:color w:val="auto"/>
-        </w:rPr>
-        <w:t>[33]</w:t>
-      </w:r>
-      <w:r>
-        <w:rPr>
-          <w:rFonts w:ascii="Times New Roman" w:hAnsi="Times New Roman" w:cs="Times New Roman"/>
-          <w:color w:val="auto"/>
-        </w:rPr>
-        <w:tab/>
-        <w:t xml:space="preserve">H. </w:t>
-      </w:r>
-      <w:proofErr w:type="spellStart"/>
-      <w:r>
-        <w:rPr>
-          <w:rFonts w:ascii="Times New Roman" w:hAnsi="Times New Roman" w:cs="Times New Roman"/>
-          <w:color w:val="auto"/>
-        </w:rPr>
-        <w:t>Oinas-Kukkonen</w:t>
-      </w:r>
-      <w:proofErr w:type="spellEnd"/>
-      <w:r>
-        <w:rPr>
-          <w:rFonts w:ascii="Times New Roman" w:hAnsi="Times New Roman" w:cs="Times New Roman"/>
-          <w:color w:val="auto"/>
-        </w:rPr>
-        <w:t xml:space="preserve">, “A foundation for the study of behavior change support systems,” </w:t>
-      </w:r>
-      <w:r>
-        <w:rPr>
-          <w:rFonts w:ascii="Times New Roman" w:hAnsi="Times New Roman" w:cs="Times New Roman"/>
-          <w:i/>
-          <w:iCs/>
-          <w:color w:val="auto"/>
-        </w:rPr>
-        <w:t xml:space="preserve">Pers. Ubiquitous </w:t>
-      </w:r>
-      <w:proofErr w:type="spellStart"/>
-      <w:r>
-        <w:rPr>
-          <w:rFonts w:ascii="Times New Roman" w:hAnsi="Times New Roman" w:cs="Times New Roman"/>
-          <w:i/>
-          <w:iCs/>
-          <w:color w:val="auto"/>
-        </w:rPr>
-        <w:t>Comput</w:t>
-      </w:r>
-      <w:proofErr w:type="spellEnd"/>
-      <w:r>
-        <w:rPr>
-          <w:rFonts w:ascii="Times New Roman" w:hAnsi="Times New Roman" w:cs="Times New Roman"/>
-          <w:i/>
-          <w:iCs/>
-          <w:color w:val="auto"/>
-        </w:rPr>
-        <w:t>.</w:t>
-      </w:r>
-      <w:r>
-        <w:rPr>
-          <w:rFonts w:ascii="Times New Roman" w:hAnsi="Times New Roman" w:cs="Times New Roman"/>
-          <w:color w:val="auto"/>
-        </w:rPr>
-        <w:t>, vol. 17, no. 6, pp. 1223–1235, Aug. 2013.</w:t>
-      </w:r>
-    </w:p>
-    <w:p>
-      <w:pPr>
-        <w:widowControl w:val="0"/>
-        <w:autoSpaceDE w:val="0"/>
-        <w:autoSpaceDN w:val="0"/>
-        <w:adjustRightInd w:val="0"/>
-        <w:rPr>
-          <w:rFonts w:ascii="Times New Roman" w:hAnsi="Times New Roman" w:cs="Times New Roman"/>
-          <w:color w:val="auto"/>
-        </w:rPr>
-      </w:pPr>
-      <w:r>
-        <w:rPr>
-          <w:rFonts w:ascii="Times New Roman" w:hAnsi="Times New Roman" w:cs="Times New Roman"/>
-          <w:color w:val="auto"/>
-        </w:rPr>
-        <w:t>[34]</w:t>
-      </w:r>
-      <w:r>
-        <w:rPr>
-          <w:rFonts w:ascii="Times New Roman" w:hAnsi="Times New Roman" w:cs="Times New Roman"/>
-          <w:color w:val="auto"/>
-        </w:rPr>
-        <w:tab/>
-        <w:t xml:space="preserve">R. </w:t>
-      </w:r>
-      <w:proofErr w:type="spellStart"/>
-      <w:r>
-        <w:rPr>
-          <w:rFonts w:ascii="Times New Roman" w:hAnsi="Times New Roman" w:cs="Times New Roman"/>
-          <w:color w:val="auto"/>
-        </w:rPr>
-        <w:t>Klaassen</w:t>
-      </w:r>
-      <w:proofErr w:type="spellEnd"/>
-      <w:r>
-        <w:rPr>
-          <w:rFonts w:ascii="Times New Roman" w:hAnsi="Times New Roman" w:cs="Times New Roman"/>
-          <w:color w:val="auto"/>
-        </w:rPr>
-        <w:t>, “HCI Perspectives on Behavior Change Support Systems,” Feb. 2015.</w:t>
-      </w:r>
-    </w:p>
-    <w:p>
-      <w:pPr>
-        <w:widowControl w:val="0"/>
-        <w:autoSpaceDE w:val="0"/>
-        <w:autoSpaceDN w:val="0"/>
-        <w:adjustRightInd w:val="0"/>
-        <w:rPr>
-          <w:rFonts w:ascii="Times New Roman" w:hAnsi="Times New Roman" w:cs="Times New Roman"/>
-          <w:color w:val="auto"/>
-        </w:rPr>
-      </w:pPr>
-      <w:r>
-        <w:rPr>
-          <w:rFonts w:ascii="Times New Roman" w:hAnsi="Times New Roman" w:cs="Times New Roman"/>
-          <w:color w:val="auto"/>
-        </w:rPr>
-        <w:t>[35]</w:t>
-      </w:r>
-      <w:r>
-        <w:rPr>
-          <w:rFonts w:ascii="Times New Roman" w:hAnsi="Times New Roman" w:cs="Times New Roman"/>
-          <w:color w:val="auto"/>
-        </w:rPr>
-        <w:tab/>
-        <w:t xml:space="preserve">A. </w:t>
-      </w:r>
-      <w:proofErr w:type="spellStart"/>
-      <w:r>
-        <w:rPr>
-          <w:rFonts w:ascii="Times New Roman" w:hAnsi="Times New Roman" w:cs="Times New Roman"/>
-          <w:color w:val="auto"/>
-        </w:rPr>
-        <w:t>Fritzen</w:t>
-      </w:r>
-      <w:proofErr w:type="spellEnd"/>
-      <w:r>
-        <w:rPr>
-          <w:rFonts w:ascii="Times New Roman" w:hAnsi="Times New Roman" w:cs="Times New Roman"/>
-          <w:color w:val="auto"/>
-        </w:rPr>
-        <w:t xml:space="preserve">, N. </w:t>
-      </w:r>
-      <w:proofErr w:type="spellStart"/>
-      <w:r>
-        <w:rPr>
-          <w:rFonts w:ascii="Times New Roman" w:hAnsi="Times New Roman" w:cs="Times New Roman"/>
-          <w:color w:val="auto"/>
-        </w:rPr>
-        <w:t>Leipold</w:t>
-      </w:r>
-      <w:proofErr w:type="spellEnd"/>
-      <w:r>
-        <w:rPr>
-          <w:rFonts w:ascii="Times New Roman" w:hAnsi="Times New Roman" w:cs="Times New Roman"/>
-          <w:color w:val="auto"/>
-        </w:rPr>
-        <w:t xml:space="preserve">, N. </w:t>
-      </w:r>
-      <w:proofErr w:type="spellStart"/>
-      <w:r>
-        <w:rPr>
-          <w:rFonts w:ascii="Times New Roman" w:hAnsi="Times New Roman" w:cs="Times New Roman"/>
-          <w:color w:val="auto"/>
-        </w:rPr>
-        <w:t>Terzimehic</w:t>
-      </w:r>
-      <w:proofErr w:type="spellEnd"/>
-      <w:r>
-        <w:rPr>
-          <w:rFonts w:ascii="Times New Roman" w:hAnsi="Times New Roman" w:cs="Times New Roman"/>
-          <w:color w:val="auto"/>
-        </w:rPr>
-        <w:t xml:space="preserve">, M. </w:t>
-      </w:r>
-      <w:proofErr w:type="spellStart"/>
-      <w:r>
-        <w:rPr>
-          <w:rFonts w:ascii="Times New Roman" w:hAnsi="Times New Roman" w:cs="Times New Roman"/>
-          <w:color w:val="auto"/>
-        </w:rPr>
-        <w:t>Böhm</w:t>
-      </w:r>
-      <w:proofErr w:type="spellEnd"/>
-      <w:r>
-        <w:rPr>
-          <w:rFonts w:ascii="Times New Roman" w:hAnsi="Times New Roman" w:cs="Times New Roman"/>
-          <w:color w:val="auto"/>
-        </w:rPr>
-        <w:t xml:space="preserve">, and H. </w:t>
-      </w:r>
-      <w:proofErr w:type="spellStart"/>
-      <w:r>
-        <w:rPr>
-          <w:rFonts w:ascii="Times New Roman" w:hAnsi="Times New Roman" w:cs="Times New Roman"/>
-          <w:color w:val="auto"/>
-        </w:rPr>
-        <w:t>Krcmar</w:t>
-      </w:r>
-      <w:proofErr w:type="spellEnd"/>
-      <w:r>
-        <w:rPr>
-          <w:rFonts w:ascii="Times New Roman" w:hAnsi="Times New Roman" w:cs="Times New Roman"/>
-          <w:color w:val="auto"/>
-        </w:rPr>
-        <w:t>, “</w:t>
-      </w:r>
-      <w:proofErr w:type="spellStart"/>
-      <w:r>
-        <w:rPr>
-          <w:rFonts w:ascii="Times New Roman" w:hAnsi="Times New Roman" w:cs="Times New Roman"/>
-          <w:color w:val="auto"/>
-        </w:rPr>
-        <w:t>HeadacheCoach</w:t>
-      </w:r>
-      <w:proofErr w:type="spellEnd"/>
-      <w:r>
-        <w:rPr>
-          <w:rFonts w:ascii="Times New Roman" w:hAnsi="Times New Roman" w:cs="Times New Roman"/>
-          <w:color w:val="auto"/>
-        </w:rPr>
-        <w:t xml:space="preserve">: Towards Headache Prevention </w:t>
-      </w:r>
-      <w:r>
-        <w:rPr>
-          <w:rFonts w:ascii="Times New Roman" w:hAnsi="Times New Roman" w:cs="Times New Roman"/>
-          <w:color w:val="auto"/>
-        </w:rPr>
-        <w:t>by Sensing and Making Sense of Personal Lifestyle Data,” 2017.</w:t>
-      </w:r>
-    </w:p>
-    <w:p>
-      <w:pPr>
-        <w:widowControl w:val="0"/>
-        <w:autoSpaceDE w:val="0"/>
-        <w:autoSpaceDN w:val="0"/>
-        <w:adjustRightInd w:val="0"/>
-        <w:rPr>
-          <w:rFonts w:ascii="Times New Roman" w:hAnsi="Times New Roman" w:cs="Times New Roman"/>
-          <w:color w:val="auto"/>
-        </w:rPr>
-      </w:pPr>
-      <w:r>
-        <w:rPr>
-          <w:rFonts w:ascii="Times New Roman" w:hAnsi="Times New Roman" w:cs="Times New Roman"/>
-          <w:color w:val="auto"/>
-        </w:rPr>
-        <w:t>[36]</w:t>
-      </w:r>
-      <w:r>
-        <w:rPr>
-          <w:rFonts w:ascii="Times New Roman" w:hAnsi="Times New Roman" w:cs="Times New Roman"/>
-          <w:color w:val="auto"/>
-        </w:rPr>
-        <w:tab/>
-        <w:t xml:space="preserve">E. S. Poole, “HCI and mobile health interventions,” </w:t>
-      </w:r>
-      <w:r>
-        <w:rPr>
-          <w:rFonts w:ascii="Times New Roman" w:hAnsi="Times New Roman" w:cs="Times New Roman"/>
-          <w:i/>
-          <w:iCs/>
-          <w:color w:val="auto"/>
-        </w:rPr>
-        <w:t xml:space="preserve">Transl. </w:t>
-      </w:r>
-      <w:proofErr w:type="spellStart"/>
-      <w:r>
-        <w:rPr>
-          <w:rFonts w:ascii="Times New Roman" w:hAnsi="Times New Roman" w:cs="Times New Roman"/>
-          <w:i/>
-          <w:iCs/>
-          <w:color w:val="auto"/>
-        </w:rPr>
-        <w:t>Behav</w:t>
-      </w:r>
-      <w:proofErr w:type="spellEnd"/>
-      <w:r>
-        <w:rPr>
-          <w:rFonts w:ascii="Times New Roman" w:hAnsi="Times New Roman" w:cs="Times New Roman"/>
-          <w:i/>
-          <w:iCs/>
-          <w:color w:val="auto"/>
-        </w:rPr>
-        <w:t>. Med.</w:t>
-      </w:r>
-      <w:r>
-        <w:rPr>
-          <w:rFonts w:ascii="Times New Roman" w:hAnsi="Times New Roman" w:cs="Times New Roman"/>
-          <w:color w:val="auto"/>
-        </w:rPr>
-        <w:t>, vol. 3, no. 4, pp. 402–405, Dec. 2013.</w:t>
-      </w:r>
-    </w:p>
-    <w:p>
-      <w:pPr>
-        <w:widowControl w:val="0"/>
-        <w:autoSpaceDE w:val="0"/>
-        <w:autoSpaceDN w:val="0"/>
-        <w:adjustRightInd w:val="0"/>
-        <w:rPr>
-          <w:rFonts w:ascii="Times New Roman" w:hAnsi="Times New Roman" w:cs="Times New Roman"/>
-          <w:color w:val="auto"/>
-        </w:rPr>
-      </w:pPr>
-      <w:r>
-        <w:rPr>
-          <w:rFonts w:ascii="Times New Roman" w:hAnsi="Times New Roman" w:cs="Times New Roman"/>
-          <w:color w:val="auto"/>
-        </w:rPr>
-        <w:t>[37]</w:t>
-      </w:r>
-      <w:r>
-        <w:rPr>
-          <w:rFonts w:ascii="Times New Roman" w:hAnsi="Times New Roman" w:cs="Times New Roman"/>
-          <w:color w:val="auto"/>
-        </w:rPr>
-        <w:tab/>
-        <w:t>“State of the IoT 2018: Number of IoT devices now at 7B – Market accelerating.” .</w:t>
-      </w:r>
-    </w:p>
-    <w:p>
-      <w:pPr>
-        <w:widowControl w:val="0"/>
-        <w:autoSpaceDE w:val="0"/>
-        <w:autoSpaceDN w:val="0"/>
-        <w:adjustRightInd w:val="0"/>
-        <w:rPr>
-          <w:rFonts w:ascii="Times New Roman" w:hAnsi="Times New Roman" w:cs="Times New Roman"/>
-          <w:color w:val="auto"/>
-        </w:rPr>
-      </w:pPr>
-      <w:r>
-        <w:rPr>
-          <w:rFonts w:ascii="Times New Roman" w:hAnsi="Times New Roman" w:cs="Times New Roman"/>
-          <w:color w:val="auto"/>
-        </w:rPr>
-        <w:t>[38]</w:t>
-      </w:r>
-      <w:r>
-        <w:rPr>
-          <w:rFonts w:ascii="Times New Roman" w:hAnsi="Times New Roman" w:cs="Times New Roman"/>
-          <w:color w:val="auto"/>
-        </w:rPr>
-        <w:tab/>
-        <w:t xml:space="preserve">A. M. </w:t>
-      </w:r>
-      <w:proofErr w:type="spellStart"/>
-      <w:r>
-        <w:rPr>
-          <w:rFonts w:ascii="Times New Roman" w:hAnsi="Times New Roman" w:cs="Times New Roman"/>
-          <w:color w:val="auto"/>
-        </w:rPr>
-        <w:t>Bernardos</w:t>
-      </w:r>
-      <w:proofErr w:type="spellEnd"/>
-      <w:r>
-        <w:rPr>
-          <w:rFonts w:ascii="Times New Roman" w:hAnsi="Times New Roman" w:cs="Times New Roman"/>
-          <w:color w:val="auto"/>
-        </w:rPr>
-        <w:t xml:space="preserve">, P. </w:t>
-      </w:r>
-      <w:proofErr w:type="spellStart"/>
-      <w:r>
-        <w:rPr>
-          <w:rFonts w:ascii="Times New Roman" w:hAnsi="Times New Roman" w:cs="Times New Roman"/>
-          <w:color w:val="auto"/>
-        </w:rPr>
-        <w:t>Tarrío</w:t>
-      </w:r>
-      <w:proofErr w:type="spellEnd"/>
-      <w:r>
-        <w:rPr>
-          <w:rFonts w:ascii="Times New Roman" w:hAnsi="Times New Roman" w:cs="Times New Roman"/>
-          <w:color w:val="auto"/>
-        </w:rPr>
-        <w:t xml:space="preserve">, and J. R. </w:t>
-      </w:r>
-      <w:proofErr w:type="spellStart"/>
-      <w:r>
-        <w:rPr>
-          <w:rFonts w:ascii="Times New Roman" w:hAnsi="Times New Roman" w:cs="Times New Roman"/>
-          <w:color w:val="auto"/>
-        </w:rPr>
-        <w:t>Casar</w:t>
-      </w:r>
-      <w:proofErr w:type="spellEnd"/>
-      <w:r>
-        <w:rPr>
-          <w:rFonts w:ascii="Times New Roman" w:hAnsi="Times New Roman" w:cs="Times New Roman"/>
-          <w:color w:val="auto"/>
-        </w:rPr>
-        <w:t>, “</w:t>
-      </w:r>
-      <w:proofErr w:type="spellStart"/>
-      <w:r>
-        <w:rPr>
-          <w:rFonts w:ascii="Times New Roman" w:hAnsi="Times New Roman" w:cs="Times New Roman"/>
-          <w:color w:val="auto"/>
-        </w:rPr>
-        <w:t>CASanDRA</w:t>
-      </w:r>
-      <w:proofErr w:type="spellEnd"/>
-      <w:r>
-        <w:rPr>
-          <w:rFonts w:ascii="Times New Roman" w:hAnsi="Times New Roman" w:cs="Times New Roman"/>
-          <w:color w:val="auto"/>
-        </w:rPr>
-        <w:t xml:space="preserve">: A Framework to Provide Context Acquisition Services </w:t>
-      </w:r>
-      <w:proofErr w:type="spellStart"/>
-      <w:r>
-        <w:rPr>
-          <w:rFonts w:ascii="Times New Roman" w:hAnsi="Times New Roman" w:cs="Times New Roman"/>
-          <w:color w:val="auto"/>
-        </w:rPr>
-        <w:t>ANd</w:t>
-      </w:r>
-      <w:proofErr w:type="spellEnd"/>
-      <w:r>
-        <w:rPr>
-          <w:rFonts w:ascii="Times New Roman" w:hAnsi="Times New Roman" w:cs="Times New Roman"/>
-          <w:color w:val="auto"/>
-        </w:rPr>
-        <w:t xml:space="preserve"> Reasoning Algorithms for Ambient Intelligence Applications,” in </w:t>
-      </w:r>
-      <w:r>
-        <w:rPr>
-          <w:rFonts w:ascii="Times New Roman" w:hAnsi="Times New Roman" w:cs="Times New Roman"/>
-          <w:i/>
-          <w:iCs/>
-          <w:color w:val="auto"/>
-        </w:rPr>
-        <w:t>2009 International Conference on Parallel and Distributed Computing, Applications and Technologies</w:t>
-      </w:r>
-      <w:r>
-        <w:rPr>
-          <w:rFonts w:ascii="Times New Roman" w:hAnsi="Times New Roman" w:cs="Times New Roman"/>
-          <w:color w:val="auto"/>
-        </w:rPr>
-        <w:t>, 2009, pp. 372–377.</w:t>
-      </w:r>
-    </w:p>
-    <w:p>
-      <w:pPr>
-        <w:widowControl w:val="0"/>
-        <w:autoSpaceDE w:val="0"/>
-        <w:autoSpaceDN w:val="0"/>
-        <w:adjustRightInd w:val="0"/>
-        <w:rPr>
-          <w:rFonts w:ascii="Times New Roman" w:hAnsi="Times New Roman" w:cs="Times New Roman"/>
-          <w:color w:val="auto"/>
-        </w:rPr>
-      </w:pPr>
-      <w:r>
-        <w:rPr>
-          <w:rFonts w:ascii="Times New Roman" w:hAnsi="Times New Roman" w:cs="Times New Roman"/>
-          <w:color w:val="auto"/>
-        </w:rPr>
-        <w:t>[39]</w:t>
-      </w:r>
-      <w:r>
-        <w:rPr>
-          <w:rFonts w:ascii="Times New Roman" w:hAnsi="Times New Roman" w:cs="Times New Roman"/>
-          <w:color w:val="auto"/>
-        </w:rPr>
-        <w:tab/>
-        <w:t>“</w:t>
-      </w:r>
-      <w:proofErr w:type="spellStart"/>
-      <w:r>
-        <w:rPr>
-          <w:rFonts w:ascii="Times New Roman" w:hAnsi="Times New Roman" w:cs="Times New Roman"/>
-          <w:color w:val="auto"/>
-        </w:rPr>
-        <w:t>MagHive</w:t>
-      </w:r>
-      <w:proofErr w:type="spellEnd"/>
-      <w:r>
-        <w:rPr>
-          <w:rFonts w:ascii="Times New Roman" w:hAnsi="Times New Roman" w:cs="Times New Roman"/>
-          <w:color w:val="auto"/>
-        </w:rPr>
-        <w:t xml:space="preserve"> - World’s First Modular Smart Reminder (Canceled),” </w:t>
-      </w:r>
-      <w:r>
-        <w:rPr>
-          <w:rFonts w:ascii="Times New Roman" w:hAnsi="Times New Roman" w:cs="Times New Roman"/>
-          <w:i/>
-          <w:iCs/>
-          <w:color w:val="auto"/>
-        </w:rPr>
-        <w:t>Kickstarter</w:t>
-      </w:r>
-      <w:r>
-        <w:rPr>
-          <w:rFonts w:ascii="Times New Roman" w:hAnsi="Times New Roman" w:cs="Times New Roman"/>
-          <w:color w:val="auto"/>
-        </w:rPr>
-        <w:t>. [Online]. Available: https://www.kickstarter.com/projects/2034560442/maghive-worlds-first-modular-smart-reminder. [Accessed: 24-Jul-2018].</w:t>
-      </w:r>
-    </w:p>
-    <w:p>
-      <w:pPr>
-        <w:widowControl w:val="0"/>
-        <w:autoSpaceDE w:val="0"/>
-        <w:autoSpaceDN w:val="0"/>
-        <w:adjustRightInd w:val="0"/>
-        <w:rPr>
-          <w:rFonts w:ascii="Times New Roman" w:hAnsi="Times New Roman" w:cs="Times New Roman"/>
-          <w:color w:val="auto"/>
-        </w:rPr>
-      </w:pPr>
-      <w:r>
-        <w:rPr>
-          <w:rFonts w:ascii="Times New Roman" w:hAnsi="Times New Roman" w:cs="Times New Roman"/>
-          <w:color w:val="auto"/>
-        </w:rPr>
-        <w:t>[40]</w:t>
-      </w:r>
-      <w:r>
-        <w:rPr>
-          <w:rFonts w:ascii="Times New Roman" w:hAnsi="Times New Roman" w:cs="Times New Roman"/>
-          <w:color w:val="auto"/>
-        </w:rPr>
-        <w:tab/>
-        <w:t>P. Shanahan, “Machine Learning for Context-aware Reminders and Suggestions,” PhD Thesis, University of California at San Diego, La Jolla, CA, USA, 2009.</w:t>
-      </w:r>
-    </w:p>
-    <w:p>
-      <w:pPr>
-        <w:widowControl w:val="0"/>
-        <w:autoSpaceDE w:val="0"/>
-        <w:autoSpaceDN w:val="0"/>
-        <w:adjustRightInd w:val="0"/>
-        <w:rPr>
-          <w:rFonts w:ascii="Times New Roman" w:hAnsi="Times New Roman" w:cs="Times New Roman"/>
-          <w:color w:val="auto"/>
-        </w:rPr>
-      </w:pPr>
-      <w:r>
-        <w:rPr>
-          <w:rFonts w:ascii="Times New Roman" w:hAnsi="Times New Roman" w:cs="Times New Roman"/>
-          <w:color w:val="auto"/>
-        </w:rPr>
-        <w:t>[41]</w:t>
-      </w:r>
-      <w:r>
-        <w:rPr>
-          <w:rFonts w:ascii="Times New Roman" w:hAnsi="Times New Roman" w:cs="Times New Roman"/>
-          <w:color w:val="auto"/>
-        </w:rPr>
-        <w:tab/>
-        <w:t xml:space="preserve">A. K. </w:t>
-      </w:r>
-      <w:proofErr w:type="spellStart"/>
-      <w:r>
-        <w:rPr>
-          <w:rFonts w:ascii="Times New Roman" w:hAnsi="Times New Roman" w:cs="Times New Roman"/>
-          <w:color w:val="auto"/>
-        </w:rPr>
-        <w:t>Dey</w:t>
-      </w:r>
-      <w:proofErr w:type="spellEnd"/>
-      <w:r>
-        <w:rPr>
-          <w:rFonts w:ascii="Times New Roman" w:hAnsi="Times New Roman" w:cs="Times New Roman"/>
-          <w:color w:val="auto"/>
-        </w:rPr>
-        <w:t xml:space="preserve"> and G. D. </w:t>
-      </w:r>
-      <w:proofErr w:type="spellStart"/>
-      <w:r>
-        <w:rPr>
-          <w:rFonts w:ascii="Times New Roman" w:hAnsi="Times New Roman" w:cs="Times New Roman"/>
-          <w:color w:val="auto"/>
-        </w:rPr>
-        <w:t>Abowd</w:t>
-      </w:r>
-      <w:proofErr w:type="spellEnd"/>
-      <w:r>
-        <w:rPr>
-          <w:rFonts w:ascii="Times New Roman" w:hAnsi="Times New Roman" w:cs="Times New Roman"/>
-          <w:color w:val="auto"/>
-        </w:rPr>
-        <w:t>, “</w:t>
-      </w:r>
-      <w:proofErr w:type="spellStart"/>
-      <w:r>
-        <w:rPr>
-          <w:rFonts w:ascii="Times New Roman" w:hAnsi="Times New Roman" w:cs="Times New Roman"/>
-          <w:color w:val="auto"/>
-        </w:rPr>
-        <w:t>CybreMinder</w:t>
-      </w:r>
-      <w:proofErr w:type="spellEnd"/>
-      <w:r>
-        <w:rPr>
-          <w:rFonts w:ascii="Times New Roman" w:hAnsi="Times New Roman" w:cs="Times New Roman"/>
-          <w:color w:val="auto"/>
-        </w:rPr>
-        <w:t xml:space="preserve">: A Context-Aware System for Supporting Reminders,” in </w:t>
-      </w:r>
-      <w:r>
-        <w:rPr>
-          <w:rFonts w:ascii="Times New Roman" w:hAnsi="Times New Roman" w:cs="Times New Roman"/>
-          <w:i/>
-          <w:iCs/>
-          <w:color w:val="auto"/>
-        </w:rPr>
-        <w:t>Handheld and Ubiquitous Computing</w:t>
-      </w:r>
-      <w:r>
-        <w:rPr>
-          <w:rFonts w:ascii="Times New Roman" w:hAnsi="Times New Roman" w:cs="Times New Roman"/>
-          <w:color w:val="auto"/>
-        </w:rPr>
-        <w:t>, 2000, pp. 172–186.</w:t>
-      </w:r>
-    </w:p>
-    <w:p>
-      <w:pPr>
-        <w:widowControl w:val="0"/>
-        <w:autoSpaceDE w:val="0"/>
-        <w:autoSpaceDN w:val="0"/>
-        <w:adjustRightInd w:val="0"/>
-        <w:rPr>
-          <w:rFonts w:ascii="Times New Roman" w:hAnsi="Times New Roman" w:cs="Times New Roman"/>
-          <w:color w:val="auto"/>
-        </w:rPr>
-      </w:pPr>
-      <w:r>
-        <w:rPr>
-          <w:rFonts w:ascii="Times New Roman" w:hAnsi="Times New Roman" w:cs="Times New Roman"/>
-          <w:color w:val="auto"/>
-        </w:rPr>
-        <w:t>[42]</w:t>
-      </w:r>
-      <w:r>
-        <w:rPr>
-          <w:rFonts w:ascii="Times New Roman" w:hAnsi="Times New Roman" w:cs="Times New Roman"/>
-          <w:color w:val="auto"/>
-        </w:rPr>
-        <w:tab/>
-        <w:t xml:space="preserve">F. </w:t>
-      </w:r>
-      <w:proofErr w:type="spellStart"/>
-      <w:r>
-        <w:rPr>
-          <w:rFonts w:ascii="Times New Roman" w:hAnsi="Times New Roman" w:cs="Times New Roman"/>
-          <w:color w:val="auto"/>
-        </w:rPr>
-        <w:t>Corno</w:t>
-      </w:r>
-      <w:proofErr w:type="spellEnd"/>
-      <w:r>
-        <w:rPr>
-          <w:rFonts w:ascii="Times New Roman" w:hAnsi="Times New Roman" w:cs="Times New Roman"/>
-          <w:color w:val="auto"/>
-        </w:rPr>
-        <w:t xml:space="preserve">, L. D. </w:t>
-      </w:r>
-      <w:proofErr w:type="spellStart"/>
-      <w:r>
-        <w:rPr>
-          <w:rFonts w:ascii="Times New Roman" w:hAnsi="Times New Roman" w:cs="Times New Roman"/>
-          <w:color w:val="auto"/>
-        </w:rPr>
-        <w:t>Russis</w:t>
-      </w:r>
-      <w:proofErr w:type="spellEnd"/>
-      <w:r>
-        <w:rPr>
-          <w:rFonts w:ascii="Times New Roman" w:hAnsi="Times New Roman" w:cs="Times New Roman"/>
-          <w:color w:val="auto"/>
-        </w:rPr>
-        <w:t xml:space="preserve">, and T. </w:t>
-      </w:r>
-      <w:proofErr w:type="spellStart"/>
-      <w:r>
-        <w:rPr>
-          <w:rFonts w:ascii="Times New Roman" w:hAnsi="Times New Roman" w:cs="Times New Roman"/>
-          <w:color w:val="auto"/>
-        </w:rPr>
-        <w:t>Montanaro</w:t>
-      </w:r>
-      <w:proofErr w:type="spellEnd"/>
-      <w:r>
-        <w:rPr>
-          <w:rFonts w:ascii="Times New Roman" w:hAnsi="Times New Roman" w:cs="Times New Roman"/>
-          <w:color w:val="auto"/>
-        </w:rPr>
-        <w:t xml:space="preserve">, “A context and user aware smart notification system,” in </w:t>
-      </w:r>
-      <w:r>
-        <w:rPr>
-          <w:rFonts w:ascii="Times New Roman" w:hAnsi="Times New Roman" w:cs="Times New Roman"/>
-          <w:i/>
-          <w:iCs/>
-          <w:color w:val="auto"/>
-        </w:rPr>
-        <w:t>2015 IEEE 2nd World Forum on Internet of Things (WF-IoT)</w:t>
-      </w:r>
-      <w:r>
-        <w:rPr>
-          <w:rFonts w:ascii="Times New Roman" w:hAnsi="Times New Roman" w:cs="Times New Roman"/>
-          <w:color w:val="auto"/>
-        </w:rPr>
-        <w:t xml:space="preserve">, </w:t>
-      </w:r>
-      <w:r>
-        <w:rPr>
-          <w:rFonts w:ascii="Times New Roman" w:hAnsi="Times New Roman" w:cs="Times New Roman"/>
-          <w:color w:val="auto"/>
-        </w:rPr>
-        <w:lastRenderedPageBreak/>
-        <w:t>2015, pp. 645–651.</w:t>
-      </w:r>
-    </w:p>
-    <w:p>
-      <w:pPr>
-        <w:widowControl w:val="0"/>
-        <w:autoSpaceDE w:val="0"/>
-        <w:autoSpaceDN w:val="0"/>
-        <w:adjustRightInd w:val="0"/>
-        <w:rPr>
-          <w:rFonts w:ascii="Times New Roman" w:hAnsi="Times New Roman" w:cs="Times New Roman"/>
-          <w:color w:val="auto"/>
-        </w:rPr>
-      </w:pPr>
-      <w:r>
-        <w:rPr>
-          <w:rFonts w:ascii="Times New Roman" w:hAnsi="Times New Roman" w:cs="Times New Roman"/>
-          <w:color w:val="auto"/>
-        </w:rPr>
-        <w:t>[43]</w:t>
-      </w:r>
-      <w:r>
-        <w:rPr>
-          <w:rFonts w:ascii="Times New Roman" w:hAnsi="Times New Roman" w:cs="Times New Roman"/>
-          <w:color w:val="auto"/>
-        </w:rPr>
-        <w:tab/>
-        <w:t xml:space="preserve">G. </w:t>
-      </w:r>
-      <w:proofErr w:type="spellStart"/>
-      <w:r>
-        <w:rPr>
-          <w:rFonts w:ascii="Times New Roman" w:hAnsi="Times New Roman" w:cs="Times New Roman"/>
-          <w:color w:val="auto"/>
-        </w:rPr>
-        <w:t>Sandström</w:t>
-      </w:r>
-      <w:proofErr w:type="spellEnd"/>
-      <w:r>
-        <w:rPr>
-          <w:rFonts w:ascii="Times New Roman" w:hAnsi="Times New Roman" w:cs="Times New Roman"/>
-          <w:color w:val="auto"/>
-        </w:rPr>
-        <w:t xml:space="preserve"> and </w:t>
-      </w:r>
-      <w:proofErr w:type="spellStart"/>
-      <w:r>
-        <w:rPr>
-          <w:rFonts w:ascii="Times New Roman" w:hAnsi="Times New Roman" w:cs="Times New Roman"/>
-          <w:color w:val="auto"/>
-        </w:rPr>
-        <w:t>Kungliga</w:t>
-      </w:r>
-      <w:proofErr w:type="spellEnd"/>
-      <w:r>
-        <w:rPr>
-          <w:rFonts w:ascii="Times New Roman" w:hAnsi="Times New Roman" w:cs="Times New Roman"/>
-          <w:color w:val="auto"/>
-        </w:rPr>
-        <w:t xml:space="preserve"> </w:t>
-      </w:r>
-      <w:proofErr w:type="spellStart"/>
-      <w:r>
-        <w:rPr>
-          <w:rFonts w:ascii="Times New Roman" w:hAnsi="Times New Roman" w:cs="Times New Roman"/>
-          <w:color w:val="auto"/>
-        </w:rPr>
-        <w:t>tekniska</w:t>
-      </w:r>
-      <w:proofErr w:type="spellEnd"/>
-      <w:r>
-        <w:rPr>
-          <w:rFonts w:ascii="Times New Roman" w:hAnsi="Times New Roman" w:cs="Times New Roman"/>
-          <w:color w:val="auto"/>
-        </w:rPr>
-        <w:t xml:space="preserve"> </w:t>
-      </w:r>
-      <w:proofErr w:type="spellStart"/>
-      <w:r>
-        <w:rPr>
-          <w:rFonts w:ascii="Times New Roman" w:hAnsi="Times New Roman" w:cs="Times New Roman"/>
-          <w:color w:val="auto"/>
-        </w:rPr>
-        <w:t>högskolan</w:t>
-      </w:r>
-      <w:proofErr w:type="spellEnd"/>
-      <w:r>
-        <w:rPr>
-          <w:rFonts w:ascii="Times New Roman" w:hAnsi="Times New Roman" w:cs="Times New Roman"/>
-          <w:color w:val="auto"/>
-        </w:rPr>
-        <w:t xml:space="preserve"> (Stockholm), </w:t>
-      </w:r>
-      <w:r>
-        <w:rPr>
-          <w:rFonts w:ascii="Times New Roman" w:hAnsi="Times New Roman" w:cs="Times New Roman"/>
-          <w:i/>
-          <w:iCs/>
-          <w:color w:val="auto"/>
-        </w:rPr>
-        <w:t>Smart homes and user values: long-term evaluation of IT-services in residential and single family dwellings</w:t>
-      </w:r>
-      <w:r>
-        <w:rPr>
-          <w:rFonts w:ascii="Times New Roman" w:hAnsi="Times New Roman" w:cs="Times New Roman"/>
-          <w:color w:val="auto"/>
-        </w:rPr>
-        <w:t>. Stockholm: Royal Institute of Technology, 2009.</w:t>
-      </w:r>
-    </w:p>
-    <w:p>
-      <w:pPr>
-        <w:widowControl w:val="0"/>
-        <w:autoSpaceDE w:val="0"/>
-        <w:autoSpaceDN w:val="0"/>
-        <w:adjustRightInd w:val="0"/>
-        <w:rPr>
-          <w:rFonts w:ascii="Times New Roman" w:hAnsi="Times New Roman" w:cs="Times New Roman"/>
-          <w:color w:val="auto"/>
-        </w:rPr>
-      </w:pPr>
-      <w:r>
-        <w:rPr>
-          <w:rFonts w:ascii="Times New Roman" w:hAnsi="Times New Roman" w:cs="Times New Roman"/>
-          <w:color w:val="auto"/>
-        </w:rPr>
-        <w:t>[44]</w:t>
-      </w:r>
-      <w:r>
-        <w:rPr>
-          <w:rFonts w:ascii="Times New Roman" w:hAnsi="Times New Roman" w:cs="Times New Roman"/>
-          <w:color w:val="auto"/>
-        </w:rPr>
-        <w:tab/>
-        <w:t xml:space="preserve">M. L. </w:t>
-      </w:r>
-      <w:proofErr w:type="spellStart"/>
-      <w:r>
-        <w:rPr>
-          <w:rFonts w:ascii="Times New Roman" w:hAnsi="Times New Roman" w:cs="Times New Roman"/>
-          <w:color w:val="auto"/>
-        </w:rPr>
-        <w:t>Tielman</w:t>
-      </w:r>
-      <w:proofErr w:type="spellEnd"/>
-      <w:r>
-        <w:rPr>
-          <w:rFonts w:ascii="Times New Roman" w:hAnsi="Times New Roman" w:cs="Times New Roman"/>
-          <w:color w:val="auto"/>
-        </w:rPr>
-        <w:t xml:space="preserve"> and C. M. Jonker, “What should I do? Deriving norms from </w:t>
-      </w:r>
-      <w:proofErr w:type="spellStart"/>
-      <w:r>
-        <w:rPr>
-          <w:rFonts w:ascii="Times New Roman" w:hAnsi="Times New Roman" w:cs="Times New Roman"/>
-          <w:color w:val="auto"/>
-        </w:rPr>
-        <w:t>actions,values</w:t>
-      </w:r>
-      <w:proofErr w:type="spellEnd"/>
-      <w:r>
-        <w:rPr>
-          <w:rFonts w:ascii="Times New Roman" w:hAnsi="Times New Roman" w:cs="Times New Roman"/>
-          <w:color w:val="auto"/>
-        </w:rPr>
-        <w:t xml:space="preserve"> and context,” p. 5.</w:t>
-      </w:r>
-    </w:p>
-    <w:p>
-      <w:pPr>
-        <w:widowControl w:val="0"/>
-        <w:autoSpaceDE w:val="0"/>
-        <w:autoSpaceDN w:val="0"/>
-        <w:adjustRightInd w:val="0"/>
-        <w:rPr>
-          <w:rFonts w:ascii="Times New Roman" w:hAnsi="Times New Roman" w:cs="Times New Roman"/>
-          <w:color w:val="auto"/>
-        </w:rPr>
-      </w:pPr>
-      <w:r>
-        <w:rPr>
-          <w:rFonts w:ascii="Times New Roman" w:hAnsi="Times New Roman" w:cs="Times New Roman"/>
-          <w:color w:val="auto"/>
-        </w:rPr>
-        <w:t>[45]</w:t>
-      </w:r>
-      <w:r>
-        <w:rPr>
-          <w:rFonts w:ascii="Times New Roman" w:hAnsi="Times New Roman" w:cs="Times New Roman"/>
-          <w:color w:val="auto"/>
-        </w:rPr>
-        <w:tab/>
-        <w:t xml:space="preserve">D. </w:t>
-      </w:r>
-      <w:proofErr w:type="spellStart"/>
-      <w:r>
-        <w:rPr>
-          <w:rFonts w:ascii="Times New Roman" w:hAnsi="Times New Roman" w:cs="Times New Roman"/>
-          <w:color w:val="auto"/>
-        </w:rPr>
-        <w:t>Salber</w:t>
-      </w:r>
-      <w:proofErr w:type="spellEnd"/>
-      <w:r>
-        <w:rPr>
-          <w:rFonts w:ascii="Times New Roman" w:hAnsi="Times New Roman" w:cs="Times New Roman"/>
-          <w:color w:val="auto"/>
-        </w:rPr>
-        <w:t xml:space="preserve">, A. K. </w:t>
-      </w:r>
-      <w:proofErr w:type="spellStart"/>
-      <w:r>
-        <w:rPr>
-          <w:rFonts w:ascii="Times New Roman" w:hAnsi="Times New Roman" w:cs="Times New Roman"/>
-          <w:color w:val="auto"/>
-        </w:rPr>
-        <w:t>Dey</w:t>
-      </w:r>
-      <w:proofErr w:type="spellEnd"/>
-      <w:r>
-        <w:rPr>
-          <w:rFonts w:ascii="Times New Roman" w:hAnsi="Times New Roman" w:cs="Times New Roman"/>
-          <w:color w:val="auto"/>
-        </w:rPr>
-        <w:t xml:space="preserve">, and G. D. </w:t>
-      </w:r>
-      <w:proofErr w:type="spellStart"/>
-      <w:r>
-        <w:rPr>
-          <w:rFonts w:ascii="Times New Roman" w:hAnsi="Times New Roman" w:cs="Times New Roman"/>
-          <w:color w:val="auto"/>
-        </w:rPr>
-        <w:t>Abowd</w:t>
-      </w:r>
-      <w:proofErr w:type="spellEnd"/>
-      <w:r>
-        <w:rPr>
-          <w:rFonts w:ascii="Times New Roman" w:hAnsi="Times New Roman" w:cs="Times New Roman"/>
-          <w:color w:val="auto"/>
-        </w:rPr>
-        <w:t xml:space="preserve">, “The Context Toolkit: Aiding the Development of Context-enabled Applications,” in </w:t>
-      </w:r>
-      <w:r>
-        <w:rPr>
-          <w:rFonts w:ascii="Times New Roman" w:hAnsi="Times New Roman" w:cs="Times New Roman"/>
-          <w:i/>
-          <w:iCs/>
-          <w:color w:val="auto"/>
-        </w:rPr>
-        <w:t>Proceedings of the SIGCHI Conference on Human Factors in Computing Systems</w:t>
-      </w:r>
-      <w:r>
-        <w:rPr>
-          <w:rFonts w:ascii="Times New Roman" w:hAnsi="Times New Roman" w:cs="Times New Roman"/>
-          <w:color w:val="auto"/>
-        </w:rPr>
-        <w:t>, New York, NY, USA, 1999, pp. 434–441.</w:t>
-      </w:r>
-    </w:p>
-    <w:p>
-      <w:pPr>
-        <w:widowControl w:val="0"/>
-        <w:autoSpaceDE w:val="0"/>
-        <w:autoSpaceDN w:val="0"/>
-        <w:adjustRightInd w:val="0"/>
-        <w:rPr>
-          <w:rFonts w:ascii="Times New Roman" w:hAnsi="Times New Roman" w:cs="Times New Roman"/>
-          <w:color w:val="auto"/>
-        </w:rPr>
-      </w:pPr>
-      <w:r>
-        <w:rPr>
-          <w:rFonts w:ascii="Times New Roman" w:hAnsi="Times New Roman" w:cs="Times New Roman"/>
-          <w:color w:val="auto"/>
-        </w:rPr>
-        <w:t>[46]</w:t>
-      </w:r>
-      <w:r>
-        <w:rPr>
-          <w:rFonts w:ascii="Times New Roman" w:hAnsi="Times New Roman" w:cs="Times New Roman"/>
-          <w:color w:val="auto"/>
-        </w:rPr>
-        <w:tab/>
-        <w:t xml:space="preserve">N. Eagle and A. (Sandy) Pentland, “Reality mining: sensing complex social systems,” </w:t>
-      </w:r>
-      <w:r>
-        <w:rPr>
-          <w:rFonts w:ascii="Times New Roman" w:hAnsi="Times New Roman" w:cs="Times New Roman"/>
-          <w:i/>
-          <w:iCs/>
-          <w:color w:val="auto"/>
-        </w:rPr>
-        <w:t xml:space="preserve">Pers. Ubiquitous </w:t>
-      </w:r>
-      <w:proofErr w:type="spellStart"/>
-      <w:r>
-        <w:rPr>
-          <w:rFonts w:ascii="Times New Roman" w:hAnsi="Times New Roman" w:cs="Times New Roman"/>
-          <w:i/>
-          <w:iCs/>
-          <w:color w:val="auto"/>
-        </w:rPr>
-        <w:t>Comput</w:t>
-      </w:r>
-      <w:proofErr w:type="spellEnd"/>
-      <w:r>
-        <w:rPr>
-          <w:rFonts w:ascii="Times New Roman" w:hAnsi="Times New Roman" w:cs="Times New Roman"/>
-          <w:i/>
-          <w:iCs/>
-          <w:color w:val="auto"/>
-        </w:rPr>
-        <w:t>.</w:t>
-      </w:r>
-      <w:r>
-        <w:rPr>
-          <w:rFonts w:ascii="Times New Roman" w:hAnsi="Times New Roman" w:cs="Times New Roman"/>
-          <w:color w:val="auto"/>
-        </w:rPr>
-        <w:t>, vol. 10, no. 4, pp. 255–268, May 2006.</w:t>
-      </w:r>
-    </w:p>
-    <w:p>
-      <w:pPr>
-        <w:widowControl w:val="0"/>
-        <w:autoSpaceDE w:val="0"/>
-        <w:autoSpaceDN w:val="0"/>
-        <w:adjustRightInd w:val="0"/>
-        <w:rPr>
-          <w:rFonts w:ascii="Times New Roman" w:hAnsi="Times New Roman" w:cs="Times New Roman"/>
-          <w:color w:val="auto"/>
-        </w:rPr>
-      </w:pPr>
-      <w:r>
-        <w:rPr>
-          <w:rFonts w:ascii="Times New Roman" w:hAnsi="Times New Roman" w:cs="Times New Roman"/>
-          <w:color w:val="auto"/>
-        </w:rPr>
-        <w:t>[47]</w:t>
-      </w:r>
-      <w:r>
-        <w:rPr>
-          <w:rFonts w:ascii="Times New Roman" w:hAnsi="Times New Roman" w:cs="Times New Roman"/>
-          <w:color w:val="auto"/>
-        </w:rPr>
-        <w:tab/>
-        <w:t>“Activity Recognition Challenge Dataset Download | Opportunity.” [Online]. Available: http://www.opportunity-project.eu/challengedatasetdownload. [Accessed: 03-Aug-2018].</w:t>
-      </w:r>
-    </w:p>
-    <w:p>
-      <w:pPr>
-        <w:widowControl w:val="0"/>
-        <w:autoSpaceDE w:val="0"/>
-        <w:autoSpaceDN w:val="0"/>
-        <w:adjustRightInd w:val="0"/>
-        <w:rPr>
-          <w:rFonts w:ascii="Times New Roman" w:hAnsi="Times New Roman" w:cs="Times New Roman"/>
-          <w:color w:val="auto"/>
-        </w:rPr>
-      </w:pPr>
-      <w:r>
-        <w:rPr>
-          <w:rFonts w:ascii="Times New Roman" w:hAnsi="Times New Roman" w:cs="Times New Roman"/>
-          <w:color w:val="auto"/>
-        </w:rPr>
-        <w:t>[48]</w:t>
-      </w:r>
-      <w:r>
-        <w:rPr>
-          <w:rFonts w:ascii="Times New Roman" w:hAnsi="Times New Roman" w:cs="Times New Roman"/>
-          <w:color w:val="auto"/>
-        </w:rPr>
-        <w:tab/>
-        <w:t xml:space="preserve">F. J. </w:t>
-      </w:r>
-      <w:proofErr w:type="spellStart"/>
-      <w:r>
-        <w:rPr>
-          <w:rFonts w:ascii="Times New Roman" w:hAnsi="Times New Roman" w:cs="Times New Roman"/>
-          <w:color w:val="auto"/>
-        </w:rPr>
-        <w:t>Ordóñez</w:t>
-      </w:r>
-      <w:proofErr w:type="spellEnd"/>
-      <w:r>
-        <w:rPr>
-          <w:rFonts w:ascii="Times New Roman" w:hAnsi="Times New Roman" w:cs="Times New Roman"/>
-          <w:color w:val="auto"/>
-        </w:rPr>
-        <w:t xml:space="preserve">, P. de Toledo, and A. </w:t>
-      </w:r>
-      <w:proofErr w:type="spellStart"/>
-      <w:r>
-        <w:rPr>
-          <w:rFonts w:ascii="Times New Roman" w:hAnsi="Times New Roman" w:cs="Times New Roman"/>
-          <w:color w:val="auto"/>
-        </w:rPr>
-        <w:t>Sanchis</w:t>
-      </w:r>
-      <w:proofErr w:type="spellEnd"/>
-      <w:r>
-        <w:rPr>
-          <w:rFonts w:ascii="Times New Roman" w:hAnsi="Times New Roman" w:cs="Times New Roman"/>
-          <w:color w:val="auto"/>
-        </w:rPr>
-        <w:t xml:space="preserve">, “Activity Recognition Using Hybrid Generative/Discriminative Models on Home Environments Using Binary Sensors,” </w:t>
-      </w:r>
-      <w:r>
-        <w:rPr>
-          <w:rFonts w:ascii="Times New Roman" w:hAnsi="Times New Roman" w:cs="Times New Roman"/>
-          <w:i/>
-          <w:iCs/>
-          <w:color w:val="auto"/>
-        </w:rPr>
-        <w:t>Sensors</w:t>
-      </w:r>
-      <w:r>
-        <w:rPr>
-          <w:rFonts w:ascii="Times New Roman" w:hAnsi="Times New Roman" w:cs="Times New Roman"/>
-          <w:color w:val="auto"/>
-        </w:rPr>
-        <w:t>, vol. 13, no. 5, pp. 5460–5477, Apr. 2013.</w:t>
-      </w:r>
-    </w:p>
-    <w:p>
-      <w:pPr>
-        <w:widowControl w:val="0"/>
-        <w:autoSpaceDE w:val="0"/>
-        <w:autoSpaceDN w:val="0"/>
-        <w:adjustRightInd w:val="0"/>
-        <w:rPr>
-          <w:rFonts w:ascii="Times New Roman" w:hAnsi="Times New Roman" w:cs="Times New Roman"/>
-          <w:color w:val="auto"/>
-        </w:rPr>
-      </w:pPr>
-      <w:r>
-        <w:rPr>
-          <w:rFonts w:ascii="Times New Roman" w:hAnsi="Times New Roman" w:cs="Times New Roman"/>
-          <w:color w:val="auto"/>
-        </w:rPr>
-        <w:t>[49]</w:t>
-      </w:r>
-      <w:r>
-        <w:rPr>
-          <w:rFonts w:ascii="Times New Roman" w:hAnsi="Times New Roman" w:cs="Times New Roman"/>
-          <w:color w:val="auto"/>
-        </w:rPr>
-        <w:tab/>
-      </w:r>
-      <w:proofErr w:type="spellStart"/>
-      <w:r>
-        <w:rPr>
-          <w:rFonts w:ascii="Times New Roman" w:hAnsi="Times New Roman" w:cs="Times New Roman"/>
-          <w:color w:val="auto"/>
-        </w:rPr>
-        <w:t>Sztyler</w:t>
-      </w:r>
-      <w:proofErr w:type="spellEnd"/>
-      <w:r>
-        <w:rPr>
-          <w:rFonts w:ascii="Times New Roman" w:hAnsi="Times New Roman" w:cs="Times New Roman"/>
-          <w:color w:val="auto"/>
-        </w:rPr>
-        <w:t>, T. (Timo) and Carmona, J. (</w:t>
-      </w:r>
-      <w:proofErr w:type="spellStart"/>
-      <w:r>
-        <w:rPr>
-          <w:rFonts w:ascii="Times New Roman" w:hAnsi="Times New Roman" w:cs="Times New Roman"/>
-          <w:color w:val="auto"/>
-        </w:rPr>
-        <w:t>Josep</w:t>
-      </w:r>
-      <w:proofErr w:type="spellEnd"/>
-      <w:r>
-        <w:rPr>
-          <w:rFonts w:ascii="Times New Roman" w:hAnsi="Times New Roman" w:cs="Times New Roman"/>
-          <w:color w:val="auto"/>
-        </w:rPr>
-        <w:t xml:space="preserve">), “Activities of daily living of several </w:t>
-      </w:r>
-      <w:r>
-        <w:rPr>
-          <w:rFonts w:ascii="Times New Roman" w:hAnsi="Times New Roman" w:cs="Times New Roman"/>
-          <w:color w:val="auto"/>
-        </w:rPr>
-        <w:t>individuals.” University of Mannheim, Germany, 2015.</w:t>
-      </w:r>
-    </w:p>
-    <w:p>
-      <w:pPr>
-        <w:widowControl w:val="0"/>
-        <w:autoSpaceDE w:val="0"/>
-        <w:autoSpaceDN w:val="0"/>
-        <w:adjustRightInd w:val="0"/>
-        <w:rPr>
-          <w:rFonts w:ascii="Times New Roman" w:hAnsi="Times New Roman" w:cs="Times New Roman"/>
-          <w:color w:val="auto"/>
-        </w:rPr>
-      </w:pPr>
-      <w:r>
-        <w:rPr>
-          <w:rFonts w:ascii="Times New Roman" w:hAnsi="Times New Roman" w:cs="Times New Roman"/>
-          <w:color w:val="auto"/>
-        </w:rPr>
-        <w:t>[50]</w:t>
-      </w:r>
-      <w:r>
-        <w:rPr>
-          <w:rFonts w:ascii="Times New Roman" w:hAnsi="Times New Roman" w:cs="Times New Roman"/>
-          <w:color w:val="auto"/>
-        </w:rPr>
-        <w:tab/>
-        <w:t xml:space="preserve">A. P. Dempster, N. M. Laird, and D. B. Rubin, “Maximum Likelihood from Incomplete Data via the EM Algorithm,” </w:t>
-      </w:r>
-      <w:r>
-        <w:rPr>
-          <w:rFonts w:ascii="Times New Roman" w:hAnsi="Times New Roman" w:cs="Times New Roman"/>
-          <w:i/>
-          <w:iCs/>
-          <w:color w:val="auto"/>
-        </w:rPr>
-        <w:t xml:space="preserve">J. R. Stat. Soc. Ser. B </w:t>
-      </w:r>
-      <w:proofErr w:type="spellStart"/>
-      <w:r>
-        <w:rPr>
-          <w:rFonts w:ascii="Times New Roman" w:hAnsi="Times New Roman" w:cs="Times New Roman"/>
-          <w:i/>
-          <w:iCs/>
-          <w:color w:val="auto"/>
-        </w:rPr>
-        <w:t>Methodol</w:t>
-      </w:r>
-      <w:proofErr w:type="spellEnd"/>
-      <w:r>
-        <w:rPr>
-          <w:rFonts w:ascii="Times New Roman" w:hAnsi="Times New Roman" w:cs="Times New Roman"/>
-          <w:i/>
-          <w:iCs/>
-          <w:color w:val="auto"/>
-        </w:rPr>
-        <w:t>.</w:t>
-      </w:r>
-      <w:r>
-        <w:rPr>
-          <w:rFonts w:ascii="Times New Roman" w:hAnsi="Times New Roman" w:cs="Times New Roman"/>
-          <w:color w:val="auto"/>
-        </w:rPr>
-        <w:t>, vol. 39, no. 1, pp. 1–38, 1977.</w:t>
-      </w:r>
-    </w:p>
-    <w:p>
-      <w:pPr>
-        <w:widowControl w:val="0"/>
-        <w:autoSpaceDE w:val="0"/>
-        <w:autoSpaceDN w:val="0"/>
-        <w:adjustRightInd w:val="0"/>
-        <w:rPr>
-          <w:rFonts w:ascii="Times New Roman" w:hAnsi="Times New Roman" w:cs="Times New Roman"/>
-          <w:color w:val="auto"/>
-        </w:rPr>
-      </w:pPr>
-      <w:r>
-        <w:rPr>
-          <w:rFonts w:ascii="Times New Roman" w:hAnsi="Times New Roman" w:cs="Times New Roman"/>
-          <w:color w:val="auto"/>
-        </w:rPr>
-        <w:t>[51]</w:t>
-      </w:r>
-      <w:r>
-        <w:rPr>
-          <w:rFonts w:ascii="Times New Roman" w:hAnsi="Times New Roman" w:cs="Times New Roman"/>
-          <w:color w:val="auto"/>
-        </w:rPr>
-        <w:tab/>
-        <w:t xml:space="preserve">R. Agrawal and R. </w:t>
-      </w:r>
-      <w:proofErr w:type="spellStart"/>
-      <w:r>
-        <w:rPr>
-          <w:rFonts w:ascii="Times New Roman" w:hAnsi="Times New Roman" w:cs="Times New Roman"/>
-          <w:color w:val="auto"/>
-        </w:rPr>
-        <w:t>Srikant</w:t>
-      </w:r>
-      <w:proofErr w:type="spellEnd"/>
-      <w:r>
-        <w:rPr>
-          <w:rFonts w:ascii="Times New Roman" w:hAnsi="Times New Roman" w:cs="Times New Roman"/>
-          <w:color w:val="auto"/>
-        </w:rPr>
-        <w:t xml:space="preserve">, “Fast Algorithms for Mining Association Rules in Large Databases,” in </w:t>
-      </w:r>
-      <w:r>
-        <w:rPr>
-          <w:rFonts w:ascii="Times New Roman" w:hAnsi="Times New Roman" w:cs="Times New Roman"/>
-          <w:i/>
-          <w:iCs/>
-          <w:color w:val="auto"/>
-        </w:rPr>
-        <w:t>Proceedings of the 20th International Conference on Very Large Data Bases</w:t>
-      </w:r>
-      <w:r>
-        <w:rPr>
-          <w:rFonts w:ascii="Times New Roman" w:hAnsi="Times New Roman" w:cs="Times New Roman"/>
-          <w:color w:val="auto"/>
-        </w:rPr>
-        <w:t>, San Francisco, CA, USA, 1994, pp. 487–499.</w:t>
-      </w:r>
-    </w:p>
-    <w:p>
-      <w:pPr>
-        <w:widowControl w:val="0"/>
-        <w:autoSpaceDE w:val="0"/>
-        <w:autoSpaceDN w:val="0"/>
-        <w:adjustRightInd w:val="0"/>
-        <w:rPr>
-          <w:rFonts w:ascii="Times New Roman" w:hAnsi="Times New Roman" w:cs="Times New Roman"/>
-          <w:color w:val="auto"/>
-        </w:rPr>
-      </w:pPr>
-      <w:r>
-        <w:rPr>
-          <w:rFonts w:ascii="Times New Roman" w:hAnsi="Times New Roman" w:cs="Times New Roman"/>
-          <w:color w:val="auto"/>
-        </w:rPr>
-        <w:t>[52]</w:t>
-      </w:r>
-      <w:r>
-        <w:rPr>
-          <w:rFonts w:ascii="Times New Roman" w:hAnsi="Times New Roman" w:cs="Times New Roman"/>
-          <w:color w:val="auto"/>
-        </w:rPr>
-        <w:tab/>
-        <w:t xml:space="preserve">R. Agrawal, T. </w:t>
-      </w:r>
-      <w:proofErr w:type="spellStart"/>
-      <w:r>
-        <w:rPr>
-          <w:rFonts w:ascii="Times New Roman" w:hAnsi="Times New Roman" w:cs="Times New Roman"/>
-          <w:color w:val="auto"/>
-        </w:rPr>
-        <w:t>Imielinski</w:t>
-      </w:r>
-      <w:proofErr w:type="spellEnd"/>
-      <w:r>
-        <w:rPr>
-          <w:rFonts w:ascii="Times New Roman" w:hAnsi="Times New Roman" w:cs="Times New Roman"/>
-          <w:color w:val="auto"/>
-        </w:rPr>
-        <w:t>, A. Swami, H. Road, and S. Jose, “Mining Association Rules between Sets of Items in Large Databases,” p. 10.</w:t>
-      </w:r>
-    </w:p>
-    <w:p>
-      <w:pPr>
-        <w:widowControl w:val="0"/>
-        <w:autoSpaceDE w:val="0"/>
-        <w:autoSpaceDN w:val="0"/>
-        <w:adjustRightInd w:val="0"/>
-        <w:rPr>
-          <w:rFonts w:ascii="Times New Roman" w:hAnsi="Times New Roman" w:cs="Times New Roman"/>
-          <w:color w:val="auto"/>
-        </w:rPr>
-      </w:pPr>
-      <w:r>
-        <w:rPr>
-          <w:rFonts w:ascii="Times New Roman" w:hAnsi="Times New Roman" w:cs="Times New Roman"/>
-          <w:color w:val="auto"/>
-        </w:rPr>
-        <w:t>[53]</w:t>
-      </w:r>
-      <w:r>
-        <w:rPr>
-          <w:rFonts w:ascii="Times New Roman" w:hAnsi="Times New Roman" w:cs="Times New Roman"/>
-          <w:color w:val="auto"/>
-        </w:rPr>
-        <w:tab/>
-        <w:t xml:space="preserve">S. </w:t>
-      </w:r>
-      <w:proofErr w:type="spellStart"/>
-      <w:r>
-        <w:rPr>
-          <w:rFonts w:ascii="Times New Roman" w:hAnsi="Times New Roman" w:cs="Times New Roman"/>
-          <w:color w:val="auto"/>
-        </w:rPr>
-        <w:t>Brin</w:t>
-      </w:r>
-      <w:proofErr w:type="spellEnd"/>
-      <w:r>
-        <w:rPr>
-          <w:rFonts w:ascii="Times New Roman" w:hAnsi="Times New Roman" w:cs="Times New Roman"/>
-          <w:color w:val="auto"/>
-        </w:rPr>
-        <w:t xml:space="preserve">, R. </w:t>
-      </w:r>
-      <w:proofErr w:type="spellStart"/>
-      <w:r>
-        <w:rPr>
-          <w:rFonts w:ascii="Times New Roman" w:hAnsi="Times New Roman" w:cs="Times New Roman"/>
-          <w:color w:val="auto"/>
-        </w:rPr>
-        <w:t>Motwani</w:t>
-      </w:r>
-      <w:proofErr w:type="spellEnd"/>
-      <w:r>
-        <w:rPr>
-          <w:rFonts w:ascii="Times New Roman" w:hAnsi="Times New Roman" w:cs="Times New Roman"/>
-          <w:color w:val="auto"/>
-        </w:rPr>
-        <w:t xml:space="preserve">, J. D. Ullman, and S. </w:t>
-      </w:r>
-      <w:proofErr w:type="spellStart"/>
-      <w:r>
-        <w:rPr>
-          <w:rFonts w:ascii="Times New Roman" w:hAnsi="Times New Roman" w:cs="Times New Roman"/>
-          <w:color w:val="auto"/>
-        </w:rPr>
-        <w:t>Tsur</w:t>
-      </w:r>
-      <w:proofErr w:type="spellEnd"/>
-      <w:r>
-        <w:rPr>
-          <w:rFonts w:ascii="Times New Roman" w:hAnsi="Times New Roman" w:cs="Times New Roman"/>
-          <w:color w:val="auto"/>
-        </w:rPr>
-        <w:t xml:space="preserve">, </w:t>
-      </w:r>
-      <w:r>
-        <w:rPr>
-          <w:rFonts w:ascii="Times New Roman" w:hAnsi="Times New Roman" w:cs="Times New Roman"/>
-          <w:i/>
-          <w:iCs/>
-          <w:color w:val="auto"/>
-        </w:rPr>
-        <w:t>Dynamic Itemset Counting and Implication Rules for Market Basket Data</w:t>
-      </w:r>
-      <w:r>
-        <w:rPr>
-          <w:rFonts w:ascii="Times New Roman" w:hAnsi="Times New Roman" w:cs="Times New Roman"/>
-          <w:color w:val="auto"/>
-        </w:rPr>
-        <w:t>. 1997.</w:t>
-      </w:r>
-    </w:p>
-    <w:p>
-      <w:pPr>
-        <w:widowControl w:val="0"/>
-        <w:autoSpaceDE w:val="0"/>
-        <w:autoSpaceDN w:val="0"/>
-        <w:adjustRightInd w:val="0"/>
-        <w:rPr>
-          <w:rFonts w:ascii="Times New Roman" w:hAnsi="Times New Roman" w:cs="Times New Roman"/>
-          <w:color w:val="auto"/>
-        </w:rPr>
-      </w:pPr>
-      <w:r>
-        <w:rPr>
-          <w:rFonts w:ascii="Times New Roman" w:hAnsi="Times New Roman" w:cs="Times New Roman"/>
-          <w:color w:val="auto"/>
-        </w:rPr>
-        <w:t>[54]</w:t>
-      </w:r>
-      <w:r>
-        <w:rPr>
-          <w:rFonts w:ascii="Times New Roman" w:hAnsi="Times New Roman" w:cs="Times New Roman"/>
-          <w:color w:val="auto"/>
-        </w:rPr>
-        <w:tab/>
-        <w:t xml:space="preserve">C. C. Aggarwal and P. S. Yu, “A New Framework for Itemset Generation,” in </w:t>
-      </w:r>
-      <w:r>
-        <w:rPr>
-          <w:rFonts w:ascii="Times New Roman" w:hAnsi="Times New Roman" w:cs="Times New Roman"/>
-          <w:i/>
-          <w:iCs/>
-          <w:color w:val="auto"/>
-        </w:rPr>
-        <w:t>Proceedings of the Seventeenth ACM SIGACT-SIGMOD-SIGART Symposium on Principles of Database Systems</w:t>
-      </w:r>
-      <w:r>
-        <w:rPr>
-          <w:rFonts w:ascii="Times New Roman" w:hAnsi="Times New Roman" w:cs="Times New Roman"/>
-          <w:color w:val="auto"/>
-        </w:rPr>
-        <w:t>, New York, NY, USA, 1998, pp. 18–24.</w:t>
-      </w:r>
-    </w:p>
-    <w:p>
-      <w:pPr>
-        <w:widowControl w:val="0"/>
-        <w:autoSpaceDE w:val="0"/>
-        <w:autoSpaceDN w:val="0"/>
-        <w:adjustRightInd w:val="0"/>
-        <w:rPr>
-          <w:rFonts w:ascii="Times New Roman" w:hAnsi="Times New Roman" w:cs="Times New Roman"/>
-          <w:color w:val="auto"/>
-        </w:rPr>
-      </w:pPr>
-      <w:r>
-        <w:rPr>
-          <w:rFonts w:ascii="Times New Roman" w:hAnsi="Times New Roman" w:cs="Times New Roman"/>
-          <w:color w:val="auto"/>
-        </w:rPr>
-        <w:t>[55]</w:t>
-      </w:r>
-      <w:r>
-        <w:rPr>
-          <w:rFonts w:ascii="Times New Roman" w:hAnsi="Times New Roman" w:cs="Times New Roman"/>
-          <w:color w:val="auto"/>
-        </w:rPr>
-        <w:tab/>
-        <w:t xml:space="preserve">G. </w:t>
-      </w:r>
-      <w:proofErr w:type="spellStart"/>
-      <w:r>
-        <w:rPr>
-          <w:rFonts w:ascii="Times New Roman" w:hAnsi="Times New Roman" w:cs="Times New Roman"/>
-          <w:color w:val="auto"/>
-        </w:rPr>
-        <w:t>Piatetsky</w:t>
-      </w:r>
-      <w:proofErr w:type="spellEnd"/>
-      <w:r>
-        <w:rPr>
-          <w:rFonts w:ascii="Times New Roman" w:hAnsi="Times New Roman" w:cs="Times New Roman"/>
-          <w:color w:val="auto"/>
-        </w:rPr>
-        <w:t xml:space="preserve">-Shapiro, “Discovery, Analysis, and Presentation of Strong Rules,” in </w:t>
-      </w:r>
-      <w:r>
-        <w:rPr>
-          <w:rFonts w:ascii="Times New Roman" w:hAnsi="Times New Roman" w:cs="Times New Roman"/>
-          <w:i/>
-          <w:iCs/>
-          <w:color w:val="auto"/>
-        </w:rPr>
-        <w:t>Knowledge Discovery in Databases</w:t>
-      </w:r>
-      <w:r>
-        <w:rPr>
-          <w:rFonts w:ascii="Times New Roman" w:hAnsi="Times New Roman" w:cs="Times New Roman"/>
-          <w:color w:val="auto"/>
-        </w:rPr>
-        <w:t>, 1991.</w:t>
-      </w:r>
-    </w:p>
-    <w:p>
-      <w:pPr>
-        <w:widowControl w:val="0"/>
-        <w:autoSpaceDE w:val="0"/>
-        <w:autoSpaceDN w:val="0"/>
-        <w:adjustRightInd w:val="0"/>
-        <w:rPr>
-          <w:rFonts w:ascii="Times New Roman" w:hAnsi="Times New Roman" w:cs="Times New Roman"/>
-          <w:color w:val="auto"/>
-        </w:rPr>
-      </w:pPr>
-      <w:r>
-        <w:rPr>
-          <w:rFonts w:ascii="Times New Roman" w:hAnsi="Times New Roman" w:cs="Times New Roman"/>
-          <w:color w:val="auto"/>
-        </w:rPr>
-        <w:t>[56]</w:t>
-      </w:r>
-      <w:r>
-        <w:rPr>
-          <w:rFonts w:ascii="Times New Roman" w:hAnsi="Times New Roman" w:cs="Times New Roman"/>
-          <w:color w:val="auto"/>
-        </w:rPr>
-        <w:tab/>
-        <w:t xml:space="preserve">S. H. Schwartz, “Universals in the content and structure of values: theoretical advances and empirical tests in 20 countries,” in </w:t>
-      </w:r>
-      <w:r>
-        <w:rPr>
-          <w:rFonts w:ascii="Times New Roman" w:hAnsi="Times New Roman" w:cs="Times New Roman"/>
-          <w:i/>
-          <w:iCs/>
-          <w:color w:val="auto"/>
-        </w:rPr>
-        <w:t xml:space="preserve">Advances in Experimental Social </w:t>
-      </w:r>
-      <w:r>
-        <w:rPr>
-          <w:rFonts w:ascii="Times New Roman" w:hAnsi="Times New Roman" w:cs="Times New Roman"/>
-          <w:i/>
-          <w:iCs/>
-          <w:color w:val="auto"/>
-        </w:rPr>
-        <w:lastRenderedPageBreak/>
-        <w:t>Psychology</w:t>
-      </w:r>
-      <w:r>
-        <w:rPr>
-          <w:rFonts w:ascii="Times New Roman" w:hAnsi="Times New Roman" w:cs="Times New Roman"/>
-          <w:color w:val="auto"/>
-        </w:rPr>
-        <w:t>, 1992.</w:t>
-      </w:r>
-    </w:p>
-    <w:p>
-      <w:pPr>
-        <w:widowControl w:val="0"/>
-        <w:autoSpaceDE w:val="0"/>
-        <w:autoSpaceDN w:val="0"/>
-        <w:adjustRightInd w:val="0"/>
-        <w:rPr>
-          <w:rFonts w:ascii="Times New Roman" w:hAnsi="Times New Roman" w:cs="Times New Roman"/>
-          <w:color w:val="auto"/>
-        </w:rPr>
-      </w:pPr>
-      <w:r>
-        <w:rPr>
-          <w:rFonts w:ascii="Times New Roman" w:hAnsi="Times New Roman" w:cs="Times New Roman"/>
-          <w:color w:val="auto"/>
-        </w:rPr>
-        <w:t>[57]</w:t>
-      </w:r>
-      <w:r>
-        <w:rPr>
-          <w:rFonts w:ascii="Times New Roman" w:hAnsi="Times New Roman" w:cs="Times New Roman"/>
-          <w:color w:val="auto"/>
-        </w:rPr>
-        <w:tab/>
-        <w:t xml:space="preserve">M. Wilcox, S. </w:t>
-      </w:r>
-      <w:proofErr w:type="spellStart"/>
-      <w:r>
-        <w:rPr>
-          <w:rFonts w:ascii="Times New Roman" w:hAnsi="Times New Roman" w:cs="Times New Roman"/>
-          <w:color w:val="auto"/>
-        </w:rPr>
-        <w:t>Schuermans</w:t>
-      </w:r>
-      <w:proofErr w:type="spellEnd"/>
-      <w:r>
-        <w:rPr>
-          <w:rFonts w:ascii="Times New Roman" w:hAnsi="Times New Roman" w:cs="Times New Roman"/>
-          <w:color w:val="auto"/>
-        </w:rPr>
-        <w:t xml:space="preserve">, C. </w:t>
-      </w:r>
-      <w:proofErr w:type="spellStart"/>
-      <w:r>
-        <w:rPr>
-          <w:rFonts w:ascii="Times New Roman" w:hAnsi="Times New Roman" w:cs="Times New Roman"/>
-          <w:color w:val="auto"/>
-        </w:rPr>
-        <w:t>Voskoglou</w:t>
-      </w:r>
-      <w:proofErr w:type="spellEnd"/>
-      <w:r>
-        <w:rPr>
-          <w:rFonts w:ascii="Times New Roman" w:hAnsi="Times New Roman" w:cs="Times New Roman"/>
-          <w:color w:val="auto"/>
-        </w:rPr>
-        <w:t xml:space="preserve">, and A. </w:t>
-      </w:r>
-      <w:proofErr w:type="spellStart"/>
-      <w:r>
-        <w:rPr>
-          <w:rFonts w:ascii="Times New Roman" w:hAnsi="Times New Roman" w:cs="Times New Roman"/>
-          <w:color w:val="auto"/>
-        </w:rPr>
-        <w:t>Sobolevski</w:t>
-      </w:r>
-      <w:proofErr w:type="spellEnd"/>
-      <w:r>
-        <w:rPr>
-          <w:rFonts w:ascii="Times New Roman" w:hAnsi="Times New Roman" w:cs="Times New Roman"/>
-          <w:color w:val="auto"/>
-        </w:rPr>
-        <w:t>, “State of the Developer Nation,” 2017.</w:t>
+        <w:t>M. Wilcox, S. Schuermans, C. Voskoglou, and A. Sobolevski, “State of the Developer Nation,” 2017.</w:t>
       </w:r>
     </w:p>
     <w:p>
@@ -29531,7 +28062,7 @@
 </file>
 
 <file path=customXml/itemProps1.xml><?xml version="1.0" encoding="utf-8"?>
-<ds:datastoreItem xmlns:ds="http://schemas.openxmlformats.org/officeDocument/2006/customXml" ds:itemID="{7EDAFE6C-F2C1-8A4F-B99A-4FAC1A044DA7}">
+<ds:datastoreItem xmlns:ds="http://schemas.openxmlformats.org/officeDocument/2006/customXml" ds:itemID="{29B24DDB-F606-964E-BC30-9F5C173F1496}">
   <ds:schemaRefs>
     <ds:schemaRef ds:uri="http://schemas.openxmlformats.org/officeDocument/2006/bibliography"/>
   </ds:schemaRefs>

</xml_diff>

<commit_message>
Finish most of implementation
</commit_message>
<xml_diff>
--- a/Report v2.docx
+++ b/Report v2.docx
@@ -67,6 +67,34 @@
       <w:r>
         <w:t>TU Delft – Interactive Intelligence</w:t>
       </w:r>
+    </w:p>
+    <w:p>
+      <w:pPr>
+        <w:pStyle w:val="Ondertitel"/>
+        <w:jc w:val="center"/>
+      </w:pPr>
+    </w:p>
+    <w:p>
+      <w:pPr>
+        <w:pStyle w:val="Ondertitel"/>
+        <w:jc w:val="center"/>
+      </w:pPr>
+    </w:p>
+    <w:p>
+      <w:pPr>
+        <w:pStyle w:val="Kop1Numeral"/>
+        <w:numPr>
+          <w:ilvl w:val="0"/>
+          <w:numId w:val="0"/>
+        </w:numPr>
+        <w:ind w:left="540"/>
+        <w:jc w:val="center"/>
+      </w:pPr>
+      <w:proofErr w:type="spellStart"/>
+      <w:r>
+        <w:t>Notival</w:t>
+      </w:r>
+      <w:proofErr w:type="spellEnd"/>
     </w:p>
     <w:p>
       <w:pPr>
@@ -274,105 +302,6 @@
         </w:pBdr>
         <w:jc w:val="center"/>
       </w:pPr>
-    </w:p>
-    <w:p>
-      <w:pPr>
-        <w:pStyle w:val="Auteur"/>
-        <w:pBdr>
-          <w:bottom w:val="none" w:sz="0" w:space="0" w:color="auto"/>
-        </w:pBdr>
-        <w:jc w:val="center"/>
-      </w:pPr>
-    </w:p>
-    <w:p>
-      <w:pPr>
-        <w:pStyle w:val="Auteur"/>
-        <w:pBdr>
-          <w:bottom w:val="none" w:sz="0" w:space="0" w:color="auto"/>
-        </w:pBdr>
-        <w:jc w:val="center"/>
-      </w:pPr>
-    </w:p>
-    <w:p>
-      <w:pPr>
-        <w:pStyle w:val="Auteur"/>
-        <w:pBdr>
-          <w:bottom w:val="none" w:sz="0" w:space="0" w:color="auto"/>
-        </w:pBdr>
-        <w:jc w:val="center"/>
-      </w:pPr>
-    </w:p>
-    <w:p>
-      <w:pPr>
-        <w:pStyle w:val="Auteur"/>
-        <w:pBdr>
-          <w:bottom w:val="none" w:sz="0" w:space="0" w:color="auto"/>
-        </w:pBdr>
-        <w:jc w:val="center"/>
-      </w:pPr>
-    </w:p>
-    <w:p>
-      <w:pPr>
-        <w:pStyle w:val="Auteur"/>
-        <w:pBdr>
-          <w:bottom w:val="none" w:sz="0" w:space="0" w:color="auto"/>
-        </w:pBdr>
-        <w:jc w:val="center"/>
-      </w:pPr>
-    </w:p>
-    <w:p>
-      <w:pPr>
-        <w:pStyle w:val="Auteur"/>
-        <w:pBdr>
-          <w:bottom w:val="none" w:sz="0" w:space="0" w:color="auto"/>
-        </w:pBdr>
-        <w:jc w:val="center"/>
-      </w:pPr>
-    </w:p>
-    <w:p>
-      <w:pPr>
-        <w:pStyle w:val="Auteur"/>
-        <w:pBdr>
-          <w:bottom w:val="none" w:sz="0" w:space="0" w:color="auto"/>
-        </w:pBdr>
-        <w:jc w:val="center"/>
-      </w:pPr>
-    </w:p>
-    <w:p>
-      <w:pPr>
-        <w:pStyle w:val="Auteur"/>
-        <w:pBdr>
-          <w:bottom w:val="none" w:sz="0" w:space="0" w:color="auto"/>
-        </w:pBdr>
-        <w:jc w:val="center"/>
-      </w:pPr>
-    </w:p>
-    <w:p>
-      <w:pPr>
-        <w:pStyle w:val="Auteur"/>
-        <w:pBdr>
-          <w:bottom w:val="none" w:sz="0" w:space="0" w:color="auto"/>
-        </w:pBdr>
-        <w:jc w:val="center"/>
-      </w:pPr>
-    </w:p>
-    <w:p>
-      <w:pPr>
-        <w:pStyle w:val="Auteur"/>
-        <w:pBdr>
-          <w:bottom w:val="none" w:sz="0" w:space="0" w:color="auto"/>
-        </w:pBdr>
-        <w:jc w:val="center"/>
-      </w:pPr>
-    </w:p>
-    <w:p>
-      <w:pPr>
-        <w:pStyle w:val="Auteur"/>
-        <w:pBdr>
-          <w:bottom w:val="none" w:sz="0" w:space="0" w:color="auto"/>
-        </w:pBdr>
-        <w:jc w:val="center"/>
-      </w:pPr>
       <w:r>
         <w:fldChar w:fldCharType="begin"/>
       </w:r>
@@ -412,15 +341,17 @@
       <w:bookmarkEnd w:id="0"/>
     </w:p>
     <w:p>
-      <w:pPr>
-        <w:rPr>
-          <w:rFonts w:asciiTheme="majorHAnsi" w:eastAsiaTheme="majorEastAsia" w:hAnsiTheme="majorHAnsi" w:cstheme="majorBidi"/>
-          <w:sz w:val="56"/>
-          <w:szCs w:val="32"/>
-        </w:rPr>
-      </w:pPr>
       <w:r>
         <w:t>This project will focus on finding what defines an appropriate moment in regards to providing support through a Socially Adaptive Electronic Partner (SAEP). We focus specifically on designing a dynamic, smart notification system. To determine the most ideal moment for a notification, in this project we investigate how knowledge about user values can be used for this. The idea is then that ideality is determined through the effects of interruption on user values, as defined by the (expected) gains (from remembering to do the task) and losses (from being interrupted) in user values. To achieve this, we combine existing knowledge of activity prediction models and value based design. In summary, the main research question of the thesis is as such: "How can existing smart reminder systems be extended to incorporate user values to provide appropriately timed supportive feedback and thereby increase the user values.”</w:t>
+      </w:r>
+    </w:p>
+    <w:p/>
+    <w:p>
+      <w:r>
+        <w:rPr>
+          <w:b/>
+        </w:rPr>
+        <w:t>Rewrite</w:t>
       </w:r>
       <w:r>
         <w:br w:type="page"/>
@@ -541,17 +472,6 @@
             <w:pPr>
               <w:jc w:val="left"/>
             </w:pPr>
-            <w:r>
-              <w:t>SAEP</w:t>
-            </w:r>
-          </w:p>
-          <w:p>
-            <w:pPr>
-              <w:jc w:val="left"/>
-            </w:pPr>
-            <w:r>
-              <w:t>Middleware</w:t>
-            </w:r>
           </w:p>
         </w:tc>
         <w:tc>
@@ -563,10 +483,69 @@
             <w:pPr>
               <w:jc w:val="left"/>
             </w:pPr>
+          </w:p>
+        </w:tc>
+      </w:tr>
+      <w:tr>
+        <w:tc>
+          <w:tcPr>
+            <w:tcW w:w="1980" w:type="dxa"/>
+            <w:shd w:val="clear" w:color="auto" w:fill="auto"/>
+          </w:tcPr>
+          <w:p>
+            <w:pPr>
+              <w:jc w:val="left"/>
+            </w:pPr>
+            <w:r>
+              <w:t>SAEP</w:t>
+            </w:r>
+          </w:p>
+          <w:p>
+            <w:pPr>
+              <w:jc w:val="left"/>
+            </w:pPr>
+          </w:p>
+        </w:tc>
+        <w:tc>
+          <w:tcPr>
+            <w:tcW w:w="7239" w:type="dxa"/>
+            <w:shd w:val="clear" w:color="auto" w:fill="auto"/>
+          </w:tcPr>
+          <w:p>
+            <w:pPr>
+              <w:jc w:val="left"/>
+            </w:pPr>
             <w:r>
               <w:t>Socially Adaptive Electronic Partner</w:t>
             </w:r>
           </w:p>
+          <w:p>
+            <w:pPr>
+              <w:jc w:val="left"/>
+            </w:pPr>
+          </w:p>
+        </w:tc>
+      </w:tr>
+      <w:tr>
+        <w:tc>
+          <w:tcPr>
+            <w:tcW w:w="1980" w:type="dxa"/>
+            <w:shd w:val="clear" w:color="auto" w:fill="auto"/>
+          </w:tcPr>
+          <w:p>
+            <w:pPr>
+              <w:jc w:val="left"/>
+            </w:pPr>
+            <w:r>
+              <w:t>Middleware</w:t>
+            </w:r>
+          </w:p>
+        </w:tc>
+        <w:tc>
+          <w:tcPr>
+            <w:tcW w:w="7239" w:type="dxa"/>
+            <w:shd w:val="clear" w:color="auto" w:fill="auto"/>
+          </w:tcPr>
           <w:p>
             <w:pPr>
               <w:jc w:val="left"/>
@@ -598,6 +577,252 @@
             <w:pPr>
               <w:jc w:val="left"/>
             </w:pPr>
+          </w:p>
+        </w:tc>
+      </w:tr>
+      <w:tr>
+        <w:tc>
+          <w:tcPr>
+            <w:tcW w:w="1980" w:type="dxa"/>
+            <w:shd w:val="clear" w:color="auto" w:fill="auto"/>
+          </w:tcPr>
+          <w:p>
+            <w:pPr>
+              <w:jc w:val="left"/>
+            </w:pPr>
+            <w:r>
+              <w:t>Markov chain</w:t>
+            </w:r>
+          </w:p>
+        </w:tc>
+        <w:tc>
+          <w:tcPr>
+            <w:tcW w:w="7239" w:type="dxa"/>
+            <w:shd w:val="clear" w:color="auto" w:fill="auto"/>
+          </w:tcPr>
+          <w:p>
+            <w:pPr>
+              <w:jc w:val="left"/>
+            </w:pPr>
+            <w:r>
+              <w:t>Probabilistic model describing a sequence of events based solely on the state attained in the previous event.</w:t>
+            </w:r>
+          </w:p>
+        </w:tc>
+      </w:tr>
+      <w:tr>
+        <w:tc>
+          <w:tcPr>
+            <w:tcW w:w="1980" w:type="dxa"/>
+            <w:shd w:val="clear" w:color="auto" w:fill="auto"/>
+          </w:tcPr>
+          <w:p>
+            <w:pPr>
+              <w:jc w:val="left"/>
+            </w:pPr>
+          </w:p>
+        </w:tc>
+        <w:tc>
+          <w:tcPr>
+            <w:tcW w:w="7239" w:type="dxa"/>
+            <w:shd w:val="clear" w:color="auto" w:fill="auto"/>
+          </w:tcPr>
+          <w:p>
+            <w:pPr>
+              <w:jc w:val="left"/>
+            </w:pPr>
+          </w:p>
+        </w:tc>
+      </w:tr>
+      <w:tr>
+        <w:tc>
+          <w:tcPr>
+            <w:tcW w:w="1980" w:type="dxa"/>
+            <w:shd w:val="clear" w:color="auto" w:fill="auto"/>
+          </w:tcPr>
+          <w:p>
+            <w:pPr>
+              <w:jc w:val="left"/>
+            </w:pPr>
+            <w:r>
+              <w:t>Clustering</w:t>
+            </w:r>
+          </w:p>
+        </w:tc>
+        <w:tc>
+          <w:tcPr>
+            <w:tcW w:w="7239" w:type="dxa"/>
+            <w:shd w:val="clear" w:color="auto" w:fill="auto"/>
+          </w:tcPr>
+          <w:p>
+            <w:pPr>
+              <w:jc w:val="left"/>
+            </w:pPr>
+            <w:r>
+              <w:t>A method of grouping data points according to an algorithm</w:t>
+            </w:r>
+          </w:p>
+        </w:tc>
+      </w:tr>
+      <w:tr>
+        <w:tc>
+          <w:tcPr>
+            <w:tcW w:w="1980" w:type="dxa"/>
+            <w:shd w:val="clear" w:color="auto" w:fill="auto"/>
+          </w:tcPr>
+          <w:p>
+            <w:pPr>
+              <w:jc w:val="left"/>
+            </w:pPr>
+          </w:p>
+        </w:tc>
+        <w:tc>
+          <w:tcPr>
+            <w:tcW w:w="7239" w:type="dxa"/>
+            <w:shd w:val="clear" w:color="auto" w:fill="auto"/>
+          </w:tcPr>
+          <w:p>
+            <w:pPr>
+              <w:jc w:val="left"/>
+            </w:pPr>
+          </w:p>
+        </w:tc>
+      </w:tr>
+      <w:tr>
+        <w:tc>
+          <w:tcPr>
+            <w:tcW w:w="1980" w:type="dxa"/>
+            <w:shd w:val="clear" w:color="auto" w:fill="auto"/>
+          </w:tcPr>
+          <w:p>
+            <w:pPr>
+              <w:jc w:val="left"/>
+            </w:pPr>
+            <w:r>
+              <w:t>Route</w:t>
+            </w:r>
+          </w:p>
+        </w:tc>
+        <w:tc>
+          <w:tcPr>
+            <w:tcW w:w="7239" w:type="dxa"/>
+            <w:shd w:val="clear" w:color="auto" w:fill="auto"/>
+          </w:tcPr>
+          <w:p>
+            <w:pPr>
+              <w:jc w:val="left"/>
+            </w:pPr>
+            <w:r>
+              <w:t>And endpoint (or address) for an HTTP request</w:t>
+            </w:r>
+          </w:p>
+        </w:tc>
+      </w:tr>
+      <w:tr>
+        <w:tc>
+          <w:tcPr>
+            <w:tcW w:w="1980" w:type="dxa"/>
+            <w:shd w:val="clear" w:color="auto" w:fill="auto"/>
+          </w:tcPr>
+          <w:p>
+            <w:pPr>
+              <w:jc w:val="left"/>
+            </w:pPr>
+          </w:p>
+        </w:tc>
+        <w:tc>
+          <w:tcPr>
+            <w:tcW w:w="7239" w:type="dxa"/>
+            <w:shd w:val="clear" w:color="auto" w:fill="auto"/>
+          </w:tcPr>
+          <w:p>
+            <w:pPr>
+              <w:jc w:val="left"/>
+            </w:pPr>
+          </w:p>
+        </w:tc>
+      </w:tr>
+      <w:tr>
+        <w:tc>
+          <w:tcPr>
+            <w:tcW w:w="1980" w:type="dxa"/>
+            <w:shd w:val="clear" w:color="auto" w:fill="auto"/>
+          </w:tcPr>
+          <w:p>
+            <w:pPr>
+              <w:jc w:val="left"/>
+            </w:pPr>
+            <w:r>
+              <w:t>API</w:t>
+            </w:r>
+          </w:p>
+        </w:tc>
+        <w:tc>
+          <w:tcPr>
+            <w:tcW w:w="7239" w:type="dxa"/>
+            <w:shd w:val="clear" w:color="auto" w:fill="auto"/>
+          </w:tcPr>
+          <w:p>
+            <w:pPr>
+              <w:jc w:val="left"/>
+            </w:pPr>
+            <w:r>
+              <w:t>Application Programming Interface. A set of definitions used among applications to communicate between one another.</w:t>
+            </w:r>
+          </w:p>
+        </w:tc>
+      </w:tr>
+      <w:tr>
+        <w:tc>
+          <w:tcPr>
+            <w:tcW w:w="1980" w:type="dxa"/>
+            <w:shd w:val="clear" w:color="auto" w:fill="auto"/>
+          </w:tcPr>
+          <w:p>
+            <w:pPr>
+              <w:jc w:val="left"/>
+            </w:pPr>
+          </w:p>
+        </w:tc>
+        <w:tc>
+          <w:tcPr>
+            <w:tcW w:w="7239" w:type="dxa"/>
+            <w:shd w:val="clear" w:color="auto" w:fill="auto"/>
+          </w:tcPr>
+          <w:p>
+            <w:pPr>
+              <w:jc w:val="left"/>
+            </w:pPr>
+          </w:p>
+        </w:tc>
+      </w:tr>
+      <w:tr>
+        <w:tc>
+          <w:tcPr>
+            <w:tcW w:w="1980" w:type="dxa"/>
+            <w:shd w:val="clear" w:color="auto" w:fill="auto"/>
+          </w:tcPr>
+          <w:p>
+            <w:pPr>
+              <w:jc w:val="left"/>
+            </w:pPr>
+            <w:r>
+              <w:t>RESTful</w:t>
+            </w:r>
+          </w:p>
+        </w:tc>
+        <w:tc>
+          <w:tcPr>
+            <w:tcW w:w="7239" w:type="dxa"/>
+            <w:shd w:val="clear" w:color="auto" w:fill="auto"/>
+          </w:tcPr>
+          <w:p>
+            <w:pPr>
+              <w:jc w:val="left"/>
+            </w:pPr>
+            <w:r>
+              <w:t>An API standard based on representational state technology (REST). A standardized, architectural approach web communication using HTTP methodologies: GET, POST, PUT, DELETE</w:t>
+            </w:r>
           </w:p>
         </w:tc>
       </w:tr>
@@ -5921,6 +6146,19 @@
       </w:r>
     </w:p>
     <w:p>
+      <w:pPr>
+        <w:rPr>
+          <w:b/>
+        </w:rPr>
+      </w:pPr>
+      <w:r>
+        <w:rPr>
+          <w:b/>
+        </w:rPr>
+        <w:t>Visual/Plaatje!</w:t>
+      </w:r>
+    </w:p>
+    <w:p>
       <w:r>
         <w:t>In this example, timely notification is of</w:t>
       </w:r>
@@ -6313,6 +6551,29 @@
         <w:t>ergens</w:t>
       </w:r>
       <w:proofErr w:type="spellEnd"/>
+      <w:r>
+        <w:rPr>
+          <w:b/>
+          <w:i/>
+        </w:rPr>
+        <w:t xml:space="preserve">, </w:t>
+      </w:r>
+      <w:proofErr w:type="spellStart"/>
+      <w:r>
+        <w:rPr>
+          <w:b/>
+          <w:i/>
+        </w:rPr>
+        <w:t>toch</w:t>
+      </w:r>
+      <w:proofErr w:type="spellEnd"/>
+      <w:r>
+        <w:rPr>
+          <w:b/>
+          <w:i/>
+        </w:rPr>
+        <w:t>?</w:t>
+      </w:r>
     </w:p>
     <w:p>
       <w:pPr>
@@ -15286,23 +15547,25 @@
         <w:br/>
       </w:r>
       <w:bookmarkStart w:id="26" w:name="_Toc535005348"/>
+      <w:bookmarkStart w:id="27" w:name="_Ref535037707"/>
       <w:r>
         <w:t>Concept design</w:t>
       </w:r>
       <w:bookmarkEnd w:id="26"/>
+      <w:bookmarkEnd w:id="27"/>
     </w:p>
     <w:p>
       <w:pPr>
         <w:pStyle w:val="Kop2"/>
       </w:pPr>
-      <w:bookmarkStart w:id="27" w:name="_Toc535005349"/>
+      <w:bookmarkStart w:id="28" w:name="_Toc535005349"/>
       <w:r>
         <w:t xml:space="preserve">High-level </w:t>
       </w:r>
       <w:r>
         <w:t>overview</w:t>
       </w:r>
-      <w:bookmarkEnd w:id="27"/>
+      <w:bookmarkEnd w:id="28"/>
     </w:p>
     <w:p>
       <w:r>
@@ -16567,12 +16830,12 @@
       <w:pPr>
         <w:pStyle w:val="Kop2"/>
       </w:pPr>
-      <w:bookmarkStart w:id="28" w:name="_Toc535005350"/>
+      <w:bookmarkStart w:id="29" w:name="_Toc535005350"/>
       <w:r>
         <w:lastRenderedPageBreak/>
         <w:t>Processing incoming data</w:t>
       </w:r>
-      <w:bookmarkEnd w:id="28"/>
+      <w:bookmarkEnd w:id="29"/>
     </w:p>
     <w:p>
       <w:r>
@@ -16586,11 +16849,11 @@
       <w:pPr>
         <w:pStyle w:val="Kop3"/>
       </w:pPr>
-      <w:bookmarkStart w:id="29" w:name="_Toc535005351"/>
+      <w:bookmarkStart w:id="30" w:name="_Toc535005351"/>
       <w:r>
         <w:t>Dataset</w:t>
       </w:r>
-      <w:bookmarkEnd w:id="29"/>
+      <w:bookmarkEnd w:id="30"/>
     </w:p>
     <w:p>
       <w:r>
@@ -16677,14 +16940,14 @@
       </w:r>
     </w:p>
     <w:p/>
-    <w:bookmarkStart w:id="30" w:name="_MON_1604368721"/>
-    <w:bookmarkEnd w:id="30"/>
+    <w:bookmarkStart w:id="31" w:name="_MON_1604368721"/>
+    <w:bookmarkEnd w:id="31"/>
     <w:p>
       <w:r>
         <w:rPr>
           <w:noProof/>
         </w:rPr>
-        <w:object w:dxaOrig="9060" w:dyaOrig="2880" w14:anchorId="6230DA12">
+        <w:object w:dxaOrig="9060" w:dyaOrig="2880" w14:anchorId="134D0656">
           <v:shapetype id="_x0000_t75" coordsize="21600,21600" o:spt="75" o:preferrelative="t" path="m@4@5l@4@11@9@11@9@5xe" filled="f" stroked="f">
             <v:stroke joinstyle="miter"/>
             <v:formulas>
@@ -16707,7 +16970,7 @@
           <v:shape id="_x0000_i1025" type="#_x0000_t75" alt="" style="width:453pt;height:2in;mso-width-percent:0;mso-height-percent:0;mso-width-percent:0;mso-height-percent:0" o:ole="">
             <v:imagedata r:id="rId9" o:title=""/>
           </v:shape>
-          <o:OLEObject Type="Embed" ProgID="Word.Document.12" ShapeID="_x0000_i1025" DrawAspect="Content" ObjectID="_1608766780" r:id="rId10">
+          <o:OLEObject Type="Embed" ProgID="Word.Document.12" ShapeID="_x0000_i1025" DrawAspect="Content" ObjectID="_1608782486" r:id="rId10">
             <o:FieldCodes>\s</o:FieldCodes>
           </o:OLEObject>
         </w:object>
@@ -16743,7 +17006,7 @@
       <w:pPr>
         <w:pStyle w:val="Kop3"/>
       </w:pPr>
-      <w:bookmarkStart w:id="31" w:name="_Toc535005352"/>
+      <w:bookmarkStart w:id="32" w:name="_Toc535005352"/>
       <w:r>
         <w:lastRenderedPageBreak/>
         <w:t>Data</w:t>
@@ -16754,7 +17017,7 @@
       <w:r>
         <w:t>stream</w:t>
       </w:r>
-      <w:bookmarkEnd w:id="31"/>
+      <w:bookmarkEnd w:id="32"/>
     </w:p>
     <w:p>
       <w:r>
@@ -16794,11 +17057,11 @@
       <w:pPr>
         <w:pStyle w:val="Kop2"/>
       </w:pPr>
-      <w:bookmarkStart w:id="32" w:name="_Toc535005353"/>
+      <w:bookmarkStart w:id="33" w:name="_Toc535005353"/>
       <w:r>
         <w:t>Activity prediction</w:t>
       </w:r>
-      <w:bookmarkEnd w:id="32"/>
+      <w:bookmarkEnd w:id="33"/>
     </w:p>
     <w:p>
       <w:pPr>
@@ -16894,11 +17157,11 @@
       <w:pPr>
         <w:pStyle w:val="Kop3"/>
       </w:pPr>
-      <w:bookmarkStart w:id="33" w:name="_Toc535005354"/>
+      <w:bookmarkStart w:id="34" w:name="_Toc535005354"/>
       <w:r>
         <w:t>Expectation Maximization</w:t>
       </w:r>
-      <w:bookmarkEnd w:id="33"/>
+      <w:bookmarkEnd w:id="34"/>
     </w:p>
     <w:p>
       <w:r>
@@ -17014,11 +17277,11 @@
       <w:pPr>
         <w:pStyle w:val="Kop3"/>
       </w:pPr>
-      <w:bookmarkStart w:id="34" w:name="_Toc535005355"/>
+      <w:bookmarkStart w:id="35" w:name="_Toc535005355"/>
       <w:r>
         <w:t>Apriori algorithm</w:t>
       </w:r>
-      <w:bookmarkEnd w:id="34"/>
+      <w:bookmarkEnd w:id="35"/>
     </w:p>
     <w:p>
       <w:r>
@@ -18498,11 +18761,11 @@
       <w:pPr>
         <w:pStyle w:val="Kop2"/>
       </w:pPr>
-      <w:bookmarkStart w:id="35" w:name="_Toc535005356"/>
+      <w:bookmarkStart w:id="36" w:name="_Toc535005356"/>
       <w:r>
         <w:t>Value based design</w:t>
       </w:r>
-      <w:bookmarkEnd w:id="35"/>
+      <w:bookmarkEnd w:id="36"/>
     </w:p>
     <w:p>
       <w:r>
@@ -18668,11 +18931,11 @@
       <w:pPr>
         <w:pStyle w:val="Kop3"/>
       </w:pPr>
-      <w:bookmarkStart w:id="36" w:name="_Toc535005357"/>
+      <w:bookmarkStart w:id="37" w:name="_Toc535005357"/>
       <w:r>
         <w:t>The appropriate time</w:t>
       </w:r>
-      <w:bookmarkEnd w:id="36"/>
+      <w:bookmarkEnd w:id="37"/>
     </w:p>
     <w:p>
       <w:pPr>
@@ -18780,11 +19043,11 @@
       <w:pPr>
         <w:pStyle w:val="Kop3"/>
       </w:pPr>
-      <w:bookmarkStart w:id="37" w:name="_Toc535005358"/>
+      <w:bookmarkStart w:id="38" w:name="_Toc535005358"/>
       <w:r>
         <w:t>How to measure?</w:t>
       </w:r>
-      <w:bookmarkEnd w:id="37"/>
+      <w:bookmarkEnd w:id="38"/>
     </w:p>
     <w:p>
       <w:r>
@@ -18801,16 +19064,16 @@
       <w:pPr>
         <w:pStyle w:val="Kop2"/>
       </w:pPr>
-      <w:bookmarkStart w:id="38" w:name="_Toc535005359"/>
-      <w:bookmarkStart w:id="39" w:name="_Ref535011817"/>
-      <w:bookmarkStart w:id="40" w:name="_Ref535011820"/>
+      <w:bookmarkStart w:id="39" w:name="_Toc535005359"/>
+      <w:bookmarkStart w:id="40" w:name="_Ref535011817"/>
+      <w:bookmarkStart w:id="41" w:name="_Ref535011820"/>
       <w:r>
         <w:lastRenderedPageBreak/>
         <w:t>Statistical analysis</w:t>
       </w:r>
-      <w:bookmarkEnd w:id="38"/>
       <w:bookmarkEnd w:id="39"/>
       <w:bookmarkEnd w:id="40"/>
+      <w:bookmarkEnd w:id="41"/>
     </w:p>
     <w:p>
       <w:r>
@@ -19211,13 +19474,13 @@
       <w:pPr>
         <w:pStyle w:val="Kop3"/>
       </w:pPr>
-      <w:bookmarkStart w:id="41" w:name="_Ref534779198"/>
-      <w:bookmarkStart w:id="42" w:name="_Toc535005360"/>
+      <w:bookmarkStart w:id="42" w:name="_Ref534779198"/>
+      <w:bookmarkStart w:id="43" w:name="_Toc535005360"/>
       <w:r>
         <w:t>Expected value</w:t>
       </w:r>
-      <w:bookmarkEnd w:id="41"/>
       <w:bookmarkEnd w:id="42"/>
+      <w:bookmarkEnd w:id="43"/>
     </w:p>
     <w:p>
       <w:r>
@@ -20790,14 +21053,14 @@
           <w:lang w:eastAsia="nl-NL" w:bidi="ar-SA"/>
         </w:rPr>
       </w:pPr>
-      <w:bookmarkStart w:id="43" w:name="_Toc535005361"/>
+      <w:bookmarkStart w:id="44" w:name="_Toc535005361"/>
       <w:r>
         <w:rPr>
           <w:lang w:eastAsia="nl-NL" w:bidi="ar-SA"/>
         </w:rPr>
         <w:t>Absorbing Markov chain</w:t>
       </w:r>
-      <w:bookmarkEnd w:id="43"/>
+      <w:bookmarkEnd w:id="44"/>
     </w:p>
     <w:p>
       <w:pPr>
@@ -23669,7 +23932,7 @@
       <w:r>
         <w:t xml:space="preserve">  </w:t>
       </w:r>
-      <w:bookmarkStart w:id="44" w:name="_Toc535005362"/>
+      <w:bookmarkStart w:id="45" w:name="_Toc535005362"/>
       <w:r>
         <w:t xml:space="preserve">Drawback of choosing </w:t>
       </w:r>
@@ -23682,7 +23945,7 @@
       <w:r>
         <w:t>ains</w:t>
       </w:r>
-      <w:bookmarkEnd w:id="44"/>
+      <w:bookmarkEnd w:id="45"/>
     </w:p>
     <w:p>
       <w:r>
@@ -23699,11 +23962,11 @@
       <w:pPr>
         <w:pStyle w:val="Kop2"/>
       </w:pPr>
-      <w:bookmarkStart w:id="45" w:name="_Toc535005363"/>
+      <w:bookmarkStart w:id="46" w:name="_Toc535005363"/>
       <w:r>
         <w:t>Concept description</w:t>
       </w:r>
-      <w:bookmarkEnd w:id="45"/>
+      <w:bookmarkEnd w:id="46"/>
     </w:p>
     <w:p>
       <w:r>
@@ -23729,10 +23992,7 @@
     </w:p>
     <w:p>
       <w:r>
-        <w:t>F</w:t>
-      </w:r>
-      <w:r>
-        <w:t xml:space="preserve">irst, data about user activity is acquired either from a stream or a dataset. </w:t>
+        <w:t xml:space="preserve">First, data about user activity is acquired either from a stream or a dataset. </w:t>
       </w:r>
       <w:r>
         <w:t xml:space="preserve">For now a data set is used, but </w:t>
@@ -23785,13 +24045,7 @@
     </w:p>
     <w:p>
       <w:r>
-        <w:t xml:space="preserve">Rather than looking at all possible user values, only the nuisance caused by the notification is regarded. </w:t>
-      </w:r>
-      <w:r>
-        <w:t xml:space="preserve">Through manual input the user’s values </w:t>
-      </w:r>
-      <w:r>
-        <w:t>for every activity are stored.</w:t>
+        <w:t>Rather than looking at all possible user values, only the nuisance caused by the notification is regarded. Through manual input the user’s values for every activity are stored.</w:t>
       </w:r>
     </w:p>
     <w:p>
@@ -24072,10 +24326,7 @@
       </w:r>
       <w:proofErr w:type="spellEnd"/>
     </w:p>
-    <w:p>
-      <w:bookmarkStart w:id="46" w:name="_GoBack"/>
-      <w:bookmarkEnd w:id="46"/>
-    </w:p>
+    <w:p/>
     <w:p>
       <w:r>
         <w:rPr>
@@ -26132,7 +26383,19 @@
     </w:p>
     <w:p>
       <w:r>
-        <w:t>The implementation is a major aspect in this report. In order to test the proposed concept, a number of things have to be done. First, a suitable platform has to be chosen. This platform should not only allow for all desired datasets to be supported, but preferably also allow for connection to a real-life application for field testing. Secondly, the algorithms of the conceptual design have to be implemented in code and linked to one another and to the data sources. Lastly, the implementation should provide some sort of reporting mechanism which allows analysis of the results.</w:t>
+        <w:t xml:space="preserve">The implementation is a major aspect in this report. In order to test the proposed concept, a number of things have to be done. First, a suitable platform has to be chosen. This platform should not only allow for all desired datasets to be supported, but preferably also allow for connection to a real-life application for </w:t>
+      </w:r>
+      <w:r>
+        <w:t xml:space="preserve">future </w:t>
+      </w:r>
+      <w:r>
+        <w:t xml:space="preserve">field testing. Secondly, the algorithms of the conceptual design have to be implemented in code and linked to one another and to the data sources. Lastly, the implementation should </w:t>
+      </w:r>
+      <w:r>
+        <w:t>allow for</w:t>
+      </w:r>
+      <w:r>
+        <w:t xml:space="preserve"> some sort of reporting mechanism which allows analysis of the results.</w:t>
       </w:r>
     </w:p>
     <w:p>
@@ -26188,16 +26451,38 @@
     </w:p>
     <w:p>
       <w:r>
-        <w:t xml:space="preserve">Advances in RF technology and low power computing will bring Internet-connectivity everywhere. Advances in Big Data and machine learning will unlock new business opportunities and models. The possibilities are nearly endless, but they all still lie quite out of reach from the direct consumer. However, specifically for activity recognition, suddenly a lot more data is available than there was 10 years ago. Consequently, more and more papers and implementations such as </w:t>
-      </w:r>
-      <w:r>
-        <w:rPr>
-          <w:b/>
-        </w:rPr>
-        <w:t>&lt;fill in references&gt;</w:t>
-      </w:r>
-      <w:r>
-        <w:t xml:space="preserve">  are analyzing activity based on random sensor data.</w:t>
+        <w:t>Advances in RF technology and low power computing will bring Internet-connectivity everywhere. Advances in Big Data and machine learning will unlock new business opportunities and models. The possibilities are nearly endless, but they all still lie quite out of reach from the direct consumer. However, specifically for activity recognition, suddenly a lot more data is available than there was 10 years ago. Consequently, more and more papers and implementations</w:t>
+      </w:r>
+      <w:r>
+        <w:t>,</w:t>
+      </w:r>
+      <w:r>
+        <w:t xml:space="preserve"> such as </w:t>
+      </w:r>
+      <w:r>
+        <w:fldChar w:fldCharType="begin"/>
+      </w:r>
+      <w:r>
+        <w:instrText xml:space="preserve"> ADDIN ZOTERO_ITEM CSL_CITATION {"citationID":"oqR8Xe5q","properties":{"formattedCitation":"[63]\\uc0\\u8211{}[65]","plainCitation":"[63]–[65]","noteIndex":0},"citationItems":[{"id":404,"uris":["http://zotero.org/users/5057732/items/3YADDTT3"],"uri":["http://zotero.org/users/5057732/items/3YADDTT3"],"itemData":{"id":404,"type":"webpage","title":"Deep learning for sensor-based human activity recognition","container-title":"Becoming Human: Artificial Intelligence Magazine","abstract":"A detailed analysis of my deep learning approach to HAR.","URL":"https://becominghuman.ai/deep-learning-for-sensor-based-human-activity-recognition-970ff47c6b6b","author":[{"family":"D'Almeida","given":"Wisdom"}],"issued":{"date-parts":[["2018",1,5]]},"accessed":{"date-parts":[["2019",1,12]]}}},{"id":410,"uris":["http://zotero.org/users/5057732/items/MVCLWLA7"],"uri":["http://zotero.org/users/5057732/items/MVCLWLA7"],"itemData":{"id":410,"type":"article-journal","title":"Activity recognition on streaming sensor data","container-title":"Pervasive and Mobile Computing","page":"138-154","volume":"10","source":"ScienceDirect","abstract":"Many real-world applications that focus on addressing needs of a human, require information about the activities being performed by the human in real-time. While advances in pervasive computing have led to the development of wireless and non-intrusive sensors that can capture the necessary activity information, current activity recognition approaches have so far experimented on either a scripted or pre-segmented sequence of sensor events related to activities. In this paper we propose and evaluate a sliding window based approach to perform activity recognition in an on line or streaming fashion; recognizing activities as and when new sensor events are recorded. To account for the fact that different activities can be best characterized by different window lengths of sensor events, we incorporate the time decay and mutual information based weighting of sensor events within a window. Additional contextual information in the form of the previous activity and the activity of the previous window is also appended to the feature describing a sensor window. The experiments conducted to evaluate these techniques on real-world smart home datasets suggests that combining mutual information based weighting of sensor events and adding past contextual information to the feature leads to best performance for streaming activity recognition.","DOI":"10.1016/j.pmcj.2012.07.003","ISSN":"1574-1192","journalAbbreviation":"Pervasive and Mobile Computing","author":[{"family":"Krishnan","given":"Narayanan C."},{"family":"Cook","given":"Diane J."}],"issued":{"date-parts":[["2014",2,1]]}}},{"id":407,"uris":["http://zotero.org/users/5057732/items/FM2RGFMW"],"uri":["http://zotero.org/users/5057732/items/FM2RGFMW"],"itemData":{"id":407,"type":"article-journal","title":"Human Activity Recognition Based on Wearable Sensor Data: A Standardization of the State-of-the-Art","container-title":"arXiv:1806.05226 [cs]","source":"arXiv.org","abstract":"Human activity recognition based on wearable sensor data has been an attractive research topic due to its application in areas such as healthcare, homeland security and smart environments. In this context, many works have presented remarkable results using accelerometer, gyroscope and magnetometer data to represent the categories of activities. However, the current studies do not consider important issues that lead to skewed results, making hard to measure how well sensor-based human activity recognition is and preventing a direct comparison of previous works. These issues include the employed metrics, the validation protocol used, the samples generation process, and the quality of the dataset (i.e., the sampling rate and the number of activities to be recognized). We emphasize that in other research areas, such as image classification and object detection, these issues are well-defined, which brings more efforts towards the application. Inspired by this, in this work, we conduct an extensive set of experiments to indicate the vulnerable points in human activity recognition based on wearable sensor data. To this purpose, we implement and evaluate several state-of-the-art approaches, ranging from handcrafted-based methods to convolutional neural networks. Furthermore, we standardize a large number of datasets, which vary in terms of sampling rate, number of sensors, activities and subjects. According to our study, the most of evaluation types applied in the literature are not adequate to perform the activity recognition in the context of wearable sensor data, in which the recognition accuracy drops around ten percentage points when compared to the appropriate validation.","URL":"http://arxiv.org/abs/1806.05226","note":"arXiv: 1806.05226","shortTitle":"Human Activity Recognition Based on Wearable Sensor Data","author":[{"family":"Jordao","given":"Artur"},{"family":"Nazare Jr.","given":"Antonio C."},{"family":"Sena","given":"Jessica"},{"family":"Schwartz","given":"William Robson"}],"issued":{"date-parts":[["2018",6,13]]},"accessed":{"date-parts":[["2019",1,12]]}}}],"schema":"https://github.com/citation-style-language/schema/raw/master/csl-citation.json"} </w:instrText>
+      </w:r>
+      <w:r>
+        <w:fldChar w:fldCharType="separate"/>
+      </w:r>
+      <w:r>
+        <w:rPr>
+          <w:rFonts w:ascii="Times New Roman" w:cs="Times New Roman"/>
+          <w:color w:val="000000"/>
+        </w:rPr>
+        <w:t>[63]–[65]</w:t>
+      </w:r>
+      <w:r>
+        <w:fldChar w:fldCharType="end"/>
+      </w:r>
+      <w:r>
+        <w:t xml:space="preserve">, </w:t>
+      </w:r>
+      <w:r>
+        <w:t>are analyzing activity based on random sensor data.</w:t>
       </w:r>
     </w:p>
     <w:p>
@@ -26224,7 +26509,7 @@
         <w:fldChar w:fldCharType="begin"/>
       </w:r>
       <w:r>
-        <w:instrText xml:space="preserve"> ADDIN ZOTERO_ITEM CSL_CITATION {"citationID":"jPtgCZTZ","properties":{"formattedCitation":"[63]","plainCitation":"[63]","noteIndex":0},"citationItems":[{"id":365,"uris":["http://zotero.org/users/5057732/items/F3U2Y4UM"],"uri":["http://zotero.org/users/5057732/items/F3U2Y4UM"],"itemData":{"id":365,"type":"report","title":"State of the Developer Nation","URL":"https://visionmobile-reports.s3.amazonaws.com/sample_reports/5c2b48426465ee8e45a60a40a14ca0fc.pdf","author":[{"family":"Wilcox","given":"Mark"},{"family":"Schuermans","given":"Stijn"},{"family":"Voskoglou","given":"Christina"},{"family":"Sobolevski","given":"Alexandre"}],"issued":{"date-parts":[["2017"]]},"accessed":{"date-parts":[["2018",10,29]]}}}],"schema":"https://github.com/citation-style-language/schema/raw/master/csl-citation.json"} </w:instrText>
+        <w:instrText xml:space="preserve"> ADDIN ZOTERO_ITEM CSL_CITATION {"citationID":"jPtgCZTZ","properties":{"formattedCitation":"[66]","plainCitation":"[66]","noteIndex":0},"citationItems":[{"id":365,"uris":["http://zotero.org/users/5057732/items/F3U2Y4UM"],"uri":["http://zotero.org/users/5057732/items/F3U2Y4UM"],"itemData":{"id":365,"type":"report","title":"State of the Developer Nation","URL":"https://visionmobile-reports.s3.amazonaws.com/sample_reports/5c2b48426465ee8e45a60a40a14ca0fc.pdf","author":[{"family":"Wilcox","given":"Mark"},{"family":"Schuermans","given":"Stijn"},{"family":"Voskoglou","given":"Christina"},{"family":"Sobolevski","given":"Alexandre"}],"issued":{"date-parts":[["2017"]]},"accessed":{"date-parts":[["2018",10,29]]}}}],"schema":"https://github.com/citation-style-language/schema/raw/master/csl-citation.json"} </w:instrText>
       </w:r>
       <w:r>
         <w:fldChar w:fldCharType="separate"/>
@@ -26233,7 +26518,7 @@
         <w:rPr>
           <w:noProof/>
         </w:rPr>
-        <w:t>[63]</w:t>
+        <w:t>[66]</w:t>
       </w:r>
       <w:r>
         <w:fldChar w:fldCharType="end"/>
@@ -26304,49 +26589,660 @@
     </w:p>
     <w:p>
       <w:r>
+        <w:fldChar w:fldCharType="begin"/>
+      </w:r>
+      <w:r>
+        <w:instrText xml:space="preserve"> INCLUDEPICTURE "https://cdn-images-1.medium.com/max/1600/0*BZG-twC8uvwtnH91.jpg" \* MERGEFORMATINET </w:instrText>
+      </w:r>
+      <w:r>
+        <w:fldChar w:fldCharType="separate"/>
+      </w:r>
+      <w:r>
+        <w:rPr>
+          <w:noProof/>
+        </w:rPr>
+        <w:drawing>
+          <wp:inline distT="0" distB="0" distL="0" distR="0" wp14:anchorId="3E9DACA5" wp14:editId="41F50C42">
+            <wp:extent cx="5860415" cy="4528820"/>
+            <wp:effectExtent l="0" t="0" r="0" b="5080"/>
+            <wp:docPr id="14" name="Afbeelding 14" descr="https://cdn-images-1.medium.com/max/1600/0*BZG-twC8uvwtnH91.jpg"/>
+            <wp:cNvGraphicFramePr>
+              <a:graphicFrameLocks xmlns:a="http://schemas.openxmlformats.org/drawingml/2006/main" noChangeAspect="1"/>
+            </wp:cNvGraphicFramePr>
+            <a:graphic xmlns:a="http://schemas.openxmlformats.org/drawingml/2006/main">
+              <a:graphicData uri="http://schemas.openxmlformats.org/drawingml/2006/picture">
+                <pic:pic xmlns:pic="http://schemas.openxmlformats.org/drawingml/2006/picture">
+                  <pic:nvPicPr>
+                    <pic:cNvPr id="0" name="Picture 4" descr="https://cdn-images-1.medium.com/max/1600/0*BZG-twC8uvwtnH91.jpg"/>
+                    <pic:cNvPicPr>
+                      <a:picLocks noChangeAspect="1" noChangeArrowheads="1"/>
+                    </pic:cNvPicPr>
+                  </pic:nvPicPr>
+                  <pic:blipFill>
+                    <a:blip r:embed="rId12">
+                      <a:extLst>
+                        <a:ext uri="{28A0092B-C50C-407E-A947-70E740481C1C}">
+                          <a14:useLocalDpi xmlns:a14="http://schemas.microsoft.com/office/drawing/2010/main" val="0"/>
+                        </a:ext>
+                      </a:extLst>
+                    </a:blip>
+                    <a:srcRect/>
+                    <a:stretch>
+                      <a:fillRect/>
+                    </a:stretch>
+                  </pic:blipFill>
+                  <pic:spPr bwMode="auto">
+                    <a:xfrm>
+                      <a:off x="0" y="0"/>
+                      <a:ext cx="5860415" cy="4528820"/>
+                    </a:xfrm>
+                    <a:prstGeom prst="rect">
+                      <a:avLst/>
+                    </a:prstGeom>
+                    <a:noFill/>
+                    <a:ln>
+                      <a:noFill/>
+                    </a:ln>
+                  </pic:spPr>
+                </pic:pic>
+              </a:graphicData>
+            </a:graphic>
+          </wp:inline>
+        </w:drawing>
+      </w:r>
+      <w:r>
+        <w:fldChar w:fldCharType="end"/>
+      </w:r>
+    </w:p>
+    <w:p>
+      <w:pPr>
+        <w:rPr>
+          <w:b/>
+        </w:rPr>
+      </w:pPr>
+      <w:r>
+        <w:rPr>
+          <w:b/>
+        </w:rPr>
+        <w:t>Do something with this figure for a nice visual</w:t>
+      </w:r>
+    </w:p>
+    <w:p>
+      <w:r>
+        <w:lastRenderedPageBreak/>
         <w:t>While there are many other options, they fall below a 5% mark of prioritization in the field of machine learning. Python takes the clear lead in this field. This is due to the large number of readily available libraries. This dramatically decreases the time required to implement machine learning algorithms in applications. However, regardless of popularity it is shown that professional background is key to choosing a language.</w:t>
       </w:r>
     </w:p>
     <w:p>
       <w:r>
-        <w:t>For now ignoring the fact of whether the programmer has any existing proficiencies, it is important to note that there is no best language to use for machine learning and it is important to take the goal into consideration. In this case the goal is to create a server based cloud platform. Whereas the algorithms can still be run on any language, the web part and a possible API</w:t>
-      </w:r>
-      <w:r>
-        <w:rPr>
-          <w:rStyle w:val="Voetnootmarkering"/>
-        </w:rPr>
-        <w:footnoteReference w:id="3"/>
-      </w:r>
-      <w:r>
-        <w:t xml:space="preserve"> interface are likely to be implemented in JavaScript.</w:t>
+        <w:t>For now ignoring the fact of whether the programmer has any existing proficiencies, it is important to note that there is no best language to use for machine learning and it is important to take the goal into consideration. In this case the goal is to create a server based cloud platform. Whereas the algorithms can still be run on any language, the web part and a possible API interface are likely to be implemented in JavaScript.</w:t>
+      </w:r>
+    </w:p>
+    <w:p>
+      <w:pPr>
+        <w:pStyle w:val="Kop2"/>
+      </w:pPr>
+      <w:bookmarkStart w:id="51" w:name="_Toc535005368"/>
+      <w:r>
+        <w:t>Setup</w:t>
+      </w:r>
+      <w:bookmarkEnd w:id="51"/>
+    </w:p>
+    <w:p>
+      <w:r>
+        <w:t xml:space="preserve">Taking the above choices into consideration and looking at the current professional landscape, there is a single, simple way forward. </w:t>
+      </w:r>
+      <w:r>
+        <w:t xml:space="preserve">There are two reasons for this. First, almost all web based APIs work using HTTP requests. As such, a setup is needed which can perform all calculations as well as communicate via HTTP requests. Second, when considering a JavaScript based platform, the largest market share (over 60% </w:t>
+      </w:r>
+      <w:r>
+        <w:fldChar w:fldCharType="begin"/>
+      </w:r>
+      <w:r>
+        <w:instrText xml:space="preserve"> ADDIN ZOTERO_ITEM CSL_CITATION {"citationID":"yup5Hjwp","properties":{"formattedCitation":"[67]","plainCitation":"[67]","noteIndex":0},"citationItems":[{"id":413,"uris":["http://zotero.org/users/5057732/items/58YHDN35"],"uri":["http://zotero.org/users/5057732/items/58YHDN35"],"itemData":{"id":413,"type":"webpage","title":"Usage Statistics and Market Share of Node.js for Websites, January 2019","URL":"https://w3techs.com/technologies/details/ws-nodejs/all/all","accessed":{"date-parts":[["2019",1,12]]}}}],"schema":"https://github.com/citation-style-language/schema/raw/master/csl-citation.json"} </w:instrText>
+      </w:r>
+      <w:r>
+        <w:fldChar w:fldCharType="separate"/>
+      </w:r>
+      <w:r>
+        <w:rPr>
+          <w:noProof/>
+        </w:rPr>
+        <w:t>[67]</w:t>
+      </w:r>
+      <w:r>
+        <w:fldChar w:fldCharType="end"/>
+      </w:r>
+      <w:r>
+        <w:t xml:space="preserve">) is attributed to Node.js webservers. </w:t>
       </w:r>
     </w:p>
     <w:p>
       <w:pPr>
         <w:pStyle w:val="Kop3"/>
       </w:pPr>
-      <w:bookmarkStart w:id="51" w:name="_Toc535005368"/>
-      <w:r>
-        <w:t>Set-up</w:t>
-      </w:r>
-      <w:bookmarkEnd w:id="51"/>
-    </w:p>
-    <w:p>
-      <w:r>
-        <w:t xml:space="preserve">Taking the above choices into consideration and looking at the current professional landscape, there is a single, simple way forward. </w:t>
-      </w:r>
-    </w:p>
-    <w:p>
-      <w:pPr>
+      <w:r>
+        <w:t>Software platform – Node.js</w:t>
+      </w:r>
+    </w:p>
+    <w:p>
+      <w:pPr>
+        <w:rPr>
+          <w:b/>
+        </w:rPr>
+      </w:pPr>
+      <w:proofErr w:type="spellStart"/>
+      <w:r>
+        <w:rPr>
+          <w:b/>
+        </w:rPr>
+        <w:t>Misschien</w:t>
+      </w:r>
+      <w:proofErr w:type="spellEnd"/>
+      <w:r>
+        <w:rPr>
+          <w:b/>
+        </w:rPr>
+        <w:t xml:space="preserve"> </w:t>
+      </w:r>
+      <w:proofErr w:type="spellStart"/>
+      <w:r>
+        <w:rPr>
+          <w:b/>
+        </w:rPr>
+        <w:t>als</w:t>
+      </w:r>
+      <w:proofErr w:type="spellEnd"/>
+      <w:r>
+        <w:rPr>
+          <w:b/>
+        </w:rPr>
+        <w:t xml:space="preserve"> </w:t>
+      </w:r>
+      <w:proofErr w:type="spellStart"/>
+      <w:r>
+        <w:rPr>
+          <w:b/>
+        </w:rPr>
+        <w:t>wolkje</w:t>
+      </w:r>
+      <w:proofErr w:type="spellEnd"/>
+    </w:p>
+    <w:p>
+      <w:r>
+        <w:t xml:space="preserve">JavaScript was originally a client-side scripting language, running in the user’s browser, usually part of any website. Node.js </w:t>
+      </w:r>
+      <w:r>
+        <w:fldChar w:fldCharType="begin"/>
+      </w:r>
+      <w:r>
+        <w:instrText xml:space="preserve"> ADDIN ZOTERO_ITEM CSL_CITATION {"citationID":"hHdnp3zU","properties":{"formattedCitation":"[68]","plainCitation":"[68]","noteIndex":0},"citationItems":[{"id":415,"uris":["http://zotero.org/users/5057732/items/AJ7DP23U"],"uri":["http://zotero.org/users/5057732/items/AJ7DP23U"],"itemData":{"id":415,"type":"webpage","title":"Node.js","container-title":"Node.js","abstract":"Node.js® is a JavaScript runtime built on Chrome's V8 JavaScript engine.","URL":"https://nodejs.org/en/","language":"en","author":[{"family":"Foundation","given":"Node","dropping-particle":"js"}],"accessed":{"date-parts":[["2019",1,12]]}}}],"schema":"https://github.com/citation-style-language/schema/raw/master/csl-citation.json"} </w:instrText>
+      </w:r>
+      <w:r>
+        <w:fldChar w:fldCharType="separate"/>
+      </w:r>
+      <w:r>
+        <w:rPr>
+          <w:noProof/>
+        </w:rPr>
+        <w:t>[68]</w:t>
+      </w:r>
+      <w:r>
+        <w:fldChar w:fldCharType="end"/>
+      </w:r>
+      <w:r>
+        <w:t xml:space="preserve"> </w:t>
+      </w:r>
+      <w:r>
+        <w:t>changed the game by providing an open source platform allowing any JavaScript based application to run outside of a browser. It’s main advantage for programmers is that only a single language would have to be used for both frontend and backend (client-side and server-side) implementations.</w:t>
+      </w:r>
+    </w:p>
+    <w:p>
+      <w:pPr>
+        <w:pStyle w:val="Kop3"/>
+      </w:pPr>
+      <w:r>
+        <w:t xml:space="preserve">Software library – </w:t>
+      </w:r>
+      <w:proofErr w:type="spellStart"/>
+      <w:r>
+        <w:t>npm</w:t>
+      </w:r>
+      <w:proofErr w:type="spellEnd"/>
+      <w:r>
+        <w:t xml:space="preserve"> </w:t>
+      </w:r>
+    </w:p>
+    <w:p>
+      <w:r>
+        <w:t xml:space="preserve">Aside from the above, an important feature of Node.js is that it has an expansive repository of packages that can be imported for use </w:t>
+      </w:r>
+      <w:r>
+        <w:t xml:space="preserve">in applications. </w:t>
+      </w:r>
+      <w:r>
+        <w:t>This Node.js package manager (</w:t>
+      </w:r>
+      <w:proofErr w:type="spellStart"/>
+      <w:r>
+        <w:t>npm</w:t>
+      </w:r>
+      <w:proofErr w:type="spellEnd"/>
+      <w:r>
+        <w:t xml:space="preserve">) </w:t>
+      </w:r>
+      <w:r>
         <w:rPr>
           <w:lang w:val="nl-NL"/>
         </w:rPr>
-      </w:pPr>
+        <w:fldChar w:fldCharType="begin"/>
+      </w:r>
+      <w:r>
+        <w:instrText xml:space="preserve"> ADDIN ZOTERO_ITEM CSL_CITATION {"citationID":"rkUAcTuq","properties":{"formattedCitation":"[69]","plainCitation":"[69]","noteIndex":0},"citationItems":[{"id":417,"uris":["http://zotero.org/users/5057732/items/KE5LAERU"],"uri":["http://zotero.org/users/5057732/items/KE5LAERU"],"itemData":{"id":417,"type":"webpage","title":"npm","URL":"https://www.npmjs.com/","accessed":{"date-parts":[["2019",1,12]]}}}],"schema":"https://github.com/citation-style-language/schema/raw/master/csl-citation.json"} </w:instrText>
+      </w:r>
       <w:r>
         <w:rPr>
           <w:lang w:val="nl-NL"/>
         </w:rPr>
-        <w:t>Node.js</w:t>
+        <w:fldChar w:fldCharType="separate"/>
+      </w:r>
+      <w:r>
+        <w:rPr>
+          <w:noProof/>
+        </w:rPr>
+        <w:t>[69]</w:t>
+      </w:r>
+      <w:r>
+        <w:rPr>
+          <w:lang w:val="nl-NL"/>
+        </w:rPr>
+        <w:fldChar w:fldCharType="end"/>
+      </w:r>
+      <w:r>
+        <w:t xml:space="preserve"> is embedded within Node</w:t>
+      </w:r>
+      <w:r>
+        <w:t>.js and as such packages can be accessed as libraries, directly from the code. In order to achieve all desired functionalities, without reinventing the wheel, several important packages are used and described below.</w:t>
+      </w:r>
+    </w:p>
+    <w:p>
+      <w:pPr>
+        <w:pStyle w:val="Kop4"/>
+      </w:pPr>
+      <w:r>
+        <w:lastRenderedPageBreak/>
+        <w:t>Express</w:t>
+      </w:r>
+    </w:p>
+    <w:p>
+      <w:r>
+        <w:t xml:space="preserve">Express </w:t>
+      </w:r>
+      <w:r>
+        <w:fldChar w:fldCharType="begin"/>
+      </w:r>
+      <w:r>
+        <w:instrText xml:space="preserve"> ADDIN ZOTERO_ITEM CSL_CITATION {"citationID":"5rdMi7yW","properties":{"formattedCitation":"[70]","plainCitation":"[70]","noteIndex":0},"citationItems":[{"id":419,"uris":["http://zotero.org/users/5057732/items/LFYR8ZD9"],"uri":["http://zotero.org/users/5057732/items/LFYR8ZD9"],"itemData":{"id":419,"type":"webpage","title":"Express - Node.js web application framework","URL":"https://expressjs.com/","language":"en","accessed":{"date-parts":[["2019",1,12]]}}}],"schema":"https://github.com/citation-style-language/schema/raw/master/csl-citation.json"} </w:instrText>
+      </w:r>
+      <w:r>
+        <w:fldChar w:fldCharType="separate"/>
+      </w:r>
+      <w:r>
+        <w:rPr>
+          <w:noProof/>
+        </w:rPr>
+        <w:t>[70]</w:t>
+      </w:r>
+      <w:r>
+        <w:fldChar w:fldCharType="end"/>
+      </w:r>
+      <w:r>
+        <w:t xml:space="preserve"> is a framework that facilitates and simplifies the creation of web applications and services. It is built over the native HTTP module within Node.js and allows for much quicker implementations of such functionalities. Most notably, it </w:t>
+      </w:r>
+      <w:r>
+        <w:t>simplifies routing when used in conjunction with an API or website.</w:t>
+      </w:r>
+    </w:p>
+    <w:p>
+      <w:pPr>
+        <w:rPr>
+          <w:b/>
+        </w:rPr>
+      </w:pPr>
+      <w:proofErr w:type="spellStart"/>
+      <w:r>
+        <w:rPr>
+          <w:b/>
+        </w:rPr>
+        <w:t>Ergens</w:t>
+      </w:r>
+      <w:proofErr w:type="spellEnd"/>
+      <w:r>
+        <w:rPr>
+          <w:b/>
+        </w:rPr>
+        <w:t xml:space="preserve"> </w:t>
+      </w:r>
+      <w:proofErr w:type="spellStart"/>
+      <w:r>
+        <w:rPr>
+          <w:b/>
+        </w:rPr>
+        <w:t>wolkje</w:t>
+      </w:r>
+      <w:proofErr w:type="spellEnd"/>
+      <w:r>
+        <w:rPr>
+          <w:b/>
+        </w:rPr>
+        <w:t>:</w:t>
+      </w:r>
+    </w:p>
+    <w:p>
+      <w:pPr>
+        <w:rPr>
+          <w:b/>
+        </w:rPr>
+      </w:pPr>
+      <w:r>
+        <w:rPr>
+          <w:b/>
+        </w:rPr>
+        <w:t xml:space="preserve">Routing: Routing is handling incoming http requests from a client. Based on the route that was accessed, a different code will be executed. As an example, doing a Google search is basically doing a request to fetch data (a GET request) from the route ‘/search/’, with the host ‘google.com’, along with a number of parameters. More on routing will be explained in </w:t>
+      </w:r>
+      <w:r>
+        <w:rPr>
+          <w:b/>
+        </w:rPr>
+        <w:fldChar w:fldCharType="begin"/>
+      </w:r>
+      <w:r>
+        <w:rPr>
+          <w:b/>
+        </w:rPr>
+        <w:instrText xml:space="preserve"> REF _Ref535037088 \w \h </w:instrText>
+      </w:r>
+      <w:r>
+        <w:rPr>
+          <w:b/>
+        </w:rPr>
+      </w:r>
+      <w:r>
+        <w:rPr>
+          <w:b/>
+        </w:rPr>
+        <w:fldChar w:fldCharType="separate"/>
+      </w:r>
+      <w:r>
+        <w:rPr>
+          <w:b/>
+        </w:rPr>
+        <w:t>7.2</w:t>
+      </w:r>
+      <w:r>
+        <w:rPr>
+          <w:b/>
+        </w:rPr>
+        <w:fldChar w:fldCharType="end"/>
+      </w:r>
+      <w:r>
+        <w:rPr>
+          <w:b/>
+        </w:rPr>
+        <w:t>.</w:t>
+      </w:r>
+    </w:p>
+    <w:p>
+      <w:pPr>
+        <w:pStyle w:val="Kop4"/>
+      </w:pPr>
+      <w:r>
+        <w:t>Mongoose</w:t>
+      </w:r>
+    </w:p>
+    <w:p>
+      <w:r>
+        <w:t xml:space="preserve">Mongoose </w:t>
+      </w:r>
+      <w:r>
+        <w:fldChar w:fldCharType="begin"/>
+      </w:r>
+      <w:r>
+        <w:instrText xml:space="preserve"> ADDIN ZOTERO_ITEM CSL_CITATION {"citationID":"yE9doj8u","properties":{"formattedCitation":"[71]","plainCitation":"[71]","noteIndex":0},"citationItems":[{"id":421,"uris":["http://zotero.org/users/5057732/items/IJDJ9JBU"],"uri":["http://zotero.org/users/5057732/items/IJDJ9JBU"],"itemData":{"id":421,"type":"webpage","title":"Mongoose ODM v5.4.3","URL":"https://mongoosejs.com/","accessed":{"date-parts":[["2019",1,12]]}}}],"schema":"https://github.com/citation-style-language/schema/raw/master/csl-citation.json"} </w:instrText>
+      </w:r>
+      <w:r>
+        <w:fldChar w:fldCharType="separate"/>
+      </w:r>
+      <w:r>
+        <w:rPr>
+          <w:noProof/>
+        </w:rPr>
+        <w:t>[71]</w:t>
+      </w:r>
+      <w:r>
+        <w:fldChar w:fldCharType="end"/>
+      </w:r>
+      <w:r>
+        <w:t xml:space="preserve"> </w:t>
+      </w:r>
+      <w:r>
+        <w:t>provides a straight-forward, schema-based solution to model application data</w:t>
+      </w:r>
+      <w:r>
+        <w:t xml:space="preserve"> as it is stored in a MongoDB type database (described later in </w:t>
+      </w:r>
+      <w:r>
+        <w:fldChar w:fldCharType="begin"/>
+      </w:r>
+      <w:r>
+        <w:instrText xml:space="preserve"> REF _Ref535035987 \w \h </w:instrText>
+      </w:r>
+      <w:r>
+        <w:fldChar w:fldCharType="separate"/>
+      </w:r>
+      <w:r>
+        <w:t>6.2.3</w:t>
+      </w:r>
+      <w:r>
+        <w:fldChar w:fldCharType="end"/>
+      </w:r>
+      <w:r>
+        <w:t>). It simplifies query building and handles type casting. Based on the schemas, it allows creating model objects that are synonymous to a table entry in the database. Subsequently, all creations, deletions and edits are simplified.</w:t>
+      </w:r>
+    </w:p>
+    <w:p>
+      <w:pPr>
+        <w:pStyle w:val="Kop4"/>
+      </w:pPr>
+      <w:r>
+        <w:t>ml.js</w:t>
+      </w:r>
+    </w:p>
+    <w:p>
+      <w:r>
+        <w:t xml:space="preserve">The ml.js suite </w:t>
+      </w:r>
+      <w:r>
+        <w:fldChar w:fldCharType="begin"/>
+      </w:r>
+      <w:r>
+        <w:instrText xml:space="preserve"> ADDIN ZOTERO_ITEM CSL_CITATION {"citationID":"sB6jRe3c","properties":{"formattedCitation":"[72]","plainCitation":"[72]","noteIndex":0},"citationItems":[{"id":425,"uris":["http://zotero.org/users/5057732/items/4QJC5JDJ"],"uri":["http://zotero.org/users/5057732/items/4QJC5JDJ"],"itemData":{"id":425,"type":"webpage","title":"mljs/ml","container-title":"GitHub","abstract":"Machine learning tools in JavaScript. Contribute to mljs/ml development by creating an account on GitHub.","URL":"https://github.com/mljs/ml","language":"en","accessed":{"date-parts":[["2019",1,12]]}}}],"schema":"https://github.com/citation-style-language/schema/raw/master/csl-citation.json"} </w:instrText>
+      </w:r>
+      <w:r>
+        <w:fldChar w:fldCharType="separate"/>
+      </w:r>
+      <w:r>
+        <w:rPr>
+          <w:noProof/>
+        </w:rPr>
+        <w:t>[72]</w:t>
+      </w:r>
+      <w:r>
+        <w:fldChar w:fldCharType="end"/>
+      </w:r>
+      <w:r>
+        <w:t xml:space="preserve"> is a series of machine learning related libraries written in JavaScript. Most notable are the inclusions of tools for complex matrix calculations (for Markov chain analysis), as well as clustering and predictions. As such, it contains all tools required to perform the calculations and analysis as described in </w:t>
+      </w:r>
+      <w:r>
+        <w:t xml:space="preserve">chapter </w:t>
+      </w:r>
+      <w:r>
+        <w:fldChar w:fldCharType="begin"/>
+      </w:r>
+      <w:r>
+        <w:instrText xml:space="preserve"> REF _Ref535037707 \w \h </w:instrText>
+      </w:r>
+      <w:r>
+        <w:fldChar w:fldCharType="separate"/>
+      </w:r>
+      <w:r>
+        <w:t>5</w:t>
+      </w:r>
+      <w:r>
+        <w:fldChar w:fldCharType="end"/>
+      </w:r>
+      <w:r>
+        <w:t>.</w:t>
+      </w:r>
+    </w:p>
+    <w:p>
+      <w:pPr>
+        <w:pStyle w:val="Kop3"/>
+      </w:pPr>
+      <w:r>
+        <w:t>View engine – Handlebars</w:t>
+      </w:r>
+    </w:p>
+    <w:p>
+      <w:r>
+        <w:t xml:space="preserve">The application needs to, among other things, handle user input and allow for data sets to be imported. For this, the simplest solution is to do all user interaction through the means of a webpage. </w:t>
+      </w:r>
+      <w:r>
+        <w:t xml:space="preserve">While Node.js can natively serve html back to the client-side upon request, hardcoding the entire layout into every page is tedious work. Using a view engine allows the programmer to work according to templates where content is filled in according to </w:t>
+      </w:r>
+      <w:r>
+        <w:t xml:space="preserve">a route. This allows views (the visuals) and code to be separated. Handlebars </w:t>
+      </w:r>
+      <w:r>
+        <w:fldChar w:fldCharType="begin"/>
+      </w:r>
+      <w:r>
+        <w:instrText xml:space="preserve"> ADDIN ZOTERO_ITEM CSL_CITATION {"citationID":"kdYBGEEN","properties":{"formattedCitation":"[73]","plainCitation":"[73]","noteIndex":0},"citationItems":[{"id":423,"uris":["http://zotero.org/users/5057732/items/7JAJEW5L"],"uri":["http://zotero.org/users/5057732/items/7JAJEW5L"],"itemData":{"id":423,"type":"webpage","title":"Handlebars.js: Minimal Templating on Steroids","URL":"https://handlebarsjs.com/","accessed":{"date-parts":[["2019",1,12]]}}}],"schema":"https://github.com/citation-style-language/schema/raw/master/csl-citation.json"} </w:instrText>
+      </w:r>
+      <w:r>
+        <w:fldChar w:fldCharType="separate"/>
+      </w:r>
+      <w:r>
+        <w:rPr>
+          <w:noProof/>
+        </w:rPr>
+        <w:t>[73]</w:t>
+      </w:r>
+      <w:r>
+        <w:fldChar w:fldCharType="end"/>
+      </w:r>
+      <w:r>
+        <w:t xml:space="preserve"> is such a templating engine. While each engine has its advantages and functions, Handlebars is one of the most minimalistic. Since no complex views are required a minimalistic approach is preferred.</w:t>
+      </w:r>
+    </w:p>
+    <w:p/>
+    <w:p>
+      <w:pPr>
+        <w:pStyle w:val="Kop3"/>
+      </w:pPr>
+      <w:bookmarkStart w:id="52" w:name="_Ref535035987"/>
+      <w:r>
+        <w:lastRenderedPageBreak/>
+        <w:t>Database – MongoDB</w:t>
+      </w:r>
+      <w:bookmarkEnd w:id="52"/>
+      <w:r>
+        <w:t xml:space="preserve"> </w:t>
+      </w:r>
+    </w:p>
+    <w:p>
+      <w:r>
+        <w:t xml:space="preserve">In order to store data </w:t>
+      </w:r>
+      <w:r>
+        <w:t xml:space="preserve">regarding activities, clusters and users, a database is required. While there are plentiful options when it comes to databases that work with Node.js, there is one big advantage to using MongoDB </w:t>
+      </w:r>
+      <w:r>
+        <w:fldChar w:fldCharType="begin"/>
+      </w:r>
+      <w:r>
+        <w:instrText xml:space="preserve"> ADDIN ZOTERO_ITEM CSL_CITATION {"citationID":"IXVumlbP","properties":{"formattedCitation":"[74]","plainCitation":"[74]","noteIndex":0},"citationItems":[{"id":427,"uris":["http://zotero.org/users/5057732/items/FACXC8XU"],"uri":["http://zotero.org/users/5057732/items/FACXC8XU"],"itemData":{"id":427,"type":"webpage","title":"Open Source Document Database","container-title":"MongoDB","abstract":"We're the creators of MongoDB, the most popular database for modern apps, and MongoDB Atlas, the global cloud database on AWS, Azure, and GCP. Easily organize, use, and enrich data — in real time, anywhere.","URL":"https://www.mongodb.com/index","language":"en","accessed":{"date-parts":[["2019",1,12]]}}}],"schema":"https://github.com/citation-style-language/schema/raw/master/csl-citation.json"} </w:instrText>
+      </w:r>
+      <w:r>
+        <w:fldChar w:fldCharType="separate"/>
+      </w:r>
+      <w:r>
+        <w:rPr>
+          <w:noProof/>
+        </w:rPr>
+        <w:t>[74]</w:t>
+      </w:r>
+      <w:r>
+        <w:fldChar w:fldCharType="end"/>
+      </w:r>
+      <w:r>
+        <w:t xml:space="preserve">. It allows handling unstructured data. Typically, a database requires a clearly defined structure, and works with rows in a table. MongoDB, instead, works with documents. These documents are described by a schema, such a schema can still be vague. </w:t>
+      </w:r>
+    </w:p>
+    <w:p>
+      <w:r>
+        <w:t>The direct consequence of such a system is that no initial thought has to be put into the structure of the database and it can be structured on-the-fly. This greatly reduces workload early in the programming process, allowing for more time spent on the actual implementation. Throughout the process of the implementation, the databased can be remodeled and optimized upon new findings. In more traditional databases, this is not always as easy. Although arguments can be made that requiring more planning upfront ultimately leads to a better structured, and thus a more optimized, database</w:t>
+      </w:r>
+      <w:r>
+        <w:t>, this is not the current desire.</w:t>
+      </w:r>
+      <w:bookmarkStart w:id="53" w:name="_GoBack"/>
+      <w:bookmarkEnd w:id="53"/>
+    </w:p>
+    <w:p/>
+    <w:p>
+      <w:r>
+        <w:drawing>
+          <wp:inline distT="0" distB="0" distL="0" distR="0" wp14:anchorId="3189E874" wp14:editId="1A78CDCF">
+            <wp:extent cx="5860415" cy="4300855"/>
+            <wp:effectExtent l="0" t="0" r="0" b="4445"/>
+            <wp:docPr id="18" name="Afbeelding 18"/>
+            <wp:cNvGraphicFramePr>
+              <a:graphicFrameLocks xmlns:a="http://schemas.openxmlformats.org/drawingml/2006/main" noChangeAspect="1"/>
+            </wp:cNvGraphicFramePr>
+            <a:graphic xmlns:a="http://schemas.openxmlformats.org/drawingml/2006/main">
+              <a:graphicData uri="http://schemas.openxmlformats.org/drawingml/2006/picture">
+                <pic:pic xmlns:pic="http://schemas.openxmlformats.org/drawingml/2006/picture">
+                  <pic:nvPicPr>
+                    <pic:cNvPr id="1" name=""/>
+                    <pic:cNvPicPr/>
+                  </pic:nvPicPr>
+                  <pic:blipFill>
+                    <a:blip r:embed="rId13" cstate="hqprint">
+                      <a:extLst>
+                        <a:ext uri="{28A0092B-C50C-407E-A947-70E740481C1C}">
+                          <a14:useLocalDpi xmlns:a14="http://schemas.microsoft.com/office/drawing/2010/main"/>
+                        </a:ext>
+                      </a:extLst>
+                    </a:blip>
+                    <a:stretch>
+                      <a:fillRect/>
+                    </a:stretch>
+                  </pic:blipFill>
+                  <pic:spPr>
+                    <a:xfrm>
+                      <a:off x="0" y="0"/>
+                      <a:ext cx="5860415" cy="4300855"/>
+                    </a:xfrm>
+                    <a:prstGeom prst="rect">
+                      <a:avLst/>
+                    </a:prstGeom>
+                  </pic:spPr>
+                </pic:pic>
+              </a:graphicData>
+            </a:graphic>
+          </wp:inline>
+        </w:drawing>
       </w:r>
     </w:p>
     <w:p>
@@ -26373,8 +27269,49 @@
         <w:t>scaling</w:t>
       </w:r>
       <w:proofErr w:type="spellEnd"/>
-      <w:r>
-        <w:rPr>
+    </w:p>
+    <w:p>
+      <w:pPr>
+        <w:jc w:val="left"/>
+        <w:rPr>
+          <w:lang w:val="nl-NL"/>
+        </w:rPr>
+      </w:pPr>
+    </w:p>
+    <w:p>
+      <w:pPr>
+        <w:jc w:val="left"/>
+        <w:rPr>
+          <w:b/>
+          <w:lang w:val="nl-NL"/>
+        </w:rPr>
+      </w:pPr>
+      <w:r>
+        <w:rPr>
+          <w:b/>
+          <w:lang w:val="nl-NL"/>
+        </w:rPr>
+        <w:t xml:space="preserve">Ergens plaatje van de </w:t>
+      </w:r>
+      <w:proofErr w:type="spellStart"/>
+      <w:r>
+        <w:rPr>
+          <w:b/>
+          <w:lang w:val="nl-NL"/>
+        </w:rPr>
+        <w:t>Notival</w:t>
+      </w:r>
+      <w:proofErr w:type="spellEnd"/>
+      <w:r>
+        <w:rPr>
+          <w:b/>
+          <w:lang w:val="nl-NL"/>
+        </w:rPr>
+        <w:t xml:space="preserve"> site</w:t>
+      </w:r>
+      <w:r>
+        <w:rPr>
+          <w:b/>
           <w:lang w:val="nl-NL"/>
         </w:rPr>
         <w:br w:type="page"/>
@@ -26391,21 +27328,21 @@
         <w:lastRenderedPageBreak/>
         <w:br/>
       </w:r>
-      <w:bookmarkStart w:id="52" w:name="_Toc535005369"/>
+      <w:bookmarkStart w:id="54" w:name="_Toc535005369"/>
       <w:r>
         <w:t>System architecture</w:t>
       </w:r>
-      <w:bookmarkEnd w:id="52"/>
+      <w:bookmarkEnd w:id="54"/>
     </w:p>
     <w:p>
       <w:pPr>
         <w:pStyle w:val="Kop2"/>
       </w:pPr>
-      <w:bookmarkStart w:id="53" w:name="_Toc535005370"/>
+      <w:bookmarkStart w:id="55" w:name="_Toc535005370"/>
       <w:r>
         <w:t>Schematics</w:t>
       </w:r>
-      <w:bookmarkEnd w:id="53"/>
+      <w:bookmarkEnd w:id="55"/>
     </w:p>
     <w:p>
       <w:r>
@@ -26432,11 +27369,61 @@
       <w:pPr>
         <w:pStyle w:val="Kop2"/>
       </w:pPr>
-      <w:bookmarkStart w:id="54" w:name="_Toc535005371"/>
+      <w:bookmarkStart w:id="56" w:name="_Toc535005371"/>
+      <w:bookmarkStart w:id="57" w:name="_Ref535037088"/>
       <w:r>
         <w:t>API</w:t>
       </w:r>
-      <w:bookmarkEnd w:id="54"/>
+      <w:bookmarkEnd w:id="56"/>
+      <w:bookmarkEnd w:id="57"/>
+    </w:p>
+    <w:p>
+      <w:pPr>
+        <w:rPr>
+          <w:lang w:val="nl-NL"/>
+        </w:rPr>
+      </w:pPr>
+      <w:r>
+        <w:rPr>
+          <w:lang w:val="nl-NL"/>
+        </w:rPr>
+        <w:t xml:space="preserve">Bla </w:t>
+      </w:r>
+      <w:proofErr w:type="spellStart"/>
+      <w:r>
+        <w:rPr>
+          <w:lang w:val="nl-NL"/>
+        </w:rPr>
+        <w:t>bla</w:t>
+      </w:r>
+      <w:proofErr w:type="spellEnd"/>
+      <w:r>
+        <w:rPr>
+          <w:lang w:val="nl-NL"/>
+        </w:rPr>
+        <w:t xml:space="preserve"> over het maken van een </w:t>
+      </w:r>
+      <w:proofErr w:type="spellStart"/>
+      <w:r>
+        <w:rPr>
+          <w:lang w:val="nl-NL"/>
+        </w:rPr>
+        <w:t>restful</w:t>
+      </w:r>
+      <w:proofErr w:type="spellEnd"/>
+      <w:r>
+        <w:rPr>
+          <w:lang w:val="nl-NL"/>
+        </w:rPr>
+        <w:t xml:space="preserve"> systeem</w:t>
+      </w:r>
+    </w:p>
+    <w:p>
+      <w:pPr>
+        <w:rPr>
+          <w:lang w:val="nl-NL"/>
+        </w:rPr>
+      </w:pPr>
     </w:p>
     <w:p>
       <w:r>
@@ -26467,31 +27454,31 @@
         <w:lastRenderedPageBreak/>
         <w:br/>
       </w:r>
-      <w:bookmarkStart w:id="55" w:name="_Toc535005372"/>
+      <w:bookmarkStart w:id="58" w:name="_Toc535005372"/>
       <w:r>
         <w:t>Experimentation</w:t>
       </w:r>
-      <w:bookmarkEnd w:id="55"/>
+      <w:bookmarkEnd w:id="58"/>
     </w:p>
     <w:p>
       <w:pPr>
         <w:pStyle w:val="Kop2"/>
       </w:pPr>
-      <w:bookmarkStart w:id="56" w:name="_Toc535005373"/>
+      <w:bookmarkStart w:id="59" w:name="_Toc535005373"/>
       <w:r>
         <w:t>Testing</w:t>
       </w:r>
-      <w:bookmarkEnd w:id="56"/>
+      <w:bookmarkEnd w:id="59"/>
     </w:p>
     <w:p>
       <w:pPr>
         <w:pStyle w:val="Kop2"/>
       </w:pPr>
-      <w:bookmarkStart w:id="57" w:name="_Toc535005374"/>
+      <w:bookmarkStart w:id="60" w:name="_Toc535005374"/>
       <w:r>
         <w:t>Results</w:t>
       </w:r>
-      <w:bookmarkEnd w:id="57"/>
+      <w:bookmarkEnd w:id="60"/>
     </w:p>
     <w:p>
       <w:pPr>
@@ -26509,11 +27496,11 @@
         <w:lastRenderedPageBreak/>
         <w:br/>
       </w:r>
-      <w:bookmarkStart w:id="58" w:name="_Toc535005375"/>
+      <w:bookmarkStart w:id="61" w:name="_Toc535005375"/>
       <w:r>
         <w:t>Discussion</w:t>
       </w:r>
-      <w:bookmarkEnd w:id="58"/>
+      <w:bookmarkEnd w:id="61"/>
     </w:p>
     <w:p>
       <w:pPr>
@@ -26761,11 +27748,11 @@
         <w:lastRenderedPageBreak/>
         <w:br/>
       </w:r>
-      <w:bookmarkStart w:id="59" w:name="_Toc535005376"/>
+      <w:bookmarkStart w:id="62" w:name="_Toc535005376"/>
       <w:r>
         <w:t>References</w:t>
       </w:r>
-      <w:bookmarkEnd w:id="59"/>
+      <w:bookmarkEnd w:id="62"/>
     </w:p>
     <w:p>
       <w:pPr>
@@ -30861,6 +31848,226 @@
           <w:color w:val="auto"/>
         </w:rPr>
         <w:tab/>
+        <w:t xml:space="preserve">W. </w:t>
+      </w:r>
+      <w:proofErr w:type="spellStart"/>
+      <w:r>
+        <w:rPr>
+          <w:rFonts w:ascii="Times New Roman" w:hAnsi="Times New Roman" w:cs="Times New Roman"/>
+          <w:color w:val="auto"/>
+        </w:rPr>
+        <w:t>D’Almeida</w:t>
+      </w:r>
+      <w:proofErr w:type="spellEnd"/>
+      <w:r>
+        <w:rPr>
+          <w:rFonts w:ascii="Times New Roman" w:hAnsi="Times New Roman" w:cs="Times New Roman"/>
+          <w:color w:val="auto"/>
+        </w:rPr>
+        <w:t xml:space="preserve">, “Deep learning for sensor-based human activity recognition,” </w:t>
+      </w:r>
+      <w:r>
+        <w:rPr>
+          <w:rFonts w:ascii="Times New Roman" w:hAnsi="Times New Roman" w:cs="Times New Roman"/>
+          <w:i/>
+          <w:iCs/>
+          <w:color w:val="auto"/>
+        </w:rPr>
+        <w:t>Becoming Human: Artificial Intelligence Magazine</w:t>
+      </w:r>
+      <w:r>
+        <w:rPr>
+          <w:rFonts w:ascii="Times New Roman" w:hAnsi="Times New Roman" w:cs="Times New Roman"/>
+          <w:color w:val="auto"/>
+        </w:rPr>
+        <w:t>, 05-Jan-2018. [Online]. Available: https://becominghuman.ai/deep-learning-for-sensor-based-human-activity-recognition-970ff47c6b6b. [Accessed: 12-Jan-2019].</w:t>
+      </w:r>
+    </w:p>
+    <w:p>
+      <w:pPr>
+        <w:widowControl w:val="0"/>
+        <w:autoSpaceDE w:val="0"/>
+        <w:autoSpaceDN w:val="0"/>
+        <w:adjustRightInd w:val="0"/>
+        <w:rPr>
+          <w:rFonts w:ascii="Times New Roman" w:hAnsi="Times New Roman" w:cs="Times New Roman"/>
+          <w:color w:val="auto"/>
+        </w:rPr>
+      </w:pPr>
+      <w:r>
+        <w:rPr>
+          <w:rFonts w:ascii="Times New Roman" w:hAnsi="Times New Roman" w:cs="Times New Roman"/>
+          <w:color w:val="auto"/>
+        </w:rPr>
+        <w:t>[64]</w:t>
+      </w:r>
+      <w:r>
+        <w:rPr>
+          <w:rFonts w:ascii="Times New Roman" w:hAnsi="Times New Roman" w:cs="Times New Roman"/>
+          <w:color w:val="auto"/>
+        </w:rPr>
+        <w:tab/>
+        <w:t xml:space="preserve">N. C. Krishnan and D. J. Cook, “Activity recognition on streaming sensor data,” </w:t>
+      </w:r>
+      <w:r>
+        <w:rPr>
+          <w:rFonts w:ascii="Times New Roman" w:hAnsi="Times New Roman" w:cs="Times New Roman"/>
+          <w:i/>
+          <w:iCs/>
+          <w:color w:val="auto"/>
+        </w:rPr>
+        <w:t xml:space="preserve">Pervasive Mob. </w:t>
+      </w:r>
+      <w:proofErr w:type="spellStart"/>
+      <w:r>
+        <w:rPr>
+          <w:rFonts w:ascii="Times New Roman" w:hAnsi="Times New Roman" w:cs="Times New Roman"/>
+          <w:i/>
+          <w:iCs/>
+          <w:color w:val="auto"/>
+        </w:rPr>
+        <w:t>Comput</w:t>
+      </w:r>
+      <w:proofErr w:type="spellEnd"/>
+      <w:r>
+        <w:rPr>
+          <w:rFonts w:ascii="Times New Roman" w:hAnsi="Times New Roman" w:cs="Times New Roman"/>
+          <w:i/>
+          <w:iCs/>
+          <w:color w:val="auto"/>
+        </w:rPr>
+        <w:t>.</w:t>
+      </w:r>
+      <w:r>
+        <w:rPr>
+          <w:rFonts w:ascii="Times New Roman" w:hAnsi="Times New Roman" w:cs="Times New Roman"/>
+          <w:color w:val="auto"/>
+        </w:rPr>
+        <w:t>, vol. 10, pp. 138–154, Feb. 2014.</w:t>
+      </w:r>
+    </w:p>
+    <w:p>
+      <w:pPr>
+        <w:widowControl w:val="0"/>
+        <w:autoSpaceDE w:val="0"/>
+        <w:autoSpaceDN w:val="0"/>
+        <w:adjustRightInd w:val="0"/>
+        <w:rPr>
+          <w:rFonts w:ascii="Times New Roman" w:hAnsi="Times New Roman" w:cs="Times New Roman"/>
+          <w:color w:val="auto"/>
+        </w:rPr>
+      </w:pPr>
+      <w:r>
+        <w:rPr>
+          <w:rFonts w:ascii="Times New Roman" w:hAnsi="Times New Roman" w:cs="Times New Roman"/>
+          <w:color w:val="auto"/>
+        </w:rPr>
+        <w:t>[65]</w:t>
+      </w:r>
+      <w:r>
+        <w:rPr>
+          <w:rFonts w:ascii="Times New Roman" w:hAnsi="Times New Roman" w:cs="Times New Roman"/>
+          <w:color w:val="auto"/>
+        </w:rPr>
+        <w:tab/>
+        <w:t xml:space="preserve">A. </w:t>
+      </w:r>
+      <w:proofErr w:type="spellStart"/>
+      <w:r>
+        <w:rPr>
+          <w:rFonts w:ascii="Times New Roman" w:hAnsi="Times New Roman" w:cs="Times New Roman"/>
+          <w:color w:val="auto"/>
+        </w:rPr>
+        <w:t>Jordao</w:t>
+      </w:r>
+      <w:proofErr w:type="spellEnd"/>
+      <w:r>
+        <w:rPr>
+          <w:rFonts w:ascii="Times New Roman" w:hAnsi="Times New Roman" w:cs="Times New Roman"/>
+          <w:color w:val="auto"/>
+        </w:rPr>
+        <w:t xml:space="preserve">, A. C. </w:t>
+      </w:r>
+      <w:proofErr w:type="spellStart"/>
+      <w:r>
+        <w:rPr>
+          <w:rFonts w:ascii="Times New Roman" w:hAnsi="Times New Roman" w:cs="Times New Roman"/>
+          <w:color w:val="auto"/>
+        </w:rPr>
+        <w:t>Nazare</w:t>
+      </w:r>
+      <w:proofErr w:type="spellEnd"/>
+      <w:r>
+        <w:rPr>
+          <w:rFonts w:ascii="Times New Roman" w:hAnsi="Times New Roman" w:cs="Times New Roman"/>
+          <w:color w:val="auto"/>
+        </w:rPr>
+        <w:t xml:space="preserve"> Jr., J. </w:t>
+      </w:r>
+      <w:proofErr w:type="spellStart"/>
+      <w:r>
+        <w:rPr>
+          <w:rFonts w:ascii="Times New Roman" w:hAnsi="Times New Roman" w:cs="Times New Roman"/>
+          <w:color w:val="auto"/>
+        </w:rPr>
+        <w:t>Sena</w:t>
+      </w:r>
+      <w:proofErr w:type="spellEnd"/>
+      <w:r>
+        <w:rPr>
+          <w:rFonts w:ascii="Times New Roman" w:hAnsi="Times New Roman" w:cs="Times New Roman"/>
+          <w:color w:val="auto"/>
+        </w:rPr>
+        <w:t xml:space="preserve">, and W. R. Schwartz, “Human Activity </w:t>
+      </w:r>
+      <w:r>
+        <w:rPr>
+          <w:rFonts w:ascii="Times New Roman" w:hAnsi="Times New Roman" w:cs="Times New Roman"/>
+          <w:color w:val="auto"/>
+        </w:rPr>
+        <w:t xml:space="preserve">Recognition Based on Wearable Sensor Data: A Standardization of the State-of-the-Art,” </w:t>
+      </w:r>
+      <w:r>
+        <w:rPr>
+          <w:rFonts w:ascii="Times New Roman" w:hAnsi="Times New Roman" w:cs="Times New Roman"/>
+          <w:i/>
+          <w:iCs/>
+          <w:color w:val="auto"/>
+        </w:rPr>
+        <w:t>ArXiv180605226 Cs</w:t>
+      </w:r>
+      <w:r>
+        <w:rPr>
+          <w:rFonts w:ascii="Times New Roman" w:hAnsi="Times New Roman" w:cs="Times New Roman"/>
+          <w:color w:val="auto"/>
+        </w:rPr>
+        <w:t>, Jun. 2018.</w:t>
+      </w:r>
+    </w:p>
+    <w:p>
+      <w:pPr>
+        <w:widowControl w:val="0"/>
+        <w:autoSpaceDE w:val="0"/>
+        <w:autoSpaceDN w:val="0"/>
+        <w:adjustRightInd w:val="0"/>
+        <w:rPr>
+          <w:rFonts w:ascii="Times New Roman" w:hAnsi="Times New Roman" w:cs="Times New Roman"/>
+          <w:color w:val="auto"/>
+        </w:rPr>
+      </w:pPr>
+      <w:r>
+        <w:rPr>
+          <w:rFonts w:ascii="Times New Roman" w:hAnsi="Times New Roman" w:cs="Times New Roman"/>
+          <w:color w:val="auto"/>
+        </w:rPr>
+        <w:t>[66]</w:t>
+      </w:r>
+      <w:r>
+        <w:rPr>
+          <w:rFonts w:ascii="Times New Roman" w:hAnsi="Times New Roman" w:cs="Times New Roman"/>
+          <w:color w:val="auto"/>
+        </w:rPr>
+        <w:tab/>
         <w:t xml:space="preserve">M. Wilcox, S. </w:t>
       </w:r>
       <w:proofErr w:type="spellStart"/>
@@ -30910,6 +32117,326 @@
           <w:color w:val="auto"/>
         </w:rPr>
         <w:t>, “State of the Developer Nation,” 2017.</w:t>
+      </w:r>
+    </w:p>
+    <w:p>
+      <w:pPr>
+        <w:widowControl w:val="0"/>
+        <w:autoSpaceDE w:val="0"/>
+        <w:autoSpaceDN w:val="0"/>
+        <w:adjustRightInd w:val="0"/>
+        <w:rPr>
+          <w:rFonts w:ascii="Times New Roman" w:hAnsi="Times New Roman" w:cs="Times New Roman"/>
+          <w:color w:val="auto"/>
+        </w:rPr>
+      </w:pPr>
+      <w:r>
+        <w:rPr>
+          <w:rFonts w:ascii="Times New Roman" w:hAnsi="Times New Roman" w:cs="Times New Roman"/>
+          <w:color w:val="auto"/>
+        </w:rPr>
+        <w:t>[67]</w:t>
+      </w:r>
+      <w:r>
+        <w:rPr>
+          <w:rFonts w:ascii="Times New Roman" w:hAnsi="Times New Roman" w:cs="Times New Roman"/>
+          <w:color w:val="auto"/>
+        </w:rPr>
+        <w:tab/>
+        <w:t>“Usage Statistics and Market Share of Node.js for Websites, January 2019.” [Online]. Available: https://w3techs.com/technologies/details/ws-nodejs/all/all. [Accessed: 12-Jan-2019].</w:t>
+      </w:r>
+    </w:p>
+    <w:p>
+      <w:pPr>
+        <w:widowControl w:val="0"/>
+        <w:autoSpaceDE w:val="0"/>
+        <w:autoSpaceDN w:val="0"/>
+        <w:adjustRightInd w:val="0"/>
+        <w:rPr>
+          <w:rFonts w:ascii="Times New Roman" w:hAnsi="Times New Roman" w:cs="Times New Roman"/>
+          <w:color w:val="auto"/>
+        </w:rPr>
+      </w:pPr>
+      <w:r>
+        <w:rPr>
+          <w:rFonts w:ascii="Times New Roman" w:hAnsi="Times New Roman" w:cs="Times New Roman"/>
+          <w:color w:val="auto"/>
+        </w:rPr>
+        <w:t>[68]</w:t>
+      </w:r>
+      <w:r>
+        <w:rPr>
+          <w:rFonts w:ascii="Times New Roman" w:hAnsi="Times New Roman" w:cs="Times New Roman"/>
+          <w:color w:val="auto"/>
+        </w:rPr>
+        <w:tab/>
+        <w:t xml:space="preserve">N. </w:t>
+      </w:r>
+      <w:proofErr w:type="spellStart"/>
+      <w:r>
+        <w:rPr>
+          <w:rFonts w:ascii="Times New Roman" w:hAnsi="Times New Roman" w:cs="Times New Roman"/>
+          <w:color w:val="auto"/>
+        </w:rPr>
+        <w:t>js</w:t>
+      </w:r>
+      <w:proofErr w:type="spellEnd"/>
+      <w:r>
+        <w:rPr>
+          <w:rFonts w:ascii="Times New Roman" w:hAnsi="Times New Roman" w:cs="Times New Roman"/>
+          <w:color w:val="auto"/>
+        </w:rPr>
+        <w:t xml:space="preserve"> Foundation, “Node.js,” </w:t>
+      </w:r>
+      <w:r>
+        <w:rPr>
+          <w:rFonts w:ascii="Times New Roman" w:hAnsi="Times New Roman" w:cs="Times New Roman"/>
+          <w:i/>
+          <w:iCs/>
+          <w:color w:val="auto"/>
+        </w:rPr>
+        <w:t>Node.js</w:t>
+      </w:r>
+      <w:r>
+        <w:rPr>
+          <w:rFonts w:ascii="Times New Roman" w:hAnsi="Times New Roman" w:cs="Times New Roman"/>
+          <w:color w:val="auto"/>
+        </w:rPr>
+        <w:t>. [Online]. Available: https://nodejs.org/en/. [Accessed: 12-Jan-2019].</w:t>
+      </w:r>
+    </w:p>
+    <w:p>
+      <w:pPr>
+        <w:widowControl w:val="0"/>
+        <w:autoSpaceDE w:val="0"/>
+        <w:autoSpaceDN w:val="0"/>
+        <w:adjustRightInd w:val="0"/>
+        <w:rPr>
+          <w:rFonts w:ascii="Times New Roman" w:hAnsi="Times New Roman" w:cs="Times New Roman"/>
+          <w:color w:val="auto"/>
+        </w:rPr>
+      </w:pPr>
+      <w:r>
+        <w:rPr>
+          <w:rFonts w:ascii="Times New Roman" w:hAnsi="Times New Roman" w:cs="Times New Roman"/>
+          <w:color w:val="auto"/>
+        </w:rPr>
+        <w:t>[69]</w:t>
+      </w:r>
+      <w:r>
+        <w:rPr>
+          <w:rFonts w:ascii="Times New Roman" w:hAnsi="Times New Roman" w:cs="Times New Roman"/>
+          <w:color w:val="auto"/>
+        </w:rPr>
+        <w:tab/>
+        <w:t>“</w:t>
+      </w:r>
+      <w:proofErr w:type="spellStart"/>
+      <w:r>
+        <w:rPr>
+          <w:rFonts w:ascii="Times New Roman" w:hAnsi="Times New Roman" w:cs="Times New Roman"/>
+          <w:color w:val="auto"/>
+        </w:rPr>
+        <w:t>npm</w:t>
+      </w:r>
+      <w:proofErr w:type="spellEnd"/>
+      <w:r>
+        <w:rPr>
+          <w:rFonts w:ascii="Times New Roman" w:hAnsi="Times New Roman" w:cs="Times New Roman"/>
+          <w:color w:val="auto"/>
+        </w:rPr>
+        <w:t>.” [Online]. Available: https://www.npmjs.com/. [Accessed: 12-Jan-2019].</w:t>
+      </w:r>
+    </w:p>
+    <w:p>
+      <w:pPr>
+        <w:widowControl w:val="0"/>
+        <w:autoSpaceDE w:val="0"/>
+        <w:autoSpaceDN w:val="0"/>
+        <w:adjustRightInd w:val="0"/>
+        <w:rPr>
+          <w:rFonts w:ascii="Times New Roman" w:hAnsi="Times New Roman" w:cs="Times New Roman"/>
+          <w:color w:val="auto"/>
+        </w:rPr>
+      </w:pPr>
+      <w:r>
+        <w:rPr>
+          <w:rFonts w:ascii="Times New Roman" w:hAnsi="Times New Roman" w:cs="Times New Roman"/>
+          <w:color w:val="auto"/>
+        </w:rPr>
+        <w:t>[70]</w:t>
+      </w:r>
+      <w:r>
+        <w:rPr>
+          <w:rFonts w:ascii="Times New Roman" w:hAnsi="Times New Roman" w:cs="Times New Roman"/>
+          <w:color w:val="auto"/>
+        </w:rPr>
+        <w:tab/>
+        <w:t>“Express - Node.js web application framework.” [Online]. Available: https://expressjs.com/. [Accessed: 12-Jan-2019].</w:t>
+      </w:r>
+    </w:p>
+    <w:p>
+      <w:pPr>
+        <w:widowControl w:val="0"/>
+        <w:autoSpaceDE w:val="0"/>
+        <w:autoSpaceDN w:val="0"/>
+        <w:adjustRightInd w:val="0"/>
+        <w:rPr>
+          <w:rFonts w:ascii="Times New Roman" w:hAnsi="Times New Roman" w:cs="Times New Roman"/>
+          <w:color w:val="auto"/>
+        </w:rPr>
+      </w:pPr>
+      <w:r>
+        <w:rPr>
+          <w:rFonts w:ascii="Times New Roman" w:hAnsi="Times New Roman" w:cs="Times New Roman"/>
+          <w:color w:val="auto"/>
+        </w:rPr>
+        <w:t>[71]</w:t>
+      </w:r>
+      <w:r>
+        <w:rPr>
+          <w:rFonts w:ascii="Times New Roman" w:hAnsi="Times New Roman" w:cs="Times New Roman"/>
+          <w:color w:val="auto"/>
+        </w:rPr>
+        <w:tab/>
+        <w:t>“Mongoose ODM v5.4.3.” [Online]. Available: https://mongoosejs.com/. [Accessed: 12-Jan-2019].</w:t>
+      </w:r>
+    </w:p>
+    <w:p>
+      <w:pPr>
+        <w:widowControl w:val="0"/>
+        <w:autoSpaceDE w:val="0"/>
+        <w:autoSpaceDN w:val="0"/>
+        <w:adjustRightInd w:val="0"/>
+        <w:rPr>
+          <w:rFonts w:ascii="Times New Roman" w:hAnsi="Times New Roman" w:cs="Times New Roman"/>
+          <w:color w:val="auto"/>
+        </w:rPr>
+      </w:pPr>
+      <w:r>
+        <w:rPr>
+          <w:rFonts w:ascii="Times New Roman" w:hAnsi="Times New Roman" w:cs="Times New Roman"/>
+          <w:color w:val="auto"/>
+        </w:rPr>
+        <w:t>[72]</w:t>
+      </w:r>
+      <w:r>
+        <w:rPr>
+          <w:rFonts w:ascii="Times New Roman" w:hAnsi="Times New Roman" w:cs="Times New Roman"/>
+          <w:color w:val="auto"/>
+        </w:rPr>
+        <w:tab/>
+        <w:t>“</w:t>
+      </w:r>
+      <w:proofErr w:type="spellStart"/>
+      <w:r>
+        <w:rPr>
+          <w:rFonts w:ascii="Times New Roman" w:hAnsi="Times New Roman" w:cs="Times New Roman"/>
+          <w:color w:val="auto"/>
+        </w:rPr>
+        <w:t>mljs</w:t>
+      </w:r>
+      <w:proofErr w:type="spellEnd"/>
+      <w:r>
+        <w:rPr>
+          <w:rFonts w:ascii="Times New Roman" w:hAnsi="Times New Roman" w:cs="Times New Roman"/>
+          <w:color w:val="auto"/>
+        </w:rPr>
+        <w:t xml:space="preserve">/ml,” </w:t>
+      </w:r>
+      <w:r>
+        <w:rPr>
+          <w:rFonts w:ascii="Times New Roman" w:hAnsi="Times New Roman" w:cs="Times New Roman"/>
+          <w:i/>
+          <w:iCs/>
+          <w:color w:val="auto"/>
+        </w:rPr>
+        <w:t>GitHub</w:t>
+      </w:r>
+      <w:r>
+        <w:rPr>
+          <w:rFonts w:ascii="Times New Roman" w:hAnsi="Times New Roman" w:cs="Times New Roman"/>
+          <w:color w:val="auto"/>
+        </w:rPr>
+        <w:t>. [Online]. Available: https://github.com/mljs/ml. [Accessed: 12-Jan-2019].</w:t>
+      </w:r>
+    </w:p>
+    <w:p>
+      <w:pPr>
+        <w:widowControl w:val="0"/>
+        <w:autoSpaceDE w:val="0"/>
+        <w:autoSpaceDN w:val="0"/>
+        <w:adjustRightInd w:val="0"/>
+        <w:rPr>
+          <w:rFonts w:ascii="Times New Roman" w:hAnsi="Times New Roman" w:cs="Times New Roman"/>
+          <w:color w:val="auto"/>
+        </w:rPr>
+      </w:pPr>
+      <w:r>
+        <w:rPr>
+          <w:rFonts w:ascii="Times New Roman" w:hAnsi="Times New Roman" w:cs="Times New Roman"/>
+          <w:color w:val="auto"/>
+        </w:rPr>
+        <w:t>[73]</w:t>
+      </w:r>
+      <w:r>
+        <w:rPr>
+          <w:rFonts w:ascii="Times New Roman" w:hAnsi="Times New Roman" w:cs="Times New Roman"/>
+          <w:color w:val="auto"/>
+        </w:rPr>
+        <w:tab/>
+        <w:t>“Handlebars.js: Minimal Templating on Steroids.” [Online]. Available: https://handlebarsjs.com/. [Accessed: 12-Jan-2019].</w:t>
+      </w:r>
+    </w:p>
+    <w:p>
+      <w:pPr>
+        <w:widowControl w:val="0"/>
+        <w:autoSpaceDE w:val="0"/>
+        <w:autoSpaceDN w:val="0"/>
+        <w:adjustRightInd w:val="0"/>
+        <w:rPr>
+          <w:rFonts w:ascii="Times New Roman" w:hAnsi="Times New Roman" w:cs="Times New Roman"/>
+          <w:color w:val="auto"/>
+        </w:rPr>
+      </w:pPr>
+      <w:r>
+        <w:rPr>
+          <w:rFonts w:ascii="Times New Roman" w:hAnsi="Times New Roman" w:cs="Times New Roman"/>
+          <w:color w:val="auto"/>
+        </w:rPr>
+        <w:t>[74]</w:t>
+      </w:r>
+      <w:r>
+        <w:rPr>
+          <w:rFonts w:ascii="Times New Roman" w:hAnsi="Times New Roman" w:cs="Times New Roman"/>
+          <w:color w:val="auto"/>
+        </w:rPr>
+        <w:tab/>
+        <w:t xml:space="preserve">“Open Source Document Database,” </w:t>
+      </w:r>
+      <w:r>
+        <w:rPr>
+          <w:rFonts w:ascii="Times New Roman" w:hAnsi="Times New Roman" w:cs="Times New Roman"/>
+          <w:i/>
+          <w:iCs/>
+          <w:color w:val="auto"/>
+        </w:rPr>
+        <w:t>MongoDB</w:t>
+      </w:r>
+      <w:r>
+        <w:rPr>
+          <w:rFonts w:ascii="Times New Roman" w:hAnsi="Times New Roman" w:cs="Times New Roman"/>
+          <w:color w:val="auto"/>
+        </w:rPr>
+        <w:t xml:space="preserve">. [Online]. Available: </w:t>
+      </w:r>
+      <w:r>
+        <w:rPr>
+          <w:rFonts w:ascii="Times New Roman" w:hAnsi="Times New Roman" w:cs="Times New Roman"/>
+          <w:color w:val="auto"/>
+        </w:rPr>
+        <w:lastRenderedPageBreak/>
+        <w:t>https://www.mongodb.com/index. [Accessed: 12-Jan-2019].</w:t>
       </w:r>
     </w:p>
     <w:p>
@@ -30920,9 +32447,6 @@
       <w:r>
         <w:fldChar w:fldCharType="end"/>
       </w:r>
-      <w:r>
-        <w:t>Y</w:t>
-      </w:r>
     </w:p>
     <w:p>
       <w:pPr>
@@ -30936,7 +32460,7 @@
       <w:pPr>
         <w:pStyle w:val="Kop1"/>
         <w:sectPr>
-          <w:footerReference w:type="default" r:id="rId12"/>
+          <w:footerReference w:type="default" r:id="rId14"/>
           <w:type w:val="continuous"/>
           <w:pgSz w:w="11907" w:h="16839" w:code="9"/>
           <w:pgMar w:top="1267" w:right="1339" w:bottom="1339" w:left="1339" w:header="720" w:footer="720" w:gutter="0"/>
@@ -30953,23 +32477,23 @@
         <w:lastRenderedPageBreak/>
         <w:br/>
       </w:r>
-      <w:bookmarkStart w:id="60" w:name="_Toc535005377"/>
+      <w:bookmarkStart w:id="63" w:name="_Toc535005377"/>
       <w:r>
         <w:t>Appendices</w:t>
       </w:r>
-      <w:bookmarkEnd w:id="60"/>
+      <w:bookmarkEnd w:id="63"/>
     </w:p>
     <w:p>
       <w:pPr>
         <w:pStyle w:val="Kop2"/>
       </w:pPr>
-      <w:bookmarkStart w:id="61" w:name="_Ref530630346"/>
-      <w:bookmarkStart w:id="62" w:name="_Toc535005378"/>
+      <w:bookmarkStart w:id="64" w:name="_Ref530630346"/>
+      <w:bookmarkStart w:id="65" w:name="_Toc535005378"/>
       <w:r>
         <w:t>Unique activities in dataset</w:t>
       </w:r>
-      <w:bookmarkEnd w:id="61"/>
-      <w:bookmarkEnd w:id="62"/>
+      <w:bookmarkEnd w:id="64"/>
+      <w:bookmarkEnd w:id="65"/>
     </w:p>
     <w:p>
       <w:pPr>
@@ -31305,34 +32829,6 @@
       </w:r>
       <w:r>
         <w:t>Given a target Y and an observation X, the generative model is a statistical model of the joint probability distribution. Whereas the discriminative model looks at conditional probability of Y given X=x.</w:t>
-      </w:r>
-    </w:p>
-  </w:footnote>
-  <w:footnote w:id="3">
-    <w:p>
-      <w:pPr>
-        <w:pStyle w:val="Voetnoottekst"/>
-        <w:rPr>
-          <w:b/>
-        </w:rPr>
-      </w:pPr>
-      <w:r>
-        <w:rPr>
-          <w:rStyle w:val="Voetnootmarkering"/>
-        </w:rPr>
-        <w:footnoteRef/>
-      </w:r>
-      <w:r>
-        <w:t xml:space="preserve"> </w:t>
-      </w:r>
-      <w:r>
-        <w:t xml:space="preserve">See section </w:t>
-      </w:r>
-      <w:r>
-        <w:rPr>
-          <w:b/>
-        </w:rPr>
-        <w:t>&lt;fill in later&gt;</w:t>
       </w:r>
     </w:p>
   </w:footnote>
@@ -36206,7 +37702,7 @@
 </file>
 
 <file path=customXml/itemProps1.xml><?xml version="1.0" encoding="utf-8"?>
-<ds:datastoreItem xmlns:ds="http://schemas.openxmlformats.org/officeDocument/2006/customXml" ds:itemID="{8D70F24D-F3B1-3144-8B1E-6310C47DE23B}">
+<ds:datastoreItem xmlns:ds="http://schemas.openxmlformats.org/officeDocument/2006/customXml" ds:itemID="{9D8F74E3-E7F1-C64F-811B-7AD4ACB0840C}">
   <ds:schemaRefs>
     <ds:schemaRef ds:uri="http://schemas.openxmlformats.org/officeDocument/2006/bibliography"/>
   </ds:schemaRefs>

</xml_diff>

<commit_message>
Future work en conclusion
</commit_message>
<xml_diff>
--- a/Report v2.docx
+++ b/Report v2.docx
@@ -17865,10 +17865,12 @@
         <w:pStyle w:val="Kop3"/>
       </w:pPr>
       <w:bookmarkStart w:id="31" w:name="_Toc535116199"/>
+      <w:bookmarkStart w:id="32" w:name="_Ref535127212"/>
       <w:r>
         <w:t>Dataset</w:t>
       </w:r>
       <w:bookmarkEnd w:id="31"/>
+      <w:bookmarkEnd w:id="32"/>
     </w:p>
     <w:p>
       <w:r>
@@ -17912,6 +17914,12 @@
       <w:r>
         <w:t xml:space="preserve">, and the face that it follows more than one person in more than one situation. </w:t>
       </w:r>
+      <w:r>
+        <w:t xml:space="preserve">In total, </w:t>
+      </w:r>
+      <w:r>
+        <w:t>more than 5000 data points over four different users have been recorded.</w:t>
+      </w:r>
     </w:p>
     <w:p>
       <w:r>
@@ -17955,8 +17963,8 @@
       </w:r>
     </w:p>
     <w:p/>
-    <w:bookmarkStart w:id="32" w:name="_MON_1604368721"/>
-    <w:bookmarkEnd w:id="32"/>
+    <w:bookmarkStart w:id="33" w:name="_MON_1604368721"/>
+    <w:bookmarkEnd w:id="33"/>
     <w:p>
       <w:r>
         <w:rPr>
@@ -17985,7 +17993,7 @@
           <v:shape id="_x0000_i1025" type="#_x0000_t75" alt="" style="width:453pt;height:2in;mso-width-percent:0;mso-height-percent:0;mso-width-percent:0;mso-height-percent:0" o:ole="">
             <v:imagedata r:id="rId9" o:title=""/>
           </v:shape>
-          <o:OLEObject Type="Embed" ProgID="Word.Document.12" ShapeID="_x0000_i1025" DrawAspect="Content" ObjectID="_1608863946" r:id="rId10">
+          <o:OLEObject Type="Embed" ProgID="Word.Document.12" ShapeID="_x0000_i1025" DrawAspect="Content" ObjectID="_1608878920" r:id="rId10">
             <o:FieldCodes>\s</o:FieldCodes>
           </o:OLEObject>
         </w:object>
@@ -18021,7 +18029,7 @@
       <w:pPr>
         <w:pStyle w:val="Kop3"/>
       </w:pPr>
-      <w:bookmarkStart w:id="33" w:name="_Toc535116200"/>
+      <w:bookmarkStart w:id="34" w:name="_Toc535116200"/>
       <w:r>
         <w:lastRenderedPageBreak/>
         <w:t>Data</w:t>
@@ -18032,7 +18040,7 @@
       <w:r>
         <w:t>stream</w:t>
       </w:r>
-      <w:bookmarkEnd w:id="33"/>
+      <w:bookmarkEnd w:id="34"/>
     </w:p>
     <w:p>
       <w:r>
@@ -18072,11 +18080,11 @@
       <w:pPr>
         <w:pStyle w:val="Kop2"/>
       </w:pPr>
-      <w:bookmarkStart w:id="34" w:name="_Toc535116201"/>
+      <w:bookmarkStart w:id="35" w:name="_Toc535116201"/>
       <w:r>
         <w:t>Activity prediction</w:t>
       </w:r>
-      <w:bookmarkEnd w:id="34"/>
+      <w:bookmarkEnd w:id="35"/>
     </w:p>
     <w:p>
       <w:pPr>
@@ -18172,11 +18180,11 @@
       <w:pPr>
         <w:pStyle w:val="Kop3"/>
       </w:pPr>
-      <w:bookmarkStart w:id="35" w:name="_Toc535116202"/>
+      <w:bookmarkStart w:id="36" w:name="_Toc535116202"/>
       <w:r>
         <w:t>Expectation Maximization</w:t>
       </w:r>
-      <w:bookmarkEnd w:id="35"/>
+      <w:bookmarkEnd w:id="36"/>
     </w:p>
     <w:p>
       <w:r>
@@ -18292,11 +18300,13 @@
       <w:pPr>
         <w:pStyle w:val="Kop3"/>
       </w:pPr>
-      <w:bookmarkStart w:id="36" w:name="_Toc535116203"/>
+      <w:bookmarkStart w:id="37" w:name="_Toc535116203"/>
+      <w:bookmarkStart w:id="38" w:name="_Ref535135453"/>
       <w:r>
         <w:t>Apriori algorithm</w:t>
       </w:r>
-      <w:bookmarkEnd w:id="36"/>
+      <w:bookmarkEnd w:id="37"/>
+      <w:bookmarkEnd w:id="38"/>
     </w:p>
     <w:p>
       <w:r>
@@ -19579,12 +19589,12 @@
       <w:pPr>
         <w:pStyle w:val="Kop3"/>
       </w:pPr>
-      <w:bookmarkStart w:id="37" w:name="_Toc535116204"/>
+      <w:bookmarkStart w:id="39" w:name="_Toc535116204"/>
       <w:r>
         <w:lastRenderedPageBreak/>
         <w:t>Simplification of prediction</w:t>
       </w:r>
-      <w:bookmarkEnd w:id="37"/>
+      <w:bookmarkEnd w:id="39"/>
     </w:p>
     <w:p>
       <w:pPr>
@@ -19778,11 +19788,11 @@
       <w:pPr>
         <w:pStyle w:val="Kop2"/>
       </w:pPr>
-      <w:bookmarkStart w:id="38" w:name="_Toc535116205"/>
+      <w:bookmarkStart w:id="40" w:name="_Toc535116205"/>
       <w:r>
         <w:t>Value based design</w:t>
       </w:r>
-      <w:bookmarkEnd w:id="38"/>
+      <w:bookmarkEnd w:id="40"/>
     </w:p>
     <w:p>
       <w:r>
@@ -19948,11 +19958,11 @@
       <w:pPr>
         <w:pStyle w:val="Kop3"/>
       </w:pPr>
-      <w:bookmarkStart w:id="39" w:name="_Toc535116206"/>
+      <w:bookmarkStart w:id="41" w:name="_Toc535116206"/>
       <w:r>
         <w:t>The appropriate time</w:t>
       </w:r>
-      <w:bookmarkEnd w:id="39"/>
+      <w:bookmarkEnd w:id="41"/>
     </w:p>
     <w:p>
       <w:pPr>
@@ -20016,11 +20026,11 @@
       <w:pPr>
         <w:pStyle w:val="Kop3"/>
       </w:pPr>
-      <w:bookmarkStart w:id="40" w:name="_Toc535116207"/>
+      <w:bookmarkStart w:id="42" w:name="_Toc535116207"/>
       <w:r>
         <w:t>One value</w:t>
       </w:r>
-      <w:bookmarkEnd w:id="40"/>
+      <w:bookmarkEnd w:id="42"/>
     </w:p>
     <w:p>
       <w:r>
@@ -20062,11 +20072,11 @@
       <w:pPr>
         <w:pStyle w:val="Kop3"/>
       </w:pPr>
-      <w:bookmarkStart w:id="41" w:name="_Toc535116208"/>
+      <w:bookmarkStart w:id="43" w:name="_Toc535116208"/>
       <w:r>
         <w:t>How to measure?</w:t>
       </w:r>
-      <w:bookmarkEnd w:id="41"/>
+      <w:bookmarkEnd w:id="43"/>
     </w:p>
     <w:p>
       <w:r>
@@ -20083,16 +20093,16 @@
       <w:pPr>
         <w:pStyle w:val="Kop2"/>
       </w:pPr>
-      <w:bookmarkStart w:id="42" w:name="_Ref535011817"/>
-      <w:bookmarkStart w:id="43" w:name="_Ref535011820"/>
-      <w:bookmarkStart w:id="44" w:name="_Toc535116209"/>
+      <w:bookmarkStart w:id="44" w:name="_Ref535011817"/>
+      <w:bookmarkStart w:id="45" w:name="_Ref535011820"/>
+      <w:bookmarkStart w:id="46" w:name="_Toc535116209"/>
       <w:r>
         <w:lastRenderedPageBreak/>
         <w:t>Statistical analysis</w:t>
       </w:r>
-      <w:bookmarkEnd w:id="42"/>
-      <w:bookmarkEnd w:id="43"/>
       <w:bookmarkEnd w:id="44"/>
+      <w:bookmarkEnd w:id="45"/>
+      <w:bookmarkEnd w:id="46"/>
     </w:p>
     <w:p>
       <w:r>
@@ -20493,13 +20503,13 @@
       <w:pPr>
         <w:pStyle w:val="Kop3"/>
       </w:pPr>
-      <w:bookmarkStart w:id="45" w:name="_Ref534779198"/>
-      <w:bookmarkStart w:id="46" w:name="_Toc535116210"/>
+      <w:bookmarkStart w:id="47" w:name="_Ref534779198"/>
+      <w:bookmarkStart w:id="48" w:name="_Toc535116210"/>
       <w:r>
         <w:t>Expected value</w:t>
       </w:r>
-      <w:bookmarkEnd w:id="45"/>
-      <w:bookmarkEnd w:id="46"/>
+      <w:bookmarkEnd w:id="47"/>
+      <w:bookmarkEnd w:id="48"/>
     </w:p>
     <w:p>
       <w:r>
@@ -22072,14 +22082,14 @@
           <w:lang w:eastAsia="nl-NL" w:bidi="ar-SA"/>
         </w:rPr>
       </w:pPr>
-      <w:bookmarkStart w:id="47" w:name="_Toc535116211"/>
+      <w:bookmarkStart w:id="49" w:name="_Toc535116211"/>
       <w:r>
         <w:rPr>
           <w:lang w:eastAsia="nl-NL" w:bidi="ar-SA"/>
         </w:rPr>
         <w:t>Absorbing Markov chain</w:t>
       </w:r>
-      <w:bookmarkEnd w:id="47"/>
+      <w:bookmarkEnd w:id="49"/>
     </w:p>
     <w:p>
       <w:pPr>
@@ -24982,7 +24992,7 @@
       <w:r>
         <w:t xml:space="preserve">  </w:t>
       </w:r>
-      <w:bookmarkStart w:id="48" w:name="_Toc535116212"/>
+      <w:bookmarkStart w:id="50" w:name="_Toc535116212"/>
       <w:r>
         <w:t xml:space="preserve">Drawback of choosing </w:t>
       </w:r>
@@ -24995,7 +25005,7 @@
       <w:r>
         <w:t>ains</w:t>
       </w:r>
-      <w:bookmarkEnd w:id="48"/>
+      <w:bookmarkEnd w:id="50"/>
     </w:p>
     <w:p>
       <w:r>
@@ -25012,11 +25022,13 @@
       <w:pPr>
         <w:pStyle w:val="Kop2"/>
       </w:pPr>
-      <w:bookmarkStart w:id="49" w:name="_Toc535116213"/>
+      <w:bookmarkStart w:id="51" w:name="_Toc535116213"/>
+      <w:bookmarkStart w:id="52" w:name="_Ref535128594"/>
       <w:r>
         <w:t>Concept description</w:t>
       </w:r>
-      <w:bookmarkEnd w:id="49"/>
+      <w:bookmarkEnd w:id="51"/>
+      <w:bookmarkEnd w:id="52"/>
     </w:p>
     <w:p>
       <w:r>
@@ -25270,7 +25282,13 @@
     </w:p>
     <w:p>
       <w:r>
-        <w:t>Every time a new activity is recorded, its cluster calculated and the model is updated. Whenever the current activity</w:t>
+        <w:t xml:space="preserve">Every time a new activity is recorded, its cluster calculated and the model is updated. Whenever the </w:t>
+      </w:r>
+      <w:r>
+        <w:t>next</w:t>
+      </w:r>
+      <w:r>
+        <w:t xml:space="preserve"> activity</w:t>
       </w:r>
       <w:r>
         <w:t xml:space="preserve"> cluster</w:t>
@@ -25279,7 +25297,10 @@
         <w:t xml:space="preserve"> corresponds with </w:t>
       </w:r>
       <w:r>
-        <w:t xml:space="preserve">the highest </w:t>
+        <w:t>a suitably highly</w:t>
+      </w:r>
+      <w:r>
+        <w:t xml:space="preserve"> </w:t>
       </w:r>
       <w:r>
         <w:t xml:space="preserve">ranked one, the notification is dispatched. </w:t>
@@ -27375,11 +27396,11 @@
         <w:lastRenderedPageBreak/>
         <w:br/>
       </w:r>
-      <w:bookmarkStart w:id="50" w:name="_Toc535116214"/>
+      <w:bookmarkStart w:id="53" w:name="_Toc535116214"/>
       <w:r>
         <w:t>Implementation</w:t>
       </w:r>
-      <w:bookmarkEnd w:id="50"/>
+      <w:bookmarkEnd w:id="53"/>
     </w:p>
     <w:p>
       <w:r>
@@ -27402,11 +27423,11 @@
       <w:pPr>
         <w:pStyle w:val="Kop2"/>
       </w:pPr>
-      <w:bookmarkStart w:id="51" w:name="_Toc535116215"/>
+      <w:bookmarkStart w:id="54" w:name="_Toc535116215"/>
       <w:r>
         <w:t>Platform</w:t>
       </w:r>
-      <w:bookmarkEnd w:id="51"/>
+      <w:bookmarkEnd w:id="54"/>
     </w:p>
     <w:p>
       <w:r>
@@ -27417,11 +27438,11 @@
       <w:pPr>
         <w:pStyle w:val="Kop3"/>
       </w:pPr>
-      <w:bookmarkStart w:id="52" w:name="_Toc535116216"/>
+      <w:bookmarkStart w:id="55" w:name="_Toc535116216"/>
       <w:r>
         <w:t>Internet of Things</w:t>
       </w:r>
-      <w:bookmarkEnd w:id="52"/>
+      <w:bookmarkEnd w:id="55"/>
     </w:p>
     <w:p>
       <w:r>
@@ -27495,11 +27516,11 @@
       <w:pPr>
         <w:pStyle w:val="Kop3"/>
       </w:pPr>
-      <w:bookmarkStart w:id="53" w:name="_Toc535116217"/>
+      <w:bookmarkStart w:id="56" w:name="_Toc535116217"/>
       <w:r>
         <w:t>Programming language</w:t>
       </w:r>
-      <w:bookmarkEnd w:id="53"/>
+      <w:bookmarkEnd w:id="56"/>
     </w:p>
     <w:p>
       <w:r>
@@ -27682,11 +27703,11 @@
       <w:pPr>
         <w:pStyle w:val="Kop2"/>
       </w:pPr>
-      <w:bookmarkStart w:id="54" w:name="_Toc535116218"/>
+      <w:bookmarkStart w:id="57" w:name="_Toc535116218"/>
       <w:r>
         <w:t>Setup</w:t>
       </w:r>
-      <w:bookmarkEnd w:id="54"/>
+      <w:bookmarkEnd w:id="57"/>
     </w:p>
     <w:p>
       <w:r>
@@ -27721,11 +27742,11 @@
       <w:pPr>
         <w:pStyle w:val="Kop3"/>
       </w:pPr>
-      <w:bookmarkStart w:id="55" w:name="_Toc535116219"/>
+      <w:bookmarkStart w:id="58" w:name="_Toc535116219"/>
       <w:r>
         <w:t>Software platform – Node.js</w:t>
       </w:r>
-      <w:bookmarkEnd w:id="55"/>
+      <w:bookmarkEnd w:id="58"/>
     </w:p>
     <w:p>
       <w:pPr>
@@ -27803,7 +27824,7 @@
       <w:pPr>
         <w:pStyle w:val="Kop3"/>
       </w:pPr>
-      <w:bookmarkStart w:id="56" w:name="_Toc535116220"/>
+      <w:bookmarkStart w:id="59" w:name="_Toc535116220"/>
       <w:r>
         <w:t xml:space="preserve">Software library – </w:t>
       </w:r>
@@ -27811,7 +27832,7 @@
       <w:r>
         <w:t>npm</w:t>
       </w:r>
-      <w:bookmarkEnd w:id="56"/>
+      <w:bookmarkEnd w:id="59"/>
       <w:proofErr w:type="spellEnd"/>
       <w:r>
         <w:t xml:space="preserve"> </w:t>
@@ -28119,11 +28140,11 @@
       <w:pPr>
         <w:pStyle w:val="Kop3"/>
       </w:pPr>
-      <w:bookmarkStart w:id="57" w:name="_Toc535116221"/>
+      <w:bookmarkStart w:id="60" w:name="_Toc535116221"/>
       <w:r>
         <w:t>View engine – Handlebars</w:t>
       </w:r>
-      <w:bookmarkEnd w:id="57"/>
+      <w:bookmarkEnd w:id="60"/>
     </w:p>
     <w:p>
       <w:r>
@@ -28162,14 +28183,14 @@
       <w:pPr>
         <w:pStyle w:val="Kop3"/>
       </w:pPr>
-      <w:bookmarkStart w:id="58" w:name="_Ref535035987"/>
-      <w:bookmarkStart w:id="59" w:name="_Toc535116222"/>
+      <w:bookmarkStart w:id="61" w:name="_Ref535035987"/>
+      <w:bookmarkStart w:id="62" w:name="_Toc535116222"/>
       <w:r>
         <w:lastRenderedPageBreak/>
         <w:t>Database – MongoDB</w:t>
       </w:r>
-      <w:bookmarkEnd w:id="58"/>
-      <w:bookmarkEnd w:id="59"/>
+      <w:bookmarkEnd w:id="61"/>
+      <w:bookmarkEnd w:id="62"/>
       <w:r>
         <w:t xml:space="preserve"> </w:t>
       </w:r>
@@ -28322,14 +28343,14 @@
           <w:lang w:val="nl-NL"/>
         </w:rPr>
       </w:pPr>
-      <w:bookmarkStart w:id="60" w:name="_Toc535116223"/>
+      <w:bookmarkStart w:id="63" w:name="_Toc535116223"/>
       <w:r>
         <w:rPr>
           <w:lang w:val="nl-NL"/>
         </w:rPr>
         <w:t>API</w:t>
       </w:r>
-      <w:bookmarkEnd w:id="60"/>
+      <w:bookmarkEnd w:id="63"/>
     </w:p>
     <w:p>
       <w:r>
@@ -28387,11 +28408,11 @@
       <w:pPr>
         <w:pStyle w:val="Kop3"/>
       </w:pPr>
-      <w:bookmarkStart w:id="61" w:name="_Toc535116224"/>
+      <w:bookmarkStart w:id="64" w:name="_Toc535116224"/>
       <w:r>
         <w:t>Web APIs</w:t>
       </w:r>
-      <w:bookmarkEnd w:id="61"/>
+      <w:bookmarkEnd w:id="64"/>
     </w:p>
     <w:p>
       <w:r>
@@ -28433,11 +28454,11 @@
       <w:pPr>
         <w:pStyle w:val="Kop3"/>
       </w:pPr>
-      <w:bookmarkStart w:id="62" w:name="_Toc535116225"/>
+      <w:bookmarkStart w:id="65" w:name="_Toc535116225"/>
       <w:r>
         <w:t>RESTful API</w:t>
       </w:r>
-      <w:bookmarkEnd w:id="62"/>
+      <w:bookmarkEnd w:id="65"/>
     </w:p>
     <w:p>
       <w:r>
@@ -28620,8 +28641,6 @@
       <w:r>
         <w:t>Resources used within this project and accessible through the API include:</w:t>
       </w:r>
-      <w:bookmarkStart w:id="63" w:name="_GoBack"/>
-      <w:bookmarkEnd w:id="63"/>
     </w:p>
     <w:p>
       <w:pPr>
@@ -28686,11 +28705,11 @@
       <w:pPr>
         <w:pStyle w:val="Kop2"/>
       </w:pPr>
-      <w:bookmarkStart w:id="64" w:name="_Toc535116226"/>
+      <w:bookmarkStart w:id="66" w:name="_Toc535116226"/>
       <w:r>
         <w:t>Conclusions</w:t>
       </w:r>
-      <w:bookmarkEnd w:id="64"/>
+      <w:bookmarkEnd w:id="66"/>
     </w:p>
     <w:p>
       <w:r>
@@ -28716,71 +28735,79 @@
         <w:lastRenderedPageBreak/>
         <w:br/>
       </w:r>
-      <w:bookmarkStart w:id="65" w:name="_Toc535116227"/>
+      <w:bookmarkStart w:id="67" w:name="_Toc535116227"/>
       <w:r>
         <w:t xml:space="preserve">Implementation &amp; </w:t>
       </w:r>
       <w:r>
         <w:t>Experimentation</w:t>
       </w:r>
-      <w:bookmarkEnd w:id="65"/>
-    </w:p>
-    <w:p>
-      <w:r>
-        <w:t xml:space="preserve">While the difficulty of this project lies in the concept and its implementation. Identifying the approach and the possibilities are interesting by itself. However, the ultimate goal is to </w:t>
+      <w:bookmarkEnd w:id="67"/>
+    </w:p>
+    <w:p>
+      <w:r>
+        <w:t xml:space="preserve">While the difficulty of this project lies in the concept and its implementation. Identifying the approach and the possibilities are interesting by itself. However, </w:t>
+      </w:r>
+      <w:r>
+        <w:t>in order to answer the final sub-question, the implementation should be tested to see whether support for user values is improved.</w:t>
+      </w:r>
+    </w:p>
+    <w:p>
+      <w:proofErr w:type="spellStart"/>
+      <w:r>
+        <w:rPr>
+          <w:b/>
+        </w:rPr>
+        <w:t>Wolkje</w:t>
+      </w:r>
+      <w:proofErr w:type="spellEnd"/>
+      <w:r>
+        <w:rPr>
+          <w:b/>
+        </w:rPr>
+        <w:t xml:space="preserve"> met RQ5</w:t>
+      </w:r>
+      <w:r>
+        <w:t xml:space="preserve"> </w:t>
       </w:r>
     </w:p>
     <w:p>
       <w:pPr>
         <w:pStyle w:val="Kop2"/>
       </w:pPr>
-      <w:bookmarkStart w:id="66" w:name="_Toc535116228"/>
+      <w:bookmarkStart w:id="68" w:name="_Toc535116228"/>
       <w:r>
         <w:t>Methodology</w:t>
       </w:r>
-      <w:bookmarkEnd w:id="66"/>
-    </w:p>
-    <w:p>
-      <w:pPr>
-        <w:pStyle w:val="Kop2"/>
-      </w:pPr>
-      <w:bookmarkStart w:id="67" w:name="_Toc535116229"/>
-      <w:r>
-        <w:t>Testing</w:t>
-      </w:r>
-      <w:bookmarkEnd w:id="67"/>
-    </w:p>
-    <w:p>
-      <w:pPr>
-        <w:pStyle w:val="Kop2"/>
-      </w:pPr>
-      <w:bookmarkStart w:id="68" w:name="_Toc535116230"/>
-      <w:r>
-        <w:t>Results</w:t>
-      </w:r>
       <w:bookmarkEnd w:id="68"/>
     </w:p>
     <w:p>
-      <w:pPr>
-        <w:pStyle w:val="Kop2"/>
-      </w:pPr>
-      <w:r>
-        <w:br w:type="page"/>
-      </w:r>
-    </w:p>
-    <w:p>
-      <w:pPr>
-        <w:pStyle w:val="Kop1"/>
-      </w:pPr>
-      <w:r>
-        <w:lastRenderedPageBreak/>
-        <w:br/>
-      </w:r>
-      <w:bookmarkStart w:id="69" w:name="_Toc535116231"/>
-      <w:r>
-        <w:t>Discussion</w:t>
-      </w:r>
-      <w:bookmarkEnd w:id="69"/>
+      <w:r>
+        <w:t xml:space="preserve">Prior to actual testing of the proposed concept, a method of testing is necessary. As mentioned in </w:t>
+      </w:r>
+      <w:r>
+        <w:fldChar w:fldCharType="begin"/>
+      </w:r>
+      <w:r>
+        <w:instrText xml:space="preserve"> REF _Ref535127212 \w \h </w:instrText>
+      </w:r>
+      <w:r>
+        <w:fldChar w:fldCharType="separate"/>
+      </w:r>
+      <w:r>
+        <w:t>5.2.1</w:t>
+      </w:r>
+      <w:r>
+        <w:fldChar w:fldCharType="end"/>
+      </w:r>
+      <w:r>
+        <w:t>, the data set used has over 5000 data points for four different users. Knowing this, an approach can be established.</w:t>
+      </w:r>
+    </w:p>
+    <w:p>
+      <w:r>
+        <w:t>Since each users has activity entries spanning several days, the following approach is used to split up the dataset in a set meant for training and a set for testing:</w:t>
+      </w:r>
     </w:p>
     <w:p>
       <w:pPr>
@@ -28789,39 +28816,10 @@
           <w:ilvl w:val="0"/>
           <w:numId w:val="31"/>
         </w:numPr>
-        <w:jc w:val="left"/>
-        <w:rPr>
-          <w:lang w:val="nl-NL"/>
-        </w:rPr>
-      </w:pPr>
-      <w:proofErr w:type="spellStart"/>
-      <w:r>
-        <w:rPr>
-          <w:lang w:val="nl-NL"/>
-        </w:rPr>
-        <w:t>Future</w:t>
-      </w:r>
-      <w:proofErr w:type="spellEnd"/>
-      <w:r>
-        <w:rPr>
-          <w:lang w:val="nl-NL"/>
-        </w:rPr>
-        <w:t xml:space="preserve">: wel onderscheid maken tussen </w:t>
-      </w:r>
-      <w:proofErr w:type="spellStart"/>
-      <w:r>
-        <w:rPr>
-          <w:lang w:val="nl-NL"/>
-        </w:rPr>
-        <w:t>va</w:t>
-      </w:r>
-      <w:r>
-        <w:rPr>
-          <w:lang w:val="nl-NL"/>
-        </w:rPr>
-        <w:t>lues</w:t>
-      </w:r>
-      <w:proofErr w:type="spellEnd"/>
+      </w:pPr>
+      <w:r>
+        <w:t>All entries up until second to last time ‘sleeping’ are used for training</w:t>
+      </w:r>
     </w:p>
     <w:p>
       <w:pPr>
@@ -28830,181 +28828,370 @@
           <w:ilvl w:val="0"/>
           <w:numId w:val="31"/>
         </w:numPr>
-        <w:jc w:val="left"/>
-        <w:rPr>
-          <w:lang w:val="nl-NL"/>
-        </w:rPr>
-      </w:pPr>
-      <w:r>
-        <w:rPr>
-          <w:lang w:val="nl-NL"/>
-        </w:rPr>
-        <w:t xml:space="preserve">Verschil </w:t>
-      </w:r>
+      </w:pPr>
+      <w:r>
+        <w:t>All entries after the last time sleeping, so of the last day, are used for training.</w:t>
+      </w:r>
+    </w:p>
+    <w:p>
+      <w:r>
+        <w:t>This will allows us to test the model against the established habits of the user.</w:t>
+      </w:r>
+    </w:p>
+    <w:p>
+      <w:r>
+        <w:t xml:space="preserve">Data points for a two users are used to establish the initial optimization function (as previously introduced in </w:t>
+      </w:r>
+      <w:r>
+        <w:fldChar w:fldCharType="begin"/>
+      </w:r>
+      <w:r>
+        <w:instrText xml:space="preserve"> REF _Ref535128594 \w \h </w:instrText>
+      </w:r>
+      <w:r>
+        <w:fldChar w:fldCharType="separate"/>
+      </w:r>
+      <w:r>
+        <w:t>5.6</w:t>
+      </w:r>
+      <w:r>
+        <w:fldChar w:fldCharType="end"/>
+      </w:r>
+      <w:r>
+        <w:t xml:space="preserve">). This should work in such a way that, regardless </w:t>
+      </w:r>
+      <w:r>
+        <w:t xml:space="preserve">of the deadline activity or </w:t>
+      </w:r>
+      <w:r>
+        <w:t>values chosen by the user</w:t>
+      </w:r>
+      <w:r>
+        <w:t>, a suitable moment is selected.</w:t>
+      </w:r>
+    </w:p>
+    <w:p>
+      <w:r>
+        <w:t>Consecutively the data from the two other users is used to test the now established model.</w:t>
+      </w:r>
+    </w:p>
+    <w:p>
+      <w:pPr>
+        <w:pStyle w:val="Kop2"/>
+      </w:pPr>
+      <w:r>
+        <w:t>Optimization function</w:t>
+      </w:r>
+    </w:p>
+    <w:p>
+      <w:r>
+        <w:t>Establishing the function</w:t>
+      </w:r>
+      <w:r>
+        <w:t xml:space="preserve"> </w:t>
+      </w:r>
+      <w:r>
+        <w:t xml:space="preserve">used </w:t>
+      </w:r>
+      <w:r>
+        <w:t>to optimize the expected value versus the number of expected steps until the deadline is the crucial part of the implementation.</w:t>
+      </w:r>
+    </w:p>
+    <w:p>
+      <w:pPr>
+        <w:pStyle w:val="Kop2"/>
+      </w:pPr>
+      <w:bookmarkStart w:id="69" w:name="_Toc535116230"/>
+      <w:r>
+        <w:t>Results</w:t>
+      </w:r>
+      <w:bookmarkEnd w:id="69"/>
+    </w:p>
+    <w:p>
+      <w:pPr>
+        <w:pStyle w:val="Kop2"/>
+      </w:pPr>
+      <w:r>
+        <w:br w:type="page"/>
+      </w:r>
+    </w:p>
+    <w:p>
+      <w:pPr>
+        <w:pStyle w:val="Kop1"/>
+      </w:pPr>
+      <w:r>
+        <w:lastRenderedPageBreak/>
+        <w:br/>
+      </w:r>
+      <w:r>
+        <w:t>Evaluation</w:t>
+      </w:r>
+    </w:p>
+    <w:p>
       <w:proofErr w:type="spellStart"/>
       <w:r>
-        <w:rPr>
-          <w:lang w:val="nl-NL"/>
-        </w:rPr>
-        <w:t>importance</w:t>
+        <w:t>Bla</w:t>
       </w:r>
       <w:proofErr w:type="spellEnd"/>
       <w:r>
-        <w:rPr>
-          <w:lang w:val="nl-NL"/>
-        </w:rPr>
-        <w:t xml:space="preserve"> verschillende waarden</w:t>
-      </w:r>
-    </w:p>
-    <w:p>
-      <w:pPr>
-        <w:pStyle w:val="Lijstalinea"/>
+        <w:t xml:space="preserve"> </w:t>
+      </w:r>
+      <w:proofErr w:type="spellStart"/>
+      <w:r>
+        <w:t>bla</w:t>
+      </w:r>
+      <w:proofErr w:type="spellEnd"/>
+      <w:r>
+        <w:t xml:space="preserve">, </w:t>
+      </w:r>
+      <w:proofErr w:type="spellStart"/>
+      <w:r>
+        <w:t>beantwoord</w:t>
+      </w:r>
+      <w:proofErr w:type="spellEnd"/>
+      <w:r>
+        <w:t xml:space="preserve"> RQs</w:t>
+      </w:r>
+    </w:p>
+    <w:p>
+      <w:pPr>
+        <w:pStyle w:val="Kop2"/>
+      </w:pPr>
+      <w:r>
+        <w:t>Future enhancements</w:t>
+      </w:r>
+    </w:p>
+    <w:p>
+      <w:r>
+        <w:t xml:space="preserve">There are a number of aspects which definitely warrant closer inspection when revisiting this project. </w:t>
+      </w:r>
+    </w:p>
+    <w:p>
+      <w:pPr>
+        <w:pStyle w:val="Kop3"/>
+      </w:pPr>
+      <w:r>
+        <w:t>Differentiating between values</w:t>
+      </w:r>
+    </w:p>
+    <w:p>
+      <w:r>
+        <w:t xml:space="preserve">In </w:t>
+      </w:r>
+      <w:r>
+        <w:fldChar w:fldCharType="begin"/>
+      </w:r>
+      <w:r>
+        <w:instrText xml:space="preserve"> REF _Ref535005293 \w \h </w:instrText>
+      </w:r>
+      <w:r>
+        <w:fldChar w:fldCharType="separate"/>
+      </w:r>
+      <w:r>
+        <w:t>4.4.1</w:t>
+      </w:r>
+      <w:r>
+        <w:fldChar w:fldCharType="end"/>
+      </w:r>
+      <w:r>
+        <w:t xml:space="preserve">, the choice was made to look at a single value. While appropriate for this implementation, it does limit the way in which values can be considered. Comparing the effects of notifications on different values as well as the differences in importance of the values may provide more insight into the effects of the values on the ideal moment. </w:t>
+      </w:r>
+    </w:p>
+    <w:p>
+      <w:r>
+        <w:t xml:space="preserve">Similarly, the value of remembering should be taken into consideration. While the assumptions regarding this matter are appropriate, there is one case that is not being considered. That </w:t>
+      </w:r>
+      <w:r>
+        <w:t>case occurs when the notification incurred loss is at all times higher than the value gain invoked by actually remembering. This raises questions as to whether the reminder should be planned at all.</w:t>
+      </w:r>
+    </w:p>
+    <w:p>
+      <w:r>
+        <w:t>Both of these changes would be very interesting, however, they would drastically increase the complexity of the mathematical calculations needing to be done.</w:t>
+      </w:r>
+    </w:p>
+    <w:p>
+      <w:pPr>
+        <w:pStyle w:val="Kop3"/>
+      </w:pPr>
+      <w:r>
+        <w:t>Larger Apriori sets</w:t>
+      </w:r>
+    </w:p>
+    <w:p>
+      <w:r>
+        <w:t xml:space="preserve">When computing the Apriori sets in </w:t>
+      </w:r>
+      <w:r>
+        <w:fldChar w:fldCharType="begin"/>
+      </w:r>
+      <w:r>
+        <w:instrText xml:space="preserve"> REF _Ref535135453 \w \h </w:instrText>
+      </w:r>
+      <w:r>
+        <w:fldChar w:fldCharType="separate"/>
+      </w:r>
+      <w:r>
+        <w:t>5.3.2</w:t>
+      </w:r>
+      <w:r>
+        <w:fldChar w:fldCharType="end"/>
+      </w:r>
+      <w:r>
+        <w:t xml:space="preserve">, only single transactions were considered. The main reason for this was that this would easily translate into a statistical model. However, the power of the Apriori algorithm, as well as other predictive algorithms, is that it find sequences of activities likely to follow one another. </w:t>
+      </w:r>
+    </w:p>
+    <w:p>
+      <w:r>
+        <w:t xml:space="preserve">A possible way of expanding the sets while still being able to use Markov chains for the statistical model is to view every set as a single state in the Markov chain. However, the difficulty lies in the mathematical implications this will have on the further calculations.  </w:t>
+      </w:r>
+    </w:p>
+    <w:p>
+      <w:pPr>
+        <w:pStyle w:val="Kop3"/>
+      </w:pPr>
+      <w:r>
+        <w:lastRenderedPageBreak/>
+        <w:t>Goal reasoning</w:t>
+      </w:r>
+    </w:p>
+    <w:p>
+      <w:r>
+        <w:t xml:space="preserve">As mentioned in </w:t>
+      </w:r>
+      <w:r>
+        <w:fldChar w:fldCharType="begin"/>
+      </w:r>
+      <w:r>
+        <w:instrText xml:space="preserve"> REF _Ref535011817 \w \h </w:instrText>
+      </w:r>
+      <w:r>
+        <w:fldChar w:fldCharType="separate"/>
+      </w:r>
+      <w:r>
+        <w:t>5.5</w:t>
+      </w:r>
+      <w:r>
+        <w:fldChar w:fldCharType="end"/>
+      </w:r>
+      <w:r>
+        <w:t xml:space="preserve">, rather than applying the concept of goal reasoning as described in </w:t>
+      </w:r>
+      <w:r>
+        <w:fldChar w:fldCharType="begin"/>
+      </w:r>
+      <w:r>
+        <w:instrText xml:space="preserve"> ADDIN ZOTERO_ITEM CSL_CITATION {"citationID":"rnNScBkq","properties":{"formattedCitation":"[32]","plainCitation":"[32]","noteIndex":0},"citationItems":[{"id":129,"uris":["http://zotero.org/users/5057732/items/IDJQCG3G"],"uri":["http://zotero.org/users/5057732/items/IDJQCG3G"],"itemData":{"id":129,"type":"paper-conference","title":"Reasoning with Goal Models","container-title":"Conceptual Modeling — ER 2002","collection-title":"Lecture Notes in Computer Science","publisher":"Springer, Berlin, Heidelberg","page":"167-181","source":"link.springer.com","event":"International Conference on Conceptual Modeling","abstract":"Over the past decade, goal models have been used in Computer Science in order to represent software requirements, business objectives and design qualities. Such models extend traditional AI planning techniques for representing goals by allowing for partially defined and possibly inconsistent goals. This paper presents a formal framework for reasoning with such goal models. In particular, the paper proposes a qualitative and a numerical axiomatization for goal modeling primitives and introduces label propagation algorithms that are shown to be sound and complete with respect to their respective axiomatizations. In addition, the paper reports on preliminary experimental results on the propagation algorithms applied to a goal model for a US car manufacturer.","URL":"https://link.springer.com/chapter/10.1007/3-540-45816-6_22","DOI":"10.1007/3-540-45816-6_22","ISBN":"978-3-540-44277-6","language":"en","author":[{"family":"Giorgini","given":"Paolo"},{"family":"Mylopoulos","given":"John"},{"family":"Nicchiarelli","given":"Eleonora"},{"family":"Sebastiani","given":"Roberto"}],"issued":{"date-parts":[["2002",10,7]]},"accessed":{"date-parts":[["2018",4,19]]}}}],"schema":"https://github.com/citation-style-language/schema/raw/master/csl-citation.json"} </w:instrText>
+      </w:r>
+      <w:r>
+        <w:fldChar w:fldCharType="separate"/>
+      </w:r>
+      <w:r>
+        <w:rPr>
+          <w:noProof/>
+        </w:rPr>
+        <w:t>[32]</w:t>
+      </w:r>
+      <w:r>
+        <w:fldChar w:fldCharType="end"/>
+      </w:r>
+      <w:r>
+        <w:t xml:space="preserve">, a choice was made to </w:t>
+      </w:r>
+      <w:r>
+        <w:t>make attaining the goal synonymous with</w:t>
+      </w:r>
+      <w:r>
+        <w:t xml:space="preserve"> arriving at</w:t>
+      </w:r>
+      <w:r>
+        <w:t xml:space="preserve"> </w:t>
+      </w:r>
+      <w:r>
+        <w:t xml:space="preserve">a certain activity. In reality, attaining a goal is much more dependent on a number of prerequisite activities. </w:t>
+      </w:r>
+    </w:p>
+    <w:p>
+      <w:r>
+        <w:t xml:space="preserve">An initial idea for this would be to look at the larger Apriori sets as mentioned just before. </w:t>
+      </w:r>
+      <w:r>
+        <w:t>However</w:t>
+      </w:r>
+      <w:r>
+        <w:t xml:space="preserve">, these prerequisites do not necessarily have to be completed in order. </w:t>
+      </w:r>
+      <w:r>
+        <w:t xml:space="preserve">As such, more research would be required in order to implement this. Most likely, a solution could be found through combining the concepts from </w:t>
+      </w:r>
+      <w:r>
+        <w:fldChar w:fldCharType="begin"/>
+      </w:r>
+      <w:r>
+        <w:instrText xml:space="preserve"> ADDIN ZOTERO_ITEM CSL_CITATION {"citationID":"yUXmcxqo","properties":{"formattedCitation":"[25], [32]","plainCitation":"[25], [32]","noteIndex":0},"citationItems":[{"id":21,"uris":["http://zotero.org/users/5057732/items/WEU9RSNJ"],"uri":["http://zotero.org/users/5057732/items/WEU9RSNJ"],"itemData":{"id":21,"type":"article-journal","title":"Requirements for a Temporal Logic of Daily Activities for Supportive Technology","source":"Zotero","abstract":"Behaviour support technology is aimed at helping people organize their daily routines. The overall goal of our research is to develop generic techniques for representing people’s actual and desired behavior, i.e. commitments towards themselves and others, and for reasoning about corresponding supportive actions to help them comply with these commitments as well as handle non-compliance appropriately. Describing daily behavior concerns representing the types of behaviour the user typically performs, but also when, i.e. we need to take into account temporal dimensions of daily behaviour. This paper forms a ﬁrst requirements analysis of the types of temporal dimensions that are relevant for the purpose of supporting people’s daily activities and how these may be formalized. This analysis forms the starting point for selecting or developing a formal temporal representation language for daily activities.","language":"en","author":[{"family":"Kließ","given":"Malte S"},{"family":"Riemsdijk","given":"M. Birna","non-dropping-particle":"van"}]}},{"id":129,"uris":["http://zotero.org/users/5057732/items/IDJQCG3G"],"uri":["http://zotero.org/users/5057732/items/IDJQCG3G"],"itemData":{"id":129,"type":"paper-conference","title":"Reasoning with Goal Models","container-title":"Conceptual Modeling — ER 2002","collection-title":"Lecture Notes in Computer Science","publisher":"Springer, Berlin, Heidelberg","page":"167-181","source":"link.springer.com","event":"International Conference on Conceptual Modeling","abstract":"Over the past decade, goal models have been used in Computer Science in order to represent software requirements, business objectives and design qualities. Such models extend traditional AI planning techniques for representing goals by allowing for partially defined and possibly inconsistent goals. This paper presents a formal framework for reasoning with such goal models. In particular, the paper proposes a qualitative and a numerical axiomatization for goal modeling primitives and introduces label propagation algorithms that are shown to be sound and complete with respect to their respective axiomatizations. In addition, the paper reports on preliminary experimental results on the propagation algorithms applied to a goal model for a US car manufacturer.","URL":"https://link.springer.com/chapter/10.1007/3-540-45816-6_22","DOI":"10.1007/3-540-45816-6_22","ISBN":"978-3-540-44277-6","language":"en","author":[{"family":"Giorgini","given":"Paolo"},{"family":"Mylopoulos","given":"John"},{"family":"Nicchiarelli","given":"Eleonora"},{"family":"Sebastiani","given":"Roberto"}],"issued":{"date-parts":[["2002",10,7]]},"accessed":{"date-parts":[["2018",4,19]]}}}],"schema":"https://github.com/citation-style-language/schema/raw/master/csl-citation.json"} </w:instrText>
+      </w:r>
+      <w:r>
+        <w:fldChar w:fldCharType="separate"/>
+      </w:r>
+      <w:r>
+        <w:rPr>
+          <w:noProof/>
+        </w:rPr>
+        <w:t>[25], [32]</w:t>
+      </w:r>
+      <w:r>
+        <w:fldChar w:fldCharType="end"/>
+      </w:r>
+      <w:r>
+        <w:t>.</w:t>
+      </w:r>
+    </w:p>
+    <w:p>
+      <w:r>
+        <w:t>Another aspect is that there can be more than activity related to the goal. In the main example of Peter, two goal activities were mentioned: Sleeping and leaving the house. While the current implementation allows for only a single goal activity, there is nothing that blocks expansion to multiple goal activities. This is done by simply making both states absorbing and adjusting all calculations accordingly. While demanding a bit of time, it is not at all an unattainable next step in improving the concepts of this paper.</w:t>
+      </w:r>
+    </w:p>
+    <w:p>
+      <w:pPr>
+        <w:pStyle w:val="Kop3"/>
+      </w:pPr>
+      <w:r>
+        <w:t>Other prediction methods</w:t>
+      </w:r>
+    </w:p>
+    <w:p>
+      <w:r>
+        <w:t>The prediction methods based on clustering and the Apriori algorithm, while functional and easy to implement, are definitely not the most efficient or the most accurate. They are, however, acceptably accurate and easy to implement and tweak. With more and more advanced machine learning algorithms being developed, upgrading the implementation of this paper with such a prediction method would be an interesting undertaking.</w:t>
+      </w:r>
+    </w:p>
+    <w:p>
+      <w:pPr>
+        <w:pStyle w:val="Kop2"/>
+      </w:pPr>
+      <w:r>
+        <w:t>Conclusion</w:t>
+      </w:r>
+    </w:p>
+    <w:p>
+      <w:r>
+        <w:t>The concept and implementation as</w:t>
+      </w:r>
+      <w:r>
+        <w:t xml:space="preserve"> presented in this report are far from perfect. Numerous improvements and changes can be made to increase effectiveness of this solution. However, it has clearly been shown that through the use of quantified values and a statistical model, any reminder system or predictive model can be made aware of said values and use them to generate notifications in a more user centric manner.</w:t>
+      </w:r>
+      <w:bookmarkStart w:id="70" w:name="_GoBack"/>
+      <w:bookmarkEnd w:id="70"/>
+    </w:p>
+    <w:p>
+      <w:pPr>
+        <w:pStyle w:val="Kop2"/>
         <w:numPr>
           <w:ilvl w:val="0"/>
-          <w:numId w:val="31"/>
+          <w:numId w:val="0"/>
         </w:numPr>
-        <w:jc w:val="left"/>
-        <w:rPr>
-          <w:lang w:val="nl-NL"/>
-        </w:rPr>
-      </w:pPr>
-      <w:r>
-        <w:rPr>
-          <w:lang w:val="nl-NL"/>
-        </w:rPr>
-        <w:t xml:space="preserve">Wel kijken naar bonus van waarde als reminder doorgaat want </w:t>
-      </w:r>
-      <w:proofErr w:type="spellStart"/>
-      <w:r>
-        <w:rPr>
-          <w:lang w:val="nl-NL"/>
-        </w:rPr>
-        <w:t>mss</w:t>
-      </w:r>
-      <w:proofErr w:type="spellEnd"/>
-      <w:r>
-        <w:rPr>
-          <w:lang w:val="nl-NL"/>
-        </w:rPr>
-        <w:t xml:space="preserve"> is de reminder wel helemaal niet </w:t>
-      </w:r>
-      <w:proofErr w:type="spellStart"/>
-      <w:r>
-        <w:rPr>
-          <w:lang w:val="nl-NL"/>
-        </w:rPr>
-        <w:t>beneficial</w:t>
-      </w:r>
-      <w:proofErr w:type="spellEnd"/>
-      <w:r>
-        <w:rPr>
-          <w:lang w:val="nl-NL"/>
-        </w:rPr>
-        <w:t xml:space="preserve"> </w:t>
-      </w:r>
-    </w:p>
-    <w:p>
-      <w:pPr>
-        <w:pStyle w:val="Lijstalinea"/>
-        <w:numPr>
-          <w:ilvl w:val="0"/>
-          <w:numId w:val="31"/>
-        </w:numPr>
-        <w:jc w:val="left"/>
-        <w:rPr>
-          <w:lang w:val="nl-NL"/>
-        </w:rPr>
-      </w:pPr>
-      <w:r>
-        <w:rPr>
-          <w:lang w:val="nl-NL"/>
-        </w:rPr>
-        <w:t xml:space="preserve">Kijken naar </w:t>
-      </w:r>
-      <w:proofErr w:type="spellStart"/>
-      <w:r>
-        <w:rPr>
-          <w:lang w:val="nl-NL"/>
-        </w:rPr>
-        <w:t>duration</w:t>
-      </w:r>
-      <w:proofErr w:type="spellEnd"/>
-      <w:r>
-        <w:rPr>
-          <w:lang w:val="nl-NL"/>
-        </w:rPr>
-        <w:t xml:space="preserve"> als onderdeel van clustering</w:t>
-      </w:r>
-    </w:p>
-    <w:p>
-      <w:pPr>
-        <w:pStyle w:val="Lijstalinea"/>
-        <w:numPr>
-          <w:ilvl w:val="0"/>
-          <w:numId w:val="31"/>
-        </w:numPr>
-        <w:jc w:val="left"/>
-        <w:rPr>
-          <w:lang w:val="nl-NL"/>
-        </w:rPr>
-      </w:pPr>
-      <w:r>
-        <w:rPr>
-          <w:lang w:val="nl-NL"/>
-        </w:rPr>
-        <w:t xml:space="preserve">Daadwerkelijk meenemen van </w:t>
-      </w:r>
-      <w:proofErr w:type="spellStart"/>
-      <w:r>
-        <w:rPr>
-          <w:lang w:val="nl-NL"/>
-        </w:rPr>
-        <w:t>aprior</w:t>
-      </w:r>
-      <w:proofErr w:type="spellEnd"/>
-      <w:r>
-        <w:rPr>
-          <w:lang w:val="nl-NL"/>
-        </w:rPr>
-        <w:t xml:space="preserve"> sets</w:t>
-      </w:r>
-    </w:p>
-    <w:p>
-      <w:pPr>
-        <w:pStyle w:val="Lijstalinea"/>
-        <w:numPr>
-          <w:ilvl w:val="0"/>
-          <w:numId w:val="31"/>
-        </w:numPr>
-        <w:jc w:val="left"/>
-        <w:rPr>
-          <w:lang w:val="nl-NL"/>
-        </w:rPr>
-      </w:pPr>
-      <w:r>
-        <w:rPr>
-          <w:lang w:val="nl-NL"/>
-        </w:rPr>
-        <w:t xml:space="preserve">Mogelijkheid tot </w:t>
-      </w:r>
-      <w:proofErr w:type="spellStart"/>
-      <w:r>
-        <w:rPr>
-          <w:lang w:val="nl-NL"/>
-        </w:rPr>
-        <w:t>absorption</w:t>
-      </w:r>
-      <w:proofErr w:type="spellEnd"/>
-      <w:r>
-        <w:rPr>
-          <w:lang w:val="nl-NL"/>
-        </w:rPr>
-        <w:t xml:space="preserve"> verschillende activiteiten</w:t>
-      </w:r>
-      <w:r>
-        <w:rPr>
-          <w:lang w:val="nl-NL"/>
-        </w:rPr>
+        <w:ind w:left="540" w:hanging="540"/>
+      </w:pPr>
+      <w:r>
         <w:br w:type="page"/>
       </w:r>
     </w:p>
@@ -29014,17 +29201,14 @@
         <w:ind w:left="720"/>
       </w:pPr>
       <w:r>
-        <w:rPr>
-          <w:lang w:val="nl-NL"/>
-        </w:rPr>
         <w:lastRenderedPageBreak/>
         <w:br/>
       </w:r>
-      <w:bookmarkStart w:id="70" w:name="_Toc535116232"/>
+      <w:bookmarkStart w:id="71" w:name="_Toc535116232"/>
       <w:r>
         <w:t>References</w:t>
       </w:r>
-      <w:bookmarkEnd w:id="70"/>
+      <w:bookmarkEnd w:id="71"/>
     </w:p>
     <w:p>
       <w:pPr>
@@ -33852,23 +34036,23 @@
         <w:lastRenderedPageBreak/>
         <w:br/>
       </w:r>
-      <w:bookmarkStart w:id="71" w:name="_Toc535116233"/>
+      <w:bookmarkStart w:id="72" w:name="_Toc535116233"/>
       <w:r>
         <w:t>Appendices</w:t>
       </w:r>
-      <w:bookmarkEnd w:id="71"/>
+      <w:bookmarkEnd w:id="72"/>
     </w:p>
     <w:p>
       <w:pPr>
         <w:pStyle w:val="Kop2"/>
       </w:pPr>
-      <w:bookmarkStart w:id="72" w:name="_Ref530630346"/>
-      <w:bookmarkStart w:id="73" w:name="_Toc535116234"/>
+      <w:bookmarkStart w:id="73" w:name="_Ref530630346"/>
+      <w:bookmarkStart w:id="74" w:name="_Toc535116234"/>
       <w:r>
         <w:t>Unique activities in dataset</w:t>
       </w:r>
-      <w:bookmarkEnd w:id="72"/>
       <w:bookmarkEnd w:id="73"/>
+      <w:bookmarkEnd w:id="74"/>
     </w:p>
     <w:p>
       <w:pPr>
@@ -39077,7 +39261,7 @@
 </file>
 
 <file path=customXml/itemProps1.xml><?xml version="1.0" encoding="utf-8"?>
-<ds:datastoreItem xmlns:ds="http://schemas.openxmlformats.org/officeDocument/2006/customXml" ds:itemID="{FCD2744C-6958-1F4C-B450-1CF720C4A66B}">
+<ds:datastoreItem xmlns:ds="http://schemas.openxmlformats.org/officeDocument/2006/customXml" ds:itemID="{34C1C4E4-FF29-8545-98A1-0CFC137521B1}">
   <ds:schemaRefs>
     <ds:schemaRef ds:uri="http://schemas.openxmlformats.org/officeDocument/2006/bibliography"/>
   </ds:schemaRefs>

</xml_diff>